<commit_message>
Service addresses added to documentation
</commit_message>
<xml_diff>
--- a/Docs/Sprint3.docx
+++ b/Docs/Sprint3.docx
@@ -603,8 +603,6 @@
         </w:rPr>
         <w:t>3</w:t>
       </w:r>
-      <w:bookmarkStart w:id="0" w:name="_GoBack"/>
-      <w:bookmarkEnd w:id="0"/>
     </w:p>
     <w:p>
       <w:pPr>
@@ -613,7 +611,6 @@
           <w:rFonts w:ascii="Times New Roman" w:eastAsia="Times New Roman" w:hAnsi="Times New Roman" w:cs="Times New Roman"/>
           <w:sz w:val="24"/>
           <w:szCs w:val="24"/>
-          <w:lang w:val="ru-RU"/>
         </w:rPr>
       </w:pPr>
       <w:r>
@@ -629,18 +626,49 @@
           <w:rFonts w:ascii="Times New Roman" w:eastAsia="Times New Roman" w:hAnsi="Times New Roman" w:cs="Times New Roman"/>
           <w:sz w:val="24"/>
           <w:szCs w:val="24"/>
-          <w:lang w:val="ru-RU"/>
-        </w:rPr>
-        <w:t xml:space="preserve"> –</w:t>
-      </w:r>
-      <w:r>
-        <w:rPr>
-          <w:rFonts w:ascii="Times New Roman" w:eastAsia="Times New Roman" w:hAnsi="Times New Roman" w:cs="Times New Roman"/>
-          <w:sz w:val="24"/>
-          <w:szCs w:val="24"/>
-          <w:lang w:val="ru-RU"/>
-        </w:rPr>
-        <w:t xml:space="preserve"> </w:t>
+        </w:rPr>
+        <w:t xml:space="preserve"> – </w:t>
+      </w:r>
+      <w:r>
+        <w:rPr>
+          <w:rFonts w:ascii="Times New Roman" w:eastAsia="Times New Roman" w:hAnsi="Times New Roman" w:cs="Times New Roman"/>
+          <w:sz w:val="24"/>
+          <w:szCs w:val="24"/>
+          <w:highlight w:val="yellow"/>
+        </w:rPr>
+        <w:t>http://rest-att.deejayentertainment.ru/</w:t>
+      </w:r>
+      <w:r>
+        <w:rPr>
+          <w:rFonts w:ascii="Times New Roman" w:eastAsia="Times New Roman" w:hAnsi="Times New Roman" w:cs="Times New Roman"/>
+          <w:sz w:val="24"/>
+          <w:szCs w:val="24"/>
+        </w:rPr>
+        <w:t>v</w:t>
+      </w:r>
+      <w:r>
+        <w:rPr>
+          <w:rFonts w:ascii="Times New Roman" w:eastAsia="Times New Roman" w:hAnsi="Times New Roman" w:cs="Times New Roman"/>
+          <w:sz w:val="24"/>
+          <w:szCs w:val="24"/>
+        </w:rPr>
+        <w:t>3</w:t>
+      </w:r>
+      <w:r>
+        <w:rPr>
+          <w:rFonts w:ascii="Times New Roman" w:eastAsia="Times New Roman" w:hAnsi="Times New Roman" w:cs="Times New Roman"/>
+          <w:sz w:val="24"/>
+          <w:szCs w:val="24"/>
+        </w:rPr>
+        <w:t>/</w:t>
+      </w:r>
+      <w:r>
+        <w:rPr>
+          <w:rFonts w:ascii="Times New Roman" w:eastAsia="Times New Roman" w:hAnsi="Times New Roman" w:cs="Times New Roman"/>
+          <w:sz w:val="24"/>
+          <w:szCs w:val="24"/>
+        </w:rPr>
+        <w:t>Interaction</w:t>
       </w:r>
     </w:p>
     <w:p>
@@ -650,7 +678,6 @@
           <w:rFonts w:ascii="Times New Roman" w:eastAsia="Times New Roman" w:hAnsi="Times New Roman" w:cs="Times New Roman"/>
           <w:sz w:val="24"/>
           <w:szCs w:val="24"/>
-          <w:lang w:val="ru-RU"/>
         </w:rPr>
       </w:pPr>
       <w:r>
@@ -666,10 +693,42 @@
           <w:rFonts w:ascii="Times New Roman" w:eastAsia="Times New Roman" w:hAnsi="Times New Roman" w:cs="Times New Roman"/>
           <w:sz w:val="24"/>
           <w:szCs w:val="24"/>
-          <w:lang w:val="ru-RU"/>
         </w:rPr>
         <w:t xml:space="preserve"> - </w:t>
       </w:r>
+      <w:r>
+        <w:rPr>
+          <w:rFonts w:ascii="Times New Roman" w:eastAsia="Times New Roman" w:hAnsi="Times New Roman" w:cs="Times New Roman"/>
+          <w:sz w:val="24"/>
+          <w:szCs w:val="24"/>
+          <w:highlight w:val="yellow"/>
+        </w:rPr>
+        <w:t>http://rest-att.deejayentertainment.ru/</w:t>
+      </w:r>
+      <w:r>
+        <w:rPr>
+          <w:rFonts w:ascii="Times New Roman" w:eastAsia="Times New Roman" w:hAnsi="Times New Roman" w:cs="Times New Roman"/>
+          <w:sz w:val="24"/>
+          <w:szCs w:val="24"/>
+        </w:rPr>
+        <w:t>v</w:t>
+      </w:r>
+      <w:r>
+        <w:rPr>
+          <w:rFonts w:ascii="Times New Roman" w:eastAsia="Times New Roman" w:hAnsi="Times New Roman" w:cs="Times New Roman"/>
+          <w:sz w:val="24"/>
+          <w:szCs w:val="24"/>
+        </w:rPr>
+        <w:t>3</w:t>
+      </w:r>
+      <w:r>
+        <w:rPr>
+          <w:rFonts w:ascii="Times New Roman" w:eastAsia="Times New Roman" w:hAnsi="Times New Roman" w:cs="Times New Roman"/>
+          <w:sz w:val="24"/>
+          <w:szCs w:val="24"/>
+        </w:rPr>
+        <w:t>/Event</w:t>
+      </w:r>
     </w:p>
     <w:p>
       <w:pPr>
@@ -678,7 +737,6 @@
           <w:rFonts w:ascii="Times New Roman" w:eastAsia="Times New Roman" w:hAnsi="Times New Roman" w:cs="Times New Roman"/>
           <w:sz w:val="24"/>
           <w:szCs w:val="24"/>
-          <w:lang w:val="ru-RU"/>
         </w:rPr>
       </w:pPr>
     </w:p>
@@ -746,7 +804,23 @@
           <w:color w:val="000000"/>
           <w:lang w:val="ru-RU"/>
         </w:rPr>
-        <w:t>100 тестов</w:t>
+        <w:t>1</w:t>
+      </w:r>
+      <w:r>
+        <w:rPr>
+          <w:rFonts w:ascii="Arial" w:eastAsia="Times New Roman" w:hAnsi="Arial" w:cs="Arial"/>
+          <w:color w:val="000000"/>
+          <w:lang w:val="ru-RU"/>
+        </w:rPr>
+        <w:t>3</w:t>
+      </w:r>
+      <w:r>
+        <w:rPr>
+          <w:rFonts w:ascii="Arial" w:eastAsia="Times New Roman" w:hAnsi="Arial" w:cs="Arial"/>
+          <w:color w:val="000000"/>
+          <w:lang w:val="ru-RU"/>
+        </w:rPr>
+        <w:t>0 тестов</w:t>
       </w:r>
       <w:r>
         <w:rPr>
@@ -1014,141 +1088,8 @@
           <w:lang w:val="ru-RU"/>
         </w:rPr>
       </w:pPr>
-      <w:r>
-        <w:rPr>
-          <w:rFonts w:ascii="Arial" w:hAnsi="Arial" w:cs="Arial"/>
-          <w:color w:val="FF0000"/>
-          <w:sz w:val="22"/>
-          <w:szCs w:val="22"/>
-        </w:rPr>
-        <w:t>Events</w:t>
-      </w:r>
-      <w:r>
-        <w:rPr>
-          <w:rFonts w:ascii="Arial" w:hAnsi="Arial" w:cs="Arial"/>
-          <w:color w:val="FF0000"/>
-          <w:sz w:val="22"/>
-          <w:szCs w:val="22"/>
-          <w:lang w:val="ru-RU"/>
-        </w:rPr>
-        <w:t>/</w:t>
-      </w:r>
-      <w:proofErr w:type="spellStart"/>
-      <w:r>
-        <w:rPr>
-          <w:rFonts w:ascii="Arial" w:hAnsi="Arial" w:cs="Arial"/>
-          <w:color w:val="FF0000"/>
-          <w:sz w:val="22"/>
-          <w:szCs w:val="22"/>
-        </w:rPr>
-        <w:t>GetById</w:t>
-      </w:r>
-      <w:proofErr w:type="spellEnd"/>
-      <w:r>
-        <w:rPr>
-          <w:rFonts w:ascii="Arial" w:hAnsi="Arial" w:cs="Arial"/>
-          <w:color w:val="FF0000"/>
-          <w:sz w:val="22"/>
-          <w:szCs w:val="22"/>
-          <w:lang w:val="ru-RU"/>
-        </w:rPr>
-        <w:t xml:space="preserve"> возвращает первое событие в списке вместо события по </w:t>
-      </w:r>
-      <w:r>
-        <w:rPr>
-          <w:rFonts w:ascii="Arial" w:hAnsi="Arial" w:cs="Arial"/>
-          <w:color w:val="FF0000"/>
-          <w:sz w:val="22"/>
-          <w:szCs w:val="22"/>
-        </w:rPr>
-        <w:t>ID</w:t>
-      </w:r>
-      <w:r>
-        <w:rPr>
-          <w:rFonts w:ascii="Arial" w:hAnsi="Arial" w:cs="Arial"/>
-          <w:color w:val="FF0000"/>
-          <w:sz w:val="22"/>
-          <w:szCs w:val="22"/>
-          <w:lang w:val="ru-RU"/>
-        </w:rPr>
-        <w:t>.</w:t>
-      </w:r>
-    </w:p>
-    <w:p>
-      <w:pPr>
-        <w:pStyle w:val="NormalWeb"/>
-        <w:numPr>
-          <w:ilvl w:val="0"/>
-          <w:numId w:val="1"/>
-        </w:numPr>
-        <w:spacing w:before="0" w:beforeAutospacing="0" w:after="0" w:afterAutospacing="0"/>
-        <w:textAlignment w:val="baseline"/>
-        <w:rPr>
-          <w:rFonts w:ascii="Arial" w:hAnsi="Arial" w:cs="Arial"/>
-          <w:color w:val="FF0000"/>
-          <w:sz w:val="22"/>
-          <w:szCs w:val="22"/>
-          <w:lang w:val="ru-RU"/>
-        </w:rPr>
-      </w:pPr>
-      <w:r>
-        <w:rPr>
-          <w:rFonts w:ascii="Arial" w:hAnsi="Arial" w:cs="Arial"/>
-          <w:color w:val="FF0000"/>
-          <w:sz w:val="22"/>
-          <w:szCs w:val="22"/>
-        </w:rPr>
-        <w:t>Events</w:t>
-      </w:r>
-      <w:r>
-        <w:rPr>
-          <w:rFonts w:ascii="Arial" w:hAnsi="Arial" w:cs="Arial"/>
-          <w:color w:val="FF0000"/>
-          <w:sz w:val="22"/>
-          <w:szCs w:val="22"/>
-          <w:lang w:val="ru-RU"/>
-        </w:rPr>
-        <w:t>/</w:t>
-      </w:r>
-      <w:proofErr w:type="spellStart"/>
-      <w:r>
-        <w:rPr>
-          <w:rFonts w:ascii="Arial" w:hAnsi="Arial" w:cs="Arial"/>
-          <w:color w:val="FF0000"/>
-          <w:sz w:val="22"/>
-          <w:szCs w:val="22"/>
-        </w:rPr>
-        <w:t>GetById</w:t>
-      </w:r>
-      <w:proofErr w:type="spellEnd"/>
-      <w:r>
-        <w:rPr>
-          <w:rFonts w:ascii="Arial" w:hAnsi="Arial" w:cs="Arial"/>
-          <w:color w:val="FF0000"/>
-          <w:sz w:val="22"/>
-          <w:szCs w:val="22"/>
-          <w:lang w:val="ru-RU"/>
-        </w:rPr>
-        <w:t xml:space="preserve"> выполняется даже если сессия не предоставлена</w:t>
-      </w:r>
-    </w:p>
-    <w:p>
-      <w:pPr>
-        <w:pStyle w:val="NormalWeb"/>
-        <w:numPr>
-          <w:ilvl w:val="0"/>
-          <w:numId w:val="1"/>
-        </w:numPr>
-        <w:spacing w:before="0" w:beforeAutospacing="0" w:after="0" w:afterAutospacing="0"/>
-        <w:textAlignment w:val="baseline"/>
-        <w:rPr>
-          <w:rFonts w:ascii="Arial" w:hAnsi="Arial" w:cs="Arial"/>
-          <w:color w:val="FF0000"/>
-          <w:sz w:val="22"/>
-          <w:szCs w:val="22"/>
-          <w:lang w:val="ru-RU"/>
-        </w:rPr>
-      </w:pPr>
+      <w:bookmarkStart w:id="0" w:name="_GoBack"/>
+      <w:bookmarkEnd w:id="0"/>
     </w:p>
     <w:p>
       <w:pPr>

</xml_diff>

<commit_message>
Interaction/Event service is implemented for Sprint 3
</commit_message>
<xml_diff>
--- a/Docs/Sprint3.docx
+++ b/Docs/Sprint3.docx
@@ -1193,46 +1193,6 @@
     </w:p>
     <w:p>
       <w:pPr>
-        <w:rPr>
-          <w:lang w:val="ru-RU"/>
-        </w:rPr>
-      </w:pPr>
-    </w:p>
-    <w:p>
-      <w:pPr>
-        <w:pStyle w:val="NormalWeb"/>
-        <w:spacing w:before="0" w:beforeAutospacing="0" w:after="0" w:afterAutospacing="0"/>
-        <w:rPr>
-          <w:lang w:val="ru-RU"/>
-        </w:rPr>
-      </w:pPr>
-      <w:r>
-        <w:rPr>
-          <w:rFonts w:ascii="Arial" w:hAnsi="Arial" w:cs="Arial"/>
-          <w:b/>
-          <w:bCs/>
-          <w:color w:val="000000"/>
-          <w:sz w:val="22"/>
-          <w:szCs w:val="22"/>
-          <w:lang w:val="ru-RU"/>
-        </w:rPr>
-        <w:t>Исправленные</w:t>
-      </w:r>
-      <w:r>
-        <w:rPr>
-          <w:rFonts w:ascii="Arial" w:hAnsi="Arial" w:cs="Arial"/>
-          <w:b/>
-          <w:bCs/>
-          <w:color w:val="000000"/>
-          <w:sz w:val="22"/>
-          <w:szCs w:val="22"/>
-          <w:lang w:val="ru-RU"/>
-        </w:rPr>
-        <w:t xml:space="preserve"> баги:</w:t>
-      </w:r>
-    </w:p>
-    <w:p>
-      <w:pPr>
         <w:pStyle w:val="NormalWeb"/>
         <w:numPr>
           <w:ilvl w:val="0"/>
@@ -1242,40 +1202,51 @@
         <w:textAlignment w:val="baseline"/>
         <w:rPr>
           <w:rFonts w:ascii="Arial" w:hAnsi="Arial" w:cs="Arial"/>
-          <w:color w:val="000000"/>
-          <w:sz w:val="22"/>
-          <w:szCs w:val="22"/>
-          <w:lang w:val="ru-RU"/>
-        </w:rPr>
-      </w:pPr>
-      <w:r>
-        <w:rPr>
-          <w:rFonts w:ascii="Arial" w:hAnsi="Arial" w:cs="Arial"/>
-          <w:color w:val="000000"/>
-          <w:sz w:val="22"/>
-          <w:szCs w:val="22"/>
-        </w:rPr>
-        <w:t>Logout</w:t>
-      </w:r>
-      <w:r>
-        <w:rPr>
-          <w:rFonts w:ascii="Arial" w:hAnsi="Arial" w:cs="Arial"/>
-          <w:color w:val="000000"/>
-          <w:sz w:val="22"/>
-          <w:szCs w:val="22"/>
-          <w:lang w:val="ru-RU"/>
-        </w:rPr>
-        <w:t xml:space="preserve"> </w:t>
-      </w:r>
-      <w:r>
-        <w:rPr>
-          <w:rFonts w:ascii="Arial" w:hAnsi="Arial" w:cs="Arial"/>
-          <w:color w:val="000000"/>
-          <w:sz w:val="22"/>
-          <w:szCs w:val="22"/>
-          <w:lang w:val="ru-RU"/>
-        </w:rPr>
-        <w:t>не разлогинивает пользователя при верно введенной сессии</w:t>
+          <w:color w:val="000000" w:themeColor="text1"/>
+          <w:sz w:val="22"/>
+          <w:szCs w:val="22"/>
+          <w:lang w:val="ru-RU"/>
+        </w:rPr>
+      </w:pPr>
+      <w:r>
+        <w:rPr>
+          <w:rFonts w:ascii="Arial" w:hAnsi="Arial" w:cs="Arial"/>
+          <w:color w:val="000000" w:themeColor="text1"/>
+          <w:sz w:val="22"/>
+          <w:szCs w:val="22"/>
+        </w:rPr>
+        <w:t>Interaction</w:t>
+      </w:r>
+      <w:r>
+        <w:rPr>
+          <w:rFonts w:ascii="Arial" w:hAnsi="Arial" w:cs="Arial"/>
+          <w:color w:val="000000" w:themeColor="text1"/>
+          <w:sz w:val="22"/>
+          <w:szCs w:val="22"/>
+          <w:lang w:val="ru-RU"/>
+        </w:rPr>
+        <w:t>/</w:t>
+      </w:r>
+      <w:proofErr w:type="spellStart"/>
+      <w:r>
+        <w:rPr>
+          <w:rFonts w:ascii="Arial" w:hAnsi="Arial" w:cs="Arial"/>
+          <w:color w:val="000000" w:themeColor="text1"/>
+          <w:sz w:val="22"/>
+          <w:szCs w:val="22"/>
+        </w:rPr>
+        <w:t>GetById</w:t>
+      </w:r>
+      <w:proofErr w:type="spellEnd"/>
+      <w:r>
+        <w:rPr>
+          <w:rFonts w:ascii="Arial" w:hAnsi="Arial" w:cs="Arial"/>
+          <w:color w:val="000000" w:themeColor="text1"/>
+          <w:sz w:val="22"/>
+          <w:szCs w:val="22"/>
+          <w:lang w:val="ru-RU"/>
+        </w:rPr>
+        <w:t xml:space="preserve"> выполняется даже если сессия не предоставлена</w:t>
       </w:r>
     </w:p>
     <w:p>
@@ -1295,6 +1266,240 @@
           <w:lang w:val="ru-RU"/>
         </w:rPr>
       </w:pPr>
+      <w:r>
+        <w:rPr>
+          <w:rFonts w:ascii="Arial" w:hAnsi="Arial" w:cs="Arial"/>
+          <w:color w:val="000000"/>
+          <w:sz w:val="22"/>
+          <w:szCs w:val="22"/>
+        </w:rPr>
+        <w:t>Create</w:t>
+      </w:r>
+      <w:r>
+        <w:rPr>
+          <w:rFonts w:ascii="Arial" w:hAnsi="Arial" w:cs="Arial"/>
+          <w:color w:val="000000"/>
+          <w:sz w:val="22"/>
+          <w:szCs w:val="22"/>
+          <w:lang w:val="ru-RU"/>
+        </w:rPr>
+        <w:t xml:space="preserve"> </w:t>
+      </w:r>
+      <w:r>
+        <w:rPr>
+          <w:rFonts w:ascii="Arial" w:hAnsi="Arial" w:cs="Arial"/>
+          <w:color w:val="000000"/>
+          <w:sz w:val="22"/>
+          <w:szCs w:val="22"/>
+          <w:lang w:val="ru-RU"/>
+        </w:rPr>
+        <w:t>не пропускает</w:t>
+      </w:r>
+      <w:r>
+        <w:rPr>
+          <w:rFonts w:ascii="Arial" w:hAnsi="Arial" w:cs="Arial"/>
+          <w:color w:val="000000"/>
+          <w:sz w:val="22"/>
+          <w:szCs w:val="22"/>
+          <w:lang w:val="ru-RU"/>
+        </w:rPr>
+        <w:t xml:space="preserve"> </w:t>
+      </w:r>
+      <w:r>
+        <w:rPr>
+          <w:rFonts w:ascii="Arial" w:hAnsi="Arial" w:cs="Arial"/>
+          <w:color w:val="000000"/>
+          <w:sz w:val="22"/>
+          <w:szCs w:val="22"/>
+        </w:rPr>
+        <w:t>duration</w:t>
+      </w:r>
+      <w:r>
+        <w:rPr>
+          <w:rFonts w:ascii="Arial" w:hAnsi="Arial" w:cs="Arial"/>
+          <w:color w:val="000000"/>
+          <w:sz w:val="22"/>
+          <w:szCs w:val="22"/>
+          <w:lang w:val="ru-RU"/>
+        </w:rPr>
+        <w:t xml:space="preserve"> = 0</w:t>
+      </w:r>
+    </w:p>
+    <w:p>
+      <w:pPr>
+        <w:pStyle w:val="NormalWeb"/>
+        <w:numPr>
+          <w:ilvl w:val="0"/>
+          <w:numId w:val="1"/>
+        </w:numPr>
+        <w:spacing w:before="0" w:beforeAutospacing="0" w:after="0" w:afterAutospacing="0"/>
+        <w:rPr>
+          <w:rFonts w:ascii="Arial" w:hAnsi="Arial" w:cs="Arial"/>
+          <w:b/>
+          <w:bCs/>
+          <w:color w:val="000000"/>
+          <w:sz w:val="22"/>
+          <w:szCs w:val="22"/>
+          <w:lang w:val="ru-RU"/>
+        </w:rPr>
+      </w:pPr>
+      <w:r>
+        <w:rPr>
+          <w:rFonts w:ascii="Arial" w:hAnsi="Arial" w:cs="Arial"/>
+          <w:color w:val="000000"/>
+          <w:sz w:val="22"/>
+          <w:szCs w:val="22"/>
+        </w:rPr>
+        <w:t>Update</w:t>
+      </w:r>
+      <w:r>
+        <w:rPr>
+          <w:rFonts w:ascii="Arial" w:hAnsi="Arial" w:cs="Arial"/>
+          <w:color w:val="000000"/>
+          <w:sz w:val="22"/>
+          <w:szCs w:val="22"/>
+          <w:lang w:val="ru-RU"/>
+        </w:rPr>
+        <w:t xml:space="preserve"> </w:t>
+      </w:r>
+      <w:r>
+        <w:rPr>
+          <w:rFonts w:ascii="Arial" w:hAnsi="Arial" w:cs="Arial"/>
+          <w:color w:val="000000"/>
+          <w:sz w:val="22"/>
+          <w:szCs w:val="22"/>
+          <w:lang w:val="ru-RU"/>
+        </w:rPr>
+        <w:t xml:space="preserve">не позволяет </w:t>
+      </w:r>
+      <w:r>
+        <w:rPr>
+          <w:rFonts w:ascii="Arial" w:hAnsi="Arial" w:cs="Arial"/>
+          <w:color w:val="000000"/>
+          <w:sz w:val="22"/>
+          <w:szCs w:val="22"/>
+        </w:rPr>
+        <w:t>Title</w:t>
+      </w:r>
+      <w:r>
+        <w:rPr>
+          <w:rFonts w:ascii="Arial" w:hAnsi="Arial" w:cs="Arial"/>
+          <w:color w:val="000000"/>
+          <w:sz w:val="22"/>
+          <w:szCs w:val="22"/>
+          <w:lang w:val="ru-RU"/>
+        </w:rPr>
+        <w:t xml:space="preserve"> </w:t>
+      </w:r>
+      <w:r>
+        <w:rPr>
+          <w:rFonts w:ascii="Arial" w:hAnsi="Arial" w:cs="Arial"/>
+          <w:color w:val="000000"/>
+          <w:sz w:val="22"/>
+          <w:szCs w:val="22"/>
+          <w:lang w:val="ru-RU"/>
+        </w:rPr>
+        <w:t xml:space="preserve">иметь меньше </w:t>
+      </w:r>
+      <w:proofErr w:type="gramStart"/>
+      <w:r>
+        <w:rPr>
+          <w:rFonts w:ascii="Arial" w:hAnsi="Arial" w:cs="Arial"/>
+          <w:color w:val="000000"/>
+          <w:sz w:val="22"/>
+          <w:szCs w:val="22"/>
+          <w:lang w:val="ru-RU"/>
+        </w:rPr>
+        <w:t>24 символов</w:t>
+      </w:r>
+      <w:proofErr w:type="gramEnd"/>
+      <w:r>
+        <w:rPr>
+          <w:rFonts w:ascii="Arial" w:hAnsi="Arial" w:cs="Arial"/>
+          <w:color w:val="000000"/>
+          <w:sz w:val="22"/>
+          <w:szCs w:val="22"/>
+          <w:lang w:val="ru-RU"/>
+        </w:rPr>
+        <w:t xml:space="preserve"> вместо 12.</w:t>
+      </w:r>
+    </w:p>
+    <w:p>
+      <w:pPr>
+        <w:pStyle w:val="NormalWeb"/>
+        <w:numPr>
+          <w:ilvl w:val="0"/>
+          <w:numId w:val="1"/>
+        </w:numPr>
+        <w:spacing w:before="0" w:beforeAutospacing="0" w:after="0" w:afterAutospacing="0"/>
+        <w:rPr>
+          <w:rFonts w:ascii="Arial" w:hAnsi="Arial" w:cs="Arial"/>
+          <w:b/>
+          <w:bCs/>
+          <w:color w:val="000000"/>
+          <w:sz w:val="22"/>
+          <w:szCs w:val="22"/>
+          <w:lang w:val="ru-RU"/>
+        </w:rPr>
+      </w:pPr>
+      <w:r>
+        <w:rPr>
+          <w:rFonts w:ascii="Arial" w:hAnsi="Arial" w:cs="Arial"/>
+          <w:color w:val="000000"/>
+          <w:sz w:val="22"/>
+          <w:szCs w:val="22"/>
+        </w:rPr>
+        <w:t>Interaction</w:t>
+      </w:r>
+      <w:r>
+        <w:rPr>
+          <w:rFonts w:ascii="Arial" w:hAnsi="Arial" w:cs="Arial"/>
+          <w:color w:val="000000"/>
+          <w:sz w:val="22"/>
+          <w:szCs w:val="22"/>
+          <w:lang w:val="ru-RU"/>
+        </w:rPr>
+        <w:t>/</w:t>
+      </w:r>
+      <w:r>
+        <w:rPr>
+          <w:rFonts w:ascii="Arial" w:hAnsi="Arial" w:cs="Arial"/>
+          <w:color w:val="000000"/>
+          <w:sz w:val="22"/>
+          <w:szCs w:val="22"/>
+        </w:rPr>
+        <w:t>Delete</w:t>
+      </w:r>
+      <w:r>
+        <w:rPr>
+          <w:rFonts w:ascii="Arial" w:hAnsi="Arial" w:cs="Arial"/>
+          <w:color w:val="000000"/>
+          <w:sz w:val="22"/>
+          <w:szCs w:val="22"/>
+          <w:lang w:val="ru-RU"/>
+        </w:rPr>
+        <w:t xml:space="preserve"> </w:t>
+      </w:r>
+      <w:r>
+        <w:rPr>
+          <w:rFonts w:ascii="Arial" w:hAnsi="Arial" w:cs="Arial"/>
+          <w:color w:val="000000"/>
+          <w:sz w:val="22"/>
+          <w:szCs w:val="22"/>
+          <w:lang w:val="ru-RU"/>
+        </w:rPr>
+        <w:t>возвращает</w:t>
+      </w:r>
+      <w:r>
+        <w:rPr>
+          <w:rFonts w:ascii="Arial" w:hAnsi="Arial" w:cs="Arial"/>
+          <w:color w:val="000000"/>
+          <w:sz w:val="22"/>
+          <w:szCs w:val="22"/>
+          <w:lang w:val="ru-RU"/>
+        </w:rPr>
+        <w:t xml:space="preserve"> </w:t>
+      </w:r>
       <w:proofErr w:type="spellStart"/>
       <w:r>
         <w:rPr>
@@ -1303,6 +1508,420 @@
           <w:sz w:val="22"/>
           <w:szCs w:val="22"/>
         </w:rPr>
+        <w:t>InternalServerError</w:t>
+      </w:r>
+      <w:proofErr w:type="spellEnd"/>
+      <w:r>
+        <w:rPr>
+          <w:rFonts w:ascii="Arial" w:hAnsi="Arial" w:cs="Arial"/>
+          <w:color w:val="000000"/>
+          <w:sz w:val="22"/>
+          <w:szCs w:val="22"/>
+          <w:lang w:val="ru-RU"/>
+        </w:rPr>
+        <w:t xml:space="preserve"> </w:t>
+      </w:r>
+      <w:r>
+        <w:rPr>
+          <w:rFonts w:ascii="Arial" w:hAnsi="Arial" w:cs="Arial"/>
+          <w:color w:val="000000"/>
+          <w:sz w:val="22"/>
+          <w:szCs w:val="22"/>
+          <w:lang w:val="ru-RU"/>
+        </w:rPr>
+        <w:t>вместо</w:t>
+      </w:r>
+      <w:r>
+        <w:rPr>
+          <w:rFonts w:ascii="Arial" w:hAnsi="Arial" w:cs="Arial"/>
+          <w:color w:val="000000"/>
+          <w:sz w:val="22"/>
+          <w:szCs w:val="22"/>
+          <w:lang w:val="ru-RU"/>
+        </w:rPr>
+        <w:t xml:space="preserve"> </w:t>
+      </w:r>
+      <w:proofErr w:type="spellStart"/>
+      <w:r>
+        <w:rPr>
+          <w:rFonts w:ascii="Arial" w:hAnsi="Arial" w:cs="Arial"/>
+          <w:color w:val="000000"/>
+          <w:sz w:val="22"/>
+          <w:szCs w:val="22"/>
+        </w:rPr>
+        <w:t>NotFound</w:t>
+      </w:r>
+      <w:proofErr w:type="spellEnd"/>
+      <w:r>
+        <w:rPr>
+          <w:rFonts w:ascii="Arial" w:hAnsi="Arial" w:cs="Arial"/>
+          <w:color w:val="000000"/>
+          <w:sz w:val="22"/>
+          <w:szCs w:val="22"/>
+          <w:lang w:val="ru-RU"/>
+        </w:rPr>
+        <w:t xml:space="preserve">, если предоставлен </w:t>
+      </w:r>
+      <w:r>
+        <w:rPr>
+          <w:rFonts w:ascii="Arial" w:hAnsi="Arial" w:cs="Arial"/>
+          <w:color w:val="000000"/>
+          <w:sz w:val="22"/>
+          <w:szCs w:val="22"/>
+          <w:lang w:val="ru-RU"/>
+        </w:rPr>
+        <w:t>«левый</w:t>
+      </w:r>
+      <w:r>
+        <w:rPr>
+          <w:rFonts w:ascii="Arial" w:hAnsi="Arial" w:cs="Arial"/>
+          <w:color w:val="000000"/>
+          <w:sz w:val="22"/>
+          <w:szCs w:val="22"/>
+          <w:lang w:val="ru-RU"/>
+        </w:rPr>
+        <w:t>»</w:t>
+      </w:r>
+      <w:r>
+        <w:rPr>
+          <w:rFonts w:ascii="Arial" w:hAnsi="Arial" w:cs="Arial"/>
+          <w:color w:val="000000"/>
+          <w:sz w:val="22"/>
+          <w:szCs w:val="22"/>
+          <w:lang w:val="ru-RU"/>
+        </w:rPr>
+        <w:t xml:space="preserve"> </w:t>
+      </w:r>
+      <w:r>
+        <w:rPr>
+          <w:rFonts w:ascii="Arial" w:hAnsi="Arial" w:cs="Arial"/>
+          <w:color w:val="000000"/>
+          <w:sz w:val="22"/>
+          <w:szCs w:val="22"/>
+        </w:rPr>
+        <w:t>ID</w:t>
+      </w:r>
+    </w:p>
+    <w:p>
+      <w:pPr>
+        <w:pStyle w:val="NormalWeb"/>
+        <w:numPr>
+          <w:ilvl w:val="0"/>
+          <w:numId w:val="1"/>
+        </w:numPr>
+        <w:spacing w:before="0" w:beforeAutospacing="0" w:after="0" w:afterAutospacing="0"/>
+        <w:rPr>
+          <w:rFonts w:ascii="Arial" w:hAnsi="Arial" w:cs="Arial"/>
+          <w:b/>
+          <w:bCs/>
+          <w:color w:val="000000"/>
+          <w:sz w:val="22"/>
+          <w:szCs w:val="22"/>
+          <w:lang w:val="ru-RU"/>
+        </w:rPr>
+      </w:pPr>
+      <w:r>
+        <w:rPr>
+          <w:rFonts w:ascii="Arial" w:hAnsi="Arial" w:cs="Arial"/>
+          <w:color w:val="000000"/>
+          <w:sz w:val="22"/>
+          <w:szCs w:val="22"/>
+        </w:rPr>
+        <w:t>Event</w:t>
+      </w:r>
+      <w:r>
+        <w:rPr>
+          <w:rFonts w:ascii="Arial" w:hAnsi="Arial" w:cs="Arial"/>
+          <w:color w:val="000000"/>
+          <w:sz w:val="22"/>
+          <w:szCs w:val="22"/>
+          <w:lang w:val="ru-RU"/>
+        </w:rPr>
+        <w:t>/</w:t>
+      </w:r>
+      <w:r>
+        <w:rPr>
+          <w:rFonts w:ascii="Arial" w:hAnsi="Arial" w:cs="Arial"/>
+          <w:color w:val="000000"/>
+          <w:sz w:val="22"/>
+          <w:szCs w:val="22"/>
+        </w:rPr>
+        <w:t>Update</w:t>
+      </w:r>
+      <w:r>
+        <w:rPr>
+          <w:rFonts w:ascii="Arial" w:hAnsi="Arial" w:cs="Arial"/>
+          <w:color w:val="000000"/>
+          <w:sz w:val="22"/>
+          <w:szCs w:val="22"/>
+          <w:lang w:val="ru-RU"/>
+        </w:rPr>
+        <w:t xml:space="preserve"> </w:t>
+      </w:r>
+      <w:r>
+        <w:rPr>
+          <w:rFonts w:ascii="Arial" w:hAnsi="Arial" w:cs="Arial"/>
+          <w:color w:val="000000"/>
+          <w:sz w:val="22"/>
+          <w:szCs w:val="22"/>
+          <w:lang w:val="ru-RU"/>
+        </w:rPr>
+        <w:t xml:space="preserve">не записывает поле </w:t>
+      </w:r>
+      <w:r>
+        <w:rPr>
+          <w:rFonts w:ascii="Arial" w:hAnsi="Arial" w:cs="Arial"/>
+          <w:color w:val="000000"/>
+          <w:sz w:val="22"/>
+          <w:szCs w:val="22"/>
+        </w:rPr>
+        <w:t>Sectors</w:t>
+      </w:r>
+    </w:p>
+    <w:p>
+      <w:pPr>
+        <w:pStyle w:val="NormalWeb"/>
+        <w:numPr>
+          <w:ilvl w:val="0"/>
+          <w:numId w:val="1"/>
+        </w:numPr>
+        <w:spacing w:before="0" w:beforeAutospacing="0" w:after="0" w:afterAutospacing="0"/>
+        <w:rPr>
+          <w:rFonts w:ascii="Arial" w:hAnsi="Arial" w:cs="Arial"/>
+          <w:b/>
+          <w:bCs/>
+          <w:color w:val="000000"/>
+          <w:sz w:val="22"/>
+          <w:szCs w:val="22"/>
+        </w:rPr>
+      </w:pPr>
+      <w:r>
+        <w:rPr>
+          <w:rFonts w:ascii="Arial" w:hAnsi="Arial" w:cs="Arial"/>
+          <w:color w:val="000000"/>
+          <w:sz w:val="22"/>
+          <w:szCs w:val="22"/>
+        </w:rPr>
+        <w:t xml:space="preserve">Event/Create </w:t>
+      </w:r>
+      <w:r>
+        <w:rPr>
+          <w:rFonts w:ascii="Arial" w:hAnsi="Arial" w:cs="Arial"/>
+          <w:color w:val="000000"/>
+          <w:sz w:val="22"/>
+          <w:szCs w:val="22"/>
+          <w:lang w:val="ru-RU"/>
+        </w:rPr>
+        <w:t>всегда</w:t>
+      </w:r>
+      <w:r>
+        <w:rPr>
+          <w:rFonts w:ascii="Arial" w:hAnsi="Arial" w:cs="Arial"/>
+          <w:color w:val="000000"/>
+          <w:sz w:val="22"/>
+          <w:szCs w:val="22"/>
+        </w:rPr>
+        <w:t xml:space="preserve"> </w:t>
+      </w:r>
+      <w:r>
+        <w:rPr>
+          <w:rFonts w:ascii="Arial" w:hAnsi="Arial" w:cs="Arial"/>
+          <w:color w:val="000000"/>
+          <w:sz w:val="22"/>
+          <w:szCs w:val="22"/>
+          <w:lang w:val="ru-RU"/>
+        </w:rPr>
+        <w:t>записывает</w:t>
+      </w:r>
+      <w:r>
+        <w:rPr>
+          <w:rFonts w:ascii="Arial" w:hAnsi="Arial" w:cs="Arial"/>
+          <w:color w:val="000000"/>
+          <w:sz w:val="22"/>
+          <w:szCs w:val="22"/>
+        </w:rPr>
+        <w:t xml:space="preserve"> </w:t>
+      </w:r>
+      <w:r>
+        <w:rPr>
+          <w:rFonts w:ascii="Arial" w:hAnsi="Arial" w:cs="Arial"/>
+          <w:color w:val="000000"/>
+          <w:sz w:val="22"/>
+          <w:szCs w:val="22"/>
+          <w:lang w:val="ru-RU"/>
+        </w:rPr>
+        <w:t>поле</w:t>
+      </w:r>
+      <w:r>
+        <w:rPr>
+          <w:rFonts w:ascii="Arial" w:hAnsi="Arial" w:cs="Arial"/>
+          <w:color w:val="000000"/>
+          <w:sz w:val="22"/>
+          <w:szCs w:val="22"/>
+        </w:rPr>
+        <w:t xml:space="preserve"> </w:t>
+      </w:r>
+      <w:proofErr w:type="spellStart"/>
+      <w:r>
+        <w:rPr>
+          <w:rFonts w:ascii="Arial" w:hAnsi="Arial" w:cs="Arial"/>
+          <w:color w:val="000000"/>
+          <w:sz w:val="22"/>
+          <w:szCs w:val="22"/>
+        </w:rPr>
+        <w:t>InteractionType</w:t>
+      </w:r>
+      <w:proofErr w:type="spellEnd"/>
+      <w:r>
+        <w:rPr>
+          <w:rFonts w:ascii="Arial" w:hAnsi="Arial" w:cs="Arial"/>
+          <w:color w:val="000000"/>
+          <w:sz w:val="22"/>
+          <w:szCs w:val="22"/>
+        </w:rPr>
+        <w:t xml:space="preserve"> </w:t>
+      </w:r>
+      <w:r>
+        <w:rPr>
+          <w:rFonts w:ascii="Arial" w:hAnsi="Arial" w:cs="Arial"/>
+          <w:color w:val="000000"/>
+          <w:sz w:val="22"/>
+          <w:szCs w:val="22"/>
+          <w:lang w:val="ru-RU"/>
+        </w:rPr>
+        <w:t>как</w:t>
+      </w:r>
+      <w:r>
+        <w:rPr>
+          <w:rFonts w:ascii="Arial" w:hAnsi="Arial" w:cs="Arial"/>
+          <w:color w:val="000000"/>
+          <w:sz w:val="22"/>
+          <w:szCs w:val="22"/>
+        </w:rPr>
+        <w:t xml:space="preserve"> </w:t>
+      </w:r>
+      <w:r>
+        <w:rPr>
+          <w:rFonts w:ascii="Arial" w:hAnsi="Arial" w:cs="Arial"/>
+          <w:color w:val="000000"/>
+          <w:sz w:val="22"/>
+          <w:szCs w:val="22"/>
+        </w:rPr>
+        <w:t>Conference.</w:t>
+      </w:r>
+    </w:p>
+    <w:p>
+      <w:pPr>
+        <w:rPr>
+          <w:lang w:val="ru-RU"/>
+        </w:rPr>
+      </w:pPr>
+    </w:p>
+    <w:p>
+      <w:pPr>
+        <w:pStyle w:val="NormalWeb"/>
+        <w:spacing w:before="0" w:beforeAutospacing="0" w:after="0" w:afterAutospacing="0"/>
+        <w:rPr>
+          <w:lang w:val="ru-RU"/>
+        </w:rPr>
+      </w:pPr>
+      <w:r>
+        <w:rPr>
+          <w:rFonts w:ascii="Arial" w:hAnsi="Arial" w:cs="Arial"/>
+          <w:b/>
+          <w:bCs/>
+          <w:color w:val="000000"/>
+          <w:sz w:val="22"/>
+          <w:szCs w:val="22"/>
+          <w:lang w:val="ru-RU"/>
+        </w:rPr>
+        <w:t>Исправленные</w:t>
+      </w:r>
+      <w:r>
+        <w:rPr>
+          <w:rFonts w:ascii="Arial" w:hAnsi="Arial" w:cs="Arial"/>
+          <w:b/>
+          <w:bCs/>
+          <w:color w:val="000000"/>
+          <w:sz w:val="22"/>
+          <w:szCs w:val="22"/>
+          <w:lang w:val="ru-RU"/>
+        </w:rPr>
+        <w:t xml:space="preserve"> баги:</w:t>
+      </w:r>
+    </w:p>
+    <w:p>
+      <w:pPr>
+        <w:pStyle w:val="NormalWeb"/>
+        <w:numPr>
+          <w:ilvl w:val="0"/>
+          <w:numId w:val="1"/>
+        </w:numPr>
+        <w:spacing w:before="0" w:beforeAutospacing="0" w:after="0" w:afterAutospacing="0"/>
+        <w:textAlignment w:val="baseline"/>
+        <w:rPr>
+          <w:rFonts w:ascii="Arial" w:hAnsi="Arial" w:cs="Arial"/>
+          <w:color w:val="000000"/>
+          <w:sz w:val="22"/>
+          <w:szCs w:val="22"/>
+          <w:lang w:val="ru-RU"/>
+        </w:rPr>
+      </w:pPr>
+      <w:r>
+        <w:rPr>
+          <w:rFonts w:ascii="Arial" w:hAnsi="Arial" w:cs="Arial"/>
+          <w:color w:val="000000"/>
+          <w:sz w:val="22"/>
+          <w:szCs w:val="22"/>
+        </w:rPr>
+        <w:t>Logout</w:t>
+      </w:r>
+      <w:r>
+        <w:rPr>
+          <w:rFonts w:ascii="Arial" w:hAnsi="Arial" w:cs="Arial"/>
+          <w:color w:val="000000"/>
+          <w:sz w:val="22"/>
+          <w:szCs w:val="22"/>
+          <w:lang w:val="ru-RU"/>
+        </w:rPr>
+        <w:t xml:space="preserve"> </w:t>
+      </w:r>
+      <w:r>
+        <w:rPr>
+          <w:rFonts w:ascii="Arial" w:hAnsi="Arial" w:cs="Arial"/>
+          <w:color w:val="000000"/>
+          <w:sz w:val="22"/>
+          <w:szCs w:val="22"/>
+          <w:lang w:val="ru-RU"/>
+        </w:rPr>
+        <w:t>не разлогинивает пользователя при верно введенной сессии</w:t>
+      </w:r>
+    </w:p>
+    <w:p>
+      <w:pPr>
+        <w:pStyle w:val="NormalWeb"/>
+        <w:numPr>
+          <w:ilvl w:val="0"/>
+          <w:numId w:val="1"/>
+        </w:numPr>
+        <w:spacing w:before="0" w:beforeAutospacing="0" w:after="0" w:afterAutospacing="0"/>
+        <w:textAlignment w:val="baseline"/>
+        <w:rPr>
+          <w:rFonts w:ascii="Arial" w:hAnsi="Arial" w:cs="Arial"/>
+          <w:color w:val="000000"/>
+          <w:sz w:val="22"/>
+          <w:szCs w:val="22"/>
+          <w:lang w:val="ru-RU"/>
+        </w:rPr>
+      </w:pPr>
+      <w:proofErr w:type="spellStart"/>
+      <w:r>
+        <w:rPr>
+          <w:rFonts w:ascii="Arial" w:hAnsi="Arial" w:cs="Arial"/>
+          <w:color w:val="000000"/>
+          <w:sz w:val="22"/>
+          <w:szCs w:val="22"/>
+        </w:rPr>
         <w:t>Registrate</w:t>
       </w:r>
       <w:proofErr w:type="spellEnd"/>
@@ -1335,6 +1954,671 @@
         </w:rPr>
         <w:t xml:space="preserve"> если пароль удовлетворяет всем требованиям сразу</w:t>
       </w:r>
+    </w:p>
+    <w:p>
+      <w:pPr>
+        <w:pStyle w:val="NormalWeb"/>
+        <w:numPr>
+          <w:ilvl w:val="0"/>
+          <w:numId w:val="1"/>
+        </w:numPr>
+        <w:spacing w:before="0" w:beforeAutospacing="0" w:after="0" w:afterAutospacing="0"/>
+        <w:textAlignment w:val="baseline"/>
+        <w:rPr>
+          <w:rFonts w:ascii="Arial" w:hAnsi="Arial" w:cs="Arial"/>
+          <w:color w:val="000000" w:themeColor="text1"/>
+          <w:sz w:val="22"/>
+          <w:szCs w:val="22"/>
+          <w:lang w:val="ru-RU"/>
+        </w:rPr>
+      </w:pPr>
+      <w:r>
+        <w:rPr>
+          <w:rFonts w:ascii="Arial" w:hAnsi="Arial" w:cs="Arial"/>
+          <w:color w:val="000000" w:themeColor="text1"/>
+          <w:sz w:val="22"/>
+          <w:szCs w:val="22"/>
+        </w:rPr>
+        <w:t>Event</w:t>
+      </w:r>
+      <w:r>
+        <w:rPr>
+          <w:rFonts w:ascii="Arial" w:hAnsi="Arial" w:cs="Arial"/>
+          <w:color w:val="000000" w:themeColor="text1"/>
+          <w:sz w:val="22"/>
+          <w:szCs w:val="22"/>
+          <w:lang w:val="ru-RU"/>
+        </w:rPr>
+        <w:t>/</w:t>
+      </w:r>
+      <w:proofErr w:type="spellStart"/>
+      <w:r>
+        <w:rPr>
+          <w:rFonts w:ascii="Arial" w:hAnsi="Arial" w:cs="Arial"/>
+          <w:color w:val="000000" w:themeColor="text1"/>
+          <w:sz w:val="22"/>
+          <w:szCs w:val="22"/>
+        </w:rPr>
+        <w:t>GetById</w:t>
+      </w:r>
+      <w:proofErr w:type="spellEnd"/>
+      <w:r>
+        <w:rPr>
+          <w:rFonts w:ascii="Arial" w:hAnsi="Arial" w:cs="Arial"/>
+          <w:color w:val="000000" w:themeColor="text1"/>
+          <w:sz w:val="22"/>
+          <w:szCs w:val="22"/>
+          <w:lang w:val="ru-RU"/>
+        </w:rPr>
+        <w:t xml:space="preserve"> возвращает первое событие в списке вместо события по </w:t>
+      </w:r>
+      <w:r>
+        <w:rPr>
+          <w:rFonts w:ascii="Arial" w:hAnsi="Arial" w:cs="Arial"/>
+          <w:color w:val="000000" w:themeColor="text1"/>
+          <w:sz w:val="22"/>
+          <w:szCs w:val="22"/>
+        </w:rPr>
+        <w:t>ID</w:t>
+      </w:r>
+      <w:r>
+        <w:rPr>
+          <w:rFonts w:ascii="Arial" w:hAnsi="Arial" w:cs="Arial"/>
+          <w:color w:val="000000" w:themeColor="text1"/>
+          <w:sz w:val="22"/>
+          <w:szCs w:val="22"/>
+          <w:lang w:val="ru-RU"/>
+        </w:rPr>
+        <w:t>.</w:t>
+      </w:r>
+    </w:p>
+    <w:p>
+      <w:pPr>
+        <w:pStyle w:val="NormalWeb"/>
+        <w:numPr>
+          <w:ilvl w:val="0"/>
+          <w:numId w:val="1"/>
+        </w:numPr>
+        <w:spacing w:before="0" w:beforeAutospacing="0" w:after="0" w:afterAutospacing="0"/>
+        <w:textAlignment w:val="baseline"/>
+        <w:rPr>
+          <w:rFonts w:ascii="Arial" w:hAnsi="Arial" w:cs="Arial"/>
+          <w:color w:val="000000"/>
+          <w:sz w:val="22"/>
+          <w:szCs w:val="22"/>
+          <w:lang w:val="ru-RU"/>
+        </w:rPr>
+      </w:pPr>
+      <w:r>
+        <w:rPr>
+          <w:rFonts w:ascii="Arial" w:hAnsi="Arial" w:cs="Arial"/>
+          <w:color w:val="000000"/>
+          <w:sz w:val="22"/>
+          <w:szCs w:val="22"/>
+        </w:rPr>
+        <w:t>Create</w:t>
+      </w:r>
+      <w:r>
+        <w:rPr>
+          <w:rFonts w:ascii="Arial" w:hAnsi="Arial" w:cs="Arial"/>
+          <w:color w:val="000000"/>
+          <w:sz w:val="22"/>
+          <w:szCs w:val="22"/>
+          <w:lang w:val="ru-RU"/>
+        </w:rPr>
+        <w:t xml:space="preserve"> </w:t>
+      </w:r>
+      <w:r>
+        <w:rPr>
+          <w:rFonts w:ascii="Arial" w:hAnsi="Arial" w:cs="Arial"/>
+          <w:color w:val="000000"/>
+          <w:sz w:val="22"/>
+          <w:szCs w:val="22"/>
+          <w:lang w:val="ru-RU"/>
+        </w:rPr>
+        <w:t>может</w:t>
+      </w:r>
+      <w:r>
+        <w:rPr>
+          <w:rFonts w:ascii="Arial" w:hAnsi="Arial" w:cs="Arial"/>
+          <w:color w:val="000000"/>
+          <w:sz w:val="22"/>
+          <w:szCs w:val="22"/>
+          <w:lang w:val="ru-RU"/>
+        </w:rPr>
+        <w:t xml:space="preserve"> </w:t>
+      </w:r>
+      <w:r>
+        <w:rPr>
+          <w:rFonts w:ascii="Arial" w:hAnsi="Arial" w:cs="Arial"/>
+          <w:color w:val="000000"/>
+          <w:sz w:val="22"/>
+          <w:szCs w:val="22"/>
+          <w:lang w:val="ru-RU"/>
+        </w:rPr>
+        <w:t>создать</w:t>
+      </w:r>
+      <w:r>
+        <w:rPr>
+          <w:rFonts w:ascii="Arial" w:hAnsi="Arial" w:cs="Arial"/>
+          <w:color w:val="000000"/>
+          <w:sz w:val="22"/>
+          <w:szCs w:val="22"/>
+          <w:lang w:val="ru-RU"/>
+        </w:rPr>
+        <w:t xml:space="preserve"> </w:t>
+      </w:r>
+      <w:r>
+        <w:rPr>
+          <w:rFonts w:ascii="Arial" w:hAnsi="Arial" w:cs="Arial"/>
+          <w:color w:val="000000"/>
+          <w:sz w:val="22"/>
+          <w:szCs w:val="22"/>
+        </w:rPr>
+        <w:t>Interaction</w:t>
+      </w:r>
+      <w:r>
+        <w:rPr>
+          <w:rFonts w:ascii="Arial" w:hAnsi="Arial" w:cs="Arial"/>
+          <w:color w:val="000000"/>
+          <w:sz w:val="22"/>
+          <w:szCs w:val="22"/>
+          <w:lang w:val="ru-RU"/>
+        </w:rPr>
+        <w:t xml:space="preserve"> </w:t>
+      </w:r>
+      <w:r>
+        <w:rPr>
+          <w:rFonts w:ascii="Arial" w:hAnsi="Arial" w:cs="Arial"/>
+          <w:color w:val="000000"/>
+          <w:sz w:val="22"/>
+          <w:szCs w:val="22"/>
+          <w:lang w:val="ru-RU"/>
+        </w:rPr>
+        <w:t>в будущем.</w:t>
+      </w:r>
+    </w:p>
+    <w:p>
+      <w:pPr>
+        <w:pStyle w:val="NormalWeb"/>
+        <w:numPr>
+          <w:ilvl w:val="0"/>
+          <w:numId w:val="1"/>
+        </w:numPr>
+        <w:spacing w:before="0" w:beforeAutospacing="0" w:after="0" w:afterAutospacing="0"/>
+        <w:rPr>
+          <w:rFonts w:ascii="Arial" w:hAnsi="Arial" w:cs="Arial"/>
+          <w:b/>
+          <w:bCs/>
+          <w:color w:val="000000"/>
+          <w:sz w:val="22"/>
+          <w:szCs w:val="22"/>
+        </w:rPr>
+      </w:pPr>
+      <w:r>
+        <w:rPr>
+          <w:rFonts w:ascii="Arial" w:hAnsi="Arial" w:cs="Arial"/>
+          <w:color w:val="000000"/>
+          <w:sz w:val="22"/>
+          <w:szCs w:val="22"/>
+        </w:rPr>
+        <w:t xml:space="preserve">Update </w:t>
+      </w:r>
+      <w:r>
+        <w:rPr>
+          <w:rFonts w:ascii="Arial" w:hAnsi="Arial" w:cs="Arial"/>
+          <w:color w:val="000000"/>
+          <w:sz w:val="22"/>
+          <w:szCs w:val="22"/>
+          <w:lang w:val="ru-RU"/>
+        </w:rPr>
+        <w:t>не валидирует брокера</w:t>
+      </w:r>
+      <w:r>
+        <w:rPr>
+          <w:rFonts w:ascii="Arial" w:hAnsi="Arial" w:cs="Arial"/>
+          <w:b/>
+          <w:bCs/>
+          <w:color w:val="000000"/>
+          <w:sz w:val="22"/>
+          <w:szCs w:val="22"/>
+        </w:rPr>
+        <w:t xml:space="preserve"> </w:t>
+      </w:r>
+    </w:p>
+    <w:p>
+      <w:pPr>
+        <w:pStyle w:val="NormalWeb"/>
+        <w:numPr>
+          <w:ilvl w:val="0"/>
+          <w:numId w:val="1"/>
+        </w:numPr>
+        <w:spacing w:before="0" w:beforeAutospacing="0" w:after="0" w:afterAutospacing="0"/>
+        <w:rPr>
+          <w:rFonts w:ascii="Arial" w:hAnsi="Arial" w:cs="Arial"/>
+          <w:b/>
+          <w:bCs/>
+          <w:color w:val="000000"/>
+          <w:sz w:val="22"/>
+          <w:szCs w:val="22"/>
+          <w:lang w:val="ru-RU"/>
+        </w:rPr>
+      </w:pPr>
+      <w:r>
+        <w:rPr>
+          <w:rFonts w:ascii="Arial" w:hAnsi="Arial" w:cs="Arial"/>
+          <w:color w:val="000000"/>
+          <w:sz w:val="22"/>
+          <w:szCs w:val="22"/>
+        </w:rPr>
+        <w:t>Create</w:t>
+      </w:r>
+      <w:r>
+        <w:rPr>
+          <w:rFonts w:ascii="Arial" w:hAnsi="Arial" w:cs="Arial"/>
+          <w:color w:val="000000"/>
+          <w:sz w:val="22"/>
+          <w:szCs w:val="22"/>
+          <w:lang w:val="ru-RU"/>
+        </w:rPr>
+        <w:t xml:space="preserve"> </w:t>
+      </w:r>
+      <w:r>
+        <w:rPr>
+          <w:rFonts w:ascii="Arial" w:hAnsi="Arial" w:cs="Arial"/>
+          <w:color w:val="000000"/>
+          <w:sz w:val="22"/>
+          <w:szCs w:val="22"/>
+          <w:lang w:val="ru-RU"/>
+        </w:rPr>
+        <w:t xml:space="preserve">игнорирует поле </w:t>
+      </w:r>
+      <w:r>
+        <w:rPr>
+          <w:rFonts w:ascii="Arial" w:hAnsi="Arial" w:cs="Arial"/>
+          <w:color w:val="000000"/>
+          <w:sz w:val="22"/>
+          <w:szCs w:val="22"/>
+        </w:rPr>
+        <w:t>Location</w:t>
+      </w:r>
+      <w:r>
+        <w:rPr>
+          <w:rFonts w:ascii="Arial" w:hAnsi="Arial" w:cs="Arial"/>
+          <w:color w:val="000000"/>
+          <w:sz w:val="22"/>
+          <w:szCs w:val="22"/>
+          <w:lang w:val="ru-RU"/>
+        </w:rPr>
+        <w:t>.</w:t>
+      </w:r>
+      <w:r>
+        <w:rPr>
+          <w:rFonts w:ascii="Arial" w:hAnsi="Arial" w:cs="Arial"/>
+          <w:color w:val="000000"/>
+          <w:sz w:val="22"/>
+          <w:szCs w:val="22"/>
+        </w:rPr>
+        <w:t>City</w:t>
+      </w:r>
+      <w:r>
+        <w:rPr>
+          <w:rFonts w:ascii="Arial" w:hAnsi="Arial" w:cs="Arial"/>
+          <w:color w:val="000000"/>
+          <w:sz w:val="22"/>
+          <w:szCs w:val="22"/>
+          <w:lang w:val="ru-RU"/>
+        </w:rPr>
+        <w:t xml:space="preserve"> </w:t>
+      </w:r>
+      <w:r>
+        <w:rPr>
+          <w:rFonts w:ascii="Arial" w:hAnsi="Arial" w:cs="Arial"/>
+          <w:color w:val="000000"/>
+          <w:sz w:val="22"/>
+          <w:szCs w:val="22"/>
+          <w:lang w:val="ru-RU"/>
+        </w:rPr>
+        <w:t>при валидации</w:t>
+      </w:r>
+    </w:p>
+    <w:p>
+      <w:pPr>
+        <w:pStyle w:val="NormalWeb"/>
+        <w:numPr>
+          <w:ilvl w:val="0"/>
+          <w:numId w:val="1"/>
+        </w:numPr>
+        <w:spacing w:before="0" w:beforeAutospacing="0" w:after="0" w:afterAutospacing="0"/>
+        <w:rPr>
+          <w:rFonts w:ascii="Arial" w:hAnsi="Arial" w:cs="Arial"/>
+          <w:b/>
+          <w:bCs/>
+          <w:color w:val="000000"/>
+          <w:sz w:val="22"/>
+          <w:szCs w:val="22"/>
+          <w:lang w:val="ru-RU"/>
+        </w:rPr>
+      </w:pPr>
+      <w:r>
+        <w:rPr>
+          <w:rFonts w:ascii="Arial" w:hAnsi="Arial" w:cs="Arial"/>
+          <w:color w:val="000000"/>
+          <w:sz w:val="22"/>
+          <w:szCs w:val="22"/>
+        </w:rPr>
+        <w:t>Interaction</w:t>
+      </w:r>
+      <w:r>
+        <w:rPr>
+          <w:rFonts w:ascii="Arial" w:hAnsi="Arial" w:cs="Arial"/>
+          <w:color w:val="000000"/>
+          <w:sz w:val="22"/>
+          <w:szCs w:val="22"/>
+          <w:lang w:val="ru-RU"/>
+        </w:rPr>
+        <w:t>/</w:t>
+      </w:r>
+      <w:r>
+        <w:rPr>
+          <w:rFonts w:ascii="Arial" w:hAnsi="Arial" w:cs="Arial"/>
+          <w:color w:val="000000"/>
+          <w:sz w:val="22"/>
+          <w:szCs w:val="22"/>
+        </w:rPr>
+        <w:t>Delete</w:t>
+      </w:r>
+      <w:r>
+        <w:rPr>
+          <w:rFonts w:ascii="Arial" w:hAnsi="Arial" w:cs="Arial"/>
+          <w:color w:val="000000"/>
+          <w:sz w:val="22"/>
+          <w:szCs w:val="22"/>
+          <w:lang w:val="ru-RU"/>
+        </w:rPr>
+        <w:t xml:space="preserve"> не удаляет интеракцию.</w:t>
+      </w:r>
+    </w:p>
+    <w:p>
+      <w:pPr>
+        <w:pStyle w:val="NormalWeb"/>
+        <w:numPr>
+          <w:ilvl w:val="0"/>
+          <w:numId w:val="1"/>
+        </w:numPr>
+        <w:spacing w:before="0" w:beforeAutospacing="0" w:after="0" w:afterAutospacing="0"/>
+        <w:rPr>
+          <w:rFonts w:ascii="Arial" w:hAnsi="Arial" w:cs="Arial"/>
+          <w:b/>
+          <w:bCs/>
+          <w:color w:val="000000"/>
+          <w:sz w:val="22"/>
+          <w:szCs w:val="22"/>
+          <w:lang w:val="ru-RU"/>
+        </w:rPr>
+      </w:pPr>
+      <w:r>
+        <w:rPr>
+          <w:rFonts w:ascii="Arial" w:hAnsi="Arial" w:cs="Arial"/>
+          <w:color w:val="000000"/>
+          <w:sz w:val="22"/>
+          <w:szCs w:val="22"/>
+        </w:rPr>
+        <w:lastRenderedPageBreak/>
+        <w:t>Event</w:t>
+      </w:r>
+      <w:r>
+        <w:rPr>
+          <w:rFonts w:ascii="Arial" w:hAnsi="Arial" w:cs="Arial"/>
+          <w:color w:val="000000"/>
+          <w:sz w:val="22"/>
+          <w:szCs w:val="22"/>
+          <w:lang w:val="ru-RU"/>
+        </w:rPr>
+        <w:t>/</w:t>
+      </w:r>
+      <w:proofErr w:type="spellStart"/>
+      <w:r>
+        <w:rPr>
+          <w:rFonts w:ascii="Arial" w:hAnsi="Arial" w:cs="Arial"/>
+          <w:color w:val="000000"/>
+          <w:sz w:val="22"/>
+          <w:szCs w:val="22"/>
+        </w:rPr>
+        <w:t>GetAll</w:t>
+      </w:r>
+      <w:proofErr w:type="spellEnd"/>
+      <w:r>
+        <w:rPr>
+          <w:rFonts w:ascii="Arial" w:hAnsi="Arial" w:cs="Arial"/>
+          <w:color w:val="000000"/>
+          <w:sz w:val="22"/>
+          <w:szCs w:val="22"/>
+          <w:lang w:val="ru-RU"/>
+        </w:rPr>
+        <w:t xml:space="preserve"> </w:t>
+      </w:r>
+      <w:r>
+        <w:rPr>
+          <w:rFonts w:ascii="Arial" w:hAnsi="Arial" w:cs="Arial"/>
+          <w:color w:val="000000"/>
+          <w:sz w:val="22"/>
+          <w:szCs w:val="22"/>
+          <w:lang w:val="ru-RU"/>
+        </w:rPr>
+        <w:t xml:space="preserve">возвращает </w:t>
+      </w:r>
+      <w:r>
+        <w:rPr>
+          <w:rFonts w:ascii="Arial" w:hAnsi="Arial" w:cs="Arial"/>
+          <w:color w:val="000000"/>
+          <w:sz w:val="22"/>
+          <w:szCs w:val="22"/>
+        </w:rPr>
+        <w:t>OK</w:t>
+      </w:r>
+      <w:r>
+        <w:rPr>
+          <w:rFonts w:ascii="Arial" w:hAnsi="Arial" w:cs="Arial"/>
+          <w:color w:val="000000"/>
+          <w:sz w:val="22"/>
+          <w:szCs w:val="22"/>
+          <w:lang w:val="ru-RU"/>
+        </w:rPr>
+        <w:t xml:space="preserve"> </w:t>
+      </w:r>
+      <w:r>
+        <w:rPr>
+          <w:rFonts w:ascii="Arial" w:hAnsi="Arial" w:cs="Arial"/>
+          <w:color w:val="000000"/>
+          <w:sz w:val="22"/>
+          <w:szCs w:val="22"/>
+          <w:lang w:val="ru-RU"/>
+        </w:rPr>
+        <w:t xml:space="preserve">без данных, если </w:t>
+      </w:r>
+      <w:r>
+        <w:rPr>
+          <w:rFonts w:ascii="Arial" w:hAnsi="Arial" w:cs="Arial"/>
+          <w:color w:val="000000"/>
+          <w:sz w:val="22"/>
+          <w:szCs w:val="22"/>
+          <w:lang w:val="ru-RU"/>
+        </w:rPr>
+        <w:t xml:space="preserve">предоставлен </w:t>
+      </w:r>
+      <w:r>
+        <w:rPr>
+          <w:rFonts w:ascii="Arial" w:hAnsi="Arial" w:cs="Arial"/>
+          <w:color w:val="000000"/>
+          <w:sz w:val="22"/>
+          <w:szCs w:val="22"/>
+          <w:lang w:val="ru-RU"/>
+        </w:rPr>
+        <w:t>«левый</w:t>
+      </w:r>
+      <w:r>
+        <w:rPr>
+          <w:rFonts w:ascii="Arial" w:hAnsi="Arial" w:cs="Arial"/>
+          <w:color w:val="000000"/>
+          <w:sz w:val="22"/>
+          <w:szCs w:val="22"/>
+          <w:lang w:val="ru-RU"/>
+        </w:rPr>
+        <w:t>»</w:t>
+      </w:r>
+      <w:r>
+        <w:rPr>
+          <w:rFonts w:ascii="Arial" w:hAnsi="Arial" w:cs="Arial"/>
+          <w:color w:val="000000"/>
+          <w:sz w:val="22"/>
+          <w:szCs w:val="22"/>
+          <w:lang w:val="ru-RU"/>
+        </w:rPr>
+        <w:t xml:space="preserve"> </w:t>
+      </w:r>
+      <w:r>
+        <w:rPr>
+          <w:rFonts w:ascii="Arial" w:hAnsi="Arial" w:cs="Arial"/>
+          <w:color w:val="000000"/>
+          <w:sz w:val="22"/>
+          <w:szCs w:val="22"/>
+        </w:rPr>
+        <w:t>ID</w:t>
+      </w:r>
+    </w:p>
+    <w:p>
+      <w:pPr>
+        <w:pStyle w:val="NormalWeb"/>
+        <w:numPr>
+          <w:ilvl w:val="0"/>
+          <w:numId w:val="1"/>
+        </w:numPr>
+        <w:spacing w:before="0" w:beforeAutospacing="0" w:after="0" w:afterAutospacing="0"/>
+        <w:rPr>
+          <w:rFonts w:ascii="Arial" w:hAnsi="Arial" w:cs="Arial"/>
+          <w:b/>
+          <w:bCs/>
+          <w:color w:val="000000"/>
+          <w:sz w:val="22"/>
+          <w:szCs w:val="22"/>
+          <w:lang w:val="ru-RU"/>
+        </w:rPr>
+      </w:pPr>
+      <w:r>
+        <w:rPr>
+          <w:rFonts w:ascii="Arial" w:hAnsi="Arial" w:cs="Arial"/>
+          <w:color w:val="000000"/>
+          <w:sz w:val="22"/>
+          <w:szCs w:val="22"/>
+        </w:rPr>
+        <w:t>Event</w:t>
+      </w:r>
+      <w:r>
+        <w:rPr>
+          <w:rFonts w:ascii="Arial" w:hAnsi="Arial" w:cs="Arial"/>
+          <w:color w:val="000000"/>
+          <w:sz w:val="22"/>
+          <w:szCs w:val="22"/>
+          <w:lang w:val="ru-RU"/>
+        </w:rPr>
+        <w:t>/</w:t>
+      </w:r>
+      <w:r>
+        <w:rPr>
+          <w:rFonts w:ascii="Arial" w:hAnsi="Arial" w:cs="Arial"/>
+          <w:color w:val="000000"/>
+          <w:sz w:val="22"/>
+          <w:szCs w:val="22"/>
+        </w:rPr>
+        <w:t>Create</w:t>
+      </w:r>
+      <w:r>
+        <w:rPr>
+          <w:rFonts w:ascii="Arial" w:hAnsi="Arial" w:cs="Arial"/>
+          <w:color w:val="000000"/>
+          <w:sz w:val="22"/>
+          <w:szCs w:val="22"/>
+          <w:lang w:val="ru-RU"/>
+        </w:rPr>
+        <w:t xml:space="preserve"> </w:t>
+      </w:r>
+      <w:r>
+        <w:rPr>
+          <w:rFonts w:ascii="Arial" w:hAnsi="Arial" w:cs="Arial"/>
+          <w:color w:val="000000"/>
+          <w:sz w:val="22"/>
+          <w:szCs w:val="22"/>
+          <w:lang w:val="ru-RU"/>
+        </w:rPr>
+        <w:t xml:space="preserve">возвращает неверный </w:t>
+      </w:r>
+      <w:r>
+        <w:rPr>
+          <w:rFonts w:ascii="Arial" w:hAnsi="Arial" w:cs="Arial"/>
+          <w:color w:val="000000"/>
+          <w:sz w:val="22"/>
+          <w:szCs w:val="22"/>
+        </w:rPr>
+        <w:t>ID</w:t>
+      </w:r>
+      <w:r>
+        <w:rPr>
+          <w:rFonts w:ascii="Arial" w:hAnsi="Arial" w:cs="Arial"/>
+          <w:color w:val="000000"/>
+          <w:sz w:val="22"/>
+          <w:szCs w:val="22"/>
+          <w:lang w:val="ru-RU"/>
+        </w:rPr>
+        <w:t xml:space="preserve"> </w:t>
+      </w:r>
+      <w:r>
+        <w:rPr>
+          <w:rFonts w:ascii="Arial" w:hAnsi="Arial" w:cs="Arial"/>
+          <w:color w:val="000000"/>
+          <w:sz w:val="22"/>
+          <w:szCs w:val="22"/>
+          <w:lang w:val="ru-RU"/>
+        </w:rPr>
+        <w:t xml:space="preserve">если </w:t>
+      </w:r>
+      <w:r>
+        <w:rPr>
+          <w:rFonts w:ascii="Arial" w:hAnsi="Arial" w:cs="Arial"/>
+          <w:color w:val="000000"/>
+          <w:sz w:val="22"/>
+          <w:szCs w:val="22"/>
+        </w:rPr>
+        <w:t>ID</w:t>
+      </w:r>
+      <w:r>
+        <w:rPr>
+          <w:rFonts w:ascii="Arial" w:hAnsi="Arial" w:cs="Arial"/>
+          <w:color w:val="000000"/>
+          <w:sz w:val="22"/>
+          <w:szCs w:val="22"/>
+          <w:lang w:val="ru-RU"/>
+        </w:rPr>
+        <w:t xml:space="preserve"> % 5 ==0</w:t>
+      </w:r>
+    </w:p>
+    <w:p>
+      <w:pPr>
+        <w:pStyle w:val="NormalWeb"/>
+        <w:numPr>
+          <w:ilvl w:val="0"/>
+          <w:numId w:val="1"/>
+        </w:numPr>
+        <w:spacing w:before="0" w:beforeAutospacing="0" w:after="0" w:afterAutospacing="0"/>
+        <w:textAlignment w:val="baseline"/>
+        <w:rPr>
+          <w:rFonts w:ascii="Arial" w:hAnsi="Arial" w:cs="Arial"/>
+          <w:color w:val="000000"/>
+          <w:sz w:val="22"/>
+          <w:szCs w:val="22"/>
+          <w:lang w:val="ru-RU"/>
+        </w:rPr>
+      </w:pPr>
     </w:p>
     <w:p>
       <w:pPr>

</xml_diff>

<commit_message>
Added new bugs for Interaction/Event functionality for Sprint 3
</commit_message>
<xml_diff>
--- a/Docs/Sprint3.docx
+++ b/Docs/Sprint3.docx
@@ -1082,76 +1082,68 @@
         <w:textAlignment w:val="baseline"/>
         <w:rPr>
           <w:rFonts w:ascii="Arial" w:hAnsi="Arial" w:cs="Arial"/>
-          <w:color w:val="FF0000"/>
-          <w:sz w:val="22"/>
-          <w:szCs w:val="22"/>
-          <w:lang w:val="ru-RU"/>
-        </w:rPr>
-      </w:pPr>
-      <w:bookmarkStart w:id="0" w:name="_GoBack"/>
-      <w:bookmarkEnd w:id="0"/>
-    </w:p>
-    <w:p>
-      <w:pPr>
-        <w:pStyle w:val="NormalWeb"/>
-        <w:spacing w:before="0" w:beforeAutospacing="0" w:after="0" w:afterAutospacing="0"/>
-        <w:rPr>
-          <w:rFonts w:ascii="Arial" w:hAnsi="Arial" w:cs="Arial"/>
-          <w:b/>
-          <w:bCs/>
-          <w:color w:val="FF0000"/>
-          <w:sz w:val="22"/>
-          <w:szCs w:val="22"/>
-          <w:lang w:val="ru-RU"/>
-        </w:rPr>
-      </w:pPr>
-    </w:p>
-    <w:p>
-      <w:pPr>
-        <w:pStyle w:val="NormalWeb"/>
-        <w:spacing w:before="0" w:beforeAutospacing="0" w:after="0" w:afterAutospacing="0"/>
-        <w:rPr>
-          <w:rFonts w:ascii="Arial" w:hAnsi="Arial" w:cs="Arial"/>
-          <w:b/>
-          <w:bCs/>
-          <w:color w:val="000000"/>
-          <w:sz w:val="22"/>
-          <w:szCs w:val="22"/>
-          <w:lang w:val="ru-RU"/>
-        </w:rPr>
-      </w:pPr>
-    </w:p>
-    <w:p>
-      <w:pPr>
-        <w:pStyle w:val="NormalWeb"/>
-        <w:spacing w:before="0" w:beforeAutospacing="0" w:after="0" w:afterAutospacing="0"/>
-        <w:rPr>
-          <w:lang w:val="ru-RU"/>
-        </w:rPr>
-      </w:pPr>
-      <w:r>
-        <w:rPr>
-          <w:rFonts w:ascii="Arial" w:hAnsi="Arial" w:cs="Arial"/>
-          <w:b/>
-          <w:bCs/>
-          <w:color w:val="000000"/>
-          <w:sz w:val="22"/>
-          <w:szCs w:val="22"/>
-          <w:lang w:val="ru-RU"/>
-        </w:rPr>
-        <w:t>Не исправленные</w:t>
-      </w:r>
-      <w:r>
-        <w:rPr>
-          <w:rFonts w:ascii="Arial" w:hAnsi="Arial" w:cs="Arial"/>
-          <w:b/>
-          <w:bCs/>
-          <w:color w:val="000000"/>
-          <w:sz w:val="22"/>
-          <w:szCs w:val="22"/>
-          <w:lang w:val="ru-RU"/>
-        </w:rPr>
-        <w:t xml:space="preserve"> баги:</w:t>
+          <w:color w:val="000000" w:themeColor="text1"/>
+          <w:sz w:val="22"/>
+          <w:szCs w:val="22"/>
+          <w:lang w:val="ru-RU"/>
+        </w:rPr>
+      </w:pPr>
+      <w:r>
+        <w:rPr>
+          <w:rFonts w:ascii="Arial" w:hAnsi="Arial" w:cs="Arial"/>
+          <w:color w:val="000000" w:themeColor="text1"/>
+          <w:sz w:val="22"/>
+          <w:szCs w:val="22"/>
+        </w:rPr>
+        <w:t>Interaction</w:t>
+      </w:r>
+      <w:r>
+        <w:rPr>
+          <w:rFonts w:ascii="Arial" w:hAnsi="Arial" w:cs="Arial"/>
+          <w:color w:val="000000" w:themeColor="text1"/>
+          <w:sz w:val="22"/>
+          <w:szCs w:val="22"/>
+          <w:lang w:val="ru-RU"/>
+        </w:rPr>
+        <w:t>/</w:t>
+      </w:r>
+      <w:r>
+        <w:rPr>
+          <w:rFonts w:ascii="Arial" w:hAnsi="Arial" w:cs="Arial"/>
+          <w:color w:val="000000" w:themeColor="text1"/>
+          <w:sz w:val="22"/>
+          <w:szCs w:val="22"/>
+        </w:rPr>
+        <w:t>Create</w:t>
+      </w:r>
+      <w:r>
+        <w:rPr>
+          <w:rFonts w:ascii="Arial" w:hAnsi="Arial" w:cs="Arial"/>
+          <w:color w:val="000000" w:themeColor="text1"/>
+          <w:sz w:val="22"/>
+          <w:szCs w:val="22"/>
+          <w:lang w:val="ru-RU"/>
+        </w:rPr>
+        <w:t xml:space="preserve"> записывает </w:t>
+      </w:r>
+      <w:r>
+        <w:rPr>
+          <w:rFonts w:ascii="Arial" w:hAnsi="Arial" w:cs="Arial"/>
+          <w:color w:val="000000" w:themeColor="text1"/>
+          <w:sz w:val="22"/>
+          <w:szCs w:val="22"/>
+        </w:rPr>
+        <w:t>Title</w:t>
+      </w:r>
+      <w:r>
+        <w:rPr>
+          <w:rFonts w:ascii="Arial" w:hAnsi="Arial" w:cs="Arial"/>
+          <w:color w:val="000000" w:themeColor="text1"/>
+          <w:sz w:val="22"/>
+          <w:szCs w:val="22"/>
+          <w:lang w:val="ru-RU"/>
+        </w:rPr>
+        <w:t xml:space="preserve"> фейковым значением</w:t>
       </w:r>
     </w:p>
     <w:p>
@@ -1165,30 +1157,61 @@
         <w:textAlignment w:val="baseline"/>
         <w:rPr>
           <w:rFonts w:ascii="Arial" w:hAnsi="Arial" w:cs="Arial"/>
-          <w:color w:val="000000"/>
-          <w:sz w:val="22"/>
-          <w:szCs w:val="22"/>
-          <w:lang w:val="ru-RU"/>
-        </w:rPr>
-      </w:pPr>
-      <w:r>
-        <w:rPr>
-          <w:rFonts w:ascii="Arial" w:hAnsi="Arial" w:cs="Arial"/>
-          <w:color w:val="000000"/>
-          <w:sz w:val="22"/>
-          <w:szCs w:val="22"/>
-        </w:rPr>
-        <w:t>Login</w:t>
-      </w:r>
-      <w:r>
-        <w:rPr>
-          <w:rFonts w:ascii="Arial" w:hAnsi="Arial" w:cs="Arial"/>
-          <w:color w:val="000000"/>
-          <w:sz w:val="22"/>
-          <w:szCs w:val="22"/>
-          <w:lang w:val="ru-RU"/>
-        </w:rPr>
-        <w:t xml:space="preserve"> падает при длине больше 50 символов.</w:t>
+          <w:color w:val="000000" w:themeColor="text1"/>
+          <w:sz w:val="22"/>
+          <w:szCs w:val="22"/>
+          <w:lang w:val="ru-RU"/>
+        </w:rPr>
+      </w:pPr>
+      <w:r>
+        <w:rPr>
+          <w:rFonts w:ascii="Arial" w:hAnsi="Arial" w:cs="Arial"/>
+          <w:color w:val="000000" w:themeColor="text1"/>
+          <w:sz w:val="22"/>
+          <w:szCs w:val="22"/>
+        </w:rPr>
+        <w:t>Interaction</w:t>
+      </w:r>
+      <w:r>
+        <w:rPr>
+          <w:rFonts w:ascii="Arial" w:hAnsi="Arial" w:cs="Arial"/>
+          <w:color w:val="000000" w:themeColor="text1"/>
+          <w:sz w:val="22"/>
+          <w:szCs w:val="22"/>
+          <w:lang w:val="ru-RU"/>
+        </w:rPr>
+        <w:t>/</w:t>
+      </w:r>
+      <w:proofErr w:type="spellStart"/>
+      <w:r>
+        <w:rPr>
+          <w:rFonts w:ascii="Arial" w:hAnsi="Arial" w:cs="Arial"/>
+          <w:color w:val="000000" w:themeColor="text1"/>
+          <w:sz w:val="22"/>
+          <w:szCs w:val="22"/>
+        </w:rPr>
+        <w:t>GetAll</w:t>
+      </w:r>
+      <w:proofErr w:type="spellEnd"/>
+      <w:r>
+        <w:rPr>
+          <w:rFonts w:ascii="Arial" w:hAnsi="Arial" w:cs="Arial"/>
+          <w:color w:val="000000" w:themeColor="text1"/>
+          <w:sz w:val="22"/>
+          <w:szCs w:val="22"/>
+          <w:lang w:val="ru-RU"/>
+        </w:rPr>
+        <w:t xml:space="preserve"> </w:t>
+      </w:r>
+      <w:r>
+        <w:rPr>
+          <w:rFonts w:ascii="Arial" w:hAnsi="Arial" w:cs="Arial"/>
+          <w:color w:val="000000" w:themeColor="text1"/>
+          <w:sz w:val="22"/>
+          <w:szCs w:val="22"/>
+          <w:lang w:val="ru-RU"/>
+        </w:rPr>
+        <w:t>пропускает 1-ую запись в списке</w:t>
       </w:r>
     </w:p>
     <w:p>
@@ -1208,45 +1231,70 @@
           <w:lang w:val="ru-RU"/>
         </w:rPr>
       </w:pPr>
-      <w:r>
-        <w:rPr>
-          <w:rFonts w:ascii="Arial" w:hAnsi="Arial" w:cs="Arial"/>
-          <w:color w:val="000000" w:themeColor="text1"/>
-          <w:sz w:val="22"/>
-          <w:szCs w:val="22"/>
-        </w:rPr>
-        <w:t>Interaction</w:t>
-      </w:r>
-      <w:r>
-        <w:rPr>
-          <w:rFonts w:ascii="Arial" w:hAnsi="Arial" w:cs="Arial"/>
-          <w:color w:val="000000" w:themeColor="text1"/>
-          <w:sz w:val="22"/>
-          <w:szCs w:val="22"/>
-          <w:lang w:val="ru-RU"/>
-        </w:rPr>
-        <w:t>/</w:t>
-      </w:r>
-      <w:proofErr w:type="spellStart"/>
-      <w:r>
-        <w:rPr>
-          <w:rFonts w:ascii="Arial" w:hAnsi="Arial" w:cs="Arial"/>
-          <w:color w:val="000000" w:themeColor="text1"/>
-          <w:sz w:val="22"/>
-          <w:szCs w:val="22"/>
-        </w:rPr>
-        <w:t>GetById</w:t>
-      </w:r>
-      <w:proofErr w:type="spellEnd"/>
-      <w:r>
-        <w:rPr>
-          <w:rFonts w:ascii="Arial" w:hAnsi="Arial" w:cs="Arial"/>
-          <w:color w:val="000000" w:themeColor="text1"/>
-          <w:sz w:val="22"/>
-          <w:szCs w:val="22"/>
-          <w:lang w:val="ru-RU"/>
-        </w:rPr>
-        <w:t xml:space="preserve"> выполняется даже если сессия не предоставлена</w:t>
+      <w:bookmarkStart w:id="0" w:name="_GoBack"/>
+      <w:bookmarkEnd w:id="0"/>
+    </w:p>
+    <w:p>
+      <w:pPr>
+        <w:pStyle w:val="NormalWeb"/>
+        <w:spacing w:before="0" w:beforeAutospacing="0" w:after="0" w:afterAutospacing="0"/>
+        <w:rPr>
+          <w:rFonts w:ascii="Arial" w:hAnsi="Arial" w:cs="Arial"/>
+          <w:b/>
+          <w:bCs/>
+          <w:color w:val="FF0000"/>
+          <w:sz w:val="22"/>
+          <w:szCs w:val="22"/>
+          <w:lang w:val="ru-RU"/>
+        </w:rPr>
+      </w:pPr>
+    </w:p>
+    <w:p>
+      <w:pPr>
+        <w:pStyle w:val="NormalWeb"/>
+        <w:spacing w:before="0" w:beforeAutospacing="0" w:after="0" w:afterAutospacing="0"/>
+        <w:rPr>
+          <w:rFonts w:ascii="Arial" w:hAnsi="Arial" w:cs="Arial"/>
+          <w:b/>
+          <w:bCs/>
+          <w:color w:val="000000"/>
+          <w:sz w:val="22"/>
+          <w:szCs w:val="22"/>
+          <w:lang w:val="ru-RU"/>
+        </w:rPr>
+      </w:pPr>
+    </w:p>
+    <w:p>
+      <w:pPr>
+        <w:pStyle w:val="NormalWeb"/>
+        <w:spacing w:before="0" w:beforeAutospacing="0" w:after="0" w:afterAutospacing="0"/>
+        <w:rPr>
+          <w:lang w:val="ru-RU"/>
+        </w:rPr>
+      </w:pPr>
+      <w:r>
+        <w:rPr>
+          <w:rFonts w:ascii="Arial" w:hAnsi="Arial" w:cs="Arial"/>
+          <w:b/>
+          <w:bCs/>
+          <w:color w:val="000000"/>
+          <w:sz w:val="22"/>
+          <w:szCs w:val="22"/>
+          <w:lang w:val="ru-RU"/>
+        </w:rPr>
+        <w:t>Не исправленные</w:t>
+      </w:r>
+      <w:r>
+        <w:rPr>
+          <w:rFonts w:ascii="Arial" w:hAnsi="Arial" w:cs="Arial"/>
+          <w:b/>
+          <w:bCs/>
+          <w:color w:val="000000"/>
+          <w:sz w:val="22"/>
+          <w:szCs w:val="22"/>
+          <w:lang w:val="ru-RU"/>
+        </w:rPr>
+        <w:t xml:space="preserve"> баги:</w:t>
       </w:r>
     </w:p>
     <w:p>
@@ -1273,581 +1321,17 @@
           <w:sz w:val="22"/>
           <w:szCs w:val="22"/>
         </w:rPr>
-        <w:t>Create</w:t>
-      </w:r>
-      <w:r>
-        <w:rPr>
-          <w:rFonts w:ascii="Arial" w:hAnsi="Arial" w:cs="Arial"/>
-          <w:color w:val="000000"/>
-          <w:sz w:val="22"/>
-          <w:szCs w:val="22"/>
-          <w:lang w:val="ru-RU"/>
-        </w:rPr>
-        <w:t xml:space="preserve"> </w:t>
-      </w:r>
-      <w:r>
-        <w:rPr>
-          <w:rFonts w:ascii="Arial" w:hAnsi="Arial" w:cs="Arial"/>
-          <w:color w:val="000000"/>
-          <w:sz w:val="22"/>
-          <w:szCs w:val="22"/>
-          <w:lang w:val="ru-RU"/>
-        </w:rPr>
-        <w:t>не пропускает</w:t>
-      </w:r>
-      <w:r>
-        <w:rPr>
-          <w:rFonts w:ascii="Arial" w:hAnsi="Arial" w:cs="Arial"/>
-          <w:color w:val="000000"/>
-          <w:sz w:val="22"/>
-          <w:szCs w:val="22"/>
-          <w:lang w:val="ru-RU"/>
-        </w:rPr>
-        <w:t xml:space="preserve"> </w:t>
-      </w:r>
-      <w:r>
-        <w:rPr>
-          <w:rFonts w:ascii="Arial" w:hAnsi="Arial" w:cs="Arial"/>
-          <w:color w:val="000000"/>
-          <w:sz w:val="22"/>
-          <w:szCs w:val="22"/>
-        </w:rPr>
-        <w:t>duration</w:t>
-      </w:r>
-      <w:r>
-        <w:rPr>
-          <w:rFonts w:ascii="Arial" w:hAnsi="Arial" w:cs="Arial"/>
-          <w:color w:val="000000"/>
-          <w:sz w:val="22"/>
-          <w:szCs w:val="22"/>
-          <w:lang w:val="ru-RU"/>
-        </w:rPr>
-        <w:t xml:space="preserve"> = 0</w:t>
-      </w:r>
-    </w:p>
-    <w:p>
-      <w:pPr>
-        <w:pStyle w:val="NormalWeb"/>
-        <w:numPr>
-          <w:ilvl w:val="0"/>
-          <w:numId w:val="1"/>
-        </w:numPr>
-        <w:spacing w:before="0" w:beforeAutospacing="0" w:after="0" w:afterAutospacing="0"/>
-        <w:rPr>
-          <w:rFonts w:ascii="Arial" w:hAnsi="Arial" w:cs="Arial"/>
-          <w:b/>
-          <w:bCs/>
-          <w:color w:val="000000"/>
-          <w:sz w:val="22"/>
-          <w:szCs w:val="22"/>
-          <w:lang w:val="ru-RU"/>
-        </w:rPr>
-      </w:pPr>
-      <w:r>
-        <w:rPr>
-          <w:rFonts w:ascii="Arial" w:hAnsi="Arial" w:cs="Arial"/>
-          <w:color w:val="000000"/>
-          <w:sz w:val="22"/>
-          <w:szCs w:val="22"/>
-        </w:rPr>
-        <w:t>Update</w:t>
-      </w:r>
-      <w:r>
-        <w:rPr>
-          <w:rFonts w:ascii="Arial" w:hAnsi="Arial" w:cs="Arial"/>
-          <w:color w:val="000000"/>
-          <w:sz w:val="22"/>
-          <w:szCs w:val="22"/>
-          <w:lang w:val="ru-RU"/>
-        </w:rPr>
-        <w:t xml:space="preserve"> </w:t>
-      </w:r>
-      <w:r>
-        <w:rPr>
-          <w:rFonts w:ascii="Arial" w:hAnsi="Arial" w:cs="Arial"/>
-          <w:color w:val="000000"/>
-          <w:sz w:val="22"/>
-          <w:szCs w:val="22"/>
-          <w:lang w:val="ru-RU"/>
-        </w:rPr>
-        <w:t xml:space="preserve">не позволяет </w:t>
-      </w:r>
-      <w:r>
-        <w:rPr>
-          <w:rFonts w:ascii="Arial" w:hAnsi="Arial" w:cs="Arial"/>
-          <w:color w:val="000000"/>
-          <w:sz w:val="22"/>
-          <w:szCs w:val="22"/>
-        </w:rPr>
-        <w:t>Title</w:t>
-      </w:r>
-      <w:r>
-        <w:rPr>
-          <w:rFonts w:ascii="Arial" w:hAnsi="Arial" w:cs="Arial"/>
-          <w:color w:val="000000"/>
-          <w:sz w:val="22"/>
-          <w:szCs w:val="22"/>
-          <w:lang w:val="ru-RU"/>
-        </w:rPr>
-        <w:t xml:space="preserve"> </w:t>
-      </w:r>
-      <w:r>
-        <w:rPr>
-          <w:rFonts w:ascii="Arial" w:hAnsi="Arial" w:cs="Arial"/>
-          <w:color w:val="000000"/>
-          <w:sz w:val="22"/>
-          <w:szCs w:val="22"/>
-          <w:lang w:val="ru-RU"/>
-        </w:rPr>
-        <w:t xml:space="preserve">иметь меньше </w:t>
-      </w:r>
-      <w:proofErr w:type="gramStart"/>
-      <w:r>
-        <w:rPr>
-          <w:rFonts w:ascii="Arial" w:hAnsi="Arial" w:cs="Arial"/>
-          <w:color w:val="000000"/>
-          <w:sz w:val="22"/>
-          <w:szCs w:val="22"/>
-          <w:lang w:val="ru-RU"/>
-        </w:rPr>
-        <w:t>24 символов</w:t>
-      </w:r>
-      <w:proofErr w:type="gramEnd"/>
-      <w:r>
-        <w:rPr>
-          <w:rFonts w:ascii="Arial" w:hAnsi="Arial" w:cs="Arial"/>
-          <w:color w:val="000000"/>
-          <w:sz w:val="22"/>
-          <w:szCs w:val="22"/>
-          <w:lang w:val="ru-RU"/>
-        </w:rPr>
-        <w:t xml:space="preserve"> вместо 12.</w:t>
-      </w:r>
-    </w:p>
-    <w:p>
-      <w:pPr>
-        <w:pStyle w:val="NormalWeb"/>
-        <w:numPr>
-          <w:ilvl w:val="0"/>
-          <w:numId w:val="1"/>
-        </w:numPr>
-        <w:spacing w:before="0" w:beforeAutospacing="0" w:after="0" w:afterAutospacing="0"/>
-        <w:rPr>
-          <w:rFonts w:ascii="Arial" w:hAnsi="Arial" w:cs="Arial"/>
-          <w:b/>
-          <w:bCs/>
-          <w:color w:val="000000"/>
-          <w:sz w:val="22"/>
-          <w:szCs w:val="22"/>
-          <w:lang w:val="ru-RU"/>
-        </w:rPr>
-      </w:pPr>
-      <w:r>
-        <w:rPr>
-          <w:rFonts w:ascii="Arial" w:hAnsi="Arial" w:cs="Arial"/>
-          <w:color w:val="000000"/>
-          <w:sz w:val="22"/>
-          <w:szCs w:val="22"/>
-        </w:rPr>
-        <w:t>Interaction</w:t>
-      </w:r>
-      <w:r>
-        <w:rPr>
-          <w:rFonts w:ascii="Arial" w:hAnsi="Arial" w:cs="Arial"/>
-          <w:color w:val="000000"/>
-          <w:sz w:val="22"/>
-          <w:szCs w:val="22"/>
-          <w:lang w:val="ru-RU"/>
-        </w:rPr>
-        <w:t>/</w:t>
-      </w:r>
-      <w:r>
-        <w:rPr>
-          <w:rFonts w:ascii="Arial" w:hAnsi="Arial" w:cs="Arial"/>
-          <w:color w:val="000000"/>
-          <w:sz w:val="22"/>
-          <w:szCs w:val="22"/>
-        </w:rPr>
-        <w:t>Delete</w:t>
-      </w:r>
-      <w:r>
-        <w:rPr>
-          <w:rFonts w:ascii="Arial" w:hAnsi="Arial" w:cs="Arial"/>
-          <w:color w:val="000000"/>
-          <w:sz w:val="22"/>
-          <w:szCs w:val="22"/>
-          <w:lang w:val="ru-RU"/>
-        </w:rPr>
-        <w:t xml:space="preserve"> </w:t>
-      </w:r>
-      <w:r>
-        <w:rPr>
-          <w:rFonts w:ascii="Arial" w:hAnsi="Arial" w:cs="Arial"/>
-          <w:color w:val="000000"/>
-          <w:sz w:val="22"/>
-          <w:szCs w:val="22"/>
-          <w:lang w:val="ru-RU"/>
-        </w:rPr>
-        <w:t>возвращает</w:t>
-      </w:r>
-      <w:r>
-        <w:rPr>
-          <w:rFonts w:ascii="Arial" w:hAnsi="Arial" w:cs="Arial"/>
-          <w:color w:val="000000"/>
-          <w:sz w:val="22"/>
-          <w:szCs w:val="22"/>
-          <w:lang w:val="ru-RU"/>
-        </w:rPr>
-        <w:t xml:space="preserve"> </w:t>
-      </w:r>
-      <w:proofErr w:type="spellStart"/>
-      <w:r>
-        <w:rPr>
-          <w:rFonts w:ascii="Arial" w:hAnsi="Arial" w:cs="Arial"/>
-          <w:color w:val="000000"/>
-          <w:sz w:val="22"/>
-          <w:szCs w:val="22"/>
-        </w:rPr>
-        <w:t>InternalServerError</w:t>
-      </w:r>
-      <w:proofErr w:type="spellEnd"/>
-      <w:r>
-        <w:rPr>
-          <w:rFonts w:ascii="Arial" w:hAnsi="Arial" w:cs="Arial"/>
-          <w:color w:val="000000"/>
-          <w:sz w:val="22"/>
-          <w:szCs w:val="22"/>
-          <w:lang w:val="ru-RU"/>
-        </w:rPr>
-        <w:t xml:space="preserve"> </w:t>
-      </w:r>
-      <w:r>
-        <w:rPr>
-          <w:rFonts w:ascii="Arial" w:hAnsi="Arial" w:cs="Arial"/>
-          <w:color w:val="000000"/>
-          <w:sz w:val="22"/>
-          <w:szCs w:val="22"/>
-          <w:lang w:val="ru-RU"/>
-        </w:rPr>
-        <w:t>вместо</w:t>
-      </w:r>
-      <w:r>
-        <w:rPr>
-          <w:rFonts w:ascii="Arial" w:hAnsi="Arial" w:cs="Arial"/>
-          <w:color w:val="000000"/>
-          <w:sz w:val="22"/>
-          <w:szCs w:val="22"/>
-          <w:lang w:val="ru-RU"/>
-        </w:rPr>
-        <w:t xml:space="preserve"> </w:t>
-      </w:r>
-      <w:proofErr w:type="spellStart"/>
-      <w:r>
-        <w:rPr>
-          <w:rFonts w:ascii="Arial" w:hAnsi="Arial" w:cs="Arial"/>
-          <w:color w:val="000000"/>
-          <w:sz w:val="22"/>
-          <w:szCs w:val="22"/>
-        </w:rPr>
-        <w:t>NotFound</w:t>
-      </w:r>
-      <w:proofErr w:type="spellEnd"/>
-      <w:r>
-        <w:rPr>
-          <w:rFonts w:ascii="Arial" w:hAnsi="Arial" w:cs="Arial"/>
-          <w:color w:val="000000"/>
-          <w:sz w:val="22"/>
-          <w:szCs w:val="22"/>
-          <w:lang w:val="ru-RU"/>
-        </w:rPr>
-        <w:t xml:space="preserve">, если предоставлен </w:t>
-      </w:r>
-      <w:r>
-        <w:rPr>
-          <w:rFonts w:ascii="Arial" w:hAnsi="Arial" w:cs="Arial"/>
-          <w:color w:val="000000"/>
-          <w:sz w:val="22"/>
-          <w:szCs w:val="22"/>
-          <w:lang w:val="ru-RU"/>
-        </w:rPr>
-        <w:t>«левый</w:t>
-      </w:r>
-      <w:r>
-        <w:rPr>
-          <w:rFonts w:ascii="Arial" w:hAnsi="Arial" w:cs="Arial"/>
-          <w:color w:val="000000"/>
-          <w:sz w:val="22"/>
-          <w:szCs w:val="22"/>
-          <w:lang w:val="ru-RU"/>
-        </w:rPr>
-        <w:t>»</w:t>
-      </w:r>
-      <w:r>
-        <w:rPr>
-          <w:rFonts w:ascii="Arial" w:hAnsi="Arial" w:cs="Arial"/>
-          <w:color w:val="000000"/>
-          <w:sz w:val="22"/>
-          <w:szCs w:val="22"/>
-          <w:lang w:val="ru-RU"/>
-        </w:rPr>
-        <w:t xml:space="preserve"> </w:t>
-      </w:r>
-      <w:r>
-        <w:rPr>
-          <w:rFonts w:ascii="Arial" w:hAnsi="Arial" w:cs="Arial"/>
-          <w:color w:val="000000"/>
-          <w:sz w:val="22"/>
-          <w:szCs w:val="22"/>
-        </w:rPr>
-        <w:t>ID</w:t>
-      </w:r>
-    </w:p>
-    <w:p>
-      <w:pPr>
-        <w:pStyle w:val="NormalWeb"/>
-        <w:numPr>
-          <w:ilvl w:val="0"/>
-          <w:numId w:val="1"/>
-        </w:numPr>
-        <w:spacing w:before="0" w:beforeAutospacing="0" w:after="0" w:afterAutospacing="0"/>
-        <w:rPr>
-          <w:rFonts w:ascii="Arial" w:hAnsi="Arial" w:cs="Arial"/>
-          <w:b/>
-          <w:bCs/>
-          <w:color w:val="000000"/>
-          <w:sz w:val="22"/>
-          <w:szCs w:val="22"/>
-          <w:lang w:val="ru-RU"/>
-        </w:rPr>
-      </w:pPr>
-      <w:r>
-        <w:rPr>
-          <w:rFonts w:ascii="Arial" w:hAnsi="Arial" w:cs="Arial"/>
-          <w:color w:val="000000"/>
-          <w:sz w:val="22"/>
-          <w:szCs w:val="22"/>
-        </w:rPr>
-        <w:t>Event</w:t>
-      </w:r>
-      <w:r>
-        <w:rPr>
-          <w:rFonts w:ascii="Arial" w:hAnsi="Arial" w:cs="Arial"/>
-          <w:color w:val="000000"/>
-          <w:sz w:val="22"/>
-          <w:szCs w:val="22"/>
-          <w:lang w:val="ru-RU"/>
-        </w:rPr>
-        <w:t>/</w:t>
-      </w:r>
-      <w:r>
-        <w:rPr>
-          <w:rFonts w:ascii="Arial" w:hAnsi="Arial" w:cs="Arial"/>
-          <w:color w:val="000000"/>
-          <w:sz w:val="22"/>
-          <w:szCs w:val="22"/>
-        </w:rPr>
-        <w:t>Update</w:t>
-      </w:r>
-      <w:r>
-        <w:rPr>
-          <w:rFonts w:ascii="Arial" w:hAnsi="Arial" w:cs="Arial"/>
-          <w:color w:val="000000"/>
-          <w:sz w:val="22"/>
-          <w:szCs w:val="22"/>
-          <w:lang w:val="ru-RU"/>
-        </w:rPr>
-        <w:t xml:space="preserve"> </w:t>
-      </w:r>
-      <w:r>
-        <w:rPr>
-          <w:rFonts w:ascii="Arial" w:hAnsi="Arial" w:cs="Arial"/>
-          <w:color w:val="000000"/>
-          <w:sz w:val="22"/>
-          <w:szCs w:val="22"/>
-          <w:lang w:val="ru-RU"/>
-        </w:rPr>
-        <w:t xml:space="preserve">не записывает поле </w:t>
-      </w:r>
-      <w:r>
-        <w:rPr>
-          <w:rFonts w:ascii="Arial" w:hAnsi="Arial" w:cs="Arial"/>
-          <w:color w:val="000000"/>
-          <w:sz w:val="22"/>
-          <w:szCs w:val="22"/>
-        </w:rPr>
-        <w:t>Sectors</w:t>
-      </w:r>
-    </w:p>
-    <w:p>
-      <w:pPr>
-        <w:pStyle w:val="NormalWeb"/>
-        <w:numPr>
-          <w:ilvl w:val="0"/>
-          <w:numId w:val="1"/>
-        </w:numPr>
-        <w:spacing w:before="0" w:beforeAutospacing="0" w:after="0" w:afterAutospacing="0"/>
-        <w:rPr>
-          <w:rFonts w:ascii="Arial" w:hAnsi="Arial" w:cs="Arial"/>
-          <w:b/>
-          <w:bCs/>
-          <w:color w:val="000000"/>
-          <w:sz w:val="22"/>
-          <w:szCs w:val="22"/>
-        </w:rPr>
-      </w:pPr>
-      <w:r>
-        <w:rPr>
-          <w:rFonts w:ascii="Arial" w:hAnsi="Arial" w:cs="Arial"/>
-          <w:color w:val="000000"/>
-          <w:sz w:val="22"/>
-          <w:szCs w:val="22"/>
-        </w:rPr>
-        <w:t xml:space="preserve">Event/Create </w:t>
-      </w:r>
-      <w:r>
-        <w:rPr>
-          <w:rFonts w:ascii="Arial" w:hAnsi="Arial" w:cs="Arial"/>
-          <w:color w:val="000000"/>
-          <w:sz w:val="22"/>
-          <w:szCs w:val="22"/>
-          <w:lang w:val="ru-RU"/>
-        </w:rPr>
-        <w:t>всегда</w:t>
-      </w:r>
-      <w:r>
-        <w:rPr>
-          <w:rFonts w:ascii="Arial" w:hAnsi="Arial" w:cs="Arial"/>
-          <w:color w:val="000000"/>
-          <w:sz w:val="22"/>
-          <w:szCs w:val="22"/>
-        </w:rPr>
-        <w:t xml:space="preserve"> </w:t>
-      </w:r>
-      <w:r>
-        <w:rPr>
-          <w:rFonts w:ascii="Arial" w:hAnsi="Arial" w:cs="Arial"/>
-          <w:color w:val="000000"/>
-          <w:sz w:val="22"/>
-          <w:szCs w:val="22"/>
-          <w:lang w:val="ru-RU"/>
-        </w:rPr>
-        <w:t>записывает</w:t>
-      </w:r>
-      <w:r>
-        <w:rPr>
-          <w:rFonts w:ascii="Arial" w:hAnsi="Arial" w:cs="Arial"/>
-          <w:color w:val="000000"/>
-          <w:sz w:val="22"/>
-          <w:szCs w:val="22"/>
-        </w:rPr>
-        <w:t xml:space="preserve"> </w:t>
-      </w:r>
-      <w:r>
-        <w:rPr>
-          <w:rFonts w:ascii="Arial" w:hAnsi="Arial" w:cs="Arial"/>
-          <w:color w:val="000000"/>
-          <w:sz w:val="22"/>
-          <w:szCs w:val="22"/>
-          <w:lang w:val="ru-RU"/>
-        </w:rPr>
-        <w:t>поле</w:t>
-      </w:r>
-      <w:r>
-        <w:rPr>
-          <w:rFonts w:ascii="Arial" w:hAnsi="Arial" w:cs="Arial"/>
-          <w:color w:val="000000"/>
-          <w:sz w:val="22"/>
-          <w:szCs w:val="22"/>
-        </w:rPr>
-        <w:t xml:space="preserve"> </w:t>
-      </w:r>
-      <w:proofErr w:type="spellStart"/>
-      <w:r>
-        <w:rPr>
-          <w:rFonts w:ascii="Arial" w:hAnsi="Arial" w:cs="Arial"/>
-          <w:color w:val="000000"/>
-          <w:sz w:val="22"/>
-          <w:szCs w:val="22"/>
-        </w:rPr>
-        <w:t>InteractionType</w:t>
-      </w:r>
-      <w:proofErr w:type="spellEnd"/>
-      <w:r>
-        <w:rPr>
-          <w:rFonts w:ascii="Arial" w:hAnsi="Arial" w:cs="Arial"/>
-          <w:color w:val="000000"/>
-          <w:sz w:val="22"/>
-          <w:szCs w:val="22"/>
-        </w:rPr>
-        <w:t xml:space="preserve"> </w:t>
-      </w:r>
-      <w:r>
-        <w:rPr>
-          <w:rFonts w:ascii="Arial" w:hAnsi="Arial" w:cs="Arial"/>
-          <w:color w:val="000000"/>
-          <w:sz w:val="22"/>
-          <w:szCs w:val="22"/>
-          <w:lang w:val="ru-RU"/>
-        </w:rPr>
-        <w:t>как</w:t>
-      </w:r>
-      <w:r>
-        <w:rPr>
-          <w:rFonts w:ascii="Arial" w:hAnsi="Arial" w:cs="Arial"/>
-          <w:color w:val="000000"/>
-          <w:sz w:val="22"/>
-          <w:szCs w:val="22"/>
-        </w:rPr>
-        <w:t xml:space="preserve"> </w:t>
-      </w:r>
-      <w:r>
-        <w:rPr>
-          <w:rFonts w:ascii="Arial" w:hAnsi="Arial" w:cs="Arial"/>
-          <w:color w:val="000000"/>
-          <w:sz w:val="22"/>
-          <w:szCs w:val="22"/>
-        </w:rPr>
-        <w:t>Conference.</w:t>
-      </w:r>
-    </w:p>
-    <w:p>
-      <w:pPr>
-        <w:rPr>
-          <w:lang w:val="ru-RU"/>
-        </w:rPr>
-      </w:pPr>
-    </w:p>
-    <w:p>
-      <w:pPr>
-        <w:pStyle w:val="NormalWeb"/>
-        <w:spacing w:before="0" w:beforeAutospacing="0" w:after="0" w:afterAutospacing="0"/>
-        <w:rPr>
-          <w:lang w:val="ru-RU"/>
-        </w:rPr>
-      </w:pPr>
-      <w:r>
-        <w:rPr>
-          <w:rFonts w:ascii="Arial" w:hAnsi="Arial" w:cs="Arial"/>
-          <w:b/>
-          <w:bCs/>
-          <w:color w:val="000000"/>
-          <w:sz w:val="22"/>
-          <w:szCs w:val="22"/>
-          <w:lang w:val="ru-RU"/>
-        </w:rPr>
-        <w:t>Исправленные</w:t>
-      </w:r>
-      <w:r>
-        <w:rPr>
-          <w:rFonts w:ascii="Arial" w:hAnsi="Arial" w:cs="Arial"/>
-          <w:b/>
-          <w:bCs/>
-          <w:color w:val="000000"/>
-          <w:sz w:val="22"/>
-          <w:szCs w:val="22"/>
-          <w:lang w:val="ru-RU"/>
-        </w:rPr>
-        <w:t xml:space="preserve"> баги:</w:t>
+        <w:t>Login</w:t>
+      </w:r>
+      <w:r>
+        <w:rPr>
+          <w:rFonts w:ascii="Arial" w:hAnsi="Arial" w:cs="Arial"/>
+          <w:color w:val="000000"/>
+          <w:sz w:val="22"/>
+          <w:szCs w:val="22"/>
+          <w:lang w:val="ru-RU"/>
+        </w:rPr>
+        <w:t xml:space="preserve"> падает при длине больше 50 символов.</w:t>
       </w:r>
     </w:p>
     <w:p>
@@ -1861,40 +1345,51 @@
         <w:textAlignment w:val="baseline"/>
         <w:rPr>
           <w:rFonts w:ascii="Arial" w:hAnsi="Arial" w:cs="Arial"/>
-          <w:color w:val="000000"/>
-          <w:sz w:val="22"/>
-          <w:szCs w:val="22"/>
-          <w:lang w:val="ru-RU"/>
-        </w:rPr>
-      </w:pPr>
-      <w:r>
-        <w:rPr>
-          <w:rFonts w:ascii="Arial" w:hAnsi="Arial" w:cs="Arial"/>
-          <w:color w:val="000000"/>
-          <w:sz w:val="22"/>
-          <w:szCs w:val="22"/>
-        </w:rPr>
-        <w:t>Logout</w:t>
-      </w:r>
-      <w:r>
-        <w:rPr>
-          <w:rFonts w:ascii="Arial" w:hAnsi="Arial" w:cs="Arial"/>
-          <w:color w:val="000000"/>
-          <w:sz w:val="22"/>
-          <w:szCs w:val="22"/>
-          <w:lang w:val="ru-RU"/>
-        </w:rPr>
-        <w:t xml:space="preserve"> </w:t>
-      </w:r>
-      <w:r>
-        <w:rPr>
-          <w:rFonts w:ascii="Arial" w:hAnsi="Arial" w:cs="Arial"/>
-          <w:color w:val="000000"/>
-          <w:sz w:val="22"/>
-          <w:szCs w:val="22"/>
-          <w:lang w:val="ru-RU"/>
-        </w:rPr>
-        <w:t>не разлогинивает пользователя при верно введенной сессии</w:t>
+          <w:color w:val="000000" w:themeColor="text1"/>
+          <w:sz w:val="22"/>
+          <w:szCs w:val="22"/>
+          <w:lang w:val="ru-RU"/>
+        </w:rPr>
+      </w:pPr>
+      <w:r>
+        <w:rPr>
+          <w:rFonts w:ascii="Arial" w:hAnsi="Arial" w:cs="Arial"/>
+          <w:color w:val="000000" w:themeColor="text1"/>
+          <w:sz w:val="22"/>
+          <w:szCs w:val="22"/>
+        </w:rPr>
+        <w:t>Interaction</w:t>
+      </w:r>
+      <w:r>
+        <w:rPr>
+          <w:rFonts w:ascii="Arial" w:hAnsi="Arial" w:cs="Arial"/>
+          <w:color w:val="000000" w:themeColor="text1"/>
+          <w:sz w:val="22"/>
+          <w:szCs w:val="22"/>
+          <w:lang w:val="ru-RU"/>
+        </w:rPr>
+        <w:t>/</w:t>
+      </w:r>
+      <w:proofErr w:type="spellStart"/>
+      <w:r>
+        <w:rPr>
+          <w:rFonts w:ascii="Arial" w:hAnsi="Arial" w:cs="Arial"/>
+          <w:color w:val="000000" w:themeColor="text1"/>
+          <w:sz w:val="22"/>
+          <w:szCs w:val="22"/>
+        </w:rPr>
+        <w:t>GetById</w:t>
+      </w:r>
+      <w:proofErr w:type="spellEnd"/>
+      <w:r>
+        <w:rPr>
+          <w:rFonts w:ascii="Arial" w:hAnsi="Arial" w:cs="Arial"/>
+          <w:color w:val="000000" w:themeColor="text1"/>
+          <w:sz w:val="22"/>
+          <w:szCs w:val="22"/>
+          <w:lang w:val="ru-RU"/>
+        </w:rPr>
+        <w:t xml:space="preserve"> выполняется даже если сессия не предоставлена</w:t>
       </w:r>
     </w:p>
     <w:p>
@@ -1914,6 +1409,240 @@
           <w:lang w:val="ru-RU"/>
         </w:rPr>
       </w:pPr>
+      <w:r>
+        <w:rPr>
+          <w:rFonts w:ascii="Arial" w:hAnsi="Arial" w:cs="Arial"/>
+          <w:color w:val="000000"/>
+          <w:sz w:val="22"/>
+          <w:szCs w:val="22"/>
+        </w:rPr>
+        <w:t>Create</w:t>
+      </w:r>
+      <w:r>
+        <w:rPr>
+          <w:rFonts w:ascii="Arial" w:hAnsi="Arial" w:cs="Arial"/>
+          <w:color w:val="000000"/>
+          <w:sz w:val="22"/>
+          <w:szCs w:val="22"/>
+          <w:lang w:val="ru-RU"/>
+        </w:rPr>
+        <w:t xml:space="preserve"> </w:t>
+      </w:r>
+      <w:r>
+        <w:rPr>
+          <w:rFonts w:ascii="Arial" w:hAnsi="Arial" w:cs="Arial"/>
+          <w:color w:val="000000"/>
+          <w:sz w:val="22"/>
+          <w:szCs w:val="22"/>
+          <w:lang w:val="ru-RU"/>
+        </w:rPr>
+        <w:t>не пропускает</w:t>
+      </w:r>
+      <w:r>
+        <w:rPr>
+          <w:rFonts w:ascii="Arial" w:hAnsi="Arial" w:cs="Arial"/>
+          <w:color w:val="000000"/>
+          <w:sz w:val="22"/>
+          <w:szCs w:val="22"/>
+          <w:lang w:val="ru-RU"/>
+        </w:rPr>
+        <w:t xml:space="preserve"> </w:t>
+      </w:r>
+      <w:r>
+        <w:rPr>
+          <w:rFonts w:ascii="Arial" w:hAnsi="Arial" w:cs="Arial"/>
+          <w:color w:val="000000"/>
+          <w:sz w:val="22"/>
+          <w:szCs w:val="22"/>
+        </w:rPr>
+        <w:t>duration</w:t>
+      </w:r>
+      <w:r>
+        <w:rPr>
+          <w:rFonts w:ascii="Arial" w:hAnsi="Arial" w:cs="Arial"/>
+          <w:color w:val="000000"/>
+          <w:sz w:val="22"/>
+          <w:szCs w:val="22"/>
+          <w:lang w:val="ru-RU"/>
+        </w:rPr>
+        <w:t xml:space="preserve"> = 0</w:t>
+      </w:r>
+    </w:p>
+    <w:p>
+      <w:pPr>
+        <w:pStyle w:val="NormalWeb"/>
+        <w:numPr>
+          <w:ilvl w:val="0"/>
+          <w:numId w:val="1"/>
+        </w:numPr>
+        <w:spacing w:before="0" w:beforeAutospacing="0" w:after="0" w:afterAutospacing="0"/>
+        <w:rPr>
+          <w:rFonts w:ascii="Arial" w:hAnsi="Arial" w:cs="Arial"/>
+          <w:b/>
+          <w:bCs/>
+          <w:color w:val="000000"/>
+          <w:sz w:val="22"/>
+          <w:szCs w:val="22"/>
+          <w:lang w:val="ru-RU"/>
+        </w:rPr>
+      </w:pPr>
+      <w:r>
+        <w:rPr>
+          <w:rFonts w:ascii="Arial" w:hAnsi="Arial" w:cs="Arial"/>
+          <w:color w:val="000000"/>
+          <w:sz w:val="22"/>
+          <w:szCs w:val="22"/>
+        </w:rPr>
+        <w:t>Update</w:t>
+      </w:r>
+      <w:r>
+        <w:rPr>
+          <w:rFonts w:ascii="Arial" w:hAnsi="Arial" w:cs="Arial"/>
+          <w:color w:val="000000"/>
+          <w:sz w:val="22"/>
+          <w:szCs w:val="22"/>
+          <w:lang w:val="ru-RU"/>
+        </w:rPr>
+        <w:t xml:space="preserve"> </w:t>
+      </w:r>
+      <w:r>
+        <w:rPr>
+          <w:rFonts w:ascii="Arial" w:hAnsi="Arial" w:cs="Arial"/>
+          <w:color w:val="000000"/>
+          <w:sz w:val="22"/>
+          <w:szCs w:val="22"/>
+          <w:lang w:val="ru-RU"/>
+        </w:rPr>
+        <w:t xml:space="preserve">не позволяет </w:t>
+      </w:r>
+      <w:r>
+        <w:rPr>
+          <w:rFonts w:ascii="Arial" w:hAnsi="Arial" w:cs="Arial"/>
+          <w:color w:val="000000"/>
+          <w:sz w:val="22"/>
+          <w:szCs w:val="22"/>
+        </w:rPr>
+        <w:t>Title</w:t>
+      </w:r>
+      <w:r>
+        <w:rPr>
+          <w:rFonts w:ascii="Arial" w:hAnsi="Arial" w:cs="Arial"/>
+          <w:color w:val="000000"/>
+          <w:sz w:val="22"/>
+          <w:szCs w:val="22"/>
+          <w:lang w:val="ru-RU"/>
+        </w:rPr>
+        <w:t xml:space="preserve"> </w:t>
+      </w:r>
+      <w:r>
+        <w:rPr>
+          <w:rFonts w:ascii="Arial" w:hAnsi="Arial" w:cs="Arial"/>
+          <w:color w:val="000000"/>
+          <w:sz w:val="22"/>
+          <w:szCs w:val="22"/>
+          <w:lang w:val="ru-RU"/>
+        </w:rPr>
+        <w:t xml:space="preserve">иметь меньше </w:t>
+      </w:r>
+      <w:proofErr w:type="gramStart"/>
+      <w:r>
+        <w:rPr>
+          <w:rFonts w:ascii="Arial" w:hAnsi="Arial" w:cs="Arial"/>
+          <w:color w:val="000000"/>
+          <w:sz w:val="22"/>
+          <w:szCs w:val="22"/>
+          <w:lang w:val="ru-RU"/>
+        </w:rPr>
+        <w:t>24 символов</w:t>
+      </w:r>
+      <w:proofErr w:type="gramEnd"/>
+      <w:r>
+        <w:rPr>
+          <w:rFonts w:ascii="Arial" w:hAnsi="Arial" w:cs="Arial"/>
+          <w:color w:val="000000"/>
+          <w:sz w:val="22"/>
+          <w:szCs w:val="22"/>
+          <w:lang w:val="ru-RU"/>
+        </w:rPr>
+        <w:t xml:space="preserve"> вместо 12.</w:t>
+      </w:r>
+    </w:p>
+    <w:p>
+      <w:pPr>
+        <w:pStyle w:val="NormalWeb"/>
+        <w:numPr>
+          <w:ilvl w:val="0"/>
+          <w:numId w:val="1"/>
+        </w:numPr>
+        <w:spacing w:before="0" w:beforeAutospacing="0" w:after="0" w:afterAutospacing="0"/>
+        <w:rPr>
+          <w:rFonts w:ascii="Arial" w:hAnsi="Arial" w:cs="Arial"/>
+          <w:b/>
+          <w:bCs/>
+          <w:color w:val="000000"/>
+          <w:sz w:val="22"/>
+          <w:szCs w:val="22"/>
+          <w:lang w:val="ru-RU"/>
+        </w:rPr>
+      </w:pPr>
+      <w:r>
+        <w:rPr>
+          <w:rFonts w:ascii="Arial" w:hAnsi="Arial" w:cs="Arial"/>
+          <w:color w:val="000000"/>
+          <w:sz w:val="22"/>
+          <w:szCs w:val="22"/>
+        </w:rPr>
+        <w:t>Interaction</w:t>
+      </w:r>
+      <w:r>
+        <w:rPr>
+          <w:rFonts w:ascii="Arial" w:hAnsi="Arial" w:cs="Arial"/>
+          <w:color w:val="000000"/>
+          <w:sz w:val="22"/>
+          <w:szCs w:val="22"/>
+          <w:lang w:val="ru-RU"/>
+        </w:rPr>
+        <w:t>/</w:t>
+      </w:r>
+      <w:r>
+        <w:rPr>
+          <w:rFonts w:ascii="Arial" w:hAnsi="Arial" w:cs="Arial"/>
+          <w:color w:val="000000"/>
+          <w:sz w:val="22"/>
+          <w:szCs w:val="22"/>
+        </w:rPr>
+        <w:t>Delete</w:t>
+      </w:r>
+      <w:r>
+        <w:rPr>
+          <w:rFonts w:ascii="Arial" w:hAnsi="Arial" w:cs="Arial"/>
+          <w:color w:val="000000"/>
+          <w:sz w:val="22"/>
+          <w:szCs w:val="22"/>
+          <w:lang w:val="ru-RU"/>
+        </w:rPr>
+        <w:t xml:space="preserve"> </w:t>
+      </w:r>
+      <w:r>
+        <w:rPr>
+          <w:rFonts w:ascii="Arial" w:hAnsi="Arial" w:cs="Arial"/>
+          <w:color w:val="000000"/>
+          <w:sz w:val="22"/>
+          <w:szCs w:val="22"/>
+          <w:lang w:val="ru-RU"/>
+        </w:rPr>
+        <w:t>возвращает</w:t>
+      </w:r>
+      <w:r>
+        <w:rPr>
+          <w:rFonts w:ascii="Arial" w:hAnsi="Arial" w:cs="Arial"/>
+          <w:color w:val="000000"/>
+          <w:sz w:val="22"/>
+          <w:szCs w:val="22"/>
+          <w:lang w:val="ru-RU"/>
+        </w:rPr>
+        <w:t xml:space="preserve"> </w:t>
+      </w:r>
       <w:proofErr w:type="spellStart"/>
       <w:r>
         <w:rPr>
@@ -1922,7 +1651,7 @@
           <w:sz w:val="22"/>
           <w:szCs w:val="22"/>
         </w:rPr>
-        <w:t>Registrate</w:t>
+        <w:t>InternalServerError</w:t>
       </w:r>
       <w:proofErr w:type="spellEnd"/>
       <w:r>
@@ -1933,26 +1662,335 @@
           <w:szCs w:val="22"/>
           <w:lang w:val="ru-RU"/>
         </w:rPr>
-        <w:t xml:space="preserve"> возвращает </w:t>
-      </w:r>
-      <w:r>
-        <w:rPr>
-          <w:rFonts w:ascii="Arial" w:hAnsi="Arial" w:cs="Arial"/>
-          <w:color w:val="000000"/>
-          <w:sz w:val="22"/>
-          <w:szCs w:val="22"/>
-        </w:rPr>
-        <w:t>null</w:t>
-      </w:r>
-      <w:r>
-        <w:rPr>
-          <w:rFonts w:ascii="Arial" w:hAnsi="Arial" w:cs="Arial"/>
-          <w:color w:val="000000"/>
-          <w:sz w:val="22"/>
-          <w:szCs w:val="22"/>
-          <w:lang w:val="ru-RU"/>
-        </w:rPr>
-        <w:t xml:space="preserve"> если пароль удовлетворяет всем требованиям сразу</w:t>
+        <w:t xml:space="preserve"> </w:t>
+      </w:r>
+      <w:r>
+        <w:rPr>
+          <w:rFonts w:ascii="Arial" w:hAnsi="Arial" w:cs="Arial"/>
+          <w:color w:val="000000"/>
+          <w:sz w:val="22"/>
+          <w:szCs w:val="22"/>
+          <w:lang w:val="ru-RU"/>
+        </w:rPr>
+        <w:t>вместо</w:t>
+      </w:r>
+      <w:r>
+        <w:rPr>
+          <w:rFonts w:ascii="Arial" w:hAnsi="Arial" w:cs="Arial"/>
+          <w:color w:val="000000"/>
+          <w:sz w:val="22"/>
+          <w:szCs w:val="22"/>
+          <w:lang w:val="ru-RU"/>
+        </w:rPr>
+        <w:t xml:space="preserve"> </w:t>
+      </w:r>
+      <w:proofErr w:type="spellStart"/>
+      <w:r>
+        <w:rPr>
+          <w:rFonts w:ascii="Arial" w:hAnsi="Arial" w:cs="Arial"/>
+          <w:color w:val="000000"/>
+          <w:sz w:val="22"/>
+          <w:szCs w:val="22"/>
+        </w:rPr>
+        <w:t>NotFound</w:t>
+      </w:r>
+      <w:proofErr w:type="spellEnd"/>
+      <w:r>
+        <w:rPr>
+          <w:rFonts w:ascii="Arial" w:hAnsi="Arial" w:cs="Arial"/>
+          <w:color w:val="000000"/>
+          <w:sz w:val="22"/>
+          <w:szCs w:val="22"/>
+          <w:lang w:val="ru-RU"/>
+        </w:rPr>
+        <w:t xml:space="preserve">, если предоставлен </w:t>
+      </w:r>
+      <w:r>
+        <w:rPr>
+          <w:rFonts w:ascii="Arial" w:hAnsi="Arial" w:cs="Arial"/>
+          <w:color w:val="000000"/>
+          <w:sz w:val="22"/>
+          <w:szCs w:val="22"/>
+          <w:lang w:val="ru-RU"/>
+        </w:rPr>
+        <w:t>«левый</w:t>
+      </w:r>
+      <w:r>
+        <w:rPr>
+          <w:rFonts w:ascii="Arial" w:hAnsi="Arial" w:cs="Arial"/>
+          <w:color w:val="000000"/>
+          <w:sz w:val="22"/>
+          <w:szCs w:val="22"/>
+          <w:lang w:val="ru-RU"/>
+        </w:rPr>
+        <w:t>»</w:t>
+      </w:r>
+      <w:r>
+        <w:rPr>
+          <w:rFonts w:ascii="Arial" w:hAnsi="Arial" w:cs="Arial"/>
+          <w:color w:val="000000"/>
+          <w:sz w:val="22"/>
+          <w:szCs w:val="22"/>
+          <w:lang w:val="ru-RU"/>
+        </w:rPr>
+        <w:t xml:space="preserve"> </w:t>
+      </w:r>
+      <w:r>
+        <w:rPr>
+          <w:rFonts w:ascii="Arial" w:hAnsi="Arial" w:cs="Arial"/>
+          <w:color w:val="000000"/>
+          <w:sz w:val="22"/>
+          <w:szCs w:val="22"/>
+        </w:rPr>
+        <w:t>ID</w:t>
+      </w:r>
+    </w:p>
+    <w:p>
+      <w:pPr>
+        <w:pStyle w:val="NormalWeb"/>
+        <w:numPr>
+          <w:ilvl w:val="0"/>
+          <w:numId w:val="1"/>
+        </w:numPr>
+        <w:spacing w:before="0" w:beforeAutospacing="0" w:after="0" w:afterAutospacing="0"/>
+        <w:rPr>
+          <w:rFonts w:ascii="Arial" w:hAnsi="Arial" w:cs="Arial"/>
+          <w:b/>
+          <w:bCs/>
+          <w:color w:val="000000"/>
+          <w:sz w:val="22"/>
+          <w:szCs w:val="22"/>
+          <w:lang w:val="ru-RU"/>
+        </w:rPr>
+      </w:pPr>
+      <w:r>
+        <w:rPr>
+          <w:rFonts w:ascii="Arial" w:hAnsi="Arial" w:cs="Arial"/>
+          <w:color w:val="000000"/>
+          <w:sz w:val="22"/>
+          <w:szCs w:val="22"/>
+        </w:rPr>
+        <w:t>Event</w:t>
+      </w:r>
+      <w:r>
+        <w:rPr>
+          <w:rFonts w:ascii="Arial" w:hAnsi="Arial" w:cs="Arial"/>
+          <w:color w:val="000000"/>
+          <w:sz w:val="22"/>
+          <w:szCs w:val="22"/>
+          <w:lang w:val="ru-RU"/>
+        </w:rPr>
+        <w:t>/</w:t>
+      </w:r>
+      <w:r>
+        <w:rPr>
+          <w:rFonts w:ascii="Arial" w:hAnsi="Arial" w:cs="Arial"/>
+          <w:color w:val="000000"/>
+          <w:sz w:val="22"/>
+          <w:szCs w:val="22"/>
+        </w:rPr>
+        <w:t>Update</w:t>
+      </w:r>
+      <w:r>
+        <w:rPr>
+          <w:rFonts w:ascii="Arial" w:hAnsi="Arial" w:cs="Arial"/>
+          <w:color w:val="000000"/>
+          <w:sz w:val="22"/>
+          <w:szCs w:val="22"/>
+          <w:lang w:val="ru-RU"/>
+        </w:rPr>
+        <w:t xml:space="preserve"> </w:t>
+      </w:r>
+      <w:r>
+        <w:rPr>
+          <w:rFonts w:ascii="Arial" w:hAnsi="Arial" w:cs="Arial"/>
+          <w:color w:val="000000"/>
+          <w:sz w:val="22"/>
+          <w:szCs w:val="22"/>
+          <w:lang w:val="ru-RU"/>
+        </w:rPr>
+        <w:t xml:space="preserve">не записывает поле </w:t>
+      </w:r>
+      <w:r>
+        <w:rPr>
+          <w:rFonts w:ascii="Arial" w:hAnsi="Arial" w:cs="Arial"/>
+          <w:color w:val="000000"/>
+          <w:sz w:val="22"/>
+          <w:szCs w:val="22"/>
+        </w:rPr>
+        <w:t>Sectors</w:t>
+      </w:r>
+    </w:p>
+    <w:p>
+      <w:pPr>
+        <w:pStyle w:val="NormalWeb"/>
+        <w:numPr>
+          <w:ilvl w:val="0"/>
+          <w:numId w:val="1"/>
+        </w:numPr>
+        <w:spacing w:before="0" w:beforeAutospacing="0" w:after="0" w:afterAutospacing="0"/>
+        <w:rPr>
+          <w:rFonts w:ascii="Arial" w:hAnsi="Arial" w:cs="Arial"/>
+          <w:b/>
+          <w:bCs/>
+          <w:color w:val="000000"/>
+          <w:sz w:val="22"/>
+          <w:szCs w:val="22"/>
+        </w:rPr>
+      </w:pPr>
+      <w:r>
+        <w:rPr>
+          <w:rFonts w:ascii="Arial" w:hAnsi="Arial" w:cs="Arial"/>
+          <w:color w:val="000000"/>
+          <w:sz w:val="22"/>
+          <w:szCs w:val="22"/>
+        </w:rPr>
+        <w:t xml:space="preserve">Event/Create </w:t>
+      </w:r>
+      <w:r>
+        <w:rPr>
+          <w:rFonts w:ascii="Arial" w:hAnsi="Arial" w:cs="Arial"/>
+          <w:color w:val="000000"/>
+          <w:sz w:val="22"/>
+          <w:szCs w:val="22"/>
+          <w:lang w:val="ru-RU"/>
+        </w:rPr>
+        <w:t>всегда</w:t>
+      </w:r>
+      <w:r>
+        <w:rPr>
+          <w:rFonts w:ascii="Arial" w:hAnsi="Arial" w:cs="Arial"/>
+          <w:color w:val="000000"/>
+          <w:sz w:val="22"/>
+          <w:szCs w:val="22"/>
+        </w:rPr>
+        <w:t xml:space="preserve"> </w:t>
+      </w:r>
+      <w:r>
+        <w:rPr>
+          <w:rFonts w:ascii="Arial" w:hAnsi="Arial" w:cs="Arial"/>
+          <w:color w:val="000000"/>
+          <w:sz w:val="22"/>
+          <w:szCs w:val="22"/>
+          <w:lang w:val="ru-RU"/>
+        </w:rPr>
+        <w:t>записывает</w:t>
+      </w:r>
+      <w:r>
+        <w:rPr>
+          <w:rFonts w:ascii="Arial" w:hAnsi="Arial" w:cs="Arial"/>
+          <w:color w:val="000000"/>
+          <w:sz w:val="22"/>
+          <w:szCs w:val="22"/>
+        </w:rPr>
+        <w:t xml:space="preserve"> </w:t>
+      </w:r>
+      <w:r>
+        <w:rPr>
+          <w:rFonts w:ascii="Arial" w:hAnsi="Arial" w:cs="Arial"/>
+          <w:color w:val="000000"/>
+          <w:sz w:val="22"/>
+          <w:szCs w:val="22"/>
+          <w:lang w:val="ru-RU"/>
+        </w:rPr>
+        <w:t>поле</w:t>
+      </w:r>
+      <w:r>
+        <w:rPr>
+          <w:rFonts w:ascii="Arial" w:hAnsi="Arial" w:cs="Arial"/>
+          <w:color w:val="000000"/>
+          <w:sz w:val="22"/>
+          <w:szCs w:val="22"/>
+        </w:rPr>
+        <w:t xml:space="preserve"> </w:t>
+      </w:r>
+      <w:proofErr w:type="spellStart"/>
+      <w:r>
+        <w:rPr>
+          <w:rFonts w:ascii="Arial" w:hAnsi="Arial" w:cs="Arial"/>
+          <w:color w:val="000000"/>
+          <w:sz w:val="22"/>
+          <w:szCs w:val="22"/>
+        </w:rPr>
+        <w:t>InteractionType</w:t>
+      </w:r>
+      <w:proofErr w:type="spellEnd"/>
+      <w:r>
+        <w:rPr>
+          <w:rFonts w:ascii="Arial" w:hAnsi="Arial" w:cs="Arial"/>
+          <w:color w:val="000000"/>
+          <w:sz w:val="22"/>
+          <w:szCs w:val="22"/>
+        </w:rPr>
+        <w:t xml:space="preserve"> </w:t>
+      </w:r>
+      <w:r>
+        <w:rPr>
+          <w:rFonts w:ascii="Arial" w:hAnsi="Arial" w:cs="Arial"/>
+          <w:color w:val="000000"/>
+          <w:sz w:val="22"/>
+          <w:szCs w:val="22"/>
+          <w:lang w:val="ru-RU"/>
+        </w:rPr>
+        <w:t>как</w:t>
+      </w:r>
+      <w:r>
+        <w:rPr>
+          <w:rFonts w:ascii="Arial" w:hAnsi="Arial" w:cs="Arial"/>
+          <w:color w:val="000000"/>
+          <w:sz w:val="22"/>
+          <w:szCs w:val="22"/>
+        </w:rPr>
+        <w:t xml:space="preserve"> </w:t>
+      </w:r>
+      <w:r>
+        <w:rPr>
+          <w:rFonts w:ascii="Arial" w:hAnsi="Arial" w:cs="Arial"/>
+          <w:color w:val="000000"/>
+          <w:sz w:val="22"/>
+          <w:szCs w:val="22"/>
+        </w:rPr>
+        <w:t>Conference.</w:t>
+      </w:r>
+    </w:p>
+    <w:p>
+      <w:pPr>
+        <w:rPr>
+          <w:lang w:val="ru-RU"/>
+        </w:rPr>
+      </w:pPr>
+    </w:p>
+    <w:p>
+      <w:pPr>
+        <w:pStyle w:val="NormalWeb"/>
+        <w:spacing w:before="0" w:beforeAutospacing="0" w:after="0" w:afterAutospacing="0"/>
+        <w:rPr>
+          <w:lang w:val="ru-RU"/>
+        </w:rPr>
+      </w:pPr>
+      <w:r>
+        <w:rPr>
+          <w:rFonts w:ascii="Arial" w:hAnsi="Arial" w:cs="Arial"/>
+          <w:b/>
+          <w:bCs/>
+          <w:color w:val="000000"/>
+          <w:sz w:val="22"/>
+          <w:szCs w:val="22"/>
+          <w:lang w:val="ru-RU"/>
+        </w:rPr>
+        <w:t>Исправленные</w:t>
+      </w:r>
+      <w:r>
+        <w:rPr>
+          <w:rFonts w:ascii="Arial" w:hAnsi="Arial" w:cs="Arial"/>
+          <w:b/>
+          <w:bCs/>
+          <w:color w:val="000000"/>
+          <w:sz w:val="22"/>
+          <w:szCs w:val="22"/>
+          <w:lang w:val="ru-RU"/>
+        </w:rPr>
+        <w:t xml:space="preserve"> баги:</w:t>
       </w:r>
     </w:p>
     <w:p>
@@ -1966,70 +2004,40 @@
         <w:textAlignment w:val="baseline"/>
         <w:rPr>
           <w:rFonts w:ascii="Arial" w:hAnsi="Arial" w:cs="Arial"/>
-          <w:color w:val="000000" w:themeColor="text1"/>
-          <w:sz w:val="22"/>
-          <w:szCs w:val="22"/>
-          <w:lang w:val="ru-RU"/>
-        </w:rPr>
-      </w:pPr>
-      <w:r>
-        <w:rPr>
-          <w:rFonts w:ascii="Arial" w:hAnsi="Arial" w:cs="Arial"/>
-          <w:color w:val="000000" w:themeColor="text1"/>
-          <w:sz w:val="22"/>
-          <w:szCs w:val="22"/>
-        </w:rPr>
-        <w:t>Event</w:t>
-      </w:r>
-      <w:r>
-        <w:rPr>
-          <w:rFonts w:ascii="Arial" w:hAnsi="Arial" w:cs="Arial"/>
-          <w:color w:val="000000" w:themeColor="text1"/>
-          <w:sz w:val="22"/>
-          <w:szCs w:val="22"/>
-          <w:lang w:val="ru-RU"/>
-        </w:rPr>
-        <w:t>/</w:t>
-      </w:r>
-      <w:proofErr w:type="spellStart"/>
-      <w:r>
-        <w:rPr>
-          <w:rFonts w:ascii="Arial" w:hAnsi="Arial" w:cs="Arial"/>
-          <w:color w:val="000000" w:themeColor="text1"/>
-          <w:sz w:val="22"/>
-          <w:szCs w:val="22"/>
-        </w:rPr>
-        <w:t>GetById</w:t>
-      </w:r>
-      <w:proofErr w:type="spellEnd"/>
-      <w:r>
-        <w:rPr>
-          <w:rFonts w:ascii="Arial" w:hAnsi="Arial" w:cs="Arial"/>
-          <w:color w:val="000000" w:themeColor="text1"/>
-          <w:sz w:val="22"/>
-          <w:szCs w:val="22"/>
-          <w:lang w:val="ru-RU"/>
-        </w:rPr>
-        <w:t xml:space="preserve"> возвращает первое событие в списке вместо события по </w:t>
-      </w:r>
-      <w:r>
-        <w:rPr>
-          <w:rFonts w:ascii="Arial" w:hAnsi="Arial" w:cs="Arial"/>
-          <w:color w:val="000000" w:themeColor="text1"/>
-          <w:sz w:val="22"/>
-          <w:szCs w:val="22"/>
-        </w:rPr>
-        <w:t>ID</w:t>
-      </w:r>
-      <w:r>
-        <w:rPr>
-          <w:rFonts w:ascii="Arial" w:hAnsi="Arial" w:cs="Arial"/>
-          <w:color w:val="000000" w:themeColor="text1"/>
-          <w:sz w:val="22"/>
-          <w:szCs w:val="22"/>
-          <w:lang w:val="ru-RU"/>
-        </w:rPr>
-        <w:t>.</w:t>
+          <w:color w:val="000000"/>
+          <w:sz w:val="22"/>
+          <w:szCs w:val="22"/>
+          <w:lang w:val="ru-RU"/>
+        </w:rPr>
+      </w:pPr>
+      <w:r>
+        <w:rPr>
+          <w:rFonts w:ascii="Arial" w:hAnsi="Arial" w:cs="Arial"/>
+          <w:color w:val="000000"/>
+          <w:sz w:val="22"/>
+          <w:szCs w:val="22"/>
+        </w:rPr>
+        <w:t>Logout</w:t>
+      </w:r>
+      <w:r>
+        <w:rPr>
+          <w:rFonts w:ascii="Arial" w:hAnsi="Arial" w:cs="Arial"/>
+          <w:color w:val="000000"/>
+          <w:sz w:val="22"/>
+          <w:szCs w:val="22"/>
+          <w:lang w:val="ru-RU"/>
+        </w:rPr>
+        <w:t xml:space="preserve"> </w:t>
+      </w:r>
+      <w:r>
+        <w:rPr>
+          <w:rFonts w:ascii="Arial" w:hAnsi="Arial" w:cs="Arial"/>
+          <w:color w:val="000000"/>
+          <w:sz w:val="22"/>
+          <w:szCs w:val="22"/>
+          <w:lang w:val="ru-RU"/>
+        </w:rPr>
+        <w:t>не разлогинивает пользователя при верно введенной сессии</w:t>
       </w:r>
     </w:p>
     <w:p>
@@ -2049,93 +2057,45 @@
           <w:lang w:val="ru-RU"/>
         </w:rPr>
       </w:pPr>
-      <w:r>
-        <w:rPr>
-          <w:rFonts w:ascii="Arial" w:hAnsi="Arial" w:cs="Arial"/>
-          <w:color w:val="000000"/>
-          <w:sz w:val="22"/>
-          <w:szCs w:val="22"/>
-        </w:rPr>
-        <w:t>Create</w:t>
-      </w:r>
-      <w:r>
-        <w:rPr>
-          <w:rFonts w:ascii="Arial" w:hAnsi="Arial" w:cs="Arial"/>
-          <w:color w:val="000000"/>
-          <w:sz w:val="22"/>
-          <w:szCs w:val="22"/>
-          <w:lang w:val="ru-RU"/>
-        </w:rPr>
-        <w:t xml:space="preserve"> </w:t>
-      </w:r>
-      <w:r>
-        <w:rPr>
-          <w:rFonts w:ascii="Arial" w:hAnsi="Arial" w:cs="Arial"/>
-          <w:color w:val="000000"/>
-          <w:sz w:val="22"/>
-          <w:szCs w:val="22"/>
-          <w:lang w:val="ru-RU"/>
-        </w:rPr>
-        <w:t>может</w:t>
-      </w:r>
-      <w:r>
-        <w:rPr>
-          <w:rFonts w:ascii="Arial" w:hAnsi="Arial" w:cs="Arial"/>
-          <w:color w:val="000000"/>
-          <w:sz w:val="22"/>
-          <w:szCs w:val="22"/>
-          <w:lang w:val="ru-RU"/>
-        </w:rPr>
-        <w:t xml:space="preserve"> </w:t>
-      </w:r>
-      <w:r>
-        <w:rPr>
-          <w:rFonts w:ascii="Arial" w:hAnsi="Arial" w:cs="Arial"/>
-          <w:color w:val="000000"/>
-          <w:sz w:val="22"/>
-          <w:szCs w:val="22"/>
-          <w:lang w:val="ru-RU"/>
-        </w:rPr>
-        <w:t>создать</w:t>
-      </w:r>
-      <w:r>
-        <w:rPr>
-          <w:rFonts w:ascii="Arial" w:hAnsi="Arial" w:cs="Arial"/>
-          <w:color w:val="000000"/>
-          <w:sz w:val="22"/>
-          <w:szCs w:val="22"/>
-          <w:lang w:val="ru-RU"/>
-        </w:rPr>
-        <w:t xml:space="preserve"> </w:t>
-      </w:r>
-      <w:r>
-        <w:rPr>
-          <w:rFonts w:ascii="Arial" w:hAnsi="Arial" w:cs="Arial"/>
-          <w:color w:val="000000"/>
-          <w:sz w:val="22"/>
-          <w:szCs w:val="22"/>
-        </w:rPr>
-        <w:t>Interaction</w:t>
-      </w:r>
-      <w:r>
-        <w:rPr>
-          <w:rFonts w:ascii="Arial" w:hAnsi="Arial" w:cs="Arial"/>
-          <w:color w:val="000000"/>
-          <w:sz w:val="22"/>
-          <w:szCs w:val="22"/>
-          <w:lang w:val="ru-RU"/>
-        </w:rPr>
-        <w:t xml:space="preserve"> </w:t>
-      </w:r>
-      <w:r>
-        <w:rPr>
-          <w:rFonts w:ascii="Arial" w:hAnsi="Arial" w:cs="Arial"/>
-          <w:color w:val="000000"/>
-          <w:sz w:val="22"/>
-          <w:szCs w:val="22"/>
-          <w:lang w:val="ru-RU"/>
-        </w:rPr>
-        <w:t>в будущем.</w:t>
+      <w:proofErr w:type="spellStart"/>
+      <w:r>
+        <w:rPr>
+          <w:rFonts w:ascii="Arial" w:hAnsi="Arial" w:cs="Arial"/>
+          <w:color w:val="000000"/>
+          <w:sz w:val="22"/>
+          <w:szCs w:val="22"/>
+        </w:rPr>
+        <w:t>Registrate</w:t>
+      </w:r>
+      <w:proofErr w:type="spellEnd"/>
+      <w:r>
+        <w:rPr>
+          <w:rFonts w:ascii="Arial" w:hAnsi="Arial" w:cs="Arial"/>
+          <w:color w:val="000000"/>
+          <w:sz w:val="22"/>
+          <w:szCs w:val="22"/>
+          <w:lang w:val="ru-RU"/>
+        </w:rPr>
+        <w:t xml:space="preserve"> возвращает </w:t>
+      </w:r>
+      <w:r>
+        <w:rPr>
+          <w:rFonts w:ascii="Arial" w:hAnsi="Arial" w:cs="Arial"/>
+          <w:color w:val="000000"/>
+          <w:sz w:val="22"/>
+          <w:szCs w:val="22"/>
+        </w:rPr>
+        <w:t>null</w:t>
+      </w:r>
+      <w:r>
+        <w:rPr>
+          <w:rFonts w:ascii="Arial" w:hAnsi="Arial" w:cs="Arial"/>
+          <w:color w:val="000000"/>
+          <w:sz w:val="22"/>
+          <w:szCs w:val="22"/>
+          <w:lang w:val="ru-RU"/>
+        </w:rPr>
+        <w:t xml:space="preserve"> если пароль удовлетворяет всем требованиям сразу</w:t>
       </w:r>
     </w:p>
     <w:p>
@@ -2146,44 +2106,73 @@
           <w:numId w:val="1"/>
         </w:numPr>
         <w:spacing w:before="0" w:beforeAutospacing="0" w:after="0" w:afterAutospacing="0"/>
-        <w:rPr>
-          <w:rFonts w:ascii="Arial" w:hAnsi="Arial" w:cs="Arial"/>
-          <w:b/>
-          <w:bCs/>
-          <w:color w:val="000000"/>
-          <w:sz w:val="22"/>
-          <w:szCs w:val="22"/>
-        </w:rPr>
-      </w:pPr>
-      <w:r>
-        <w:rPr>
-          <w:rFonts w:ascii="Arial" w:hAnsi="Arial" w:cs="Arial"/>
-          <w:color w:val="000000"/>
-          <w:sz w:val="22"/>
-          <w:szCs w:val="22"/>
-        </w:rPr>
-        <w:t xml:space="preserve">Update </w:t>
-      </w:r>
-      <w:r>
-        <w:rPr>
-          <w:rFonts w:ascii="Arial" w:hAnsi="Arial" w:cs="Arial"/>
-          <w:color w:val="000000"/>
-          <w:sz w:val="22"/>
-          <w:szCs w:val="22"/>
-          <w:lang w:val="ru-RU"/>
-        </w:rPr>
-        <w:t>не валидирует брокера</w:t>
-      </w:r>
-      <w:r>
-        <w:rPr>
-          <w:rFonts w:ascii="Arial" w:hAnsi="Arial" w:cs="Arial"/>
-          <w:b/>
-          <w:bCs/>
-          <w:color w:val="000000"/>
-          <w:sz w:val="22"/>
-          <w:szCs w:val="22"/>
-        </w:rPr>
-        <w:t xml:space="preserve"> </w:t>
+        <w:textAlignment w:val="baseline"/>
+        <w:rPr>
+          <w:rFonts w:ascii="Arial" w:hAnsi="Arial" w:cs="Arial"/>
+          <w:color w:val="000000" w:themeColor="text1"/>
+          <w:sz w:val="22"/>
+          <w:szCs w:val="22"/>
+          <w:lang w:val="ru-RU"/>
+        </w:rPr>
+      </w:pPr>
+      <w:r>
+        <w:rPr>
+          <w:rFonts w:ascii="Arial" w:hAnsi="Arial" w:cs="Arial"/>
+          <w:color w:val="000000" w:themeColor="text1"/>
+          <w:sz w:val="22"/>
+          <w:szCs w:val="22"/>
+        </w:rPr>
+        <w:t>Event</w:t>
+      </w:r>
+      <w:r>
+        <w:rPr>
+          <w:rFonts w:ascii="Arial" w:hAnsi="Arial" w:cs="Arial"/>
+          <w:color w:val="000000" w:themeColor="text1"/>
+          <w:sz w:val="22"/>
+          <w:szCs w:val="22"/>
+          <w:lang w:val="ru-RU"/>
+        </w:rPr>
+        <w:t>/</w:t>
+      </w:r>
+      <w:proofErr w:type="spellStart"/>
+      <w:r>
+        <w:rPr>
+          <w:rFonts w:ascii="Arial" w:hAnsi="Arial" w:cs="Arial"/>
+          <w:color w:val="000000" w:themeColor="text1"/>
+          <w:sz w:val="22"/>
+          <w:szCs w:val="22"/>
+        </w:rPr>
+        <w:t>GetById</w:t>
+      </w:r>
+      <w:proofErr w:type="spellEnd"/>
+      <w:r>
+        <w:rPr>
+          <w:rFonts w:ascii="Arial" w:hAnsi="Arial" w:cs="Arial"/>
+          <w:color w:val="000000" w:themeColor="text1"/>
+          <w:sz w:val="22"/>
+          <w:szCs w:val="22"/>
+          <w:lang w:val="ru-RU"/>
+        </w:rPr>
+        <w:t xml:space="preserve"> возвращает первое событие в списке вместо события по </w:t>
+      </w:r>
+      <w:r>
+        <w:rPr>
+          <w:rFonts w:ascii="Arial" w:hAnsi="Arial" w:cs="Arial"/>
+          <w:color w:val="000000" w:themeColor="text1"/>
+          <w:sz w:val="22"/>
+          <w:szCs w:val="22"/>
+        </w:rPr>
+        <w:t>ID</w:t>
+      </w:r>
+      <w:r>
+        <w:rPr>
+          <w:rFonts w:ascii="Arial" w:hAnsi="Arial" w:cs="Arial"/>
+          <w:color w:val="000000" w:themeColor="text1"/>
+          <w:sz w:val="22"/>
+          <w:szCs w:val="22"/>
+          <w:lang w:val="ru-RU"/>
+        </w:rPr>
+        <w:t>.</w:t>
       </w:r>
     </w:p>
     <w:p>
@@ -2194,10 +2183,9 @@
           <w:numId w:val="1"/>
         </w:numPr>
         <w:spacing w:before="0" w:beforeAutospacing="0" w:after="0" w:afterAutospacing="0"/>
-        <w:rPr>
-          <w:rFonts w:ascii="Arial" w:hAnsi="Arial" w:cs="Arial"/>
-          <w:b/>
-          <w:bCs/>
+        <w:textAlignment w:val="baseline"/>
+        <w:rPr>
+          <w:rFonts w:ascii="Arial" w:hAnsi="Arial" w:cs="Arial"/>
           <w:color w:val="000000"/>
           <w:sz w:val="22"/>
           <w:szCs w:val="22"/>
@@ -2231,55 +2219,66 @@
           <w:szCs w:val="22"/>
           <w:lang w:val="ru-RU"/>
         </w:rPr>
-        <w:t xml:space="preserve">игнорирует поле </w:t>
-      </w:r>
-      <w:r>
-        <w:rPr>
-          <w:rFonts w:ascii="Arial" w:hAnsi="Arial" w:cs="Arial"/>
-          <w:color w:val="000000"/>
-          <w:sz w:val="22"/>
-          <w:szCs w:val="22"/>
-        </w:rPr>
-        <w:t>Location</w:t>
-      </w:r>
-      <w:r>
-        <w:rPr>
-          <w:rFonts w:ascii="Arial" w:hAnsi="Arial" w:cs="Arial"/>
-          <w:color w:val="000000"/>
-          <w:sz w:val="22"/>
-          <w:szCs w:val="22"/>
-          <w:lang w:val="ru-RU"/>
-        </w:rPr>
-        <w:t>.</w:t>
-      </w:r>
-      <w:r>
-        <w:rPr>
-          <w:rFonts w:ascii="Arial" w:hAnsi="Arial" w:cs="Arial"/>
-          <w:color w:val="000000"/>
-          <w:sz w:val="22"/>
-          <w:szCs w:val="22"/>
-        </w:rPr>
-        <w:t>City</w:t>
-      </w:r>
-      <w:r>
-        <w:rPr>
-          <w:rFonts w:ascii="Arial" w:hAnsi="Arial" w:cs="Arial"/>
-          <w:color w:val="000000"/>
-          <w:sz w:val="22"/>
-          <w:szCs w:val="22"/>
-          <w:lang w:val="ru-RU"/>
-        </w:rPr>
-        <w:t xml:space="preserve"> </w:t>
-      </w:r>
-      <w:r>
-        <w:rPr>
-          <w:rFonts w:ascii="Arial" w:hAnsi="Arial" w:cs="Arial"/>
-          <w:color w:val="000000"/>
-          <w:sz w:val="22"/>
-          <w:szCs w:val="22"/>
-          <w:lang w:val="ru-RU"/>
-        </w:rPr>
-        <w:t>при валидации</w:t>
+        <w:t>может</w:t>
+      </w:r>
+      <w:r>
+        <w:rPr>
+          <w:rFonts w:ascii="Arial" w:hAnsi="Arial" w:cs="Arial"/>
+          <w:color w:val="000000"/>
+          <w:sz w:val="22"/>
+          <w:szCs w:val="22"/>
+          <w:lang w:val="ru-RU"/>
+        </w:rPr>
+        <w:t xml:space="preserve"> </w:t>
+      </w:r>
+      <w:r>
+        <w:rPr>
+          <w:rFonts w:ascii="Arial" w:hAnsi="Arial" w:cs="Arial"/>
+          <w:color w:val="000000"/>
+          <w:sz w:val="22"/>
+          <w:szCs w:val="22"/>
+          <w:lang w:val="ru-RU"/>
+        </w:rPr>
+        <w:t>создать</w:t>
+      </w:r>
+      <w:r>
+        <w:rPr>
+          <w:rFonts w:ascii="Arial" w:hAnsi="Arial" w:cs="Arial"/>
+          <w:color w:val="000000"/>
+          <w:sz w:val="22"/>
+          <w:szCs w:val="22"/>
+          <w:lang w:val="ru-RU"/>
+        </w:rPr>
+        <w:t xml:space="preserve"> </w:t>
+      </w:r>
+      <w:r>
+        <w:rPr>
+          <w:rFonts w:ascii="Arial" w:hAnsi="Arial" w:cs="Arial"/>
+          <w:color w:val="000000"/>
+          <w:sz w:val="22"/>
+          <w:szCs w:val="22"/>
+        </w:rPr>
+        <w:t>Interaction</w:t>
+      </w:r>
+      <w:r>
+        <w:rPr>
+          <w:rFonts w:ascii="Arial" w:hAnsi="Arial" w:cs="Arial"/>
+          <w:color w:val="000000"/>
+          <w:sz w:val="22"/>
+          <w:szCs w:val="22"/>
+          <w:lang w:val="ru-RU"/>
+        </w:rPr>
+        <w:t xml:space="preserve"> </w:t>
+      </w:r>
+      <w:r>
+        <w:rPr>
+          <w:rFonts w:ascii="Arial" w:hAnsi="Arial" w:cs="Arial"/>
+          <w:color w:val="000000"/>
+          <w:sz w:val="22"/>
+          <w:szCs w:val="22"/>
+          <w:lang w:val="ru-RU"/>
+        </w:rPr>
+        <w:t>в будущем.</w:t>
       </w:r>
     </w:p>
     <w:p>
@@ -2297,46 +2296,37 @@
           <w:color w:val="000000"/>
           <w:sz w:val="22"/>
           <w:szCs w:val="22"/>
-          <w:lang w:val="ru-RU"/>
-        </w:rPr>
-      </w:pPr>
-      <w:r>
-        <w:rPr>
-          <w:rFonts w:ascii="Arial" w:hAnsi="Arial" w:cs="Arial"/>
-          <w:color w:val="000000"/>
-          <w:sz w:val="22"/>
-          <w:szCs w:val="22"/>
-        </w:rPr>
-        <w:t>Interaction</w:t>
-      </w:r>
-      <w:r>
-        <w:rPr>
-          <w:rFonts w:ascii="Arial" w:hAnsi="Arial" w:cs="Arial"/>
-          <w:color w:val="000000"/>
-          <w:sz w:val="22"/>
-          <w:szCs w:val="22"/>
-          <w:lang w:val="ru-RU"/>
-        </w:rPr>
-        <w:t>/</w:t>
-      </w:r>
-      <w:r>
-        <w:rPr>
-          <w:rFonts w:ascii="Arial" w:hAnsi="Arial" w:cs="Arial"/>
-          <w:color w:val="000000"/>
-          <w:sz w:val="22"/>
-          <w:szCs w:val="22"/>
-        </w:rPr>
-        <w:t>Delete</w:t>
-      </w:r>
-      <w:r>
-        <w:rPr>
-          <w:rFonts w:ascii="Arial" w:hAnsi="Arial" w:cs="Arial"/>
-          <w:color w:val="000000"/>
-          <w:sz w:val="22"/>
-          <w:szCs w:val="22"/>
-          <w:lang w:val="ru-RU"/>
-        </w:rPr>
-        <w:t xml:space="preserve"> не удаляет интеракцию.</w:t>
+        </w:rPr>
+      </w:pPr>
+      <w:r>
+        <w:rPr>
+          <w:rFonts w:ascii="Arial" w:hAnsi="Arial" w:cs="Arial"/>
+          <w:color w:val="000000"/>
+          <w:sz w:val="22"/>
+          <w:szCs w:val="22"/>
+        </w:rPr>
+        <w:t xml:space="preserve">Update </w:t>
+      </w:r>
+      <w:r>
+        <w:rPr>
+          <w:rFonts w:ascii="Arial" w:hAnsi="Arial" w:cs="Arial"/>
+          <w:color w:val="000000"/>
+          <w:sz w:val="22"/>
+          <w:szCs w:val="22"/>
+          <w:lang w:val="ru-RU"/>
+        </w:rPr>
+        <w:t>не валидирует брокера</w:t>
+      </w:r>
+      <w:r>
+        <w:rPr>
+          <w:rFonts w:ascii="Arial" w:hAnsi="Arial" w:cs="Arial"/>
+          <w:b/>
+          <w:bCs/>
+          <w:color w:val="000000"/>
+          <w:sz w:val="22"/>
+          <w:szCs w:val="22"/>
+        </w:rPr>
+        <w:t xml:space="preserve"> </w:t>
       </w:r>
     </w:p>
     <w:p>
@@ -2365,6 +2355,159 @@
           <w:szCs w:val="22"/>
         </w:rPr>
         <w:lastRenderedPageBreak/>
+        <w:t>Create</w:t>
+      </w:r>
+      <w:r>
+        <w:rPr>
+          <w:rFonts w:ascii="Arial" w:hAnsi="Arial" w:cs="Arial"/>
+          <w:color w:val="000000"/>
+          <w:sz w:val="22"/>
+          <w:szCs w:val="22"/>
+          <w:lang w:val="ru-RU"/>
+        </w:rPr>
+        <w:t xml:space="preserve"> </w:t>
+      </w:r>
+      <w:r>
+        <w:rPr>
+          <w:rFonts w:ascii="Arial" w:hAnsi="Arial" w:cs="Arial"/>
+          <w:color w:val="000000"/>
+          <w:sz w:val="22"/>
+          <w:szCs w:val="22"/>
+          <w:lang w:val="ru-RU"/>
+        </w:rPr>
+        <w:t xml:space="preserve">игнорирует поле </w:t>
+      </w:r>
+      <w:r>
+        <w:rPr>
+          <w:rFonts w:ascii="Arial" w:hAnsi="Arial" w:cs="Arial"/>
+          <w:color w:val="000000"/>
+          <w:sz w:val="22"/>
+          <w:szCs w:val="22"/>
+        </w:rPr>
+        <w:t>Location</w:t>
+      </w:r>
+      <w:r>
+        <w:rPr>
+          <w:rFonts w:ascii="Arial" w:hAnsi="Arial" w:cs="Arial"/>
+          <w:color w:val="000000"/>
+          <w:sz w:val="22"/>
+          <w:szCs w:val="22"/>
+          <w:lang w:val="ru-RU"/>
+        </w:rPr>
+        <w:t>.</w:t>
+      </w:r>
+      <w:r>
+        <w:rPr>
+          <w:rFonts w:ascii="Arial" w:hAnsi="Arial" w:cs="Arial"/>
+          <w:color w:val="000000"/>
+          <w:sz w:val="22"/>
+          <w:szCs w:val="22"/>
+        </w:rPr>
+        <w:t>City</w:t>
+      </w:r>
+      <w:r>
+        <w:rPr>
+          <w:rFonts w:ascii="Arial" w:hAnsi="Arial" w:cs="Arial"/>
+          <w:color w:val="000000"/>
+          <w:sz w:val="22"/>
+          <w:szCs w:val="22"/>
+          <w:lang w:val="ru-RU"/>
+        </w:rPr>
+        <w:t xml:space="preserve"> </w:t>
+      </w:r>
+      <w:r>
+        <w:rPr>
+          <w:rFonts w:ascii="Arial" w:hAnsi="Arial" w:cs="Arial"/>
+          <w:color w:val="000000"/>
+          <w:sz w:val="22"/>
+          <w:szCs w:val="22"/>
+          <w:lang w:val="ru-RU"/>
+        </w:rPr>
+        <w:t>при валидации</w:t>
+      </w:r>
+    </w:p>
+    <w:p>
+      <w:pPr>
+        <w:pStyle w:val="NormalWeb"/>
+        <w:numPr>
+          <w:ilvl w:val="0"/>
+          <w:numId w:val="1"/>
+        </w:numPr>
+        <w:spacing w:before="0" w:beforeAutospacing="0" w:after="0" w:afterAutospacing="0"/>
+        <w:rPr>
+          <w:rFonts w:ascii="Arial" w:hAnsi="Arial" w:cs="Arial"/>
+          <w:b/>
+          <w:bCs/>
+          <w:color w:val="000000"/>
+          <w:sz w:val="22"/>
+          <w:szCs w:val="22"/>
+          <w:lang w:val="ru-RU"/>
+        </w:rPr>
+      </w:pPr>
+      <w:r>
+        <w:rPr>
+          <w:rFonts w:ascii="Arial" w:hAnsi="Arial" w:cs="Arial"/>
+          <w:color w:val="000000"/>
+          <w:sz w:val="22"/>
+          <w:szCs w:val="22"/>
+        </w:rPr>
+        <w:t>Interaction</w:t>
+      </w:r>
+      <w:r>
+        <w:rPr>
+          <w:rFonts w:ascii="Arial" w:hAnsi="Arial" w:cs="Arial"/>
+          <w:color w:val="000000"/>
+          <w:sz w:val="22"/>
+          <w:szCs w:val="22"/>
+          <w:lang w:val="ru-RU"/>
+        </w:rPr>
+        <w:t>/</w:t>
+      </w:r>
+      <w:r>
+        <w:rPr>
+          <w:rFonts w:ascii="Arial" w:hAnsi="Arial" w:cs="Arial"/>
+          <w:color w:val="000000"/>
+          <w:sz w:val="22"/>
+          <w:szCs w:val="22"/>
+        </w:rPr>
+        <w:t>Delete</w:t>
+      </w:r>
+      <w:r>
+        <w:rPr>
+          <w:rFonts w:ascii="Arial" w:hAnsi="Arial" w:cs="Arial"/>
+          <w:color w:val="000000"/>
+          <w:sz w:val="22"/>
+          <w:szCs w:val="22"/>
+          <w:lang w:val="ru-RU"/>
+        </w:rPr>
+        <w:t xml:space="preserve"> не удаляет интеракцию.</w:t>
+      </w:r>
+    </w:p>
+    <w:p>
+      <w:pPr>
+        <w:pStyle w:val="NormalWeb"/>
+        <w:numPr>
+          <w:ilvl w:val="0"/>
+          <w:numId w:val="1"/>
+        </w:numPr>
+        <w:spacing w:before="0" w:beforeAutospacing="0" w:after="0" w:afterAutospacing="0"/>
+        <w:rPr>
+          <w:rFonts w:ascii="Arial" w:hAnsi="Arial" w:cs="Arial"/>
+          <w:b/>
+          <w:bCs/>
+          <w:color w:val="000000"/>
+          <w:sz w:val="22"/>
+          <w:szCs w:val="22"/>
+          <w:lang w:val="ru-RU"/>
+        </w:rPr>
+      </w:pPr>
+      <w:r>
+        <w:rPr>
+          <w:rFonts w:ascii="Arial" w:hAnsi="Arial" w:cs="Arial"/>
+          <w:color w:val="000000"/>
+          <w:sz w:val="22"/>
+          <w:szCs w:val="22"/>
+        </w:rPr>
         <w:t>Event</w:t>
       </w:r>
       <w:r>

</xml_diff>

<commit_message>
Performance issues are added
</commit_message>
<xml_diff>
--- a/Docs/Sprint3.docx
+++ b/Docs/Sprint3.docx
@@ -2246,8 +2246,6 @@
           <w:lang w:val="ru-RU"/>
         </w:rPr>
       </w:pPr>
-      <w:bookmarkStart w:id="2" w:name="_GoBack"/>
-      <w:bookmarkEnd w:id="2"/>
       <w:r>
         <w:rPr>
           <w:rFonts w:ascii="Arial" w:hAnsi="Arial" w:cs="Arial"/>
@@ -2478,6 +2476,8 @@
         </w:rPr>
         <w:t xml:space="preserve"> 10000</w:t>
       </w:r>
+      <w:bookmarkStart w:id="2" w:name="_GoBack"/>
+      <w:bookmarkEnd w:id="2"/>
     </w:p>
     <w:p>
       <w:pPr>
@@ -2493,17 +2493,267 @@
           <w:color w:val="000000" w:themeColor="text1"/>
           <w:sz w:val="22"/>
           <w:szCs w:val="22"/>
-        </w:rPr>
-      </w:pPr>
-      <w:r>
-        <w:rPr>
-          <w:rFonts w:ascii="Arial" w:hAnsi="Arial" w:cs="Arial"/>
-          <w:color w:val="000000" w:themeColor="text1"/>
-          <w:sz w:val="22"/>
-          <w:szCs w:val="22"/>
-        </w:rPr>
-        <w:t>12</w:t>
-      </w:r>
+          <w:lang w:val="ru-RU"/>
+        </w:rPr>
+      </w:pPr>
+      <w:r>
+        <w:rPr>
+          <w:rFonts w:ascii="Arial" w:hAnsi="Arial" w:cs="Arial"/>
+          <w:color w:val="000000" w:themeColor="text1"/>
+          <w:sz w:val="22"/>
+          <w:szCs w:val="22"/>
+        </w:rPr>
+        <w:t>Event</w:t>
+      </w:r>
+      <w:r>
+        <w:rPr>
+          <w:rFonts w:ascii="Arial" w:hAnsi="Arial" w:cs="Arial"/>
+          <w:color w:val="000000" w:themeColor="text1"/>
+          <w:sz w:val="22"/>
+          <w:szCs w:val="22"/>
+          <w:lang w:val="ru-RU"/>
+        </w:rPr>
+        <w:t>/</w:t>
+      </w:r>
+      <w:proofErr w:type="spellStart"/>
+      <w:r>
+        <w:rPr>
+          <w:rFonts w:ascii="Arial" w:hAnsi="Arial" w:cs="Arial"/>
+          <w:color w:val="000000" w:themeColor="text1"/>
+          <w:sz w:val="22"/>
+          <w:szCs w:val="22"/>
+        </w:rPr>
+        <w:t>GetById</w:t>
+      </w:r>
+      <w:proofErr w:type="spellEnd"/>
+      <w:r>
+        <w:rPr>
+          <w:rFonts w:ascii="Arial" w:hAnsi="Arial" w:cs="Arial"/>
+          <w:color w:val="000000" w:themeColor="text1"/>
+          <w:sz w:val="22"/>
+          <w:szCs w:val="22"/>
+          <w:lang w:val="ru-RU"/>
+        </w:rPr>
+        <w:t xml:space="preserve"> </w:t>
+      </w:r>
+      <w:r>
+        <w:rPr>
+          <w:rFonts w:ascii="Arial" w:hAnsi="Arial" w:cs="Arial"/>
+          <w:color w:val="000000" w:themeColor="text1"/>
+          <w:sz w:val="22"/>
+          <w:szCs w:val="22"/>
+          <w:lang w:val="ru-RU"/>
+        </w:rPr>
+        <w:t>превышает допустимое время ожидания ответа, если находит интеракцию вместо события</w:t>
+      </w:r>
+    </w:p>
+    <w:p>
+      <w:pPr>
+        <w:pStyle w:val="NormalWeb"/>
+        <w:numPr>
+          <w:ilvl w:val="0"/>
+          <w:numId w:val="1"/>
+        </w:numPr>
+        <w:spacing w:before="0" w:beforeAutospacing="0" w:after="0" w:afterAutospacing="0"/>
+        <w:textAlignment w:val="baseline"/>
+        <w:rPr>
+          <w:rFonts w:ascii="Arial" w:hAnsi="Arial" w:cs="Arial"/>
+          <w:color w:val="000000" w:themeColor="text1"/>
+          <w:sz w:val="22"/>
+          <w:szCs w:val="22"/>
+          <w:lang w:val="ru-RU"/>
+        </w:rPr>
+      </w:pPr>
+      <w:r>
+        <w:rPr>
+          <w:rFonts w:ascii="Arial" w:hAnsi="Arial" w:cs="Arial"/>
+          <w:color w:val="000000" w:themeColor="text1"/>
+          <w:sz w:val="22"/>
+          <w:szCs w:val="22"/>
+        </w:rPr>
+        <w:t>Event</w:t>
+      </w:r>
+      <w:r>
+        <w:rPr>
+          <w:rFonts w:ascii="Arial" w:hAnsi="Arial" w:cs="Arial"/>
+          <w:color w:val="000000" w:themeColor="text1"/>
+          <w:sz w:val="22"/>
+          <w:szCs w:val="22"/>
+          <w:lang w:val="ru-RU"/>
+        </w:rPr>
+        <w:t>/</w:t>
+      </w:r>
+      <w:r>
+        <w:rPr>
+          <w:rFonts w:ascii="Arial" w:hAnsi="Arial" w:cs="Arial"/>
+          <w:color w:val="000000" w:themeColor="text1"/>
+          <w:sz w:val="22"/>
+          <w:szCs w:val="22"/>
+        </w:rPr>
+        <w:t>Update</w:t>
+      </w:r>
+      <w:r>
+        <w:rPr>
+          <w:rFonts w:ascii="Arial" w:hAnsi="Arial" w:cs="Arial"/>
+          <w:color w:val="000000" w:themeColor="text1"/>
+          <w:sz w:val="22"/>
+          <w:szCs w:val="22"/>
+          <w:lang w:val="ru-RU"/>
+        </w:rPr>
+        <w:t xml:space="preserve"> </w:t>
+      </w:r>
+      <w:r>
+        <w:rPr>
+          <w:rFonts w:ascii="Arial" w:hAnsi="Arial" w:cs="Arial"/>
+          <w:color w:val="000000" w:themeColor="text1"/>
+          <w:sz w:val="22"/>
+          <w:szCs w:val="22"/>
+          <w:lang w:val="ru-RU"/>
+        </w:rPr>
+        <w:t>превышает допустимое время ожидания ответа</w:t>
+      </w:r>
+      <w:r>
+        <w:rPr>
+          <w:rFonts w:ascii="Arial" w:hAnsi="Arial" w:cs="Arial"/>
+          <w:color w:val="000000" w:themeColor="text1"/>
+          <w:sz w:val="22"/>
+          <w:szCs w:val="22"/>
+          <w:lang w:val="ru-RU"/>
+        </w:rPr>
+        <w:t xml:space="preserve"> в любом случае</w:t>
+      </w:r>
+    </w:p>
+    <w:p>
+      <w:pPr>
+        <w:pStyle w:val="NormalWeb"/>
+        <w:numPr>
+          <w:ilvl w:val="0"/>
+          <w:numId w:val="1"/>
+        </w:numPr>
+        <w:spacing w:before="0" w:beforeAutospacing="0" w:after="0" w:afterAutospacing="0"/>
+        <w:textAlignment w:val="baseline"/>
+        <w:rPr>
+          <w:rFonts w:ascii="Arial" w:hAnsi="Arial" w:cs="Arial"/>
+          <w:color w:val="000000" w:themeColor="text1"/>
+          <w:sz w:val="22"/>
+          <w:szCs w:val="22"/>
+          <w:lang w:val="ru-RU"/>
+        </w:rPr>
+      </w:pPr>
+      <w:r>
+        <w:rPr>
+          <w:rFonts w:ascii="Arial" w:hAnsi="Arial" w:cs="Arial"/>
+          <w:color w:val="000000" w:themeColor="text1"/>
+          <w:sz w:val="22"/>
+          <w:szCs w:val="22"/>
+        </w:rPr>
+        <w:t>Interaction</w:t>
+      </w:r>
+      <w:r>
+        <w:rPr>
+          <w:rFonts w:ascii="Arial" w:hAnsi="Arial" w:cs="Arial"/>
+          <w:color w:val="000000" w:themeColor="text1"/>
+          <w:sz w:val="22"/>
+          <w:szCs w:val="22"/>
+          <w:lang w:val="ru-RU"/>
+        </w:rPr>
+        <w:t>/</w:t>
+      </w:r>
+      <w:r>
+        <w:rPr>
+          <w:rFonts w:ascii="Arial" w:hAnsi="Arial" w:cs="Arial"/>
+          <w:color w:val="000000" w:themeColor="text1"/>
+          <w:sz w:val="22"/>
+          <w:szCs w:val="22"/>
+        </w:rPr>
+        <w:t>Delete</w:t>
+      </w:r>
+      <w:r>
+        <w:rPr>
+          <w:rFonts w:ascii="Arial" w:hAnsi="Arial" w:cs="Arial"/>
+          <w:color w:val="000000" w:themeColor="text1"/>
+          <w:sz w:val="22"/>
+          <w:szCs w:val="22"/>
+          <w:lang w:val="ru-RU"/>
+        </w:rPr>
+        <w:t xml:space="preserve"> </w:t>
+      </w:r>
+      <w:r>
+        <w:rPr>
+          <w:rFonts w:ascii="Arial" w:hAnsi="Arial" w:cs="Arial"/>
+          <w:color w:val="000000" w:themeColor="text1"/>
+          <w:sz w:val="22"/>
+          <w:szCs w:val="22"/>
+          <w:lang w:val="ru-RU"/>
+        </w:rPr>
+        <w:t>превышает допустимое время ожидания ответа</w:t>
+      </w:r>
+      <w:r>
+        <w:rPr>
+          <w:rFonts w:ascii="Arial" w:hAnsi="Arial" w:cs="Arial"/>
+          <w:color w:val="000000" w:themeColor="text1"/>
+          <w:sz w:val="22"/>
+          <w:szCs w:val="22"/>
+          <w:lang w:val="ru-RU"/>
+        </w:rPr>
+        <w:t xml:space="preserve"> </w:t>
+      </w:r>
+      <w:r>
+        <w:rPr>
+          <w:rFonts w:ascii="Arial" w:hAnsi="Arial" w:cs="Arial"/>
+          <w:color w:val="000000" w:themeColor="text1"/>
+          <w:sz w:val="22"/>
+          <w:szCs w:val="22"/>
+          <w:lang w:val="ru-RU"/>
+        </w:rPr>
+        <w:t>в случае успешного удаления</w:t>
+      </w:r>
+    </w:p>
+    <w:p>
+      <w:pPr>
+        <w:pStyle w:val="NormalWeb"/>
+        <w:numPr>
+          <w:ilvl w:val="0"/>
+          <w:numId w:val="1"/>
+        </w:numPr>
+        <w:spacing w:before="0" w:beforeAutospacing="0" w:after="0" w:afterAutospacing="0"/>
+        <w:textAlignment w:val="baseline"/>
+        <w:rPr>
+          <w:rFonts w:ascii="Arial" w:hAnsi="Arial" w:cs="Arial"/>
+          <w:color w:val="000000" w:themeColor="text1"/>
+          <w:sz w:val="22"/>
+          <w:szCs w:val="22"/>
+          <w:lang w:val="ru-RU"/>
+        </w:rPr>
+      </w:pPr>
+      <w:r>
+        <w:rPr>
+          <w:rFonts w:ascii="Arial" w:hAnsi="Arial" w:cs="Arial"/>
+          <w:color w:val="000000" w:themeColor="text1"/>
+          <w:sz w:val="22"/>
+          <w:szCs w:val="22"/>
+          <w:lang w:val="ru-RU"/>
+        </w:rPr>
+        <w:t>15</w:t>
+      </w:r>
+    </w:p>
+    <w:p>
+      <w:pPr>
+        <w:pStyle w:val="NormalWeb"/>
+        <w:numPr>
+          <w:ilvl w:val="0"/>
+          <w:numId w:val="1"/>
+        </w:numPr>
+        <w:spacing w:before="0" w:beforeAutospacing="0" w:after="0" w:afterAutospacing="0"/>
+        <w:textAlignment w:val="baseline"/>
+        <w:rPr>
+          <w:rFonts w:ascii="Arial" w:hAnsi="Arial" w:cs="Arial"/>
+          <w:color w:val="000000" w:themeColor="text1"/>
+          <w:sz w:val="22"/>
+          <w:szCs w:val="22"/>
+          <w:lang w:val="ru-RU"/>
+        </w:rPr>
+      </w:pPr>
     </w:p>
     <w:p>
       <w:pPr>
@@ -2516,6 +2766,7 @@
           <w:color w:val="FF0000"/>
           <w:sz w:val="22"/>
           <w:szCs w:val="22"/>
+          <w:lang w:val="ru-RU"/>
         </w:rPr>
       </w:pPr>
     </w:p>
@@ -2530,6 +2781,7 @@
           <w:color w:val="000000"/>
           <w:sz w:val="22"/>
           <w:szCs w:val="22"/>
+          <w:lang w:val="ru-RU"/>
         </w:rPr>
       </w:pPr>
     </w:p>

</xml_diff>

<commit_message>
GrouppedView Sprint 4 is implemented, Event fitlering is implemented
</commit_message>
<xml_diff>
--- a/Docs/Sprint3.docx
+++ b/Docs/Sprint3.docx
@@ -172,7 +172,6 @@
         <w:rPr>
           <w:rFonts w:ascii="Arial" w:eastAsia="Times New Roman" w:hAnsi="Arial" w:cs="Arial"/>
           <w:color w:val="000000"/>
-          <w:lang w:val="ru-RU"/>
         </w:rPr>
       </w:pPr>
       <w:r>
@@ -220,15 +219,7 @@
           <w:color w:val="000000"/>
           <w:lang w:val="ru-RU"/>
         </w:rPr>
-        <w:t>ы</w:t>
-      </w:r>
-      <w:r>
-        <w:rPr>
-          <w:rFonts w:ascii="Arial" w:eastAsia="Times New Roman" w:hAnsi="Arial" w:cs="Arial"/>
-          <w:color w:val="000000"/>
-          <w:lang w:val="ru-RU"/>
-        </w:rPr>
-        <w:t xml:space="preserve">: </w:t>
+        <w:t xml:space="preserve">ы: </w:t>
       </w:r>
       <w:r>
         <w:rPr>
@@ -243,7 +234,48 @@
           <w:color w:val="000000"/>
           <w:lang w:val="ru-RU"/>
         </w:rPr>
-        <w:t xml:space="preserve">, </w:t>
+        <w:t>,</w:t>
+      </w:r>
+      <w:r>
+        <w:rPr>
+          <w:rFonts w:ascii="Arial" w:eastAsia="Times New Roman" w:hAnsi="Arial" w:cs="Arial"/>
+          <w:color w:val="000000"/>
+          <w:lang w:val="ru-RU"/>
+        </w:rPr>
+        <w:t xml:space="preserve"> </w:t>
+      </w:r>
+      <w:proofErr w:type="spellStart"/>
+      <w:r>
+        <w:rPr>
+          <w:rFonts w:ascii="Arial" w:eastAsia="Times New Roman" w:hAnsi="Arial" w:cs="Arial"/>
+          <w:color w:val="000000"/>
+        </w:rPr>
+        <w:t>GrouppedView</w:t>
+      </w:r>
+      <w:proofErr w:type="spellEnd"/>
+      <w:r>
+        <w:rPr>
+          <w:rFonts w:ascii="Arial" w:eastAsia="Times New Roman" w:hAnsi="Arial" w:cs="Arial"/>
+          <w:color w:val="000000"/>
+          <w:lang w:val="ru-RU"/>
+        </w:rPr>
+        <w:t xml:space="preserve"> </w:t>
+      </w:r>
+      <w:r>
+        <w:rPr>
+          <w:rFonts w:ascii="Arial" w:eastAsia="Times New Roman" w:hAnsi="Arial" w:cs="Arial"/>
+          <w:color w:val="000000"/>
+          <w:lang w:val="ru-RU"/>
+        </w:rPr>
+        <w:t xml:space="preserve">и </w:t>
+      </w:r>
+      <w:r>
+        <w:rPr>
+          <w:rFonts w:ascii="Arial" w:eastAsia="Times New Roman" w:hAnsi="Arial" w:cs="Arial"/>
+          <w:color w:val="000000"/>
+          <w:lang w:val="ru-RU"/>
+        </w:rPr>
+        <w:t xml:space="preserve"> </w:t>
       </w:r>
       <w:r>
         <w:rPr>
@@ -258,15 +290,29 @@
           <w:color w:val="000000"/>
           <w:lang w:val="ru-RU"/>
         </w:rPr>
-        <w:t xml:space="preserve"> </w:t>
-      </w:r>
-      <w:r>
-        <w:rPr>
-          <w:rFonts w:ascii="Arial" w:eastAsia="Times New Roman" w:hAnsi="Arial" w:cs="Arial"/>
-          <w:color w:val="000000"/>
-          <w:lang w:val="ru-RU"/>
-        </w:rPr>
-        <w:t xml:space="preserve">и </w:t>
+        <w:t xml:space="preserve">. </w:t>
+      </w:r>
+      <w:r>
+        <w:rPr>
+          <w:rFonts w:ascii="Arial" w:eastAsia="Times New Roman" w:hAnsi="Arial" w:cs="Arial"/>
+          <w:color w:val="000000"/>
+        </w:rPr>
+        <w:t xml:space="preserve">Summary </w:t>
+      </w:r>
+      <w:r>
+        <w:rPr>
+          <w:rFonts w:ascii="Arial" w:eastAsia="Times New Roman" w:hAnsi="Arial" w:cs="Arial"/>
+          <w:color w:val="000000"/>
+          <w:lang w:val="ru-RU"/>
+        </w:rPr>
+        <w:t>и</w:t>
+      </w:r>
+      <w:r>
+        <w:rPr>
+          <w:rFonts w:ascii="Arial" w:eastAsia="Times New Roman" w:hAnsi="Arial" w:cs="Arial"/>
+          <w:color w:val="000000"/>
+        </w:rPr>
+        <w:t xml:space="preserve"> </w:t>
       </w:r>
       <w:proofErr w:type="spellStart"/>
       <w:r>
@@ -281,24 +327,96 @@
         <w:rPr>
           <w:rFonts w:ascii="Arial" w:eastAsia="Times New Roman" w:hAnsi="Arial" w:cs="Arial"/>
           <w:color w:val="000000"/>
-          <w:lang w:val="ru-RU"/>
-        </w:rPr>
-        <w:t>, у которых есть только метод G</w:t>
-      </w:r>
-      <w:r>
-        <w:rPr>
-          <w:rFonts w:ascii="Arial" w:eastAsia="Times New Roman" w:hAnsi="Arial" w:cs="Arial"/>
-          <w:color w:val="000000"/>
-        </w:rPr>
-        <w:t>ET</w:t>
-      </w:r>
-      <w:r>
-        <w:rPr>
-          <w:rFonts w:ascii="Arial" w:eastAsia="Times New Roman" w:hAnsi="Arial" w:cs="Arial"/>
-          <w:color w:val="000000"/>
-          <w:lang w:val="ru-RU"/>
-        </w:rPr>
-        <w:t xml:space="preserve">. </w:t>
+        </w:rPr>
+        <w:t xml:space="preserve"> </w:t>
+      </w:r>
+      <w:r>
+        <w:rPr>
+          <w:rFonts w:ascii="Arial" w:eastAsia="Times New Roman" w:hAnsi="Arial" w:cs="Arial"/>
+          <w:color w:val="000000"/>
+          <w:lang w:val="ru-RU"/>
+        </w:rPr>
+        <w:t>имеют</w:t>
+      </w:r>
+      <w:r>
+        <w:rPr>
+          <w:rFonts w:ascii="Arial" w:eastAsia="Times New Roman" w:hAnsi="Arial" w:cs="Arial"/>
+          <w:color w:val="000000"/>
+        </w:rPr>
+        <w:t xml:space="preserve"> </w:t>
+      </w:r>
+      <w:r>
+        <w:rPr>
+          <w:rFonts w:ascii="Arial" w:eastAsia="Times New Roman" w:hAnsi="Arial" w:cs="Arial"/>
+          <w:color w:val="000000"/>
+          <w:lang w:val="ru-RU"/>
+        </w:rPr>
+        <w:t>только</w:t>
+      </w:r>
+      <w:r>
+        <w:rPr>
+          <w:rFonts w:ascii="Arial" w:eastAsia="Times New Roman" w:hAnsi="Arial" w:cs="Arial"/>
+          <w:color w:val="000000"/>
+        </w:rPr>
+        <w:t xml:space="preserve"> </w:t>
+      </w:r>
+      <w:r>
+        <w:rPr>
+          <w:rFonts w:ascii="Arial" w:eastAsia="Times New Roman" w:hAnsi="Arial" w:cs="Arial"/>
+          <w:color w:val="000000"/>
+          <w:lang w:val="ru-RU"/>
+        </w:rPr>
+        <w:t>метод</w:t>
+      </w:r>
+      <w:r>
+        <w:rPr>
+          <w:rFonts w:ascii="Arial" w:eastAsia="Times New Roman" w:hAnsi="Arial" w:cs="Arial"/>
+          <w:color w:val="000000"/>
+        </w:rPr>
+        <w:t xml:space="preserve"> </w:t>
+      </w:r>
+      <w:r>
+        <w:rPr>
+          <w:rFonts w:ascii="Arial" w:eastAsia="Times New Roman" w:hAnsi="Arial" w:cs="Arial"/>
+          <w:color w:val="000000"/>
+        </w:rPr>
+        <w:t xml:space="preserve">GET, </w:t>
+      </w:r>
+      <w:r>
+        <w:rPr>
+          <w:rFonts w:ascii="Arial" w:eastAsia="Times New Roman" w:hAnsi="Arial" w:cs="Arial"/>
+          <w:color w:val="000000"/>
+        </w:rPr>
+        <w:t xml:space="preserve">Report – </w:t>
+      </w:r>
+      <w:r>
+        <w:rPr>
+          <w:rFonts w:ascii="Arial" w:eastAsia="Times New Roman" w:hAnsi="Arial" w:cs="Arial"/>
+          <w:color w:val="000000"/>
+        </w:rPr>
+        <w:t xml:space="preserve">GET </w:t>
+      </w:r>
+      <w:r>
+        <w:rPr>
+          <w:rFonts w:ascii="Arial" w:eastAsia="Times New Roman" w:hAnsi="Arial" w:cs="Arial"/>
+          <w:color w:val="000000"/>
+          <w:lang w:val="ru-RU"/>
+        </w:rPr>
+        <w:t>и</w:t>
+      </w:r>
+      <w:r>
+        <w:rPr>
+          <w:rFonts w:ascii="Arial" w:eastAsia="Times New Roman" w:hAnsi="Arial" w:cs="Arial"/>
+          <w:color w:val="000000"/>
+        </w:rPr>
+        <w:t xml:space="preserve"> </w:t>
+      </w:r>
+      <w:r>
+        <w:rPr>
+          <w:rFonts w:ascii="Arial" w:eastAsia="Times New Roman" w:hAnsi="Arial" w:cs="Arial"/>
+          <w:color w:val="000000"/>
+        </w:rPr>
+        <w:t>POST.</w:t>
       </w:r>
     </w:p>
     <w:p>
@@ -317,41 +435,7 @@
           <w:color w:val="000000"/>
           <w:lang w:val="ru-RU"/>
         </w:rPr>
-        <w:t xml:space="preserve">Все методы в качестве параметра получают сущность </w:t>
-      </w:r>
-      <w:proofErr w:type="spellStart"/>
-      <w:r>
-        <w:rPr>
-          <w:rFonts w:ascii="Arial" w:eastAsia="Times New Roman" w:hAnsi="Arial" w:cs="Arial"/>
-          <w:color w:val="000000"/>
-          <w:lang w:val="ru-RU"/>
-        </w:rPr>
-        <w:t>EventFilter</w:t>
-      </w:r>
-      <w:proofErr w:type="spellEnd"/>
-      <w:r>
-        <w:rPr>
-          <w:rFonts w:ascii="Arial" w:eastAsia="Times New Roman" w:hAnsi="Arial" w:cs="Arial"/>
-          <w:color w:val="000000"/>
-          <w:lang w:val="ru-RU"/>
-        </w:rPr>
-        <w:t xml:space="preserve"> </w:t>
-      </w:r>
-      <w:r>
-        <w:rPr>
-          <w:rFonts w:ascii="Arial" w:eastAsia="Times New Roman" w:hAnsi="Arial" w:cs="Arial"/>
-          <w:color w:val="000000"/>
-          <w:lang w:val="ru-RU"/>
-        </w:rPr>
-        <w:t>, которая отвечает за фильтрацию и паджинацию данных</w:t>
-      </w:r>
-      <w:r>
-        <w:rPr>
-          <w:rFonts w:ascii="Arial" w:eastAsia="Times New Roman" w:hAnsi="Arial" w:cs="Arial"/>
-          <w:color w:val="000000"/>
-          <w:lang w:val="ru-RU"/>
-        </w:rPr>
-        <w:t>.</w:t>
+        <w:t xml:space="preserve">   Все GET - методы в качестве параметра получают сущность EventFilter , которая отвечает за фильтрацию и паджинацию данных. </w:t>
       </w:r>
     </w:p>
     <w:p>
@@ -361,7 +445,6 @@
         <w:rPr>
           <w:rFonts w:ascii="Arial" w:eastAsia="Times New Roman" w:hAnsi="Arial" w:cs="Arial"/>
           <w:color w:val="000000"/>
-          <w:lang w:val="ru-RU"/>
         </w:rPr>
       </w:pPr>
       <w:r>
@@ -402,15 +485,7 @@
           <w:color w:val="000000"/>
           <w:lang w:val="ru-RU"/>
         </w:rPr>
-        <w:t xml:space="preserve"> </w:t>
-      </w:r>
-      <w:r>
-        <w:rPr>
-          <w:rFonts w:ascii="Arial" w:eastAsia="Times New Roman" w:hAnsi="Arial" w:cs="Arial"/>
-          <w:color w:val="000000"/>
-          <w:lang w:val="ru-RU"/>
-        </w:rPr>
-        <w:t>Summary</w:t>
+        <w:t xml:space="preserve"> Summary</w:t>
       </w:r>
       <w:r>
         <w:rPr>
@@ -426,7 +501,15 @@
           <w:color w:val="000000"/>
           <w:lang w:val="ru-RU"/>
         </w:rPr>
-        <w:t>по событиям, попавшим в выборку.</w:t>
+        <w:t>по событиям, попавшим в выборку</w:t>
+      </w:r>
+      <w:r>
+        <w:rPr>
+          <w:rFonts w:ascii="Arial" w:eastAsia="Times New Roman" w:hAnsi="Arial" w:cs="Arial"/>
+          <w:color w:val="000000"/>
+          <w:lang w:val="ru-RU"/>
+        </w:rPr>
+        <w:t>.</w:t>
       </w:r>
       <w:r>
         <w:rPr>
@@ -461,8 +544,6 @@
         </w:rPr>
         <w:t xml:space="preserve">, то метод должен возвращать ошибку </w:t>
       </w:r>
-      <w:bookmarkStart w:id="0" w:name="OLE_LINK1"/>
-      <w:bookmarkStart w:id="1" w:name="OLE_LINK2"/>
       <w:proofErr w:type="spellStart"/>
       <w:r>
         <w:rPr>
@@ -471,8 +552,6 @@
         </w:rPr>
         <w:t>InternalServerError</w:t>
       </w:r>
-      <w:bookmarkEnd w:id="0"/>
-      <w:bookmarkEnd w:id="1"/>
       <w:proofErr w:type="spellEnd"/>
       <w:r>
         <w:rPr>
@@ -489,6 +568,30 @@
           <w:lang w:val="ru-RU"/>
         </w:rPr>
         <w:t xml:space="preserve"> </w:t>
+      </w:r>
+      <w:r>
+        <w:rPr>
+          <w:rFonts w:ascii="Arial" w:eastAsia="Times New Roman" w:hAnsi="Arial" w:cs="Arial"/>
+          <w:color w:val="000000"/>
+          <w:lang w:val="ru-RU"/>
+        </w:rPr>
+        <w:t xml:space="preserve">Метод должен игнорировать поле </w:t>
+      </w:r>
+      <w:proofErr w:type="spellStart"/>
+      <w:r>
+        <w:rPr>
+          <w:rFonts w:ascii="Arial" w:eastAsia="Times New Roman" w:hAnsi="Arial" w:cs="Arial"/>
+          <w:color w:val="000000"/>
+        </w:rPr>
+        <w:t>FileFilter</w:t>
+      </w:r>
+      <w:proofErr w:type="spellEnd"/>
+      <w:r>
+        <w:rPr>
+          <w:rFonts w:ascii="Arial" w:eastAsia="Times New Roman" w:hAnsi="Arial" w:cs="Arial"/>
+          <w:color w:val="000000"/>
+        </w:rPr>
+        <w:t>.</w:t>
       </w:r>
     </w:p>
     <w:p>
@@ -816,8 +919,33 @@
         <w:rPr>
           <w:rFonts w:ascii="Arial" w:eastAsia="Times New Roman" w:hAnsi="Arial" w:cs="Arial"/>
           <w:color w:val="000000"/>
-        </w:rPr>
-        <w:t xml:space="preserve"> и </w:t>
+          <w:lang w:val="ru-RU"/>
+        </w:rPr>
+        <w:t xml:space="preserve"> и возвращает их</w:t>
+      </w:r>
+      <w:r>
+        <w:rPr>
+          <w:rFonts w:ascii="Arial" w:eastAsia="Times New Roman" w:hAnsi="Arial" w:cs="Arial"/>
+          <w:color w:val="000000"/>
+          <w:lang w:val="ru-RU"/>
+        </w:rPr>
+        <w:t>.</w:t>
+      </w:r>
+      <w:r>
+        <w:rPr>
+          <w:rFonts w:ascii="Arial" w:eastAsia="Times New Roman" w:hAnsi="Arial" w:cs="Arial"/>
+          <w:color w:val="000000"/>
+          <w:lang w:val="ru-RU"/>
+        </w:rPr>
+        <w:t xml:space="preserve"> </w:t>
+      </w:r>
+      <w:r>
+        <w:rPr>
+          <w:rFonts w:ascii="Arial" w:eastAsia="Times New Roman" w:hAnsi="Arial" w:cs="Arial"/>
+          <w:color w:val="000000"/>
+          <w:lang w:val="ru-RU"/>
+        </w:rPr>
+        <w:t xml:space="preserve">Поле </w:t>
       </w:r>
       <w:proofErr w:type="spellStart"/>
       <w:r>
@@ -825,15 +953,40 @@
           <w:rFonts w:ascii="Arial" w:eastAsia="Times New Roman" w:hAnsi="Arial" w:cs="Arial"/>
           <w:color w:val="000000"/>
         </w:rPr>
-        <w:t>возвращает</w:t>
+        <w:t>GroupBy</w:t>
       </w:r>
       <w:proofErr w:type="spellEnd"/>
       <w:r>
         <w:rPr>
           <w:rFonts w:ascii="Arial" w:eastAsia="Times New Roman" w:hAnsi="Arial" w:cs="Arial"/>
           <w:color w:val="000000"/>
-        </w:rPr>
-        <w:t xml:space="preserve"> </w:t>
+          <w:lang w:val="ru-RU"/>
+        </w:rPr>
+        <w:t xml:space="preserve"> </w:t>
+      </w:r>
+      <w:r>
+        <w:rPr>
+          <w:rFonts w:ascii="Arial" w:eastAsia="Times New Roman" w:hAnsi="Arial" w:cs="Arial"/>
+          <w:color w:val="000000"/>
+          <w:lang w:val="ru-RU"/>
+        </w:rPr>
+        <w:t>является обязательным.</w:t>
+      </w:r>
+      <w:r>
+        <w:rPr>
+          <w:rFonts w:ascii="Arial" w:eastAsia="Times New Roman" w:hAnsi="Arial" w:cs="Arial"/>
+          <w:color w:val="000000"/>
+          <w:lang w:val="ru-RU"/>
+        </w:rPr>
+        <w:t xml:space="preserve"> </w:t>
+      </w:r>
+      <w:r>
+        <w:rPr>
+          <w:rFonts w:ascii="Arial" w:eastAsia="Times New Roman" w:hAnsi="Arial" w:cs="Arial"/>
+          <w:color w:val="000000"/>
+          <w:lang w:val="ru-RU"/>
+        </w:rPr>
+        <w:t xml:space="preserve">Метод должен игнорировать поля </w:t>
       </w:r>
       <w:proofErr w:type="spellStart"/>
       <w:r>
@@ -841,7 +994,46 @@
           <w:rFonts w:ascii="Arial" w:eastAsia="Times New Roman" w:hAnsi="Arial" w:cs="Arial"/>
           <w:color w:val="000000"/>
         </w:rPr>
-        <w:t>их</w:t>
+        <w:t>FileFormat</w:t>
+      </w:r>
+      <w:proofErr w:type="spellEnd"/>
+      <w:r>
+        <w:rPr>
+          <w:rFonts w:ascii="Arial" w:eastAsia="Times New Roman" w:hAnsi="Arial" w:cs="Arial"/>
+          <w:color w:val="000000"/>
+        </w:rPr>
+        <w:t xml:space="preserve">, </w:t>
+      </w:r>
+      <w:r>
+        <w:rPr>
+          <w:rFonts w:ascii="Arial" w:eastAsia="Times New Roman" w:hAnsi="Arial" w:cs="Arial"/>
+          <w:color w:val="000000"/>
+        </w:rPr>
+        <w:t>Page</w:t>
+      </w:r>
+      <w:r>
+        <w:rPr>
+          <w:rFonts w:ascii="Arial" w:eastAsia="Times New Roman" w:hAnsi="Arial" w:cs="Arial"/>
+          <w:color w:val="000000"/>
+          <w:lang w:val="ru-RU"/>
+        </w:rPr>
+        <w:t xml:space="preserve"> </w:t>
+      </w:r>
+      <w:r>
+        <w:rPr>
+          <w:rFonts w:ascii="Arial" w:eastAsia="Times New Roman" w:hAnsi="Arial" w:cs="Arial"/>
+          <w:color w:val="000000"/>
+          <w:lang w:val="ru-RU"/>
+        </w:rPr>
+        <w:t xml:space="preserve">и </w:t>
+      </w:r>
+      <w:proofErr w:type="spellStart"/>
+      <w:r>
+        <w:rPr>
+          <w:rFonts w:ascii="Arial" w:eastAsia="Times New Roman" w:hAnsi="Arial" w:cs="Arial"/>
+          <w:color w:val="000000"/>
+        </w:rPr>
+        <w:t>PageSize</w:t>
       </w:r>
       <w:proofErr w:type="spellEnd"/>
       <w:r>
@@ -892,6 +1084,29 @@
           <w:color w:val="000000"/>
           <w:lang w:val="ru-RU"/>
         </w:rPr>
+        <w:t xml:space="preserve">работает с файлами. </w:t>
+      </w:r>
+      <w:r>
+        <w:rPr>
+          <w:rFonts w:ascii="Arial" w:eastAsia="Times New Roman" w:hAnsi="Arial" w:cs="Arial"/>
+          <w:color w:val="000000"/>
+        </w:rPr>
+        <w:t>GET</w:t>
+      </w:r>
+      <w:r>
+        <w:rPr>
+          <w:rFonts w:ascii="Arial" w:eastAsia="Times New Roman" w:hAnsi="Arial" w:cs="Arial"/>
+          <w:color w:val="000000"/>
+          <w:lang w:val="ru-RU"/>
+        </w:rPr>
+        <w:t xml:space="preserve"> </w:t>
+      </w:r>
+      <w:r>
+        <w:rPr>
+          <w:rFonts w:ascii="Arial" w:eastAsia="Times New Roman" w:hAnsi="Arial" w:cs="Arial"/>
+          <w:color w:val="000000"/>
+          <w:lang w:val="ru-RU"/>
+        </w:rPr>
         <w:t xml:space="preserve">возвращает все события, попавшие в выборку и </w:t>
       </w:r>
       <w:r>
@@ -900,14 +1115,97 @@
           <w:color w:val="000000"/>
           <w:lang w:val="ru-RU"/>
         </w:rPr>
-        <w:t xml:space="preserve">генерирует </w:t>
-      </w:r>
-      <w:r>
-        <w:rPr>
-          <w:rFonts w:ascii="Arial" w:eastAsia="Times New Roman" w:hAnsi="Arial" w:cs="Arial"/>
-          <w:color w:val="000000"/>
-        </w:rPr>
-        <w:t>CSV</w:t>
+        <w:t>генерирует файл</w:t>
+      </w:r>
+      <w:r>
+        <w:rPr>
+          <w:rFonts w:ascii="Arial" w:eastAsia="Times New Roman" w:hAnsi="Arial" w:cs="Arial"/>
+          <w:color w:val="000000"/>
+          <w:lang w:val="ru-RU"/>
+        </w:rPr>
+        <w:t xml:space="preserve"> </w:t>
+      </w:r>
+      <w:r>
+        <w:rPr>
+          <w:rFonts w:ascii="Arial" w:eastAsia="Times New Roman" w:hAnsi="Arial" w:cs="Arial"/>
+          <w:color w:val="000000"/>
+          <w:lang w:val="ru-RU"/>
+        </w:rPr>
+        <w:t xml:space="preserve">формата, указанного в </w:t>
+      </w:r>
+      <w:proofErr w:type="spellStart"/>
+      <w:r>
+        <w:rPr>
+          <w:rFonts w:ascii="Arial" w:eastAsia="Times New Roman" w:hAnsi="Arial" w:cs="Arial"/>
+          <w:color w:val="000000"/>
+        </w:rPr>
+        <w:t>FileFormat</w:t>
+      </w:r>
+      <w:proofErr w:type="spellEnd"/>
+      <w:r>
+        <w:rPr>
+          <w:rFonts w:ascii="Arial" w:eastAsia="Times New Roman" w:hAnsi="Arial" w:cs="Arial"/>
+          <w:color w:val="000000"/>
+          <w:lang w:val="ru-RU"/>
+        </w:rPr>
+        <w:t>-параметре</w:t>
+      </w:r>
+      <w:r>
+        <w:rPr>
+          <w:rFonts w:ascii="Arial" w:eastAsia="Times New Roman" w:hAnsi="Arial" w:cs="Arial"/>
+          <w:color w:val="000000"/>
+          <w:lang w:val="ru-RU"/>
+        </w:rPr>
+        <w:t xml:space="preserve">. Если заполнено поле </w:t>
+      </w:r>
+      <w:proofErr w:type="spellStart"/>
+      <w:r>
+        <w:rPr>
+          <w:rFonts w:ascii="Arial" w:eastAsia="Times New Roman" w:hAnsi="Arial" w:cs="Arial"/>
+          <w:color w:val="000000"/>
+        </w:rPr>
+        <w:t>GroupBy</w:t>
+      </w:r>
+      <w:proofErr w:type="spellEnd"/>
+      <w:r>
+        <w:rPr>
+          <w:rFonts w:ascii="Arial" w:eastAsia="Times New Roman" w:hAnsi="Arial" w:cs="Arial"/>
+          <w:color w:val="000000"/>
+          <w:lang w:val="ru-RU"/>
+        </w:rPr>
+        <w:t xml:space="preserve">, то метод должен возвращать ошибку </w:t>
+      </w:r>
+      <w:proofErr w:type="spellStart"/>
+      <w:r>
+        <w:rPr>
+          <w:rFonts w:ascii="Arial" w:eastAsia="Times New Roman" w:hAnsi="Arial" w:cs="Arial"/>
+          <w:color w:val="000000"/>
+        </w:rPr>
+        <w:t>InternalServerError</w:t>
+      </w:r>
+      <w:proofErr w:type="spellEnd"/>
+      <w:r>
+        <w:rPr>
+          <w:rFonts w:ascii="Arial" w:eastAsia="Times New Roman" w:hAnsi="Arial" w:cs="Arial"/>
+          <w:color w:val="000000"/>
+          <w:lang w:val="ru-RU"/>
+        </w:rPr>
+        <w:t>.</w:t>
+      </w:r>
+      <w:r>
+        <w:rPr>
+          <w:rFonts w:ascii="Arial" w:eastAsia="Times New Roman" w:hAnsi="Arial" w:cs="Arial"/>
+          <w:color w:val="000000"/>
+          <w:lang w:val="ru-RU"/>
+        </w:rPr>
+        <w:t xml:space="preserve"> </w:t>
+      </w:r>
+      <w:r>
+        <w:rPr>
+          <w:rFonts w:ascii="Arial" w:eastAsia="Times New Roman" w:hAnsi="Arial" w:cs="Arial"/>
+          <w:color w:val="000000"/>
+        </w:rPr>
+        <w:t>POST</w:t>
       </w:r>
       <w:r>
         <w:rPr>
@@ -923,15 +1221,7 @@
           <w:color w:val="000000"/>
           <w:lang w:val="ru-RU"/>
         </w:rPr>
-        <w:t xml:space="preserve">файл. </w:t>
-      </w:r>
-      <w:r>
-        <w:rPr>
-          <w:rFonts w:ascii="Arial" w:eastAsia="Times New Roman" w:hAnsi="Arial" w:cs="Arial"/>
-          <w:color w:val="000000"/>
-          <w:lang w:val="ru-RU"/>
-        </w:rPr>
-        <w:t xml:space="preserve">Если заполнено поле </w:t>
+        <w:t xml:space="preserve">метод загружает файл определенного формата (создает новые события для заданного </w:t>
       </w:r>
       <w:proofErr w:type="spellStart"/>
       <w:r>
@@ -939,7 +1229,7 @@
           <w:rFonts w:ascii="Arial" w:eastAsia="Times New Roman" w:hAnsi="Arial" w:cs="Arial"/>
           <w:color w:val="000000"/>
         </w:rPr>
-        <w:t>GroupBy</w:t>
+        <w:t>sessionId</w:t>
       </w:r>
       <w:proofErr w:type="spellEnd"/>
       <w:r>
@@ -948,7 +1238,72 @@
           <w:color w:val="000000"/>
           <w:lang w:val="ru-RU"/>
         </w:rPr>
-        <w:t xml:space="preserve">, то метод должен возвращать ошибку </w:t>
+        <w:t>).</w:t>
+      </w:r>
+    </w:p>
+    <w:p>
+      <w:pPr>
+        <w:spacing w:after="0" w:line="240" w:lineRule="auto"/>
+        <w:rPr>
+          <w:rFonts w:ascii="Arial" w:eastAsia="Times New Roman" w:hAnsi="Arial" w:cs="Arial"/>
+          <w:color w:val="000000"/>
+          <w:lang w:val="ru-RU"/>
+        </w:rPr>
+      </w:pPr>
+      <w:r>
+        <w:rPr>
+          <w:rFonts w:ascii="Arial" w:eastAsia="Times New Roman" w:hAnsi="Arial" w:cs="Arial"/>
+          <w:color w:val="000000"/>
+          <w:lang w:val="ru-RU"/>
+        </w:rPr>
+        <w:tab/>
+      </w:r>
+      <w:r>
+        <w:rPr>
+          <w:rFonts w:ascii="Arial" w:eastAsia="Times New Roman" w:hAnsi="Arial" w:cs="Arial"/>
+          <w:color w:val="000000"/>
+          <w:lang w:val="ru-RU"/>
+        </w:rPr>
+        <w:t>Все методы</w:t>
+      </w:r>
+      <w:r>
+        <w:rPr>
+          <w:rFonts w:ascii="Arial" w:eastAsia="Times New Roman" w:hAnsi="Arial" w:cs="Arial"/>
+          <w:color w:val="000000"/>
+          <w:lang w:val="ru-RU"/>
+        </w:rPr>
+        <w:t xml:space="preserve"> </w:t>
+      </w:r>
+      <w:r>
+        <w:rPr>
+          <w:rFonts w:ascii="Arial" w:eastAsia="Times New Roman" w:hAnsi="Arial" w:cs="Arial"/>
+          <w:color w:val="000000"/>
+        </w:rPr>
+        <w:t>REST</w:t>
+      </w:r>
+      <w:r>
+        <w:rPr>
+          <w:rFonts w:ascii="Arial" w:eastAsia="Times New Roman" w:hAnsi="Arial" w:cs="Arial"/>
+          <w:color w:val="000000"/>
+          <w:lang w:val="ru-RU"/>
+        </w:rPr>
+        <w:t>-</w:t>
+      </w:r>
+      <w:r>
+        <w:rPr>
+          <w:rFonts w:ascii="Arial" w:eastAsia="Times New Roman" w:hAnsi="Arial" w:cs="Arial"/>
+          <w:color w:val="000000"/>
+          <w:lang w:val="ru-RU"/>
+        </w:rPr>
+        <w:t>сервисов</w:t>
+      </w:r>
+      <w:r>
+        <w:rPr>
+          <w:rFonts w:ascii="Arial" w:eastAsia="Times New Roman" w:hAnsi="Arial" w:cs="Arial"/>
+          <w:color w:val="000000"/>
+          <w:lang w:val="ru-RU"/>
+        </w:rPr>
+        <w:t xml:space="preserve"> принимают в качестве одного из параметров </w:t>
       </w:r>
       <w:proofErr w:type="spellStart"/>
       <w:r>
@@ -956,7 +1311,7 @@
           <w:rFonts w:ascii="Arial" w:eastAsia="Times New Roman" w:hAnsi="Arial" w:cs="Arial"/>
           <w:color w:val="000000"/>
         </w:rPr>
-        <w:t>InternalServerError</w:t>
+        <w:t>SessionId</w:t>
       </w:r>
       <w:proofErr w:type="spellEnd"/>
       <w:r>
@@ -965,11 +1320,908 @@
           <w:color w:val="000000"/>
           <w:lang w:val="ru-RU"/>
         </w:rPr>
+        <w:t xml:space="preserve">, который можно получить с помощью сервиса </w:t>
+      </w:r>
+      <w:r>
+        <w:rPr>
+          <w:rFonts w:ascii="Arial" w:eastAsia="Times New Roman" w:hAnsi="Arial" w:cs="Arial"/>
+          <w:color w:val="000000"/>
+        </w:rPr>
+        <w:t>Accounts</w:t>
+      </w:r>
+      <w:r>
+        <w:rPr>
+          <w:rFonts w:ascii="Arial" w:eastAsia="Times New Roman" w:hAnsi="Arial" w:cs="Arial"/>
+          <w:color w:val="000000"/>
+          <w:lang w:val="ru-RU"/>
+        </w:rPr>
+        <w:t xml:space="preserve">. </w:t>
+      </w:r>
+      <w:r>
+        <w:rPr>
+          <w:rFonts w:ascii="Arial" w:eastAsia="Times New Roman" w:hAnsi="Arial" w:cs="Arial"/>
+          <w:color w:val="000000"/>
+          <w:lang w:val="ru-RU"/>
+        </w:rPr>
+        <w:t xml:space="preserve">Если </w:t>
+      </w:r>
+      <w:proofErr w:type="spellStart"/>
+      <w:r>
+        <w:rPr>
+          <w:rFonts w:ascii="Arial" w:eastAsia="Times New Roman" w:hAnsi="Arial" w:cs="Arial"/>
+          <w:color w:val="000000"/>
+        </w:rPr>
+        <w:t>SessionId</w:t>
+      </w:r>
+      <w:proofErr w:type="spellEnd"/>
+      <w:r>
+        <w:rPr>
+          <w:rFonts w:ascii="Arial" w:eastAsia="Times New Roman" w:hAnsi="Arial" w:cs="Arial"/>
+          <w:color w:val="000000"/>
+          <w:lang w:val="ru-RU"/>
+        </w:rPr>
+        <w:t xml:space="preserve"> </w:t>
+      </w:r>
+      <w:r>
+        <w:rPr>
+          <w:rFonts w:ascii="Arial" w:eastAsia="Times New Roman" w:hAnsi="Arial" w:cs="Arial"/>
+          <w:color w:val="000000"/>
+          <w:lang w:val="ru-RU"/>
+        </w:rPr>
+        <w:t>не предоставлен</w:t>
+      </w:r>
+      <w:r>
+        <w:rPr>
+          <w:rFonts w:ascii="Arial" w:eastAsia="Times New Roman" w:hAnsi="Arial" w:cs="Arial"/>
+          <w:color w:val="000000"/>
+          <w:lang w:val="ru-RU"/>
+        </w:rPr>
+        <w:t xml:space="preserve"> </w:t>
+      </w:r>
+      <w:r>
+        <w:rPr>
+          <w:rFonts w:ascii="Arial" w:eastAsia="Times New Roman" w:hAnsi="Arial" w:cs="Arial"/>
+          <w:color w:val="000000"/>
+          <w:lang w:val="ru-RU"/>
+        </w:rPr>
+        <w:t xml:space="preserve">или предоставлен неверный, то должно выбрасываться исключение </w:t>
+      </w:r>
+      <w:r>
+        <w:rPr>
+          <w:rFonts w:ascii="Arial" w:eastAsia="Times New Roman" w:hAnsi="Arial" w:cs="Arial"/>
+          <w:color w:val="000000"/>
+          <w:lang w:val="ru-RU"/>
+        </w:rPr>
+        <w:t>“</w:t>
+      </w:r>
+      <w:r>
+        <w:rPr>
+          <w:rFonts w:ascii="Arial" w:eastAsia="Times New Roman" w:hAnsi="Arial" w:cs="Arial"/>
+          <w:color w:val="000000"/>
+        </w:rPr>
+        <w:t>Access</w:t>
+      </w:r>
+      <w:r>
+        <w:rPr>
+          <w:rFonts w:ascii="Arial" w:eastAsia="Times New Roman" w:hAnsi="Arial" w:cs="Arial"/>
+          <w:color w:val="000000"/>
+          <w:lang w:val="ru-RU"/>
+        </w:rPr>
+        <w:t xml:space="preserve"> </w:t>
+      </w:r>
+      <w:r>
+        <w:rPr>
+          <w:rFonts w:ascii="Arial" w:eastAsia="Times New Roman" w:hAnsi="Arial" w:cs="Arial"/>
+          <w:color w:val="000000"/>
+        </w:rPr>
+        <w:t>is</w:t>
+      </w:r>
+      <w:r>
+        <w:rPr>
+          <w:rFonts w:ascii="Arial" w:eastAsia="Times New Roman" w:hAnsi="Arial" w:cs="Arial"/>
+          <w:color w:val="000000"/>
+          <w:lang w:val="ru-RU"/>
+        </w:rPr>
+        <w:t xml:space="preserve"> </w:t>
+      </w:r>
+      <w:r>
+        <w:rPr>
+          <w:rFonts w:ascii="Arial" w:eastAsia="Times New Roman" w:hAnsi="Arial" w:cs="Arial"/>
+          <w:color w:val="000000"/>
+        </w:rPr>
+        <w:t>denied</w:t>
+      </w:r>
+      <w:r>
+        <w:rPr>
+          <w:rFonts w:ascii="Arial" w:eastAsia="Times New Roman" w:hAnsi="Arial" w:cs="Arial"/>
+          <w:color w:val="000000"/>
+          <w:lang w:val="ru-RU"/>
+        </w:rPr>
+        <w:t>”.</w:t>
+      </w:r>
+    </w:p>
+    <w:p>
+      <w:pPr>
+        <w:spacing w:after="0" w:line="240" w:lineRule="auto"/>
+        <w:rPr>
+          <w:rFonts w:ascii="Arial" w:eastAsia="Times New Roman" w:hAnsi="Arial" w:cs="Arial"/>
+          <w:color w:val="000000"/>
+          <w:lang w:val="ru-RU"/>
+        </w:rPr>
+      </w:pPr>
+      <w:r>
+        <w:rPr>
+          <w:rFonts w:ascii="Arial" w:eastAsia="Times New Roman" w:hAnsi="Arial" w:cs="Arial"/>
+          <w:color w:val="000000"/>
+          <w:lang w:val="ru-RU"/>
+        </w:rPr>
+        <w:tab/>
+        <w:t xml:space="preserve">Все новые и старые методы </w:t>
+      </w:r>
+      <w:r>
+        <w:rPr>
+          <w:rFonts w:ascii="Arial" w:eastAsia="Times New Roman" w:hAnsi="Arial" w:cs="Arial"/>
+          <w:color w:val="000000"/>
+        </w:rPr>
+        <w:t>REST</w:t>
+      </w:r>
+      <w:r>
+        <w:rPr>
+          <w:rFonts w:ascii="Arial" w:eastAsia="Times New Roman" w:hAnsi="Arial" w:cs="Arial"/>
+          <w:color w:val="000000"/>
+          <w:lang w:val="ru-RU"/>
+        </w:rPr>
+        <w:t>-</w:t>
+      </w:r>
+      <w:r>
+        <w:rPr>
+          <w:rFonts w:ascii="Arial" w:eastAsia="Times New Roman" w:hAnsi="Arial" w:cs="Arial"/>
+          <w:color w:val="000000"/>
+          <w:lang w:val="ru-RU"/>
+        </w:rPr>
+        <w:t>сервисов должны выполняться не более чем 2 секунды.</w:t>
+      </w:r>
+    </w:p>
+    <w:p>
+      <w:pPr>
+        <w:spacing w:after="0" w:line="240" w:lineRule="auto"/>
+        <w:rPr>
+          <w:rFonts w:ascii="Arial" w:eastAsia="Times New Roman" w:hAnsi="Arial" w:cs="Arial"/>
+          <w:color w:val="000000"/>
+        </w:rPr>
+      </w:pPr>
+      <w:r>
+        <w:rPr>
+          <w:rFonts w:ascii="Arial" w:eastAsia="Times New Roman" w:hAnsi="Arial" w:cs="Arial"/>
+          <w:color w:val="000000"/>
+          <w:lang w:val="ru-RU"/>
+        </w:rPr>
+        <w:tab/>
+        <w:t>Описание</w:t>
+      </w:r>
+      <w:r>
+        <w:rPr>
+          <w:rFonts w:ascii="Arial" w:eastAsia="Times New Roman" w:hAnsi="Arial" w:cs="Arial"/>
+          <w:color w:val="000000"/>
+        </w:rPr>
+        <w:t xml:space="preserve"> </w:t>
+      </w:r>
+      <w:r>
+        <w:rPr>
+          <w:rFonts w:ascii="Arial" w:eastAsia="Times New Roman" w:hAnsi="Arial" w:cs="Arial"/>
+          <w:color w:val="000000"/>
+          <w:lang w:val="ru-RU"/>
+        </w:rPr>
+        <w:t>полей фильтра</w:t>
+      </w:r>
+      <w:r>
+        <w:rPr>
+          <w:rFonts w:ascii="Arial" w:eastAsia="Times New Roman" w:hAnsi="Arial" w:cs="Arial"/>
+          <w:color w:val="000000"/>
+        </w:rPr>
+        <w:t>:</w:t>
+      </w:r>
+    </w:p>
+    <w:p>
+      <w:pPr>
+        <w:pStyle w:val="ListParagraph"/>
+        <w:numPr>
+          <w:ilvl w:val="0"/>
+          <w:numId w:val="3"/>
+        </w:numPr>
+        <w:spacing w:after="0" w:line="240" w:lineRule="auto"/>
+        <w:rPr>
+          <w:rFonts w:ascii="Arial" w:eastAsia="Times New Roman" w:hAnsi="Arial" w:cs="Arial"/>
+          <w:color w:val="000000"/>
+          <w:lang w:val="ru-RU"/>
+        </w:rPr>
+      </w:pPr>
+      <w:r>
+        <w:rPr>
+          <w:rFonts w:ascii="Arial" w:eastAsia="Times New Roman" w:hAnsi="Arial" w:cs="Arial"/>
+          <w:color w:val="000000"/>
+          <w:lang w:val="ru-RU"/>
+        </w:rPr>
+        <w:t>DateFrom</w:t>
+      </w:r>
+      <w:r>
+        <w:rPr>
+          <w:rFonts w:ascii="Arial" w:eastAsia="Times New Roman" w:hAnsi="Arial" w:cs="Arial"/>
+          <w:color w:val="000000"/>
+          <w:lang w:val="ru-RU"/>
+        </w:rPr>
+        <w:t xml:space="preserve"> – </w:t>
+      </w:r>
+      <w:r>
+        <w:rPr>
+          <w:rFonts w:ascii="Arial" w:eastAsia="Times New Roman" w:hAnsi="Arial" w:cs="Arial"/>
+          <w:color w:val="000000"/>
+          <w:lang w:val="ru-RU"/>
+        </w:rPr>
+        <w:t xml:space="preserve">фильтрация по </w:t>
+      </w:r>
+      <w:r>
+        <w:rPr>
+          <w:rFonts w:ascii="Arial" w:eastAsia="Times New Roman" w:hAnsi="Arial" w:cs="Arial"/>
+          <w:color w:val="000000"/>
+        </w:rPr>
+        <w:t>Date</w:t>
+      </w:r>
+      <w:r>
+        <w:rPr>
+          <w:rFonts w:ascii="Arial" w:eastAsia="Times New Roman" w:hAnsi="Arial" w:cs="Arial"/>
+          <w:color w:val="000000"/>
+          <w:lang w:val="ru-RU"/>
+        </w:rPr>
+        <w:t xml:space="preserve"> (</w:t>
+      </w:r>
+      <w:r>
+        <w:rPr>
+          <w:rFonts w:ascii="Arial" w:eastAsia="Times New Roman" w:hAnsi="Arial" w:cs="Arial"/>
+          <w:color w:val="000000"/>
+          <w:lang w:val="ru-RU"/>
+        </w:rPr>
+        <w:t>дата не ранее)</w:t>
+      </w:r>
+    </w:p>
+    <w:p>
+      <w:pPr>
+        <w:pStyle w:val="ListParagraph"/>
+        <w:numPr>
+          <w:ilvl w:val="0"/>
+          <w:numId w:val="3"/>
+        </w:numPr>
+        <w:spacing w:after="0" w:line="240" w:lineRule="auto"/>
+        <w:rPr>
+          <w:rFonts w:ascii="Arial" w:eastAsia="Times New Roman" w:hAnsi="Arial" w:cs="Arial"/>
+          <w:color w:val="000000"/>
+          <w:lang w:val="ru-RU"/>
+        </w:rPr>
+      </w:pPr>
+      <w:r>
+        <w:rPr>
+          <w:rFonts w:ascii="Arial" w:eastAsia="Times New Roman" w:hAnsi="Arial" w:cs="Arial"/>
+          <w:color w:val="000000"/>
+          <w:lang w:val="ru-RU"/>
+        </w:rPr>
+        <w:t>DateTo</w:t>
+      </w:r>
+      <w:r>
+        <w:rPr>
+          <w:rFonts w:ascii="Arial" w:eastAsia="Times New Roman" w:hAnsi="Arial" w:cs="Arial"/>
+          <w:color w:val="000000"/>
+          <w:lang w:val="ru-RU"/>
+        </w:rPr>
+        <w:t xml:space="preserve"> </w:t>
+      </w:r>
+      <w:r>
+        <w:rPr>
+          <w:rFonts w:ascii="Arial" w:eastAsia="Times New Roman" w:hAnsi="Arial" w:cs="Arial"/>
+          <w:color w:val="000000"/>
+          <w:lang w:val="ru-RU"/>
+        </w:rPr>
+        <w:t xml:space="preserve">– </w:t>
+      </w:r>
+      <w:r>
+        <w:rPr>
+          <w:rFonts w:ascii="Arial" w:eastAsia="Times New Roman" w:hAnsi="Arial" w:cs="Arial"/>
+          <w:color w:val="000000"/>
+          <w:lang w:val="ru-RU"/>
+        </w:rPr>
+        <w:t xml:space="preserve">фильтрация по </w:t>
+      </w:r>
+      <w:r>
+        <w:rPr>
+          <w:rFonts w:ascii="Arial" w:eastAsia="Times New Roman" w:hAnsi="Arial" w:cs="Arial"/>
+          <w:color w:val="000000"/>
+        </w:rPr>
+        <w:t>Date</w:t>
+      </w:r>
+      <w:r>
+        <w:rPr>
+          <w:rFonts w:ascii="Arial" w:eastAsia="Times New Roman" w:hAnsi="Arial" w:cs="Arial"/>
+          <w:color w:val="000000"/>
+          <w:lang w:val="ru-RU"/>
+        </w:rPr>
+        <w:t xml:space="preserve"> (</w:t>
+      </w:r>
+      <w:r>
+        <w:rPr>
+          <w:rFonts w:ascii="Arial" w:eastAsia="Times New Roman" w:hAnsi="Arial" w:cs="Arial"/>
+          <w:color w:val="000000"/>
+          <w:lang w:val="ru-RU"/>
+        </w:rPr>
+        <w:t>дата не позднее</w:t>
+      </w:r>
+      <w:r>
+        <w:rPr>
+          <w:rFonts w:ascii="Arial" w:eastAsia="Times New Roman" w:hAnsi="Arial" w:cs="Arial"/>
+          <w:color w:val="000000"/>
+          <w:lang w:val="ru-RU"/>
+        </w:rPr>
+        <w:t>)</w:t>
+      </w:r>
+    </w:p>
+    <w:p>
+      <w:pPr>
+        <w:pStyle w:val="ListParagraph"/>
+        <w:numPr>
+          <w:ilvl w:val="0"/>
+          <w:numId w:val="3"/>
+        </w:numPr>
+        <w:spacing w:after="0" w:line="240" w:lineRule="auto"/>
+        <w:rPr>
+          <w:rFonts w:ascii="Arial" w:eastAsia="Times New Roman" w:hAnsi="Arial" w:cs="Arial"/>
+          <w:color w:val="000000"/>
+          <w:lang w:val="ru-RU"/>
+        </w:rPr>
+      </w:pPr>
+      <w:r>
+        <w:rPr>
+          <w:rFonts w:ascii="Arial" w:eastAsia="Times New Roman" w:hAnsi="Arial" w:cs="Arial"/>
+          <w:color w:val="000000"/>
+          <w:lang w:val="ru-RU"/>
+        </w:rPr>
+        <w:t>Broker</w:t>
+      </w:r>
+      <w:r>
+        <w:rPr>
+          <w:rFonts w:ascii="Arial" w:eastAsia="Times New Roman" w:hAnsi="Arial" w:cs="Arial"/>
+          <w:color w:val="000000"/>
+          <w:lang w:val="ru-RU"/>
+        </w:rPr>
+        <w:t xml:space="preserve"> – фильтрация по полю </w:t>
+      </w:r>
+      <w:r>
+        <w:rPr>
+          <w:rFonts w:ascii="Arial" w:eastAsia="Times New Roman" w:hAnsi="Arial" w:cs="Arial"/>
+          <w:color w:val="000000"/>
+        </w:rPr>
+        <w:t>Broker</w:t>
+      </w:r>
+      <w:r>
+        <w:rPr>
+          <w:rFonts w:ascii="Arial" w:eastAsia="Times New Roman" w:hAnsi="Arial" w:cs="Arial"/>
+          <w:color w:val="000000"/>
+          <w:lang w:val="ru-RU"/>
+        </w:rPr>
+        <w:t xml:space="preserve"> (</w:t>
+      </w:r>
+      <w:r>
+        <w:rPr>
+          <w:rFonts w:ascii="Arial" w:eastAsia="Times New Roman" w:hAnsi="Arial" w:cs="Arial"/>
+          <w:color w:val="000000"/>
+          <w:lang w:val="ru-RU"/>
+        </w:rPr>
+        <w:t>поиск по подстроке)</w:t>
+      </w:r>
+    </w:p>
+    <w:p>
+      <w:pPr>
+        <w:pStyle w:val="ListParagraph"/>
+        <w:numPr>
+          <w:ilvl w:val="0"/>
+          <w:numId w:val="3"/>
+        </w:numPr>
+        <w:spacing w:after="0" w:line="240" w:lineRule="auto"/>
+        <w:rPr>
+          <w:rFonts w:ascii="Arial" w:eastAsia="Times New Roman" w:hAnsi="Arial" w:cs="Arial"/>
+          <w:color w:val="000000"/>
+          <w:lang w:val="ru-RU"/>
+        </w:rPr>
+      </w:pPr>
+      <w:proofErr w:type="spellStart"/>
+      <w:r>
+        <w:rPr>
+          <w:rFonts w:ascii="Arial" w:eastAsia="Times New Roman" w:hAnsi="Arial" w:cs="Arial"/>
+          <w:color w:val="000000"/>
+        </w:rPr>
+        <w:t>InteractionType</w:t>
+      </w:r>
+      <w:proofErr w:type="spellEnd"/>
+      <w:r>
+        <w:rPr>
+          <w:rFonts w:ascii="Arial" w:eastAsia="Times New Roman" w:hAnsi="Arial" w:cs="Arial"/>
+          <w:color w:val="000000"/>
+          <w:lang w:val="ru-RU"/>
+        </w:rPr>
+        <w:t xml:space="preserve"> – </w:t>
+      </w:r>
+      <w:r>
+        <w:rPr>
+          <w:rFonts w:ascii="Arial" w:eastAsia="Times New Roman" w:hAnsi="Arial" w:cs="Arial"/>
+          <w:color w:val="000000"/>
+          <w:lang w:val="ru-RU"/>
+        </w:rPr>
+        <w:t>фильтрация</w:t>
+      </w:r>
+      <w:r>
+        <w:rPr>
+          <w:rFonts w:ascii="Arial" w:eastAsia="Times New Roman" w:hAnsi="Arial" w:cs="Arial"/>
+          <w:color w:val="000000"/>
+          <w:lang w:val="ru-RU"/>
+        </w:rPr>
+        <w:t xml:space="preserve"> </w:t>
+      </w:r>
+      <w:r>
+        <w:rPr>
+          <w:rFonts w:ascii="Arial" w:eastAsia="Times New Roman" w:hAnsi="Arial" w:cs="Arial"/>
+          <w:color w:val="000000"/>
+          <w:lang w:val="ru-RU"/>
+        </w:rPr>
+        <w:t>по</w:t>
+      </w:r>
+      <w:r>
+        <w:rPr>
+          <w:rFonts w:ascii="Arial" w:eastAsia="Times New Roman" w:hAnsi="Arial" w:cs="Arial"/>
+          <w:color w:val="000000"/>
+          <w:lang w:val="ru-RU"/>
+        </w:rPr>
+        <w:t xml:space="preserve"> </w:t>
+      </w:r>
+      <w:r>
+        <w:rPr>
+          <w:rFonts w:ascii="Arial" w:eastAsia="Times New Roman" w:hAnsi="Arial" w:cs="Arial"/>
+          <w:color w:val="000000"/>
+          <w:lang w:val="ru-RU"/>
+        </w:rPr>
+        <w:t>полю</w:t>
+      </w:r>
+      <w:r>
+        <w:rPr>
+          <w:rFonts w:ascii="Arial" w:eastAsia="Times New Roman" w:hAnsi="Arial" w:cs="Arial"/>
+          <w:color w:val="000000"/>
+          <w:lang w:val="ru-RU"/>
+        </w:rPr>
+        <w:t xml:space="preserve"> </w:t>
+      </w:r>
+      <w:proofErr w:type="spellStart"/>
+      <w:r>
+        <w:rPr>
+          <w:rFonts w:ascii="Arial" w:eastAsia="Times New Roman" w:hAnsi="Arial" w:cs="Arial"/>
+          <w:color w:val="000000"/>
+        </w:rPr>
+        <w:t>InteractionType</w:t>
+      </w:r>
+      <w:proofErr w:type="spellEnd"/>
+      <w:r>
+        <w:rPr>
+          <w:rFonts w:ascii="Arial" w:eastAsia="Times New Roman" w:hAnsi="Arial" w:cs="Arial"/>
+          <w:color w:val="000000"/>
+          <w:lang w:val="ru-RU"/>
+        </w:rPr>
+        <w:t xml:space="preserve"> (</w:t>
+      </w:r>
+      <w:r>
+        <w:rPr>
+          <w:rFonts w:ascii="Arial" w:eastAsia="Times New Roman" w:hAnsi="Arial" w:cs="Arial"/>
+          <w:color w:val="000000"/>
+          <w:lang w:val="ru-RU"/>
+        </w:rPr>
+        <w:t>полное совпадение)</w:t>
+      </w:r>
+    </w:p>
+    <w:p>
+      <w:pPr>
+        <w:pStyle w:val="ListParagraph"/>
+        <w:numPr>
+          <w:ilvl w:val="0"/>
+          <w:numId w:val="3"/>
+        </w:numPr>
+        <w:spacing w:after="0" w:line="240" w:lineRule="auto"/>
+        <w:rPr>
+          <w:rFonts w:ascii="Arial" w:eastAsia="Times New Roman" w:hAnsi="Arial" w:cs="Arial"/>
+          <w:color w:val="000000"/>
+          <w:lang w:val="ru-RU"/>
+        </w:rPr>
+      </w:pPr>
+      <w:r>
+        <w:rPr>
+          <w:rFonts w:ascii="Arial" w:eastAsia="Times New Roman" w:hAnsi="Arial" w:cs="Arial"/>
+          <w:color w:val="000000"/>
+          <w:lang w:val="ru-RU"/>
+        </w:rPr>
+        <w:t>MeetingTypes</w:t>
+      </w:r>
+      <w:r>
+        <w:rPr>
+          <w:rFonts w:ascii="Arial" w:eastAsia="Times New Roman" w:hAnsi="Arial" w:cs="Arial"/>
+          <w:color w:val="000000"/>
+          <w:lang w:val="ru-RU"/>
+        </w:rPr>
+        <w:t xml:space="preserve"> </w:t>
+      </w:r>
+      <w:r>
+        <w:rPr>
+          <w:rFonts w:ascii="Arial" w:eastAsia="Times New Roman" w:hAnsi="Arial" w:cs="Arial"/>
+          <w:color w:val="000000"/>
+          <w:lang w:val="ru-RU"/>
+        </w:rPr>
+        <w:t xml:space="preserve">– </w:t>
+      </w:r>
+      <w:r>
+        <w:rPr>
+          <w:rFonts w:ascii="Arial" w:eastAsia="Times New Roman" w:hAnsi="Arial" w:cs="Arial"/>
+          <w:color w:val="000000"/>
+          <w:lang w:val="ru-RU"/>
+        </w:rPr>
+        <w:t>фильтрация</w:t>
+      </w:r>
+      <w:r>
+        <w:rPr>
+          <w:rFonts w:ascii="Arial" w:eastAsia="Times New Roman" w:hAnsi="Arial" w:cs="Arial"/>
+          <w:color w:val="000000"/>
+          <w:lang w:val="ru-RU"/>
+        </w:rPr>
+        <w:t xml:space="preserve"> </w:t>
+      </w:r>
+      <w:r>
+        <w:rPr>
+          <w:rFonts w:ascii="Arial" w:eastAsia="Times New Roman" w:hAnsi="Arial" w:cs="Arial"/>
+          <w:color w:val="000000"/>
+          <w:lang w:val="ru-RU"/>
+        </w:rPr>
+        <w:t>по</w:t>
+      </w:r>
+      <w:r>
+        <w:rPr>
+          <w:rFonts w:ascii="Arial" w:eastAsia="Times New Roman" w:hAnsi="Arial" w:cs="Arial"/>
+          <w:color w:val="000000"/>
+          <w:lang w:val="ru-RU"/>
+        </w:rPr>
+        <w:t xml:space="preserve"> </w:t>
+      </w:r>
+      <w:r>
+        <w:rPr>
+          <w:rFonts w:ascii="Arial" w:eastAsia="Times New Roman" w:hAnsi="Arial" w:cs="Arial"/>
+          <w:color w:val="000000"/>
+          <w:lang w:val="ru-RU"/>
+        </w:rPr>
+        <w:t>полю</w:t>
+      </w:r>
+      <w:r>
+        <w:rPr>
+          <w:rFonts w:ascii="Arial" w:eastAsia="Times New Roman" w:hAnsi="Arial" w:cs="Arial"/>
+          <w:color w:val="000000"/>
+          <w:lang w:val="ru-RU"/>
+        </w:rPr>
+        <w:t xml:space="preserve"> </w:t>
+      </w:r>
+      <w:proofErr w:type="spellStart"/>
+      <w:r>
+        <w:rPr>
+          <w:rFonts w:ascii="Arial" w:eastAsia="Times New Roman" w:hAnsi="Arial" w:cs="Arial"/>
+          <w:color w:val="000000"/>
+        </w:rPr>
+        <w:t>MeetingType</w:t>
+      </w:r>
+      <w:proofErr w:type="spellEnd"/>
+      <w:r>
+        <w:rPr>
+          <w:rFonts w:ascii="Arial" w:eastAsia="Times New Roman" w:hAnsi="Arial" w:cs="Arial"/>
+          <w:color w:val="000000"/>
+          <w:lang w:val="ru-RU"/>
+        </w:rPr>
+        <w:t xml:space="preserve"> (</w:t>
+      </w:r>
+      <w:r>
+        <w:rPr>
+          <w:rFonts w:ascii="Arial" w:eastAsia="Times New Roman" w:hAnsi="Arial" w:cs="Arial"/>
+          <w:color w:val="000000"/>
+          <w:lang w:val="ru-RU"/>
+        </w:rPr>
+        <w:t>совпадение</w:t>
+      </w:r>
+      <w:r>
+        <w:rPr>
+          <w:rFonts w:ascii="Arial" w:eastAsia="Times New Roman" w:hAnsi="Arial" w:cs="Arial"/>
+          <w:color w:val="000000"/>
+          <w:lang w:val="ru-RU"/>
+        </w:rPr>
+        <w:t xml:space="preserve"> </w:t>
+      </w:r>
+      <w:r>
+        <w:rPr>
+          <w:rFonts w:ascii="Arial" w:eastAsia="Times New Roman" w:hAnsi="Arial" w:cs="Arial"/>
+          <w:color w:val="000000"/>
+          <w:lang w:val="ru-RU"/>
+        </w:rPr>
+        <w:t>хотя бы 1 значения в списке фльтра с 1 значением в списке сущности</w:t>
+      </w:r>
+      <w:r>
+        <w:rPr>
+          <w:rFonts w:ascii="Arial" w:eastAsia="Times New Roman" w:hAnsi="Arial" w:cs="Arial"/>
+          <w:color w:val="000000"/>
+          <w:lang w:val="ru-RU"/>
+        </w:rPr>
+        <w:t>)</w:t>
+      </w:r>
+    </w:p>
+    <w:p>
+      <w:pPr>
+        <w:pStyle w:val="ListParagraph"/>
+        <w:numPr>
+          <w:ilvl w:val="0"/>
+          <w:numId w:val="3"/>
+        </w:numPr>
+        <w:spacing w:after="0" w:line="240" w:lineRule="auto"/>
+        <w:rPr>
+          <w:rFonts w:ascii="Arial" w:eastAsia="Times New Roman" w:hAnsi="Arial" w:cs="Arial"/>
+          <w:color w:val="000000"/>
+          <w:lang w:val="ru-RU"/>
+        </w:rPr>
+      </w:pPr>
+      <w:r>
+        <w:rPr>
+          <w:rFonts w:ascii="Arial" w:eastAsia="Times New Roman" w:hAnsi="Arial" w:cs="Arial"/>
+          <w:color w:val="000000"/>
+          <w:lang w:val="ru-RU"/>
+        </w:rPr>
+        <w:t>Title</w:t>
+      </w:r>
+      <w:r>
+        <w:rPr>
+          <w:rFonts w:ascii="Arial" w:eastAsia="Times New Roman" w:hAnsi="Arial" w:cs="Arial"/>
+          <w:color w:val="000000"/>
+          <w:lang w:val="ru-RU"/>
+        </w:rPr>
+        <w:t xml:space="preserve"> </w:t>
+      </w:r>
+      <w:r>
+        <w:rPr>
+          <w:rFonts w:ascii="Arial" w:eastAsia="Times New Roman" w:hAnsi="Arial" w:cs="Arial"/>
+          <w:color w:val="000000"/>
+          <w:lang w:val="ru-RU"/>
+        </w:rPr>
+        <w:t xml:space="preserve">– фильтрация по полю </w:t>
+      </w:r>
+      <w:r>
+        <w:rPr>
+          <w:rFonts w:ascii="Arial" w:eastAsia="Times New Roman" w:hAnsi="Arial" w:cs="Arial"/>
+          <w:color w:val="000000"/>
+        </w:rPr>
+        <w:t>Broker</w:t>
+      </w:r>
+      <w:r>
+        <w:rPr>
+          <w:rFonts w:ascii="Arial" w:eastAsia="Times New Roman" w:hAnsi="Arial" w:cs="Arial"/>
+          <w:color w:val="000000"/>
+          <w:lang w:val="ru-RU"/>
+        </w:rPr>
+        <w:t xml:space="preserve"> (</w:t>
+      </w:r>
+      <w:r>
+        <w:rPr>
+          <w:rFonts w:ascii="Arial" w:eastAsia="Times New Roman" w:hAnsi="Arial" w:cs="Arial"/>
+          <w:color w:val="000000"/>
+          <w:lang w:val="ru-RU"/>
+        </w:rPr>
+        <w:t>поиск по подстроке)</w:t>
+      </w:r>
+    </w:p>
+    <w:p>
+      <w:pPr>
+        <w:pStyle w:val="ListParagraph"/>
+        <w:numPr>
+          <w:ilvl w:val="0"/>
+          <w:numId w:val="3"/>
+        </w:numPr>
+        <w:spacing w:after="0" w:line="240" w:lineRule="auto"/>
+        <w:rPr>
+          <w:rFonts w:ascii="Arial" w:eastAsia="Times New Roman" w:hAnsi="Arial" w:cs="Arial"/>
+          <w:color w:val="000000"/>
+          <w:lang w:val="ru-RU"/>
+        </w:rPr>
+      </w:pPr>
+      <w:r>
+        <w:rPr>
+          <w:rFonts w:ascii="Arial" w:eastAsia="Times New Roman" w:hAnsi="Arial" w:cs="Arial"/>
+          <w:color w:val="000000"/>
+        </w:rPr>
+        <w:t>Location</w:t>
+      </w:r>
+      <w:r>
+        <w:rPr>
+          <w:rFonts w:ascii="Arial" w:eastAsia="Times New Roman" w:hAnsi="Arial" w:cs="Arial"/>
+          <w:color w:val="000000"/>
+          <w:lang w:val="ru-RU"/>
+        </w:rPr>
+        <w:t xml:space="preserve"> – </w:t>
+      </w:r>
+      <w:r>
+        <w:rPr>
+          <w:rFonts w:ascii="Arial" w:eastAsia="Times New Roman" w:hAnsi="Arial" w:cs="Arial"/>
+          <w:color w:val="000000"/>
+          <w:lang w:val="ru-RU"/>
+        </w:rPr>
+        <w:t>фильтрация</w:t>
+      </w:r>
+      <w:r>
+        <w:rPr>
+          <w:rFonts w:ascii="Arial" w:eastAsia="Times New Roman" w:hAnsi="Arial" w:cs="Arial"/>
+          <w:color w:val="000000"/>
+          <w:lang w:val="ru-RU"/>
+        </w:rPr>
+        <w:t xml:space="preserve"> </w:t>
+      </w:r>
+      <w:r>
+        <w:rPr>
+          <w:rFonts w:ascii="Arial" w:eastAsia="Times New Roman" w:hAnsi="Arial" w:cs="Arial"/>
+          <w:color w:val="000000"/>
+          <w:lang w:val="ru-RU"/>
+        </w:rPr>
+        <w:t>по</w:t>
+      </w:r>
+      <w:r>
+        <w:rPr>
+          <w:rFonts w:ascii="Arial" w:eastAsia="Times New Roman" w:hAnsi="Arial" w:cs="Arial"/>
+          <w:color w:val="000000"/>
+          <w:lang w:val="ru-RU"/>
+        </w:rPr>
+        <w:t xml:space="preserve"> </w:t>
+      </w:r>
+      <w:r>
+        <w:rPr>
+          <w:rFonts w:ascii="Arial" w:eastAsia="Times New Roman" w:hAnsi="Arial" w:cs="Arial"/>
+          <w:color w:val="000000"/>
+          <w:lang w:val="ru-RU"/>
+        </w:rPr>
+        <w:t>пол</w:t>
+      </w:r>
+      <w:r>
+        <w:rPr>
+          <w:rFonts w:ascii="Arial" w:eastAsia="Times New Roman" w:hAnsi="Arial" w:cs="Arial"/>
+          <w:color w:val="000000"/>
+          <w:lang w:val="ru-RU"/>
+        </w:rPr>
+        <w:t>ям</w:t>
+      </w:r>
+      <w:r>
+        <w:rPr>
+          <w:rFonts w:ascii="Arial" w:eastAsia="Times New Roman" w:hAnsi="Arial" w:cs="Arial"/>
+          <w:color w:val="000000"/>
+          <w:lang w:val="ru-RU"/>
+        </w:rPr>
+        <w:t xml:space="preserve"> </w:t>
+      </w:r>
+      <w:r>
+        <w:rPr>
+          <w:rFonts w:ascii="Arial" w:eastAsia="Times New Roman" w:hAnsi="Arial" w:cs="Arial"/>
+          <w:color w:val="000000"/>
+        </w:rPr>
+        <w:t>Location</w:t>
+      </w:r>
+      <w:r>
+        <w:rPr>
+          <w:rFonts w:ascii="Arial" w:eastAsia="Times New Roman" w:hAnsi="Arial" w:cs="Arial"/>
+          <w:color w:val="000000"/>
+          <w:lang w:val="ru-RU"/>
+        </w:rPr>
         <w:t>.</w:t>
       </w:r>
-    </w:p>
-    <w:p>
-      <w:pPr>
+      <w:r>
+        <w:rPr>
+          <w:rFonts w:ascii="Arial" w:eastAsia="Times New Roman" w:hAnsi="Arial" w:cs="Arial"/>
+          <w:color w:val="000000"/>
+        </w:rPr>
+        <w:t>City</w:t>
+      </w:r>
+      <w:r>
+        <w:rPr>
+          <w:rFonts w:ascii="Arial" w:eastAsia="Times New Roman" w:hAnsi="Arial" w:cs="Arial"/>
+          <w:color w:val="000000"/>
+          <w:lang w:val="ru-RU"/>
+        </w:rPr>
+        <w:t xml:space="preserve"> </w:t>
+      </w:r>
+      <w:r>
+        <w:rPr>
+          <w:rFonts w:ascii="Arial" w:eastAsia="Times New Roman" w:hAnsi="Arial" w:cs="Arial"/>
+          <w:color w:val="000000"/>
+          <w:lang w:val="ru-RU"/>
+        </w:rPr>
+        <w:t>и</w:t>
+      </w:r>
+      <w:r>
+        <w:rPr>
+          <w:rFonts w:ascii="Arial" w:eastAsia="Times New Roman" w:hAnsi="Arial" w:cs="Arial"/>
+          <w:color w:val="000000"/>
+          <w:lang w:val="ru-RU"/>
+        </w:rPr>
+        <w:t xml:space="preserve"> </w:t>
+      </w:r>
+      <w:r>
+        <w:rPr>
+          <w:rFonts w:ascii="Arial" w:eastAsia="Times New Roman" w:hAnsi="Arial" w:cs="Arial"/>
+          <w:color w:val="000000"/>
+        </w:rPr>
+        <w:t>Location</w:t>
+      </w:r>
+      <w:r>
+        <w:rPr>
+          <w:rFonts w:ascii="Arial" w:eastAsia="Times New Roman" w:hAnsi="Arial" w:cs="Arial"/>
+          <w:color w:val="000000"/>
+          <w:lang w:val="ru-RU"/>
+        </w:rPr>
+        <w:t>.</w:t>
+      </w:r>
+      <w:r>
+        <w:rPr>
+          <w:rFonts w:ascii="Arial" w:eastAsia="Times New Roman" w:hAnsi="Arial" w:cs="Arial"/>
+          <w:color w:val="000000"/>
+        </w:rPr>
+        <w:t>Country</w:t>
+      </w:r>
+      <w:r>
+        <w:rPr>
+          <w:rFonts w:ascii="Arial" w:eastAsia="Times New Roman" w:hAnsi="Arial" w:cs="Arial"/>
+          <w:color w:val="000000"/>
+          <w:lang w:val="ru-RU"/>
+        </w:rPr>
+        <w:t xml:space="preserve"> (</w:t>
+      </w:r>
+      <w:r>
+        <w:rPr>
+          <w:rFonts w:ascii="Arial" w:eastAsia="Times New Roman" w:hAnsi="Arial" w:cs="Arial"/>
+          <w:color w:val="000000"/>
+          <w:lang w:val="ru-RU"/>
+        </w:rPr>
+        <w:t>поиск по подстроке)</w:t>
+      </w:r>
+      <w:r>
+        <w:rPr>
+          <w:rFonts w:ascii="Arial" w:eastAsia="Times New Roman" w:hAnsi="Arial" w:cs="Arial"/>
+          <w:color w:val="000000"/>
+          <w:lang w:val="ru-RU"/>
+        </w:rPr>
+        <w:t xml:space="preserve">, подстрока должна присутствовать хотя бы в </w:t>
+      </w:r>
+      <w:proofErr w:type="gramStart"/>
+      <w:r>
+        <w:rPr>
+          <w:rFonts w:ascii="Arial" w:eastAsia="Times New Roman" w:hAnsi="Arial" w:cs="Arial"/>
+          <w:color w:val="000000"/>
+          <w:lang w:val="ru-RU"/>
+        </w:rPr>
+        <w:t>1</w:t>
+      </w:r>
+      <w:proofErr w:type="gramEnd"/>
+      <w:r>
+        <w:rPr>
+          <w:rFonts w:ascii="Arial" w:eastAsia="Times New Roman" w:hAnsi="Arial" w:cs="Arial"/>
+          <w:color w:val="000000"/>
+          <w:lang w:val="ru-RU"/>
+        </w:rPr>
+        <w:t xml:space="preserve"> из полей.</w:t>
+      </w:r>
+    </w:p>
+    <w:p>
+      <w:pPr>
+        <w:pStyle w:val="ListParagraph"/>
+        <w:numPr>
+          <w:ilvl w:val="0"/>
+          <w:numId w:val="3"/>
+        </w:numPr>
         <w:spacing w:after="0" w:line="240" w:lineRule="auto"/>
         <w:rPr>
           <w:rFonts w:ascii="Arial" w:eastAsia="Times New Roman" w:hAnsi="Arial" w:cs="Arial"/>
@@ -983,189 +2235,398 @@
           <w:color w:val="000000"/>
           <w:lang w:val="ru-RU"/>
         </w:rPr>
-        <w:tab/>
-      </w:r>
-      <w:r>
-        <w:rPr>
-          <w:rFonts w:ascii="Arial" w:eastAsia="Times New Roman" w:hAnsi="Arial" w:cs="Arial"/>
-          <w:color w:val="000000"/>
-          <w:lang w:val="ru-RU"/>
-        </w:rPr>
-        <w:t>Все методы</w:t>
-      </w:r>
-      <w:r>
-        <w:rPr>
-          <w:rFonts w:ascii="Arial" w:eastAsia="Times New Roman" w:hAnsi="Arial" w:cs="Arial"/>
-          <w:color w:val="000000"/>
-          <w:lang w:val="ru-RU"/>
-        </w:rPr>
-        <w:t xml:space="preserve"> </w:t>
-      </w:r>
-      <w:r>
-        <w:rPr>
-          <w:rFonts w:ascii="Arial" w:eastAsia="Times New Roman" w:hAnsi="Arial" w:cs="Arial"/>
-          <w:color w:val="000000"/>
-        </w:rPr>
-        <w:t>REST</w:t>
-      </w:r>
-      <w:r>
-        <w:rPr>
-          <w:rFonts w:ascii="Arial" w:eastAsia="Times New Roman" w:hAnsi="Arial" w:cs="Arial"/>
-          <w:color w:val="000000"/>
-          <w:lang w:val="ru-RU"/>
-        </w:rPr>
-        <w:t>-</w:t>
-      </w:r>
-      <w:r>
-        <w:rPr>
-          <w:rFonts w:ascii="Arial" w:eastAsia="Times New Roman" w:hAnsi="Arial" w:cs="Arial"/>
-          <w:color w:val="000000"/>
-          <w:lang w:val="ru-RU"/>
-        </w:rPr>
-        <w:t>сервисов</w:t>
-      </w:r>
-      <w:r>
-        <w:rPr>
-          <w:rFonts w:ascii="Arial" w:eastAsia="Times New Roman" w:hAnsi="Arial" w:cs="Arial"/>
-          <w:color w:val="000000"/>
-          <w:lang w:val="ru-RU"/>
-        </w:rPr>
-        <w:t xml:space="preserve"> принимают в качестве одного из параметров </w:t>
-      </w:r>
-      <w:proofErr w:type="spellStart"/>
-      <w:r>
-        <w:rPr>
-          <w:rFonts w:ascii="Arial" w:eastAsia="Times New Roman" w:hAnsi="Arial" w:cs="Arial"/>
-          <w:color w:val="000000"/>
-        </w:rPr>
-        <w:t>SessionId</w:t>
-      </w:r>
-      <w:proofErr w:type="spellEnd"/>
-      <w:r>
-        <w:rPr>
-          <w:rFonts w:ascii="Arial" w:eastAsia="Times New Roman" w:hAnsi="Arial" w:cs="Arial"/>
-          <w:color w:val="000000"/>
-          <w:lang w:val="ru-RU"/>
-        </w:rPr>
-        <w:t xml:space="preserve">, который можно получить с помощью сервиса </w:t>
-      </w:r>
-      <w:r>
-        <w:rPr>
-          <w:rFonts w:ascii="Arial" w:eastAsia="Times New Roman" w:hAnsi="Arial" w:cs="Arial"/>
-          <w:color w:val="000000"/>
-        </w:rPr>
-        <w:t>Accounts</w:t>
-      </w:r>
-      <w:r>
-        <w:rPr>
-          <w:rFonts w:ascii="Arial" w:eastAsia="Times New Roman" w:hAnsi="Arial" w:cs="Arial"/>
-          <w:color w:val="000000"/>
-          <w:lang w:val="ru-RU"/>
-        </w:rPr>
-        <w:t xml:space="preserve">. </w:t>
-      </w:r>
-      <w:r>
-        <w:rPr>
-          <w:rFonts w:ascii="Arial" w:eastAsia="Times New Roman" w:hAnsi="Arial" w:cs="Arial"/>
-          <w:color w:val="000000"/>
-          <w:lang w:val="ru-RU"/>
-        </w:rPr>
-        <w:t xml:space="preserve">Если </w:t>
-      </w:r>
-      <w:proofErr w:type="spellStart"/>
-      <w:r>
-        <w:rPr>
-          <w:rFonts w:ascii="Arial" w:eastAsia="Times New Roman" w:hAnsi="Arial" w:cs="Arial"/>
-          <w:color w:val="000000"/>
-        </w:rPr>
-        <w:t>SessionId</w:t>
-      </w:r>
-      <w:proofErr w:type="spellEnd"/>
-      <w:r>
-        <w:rPr>
-          <w:rFonts w:ascii="Arial" w:eastAsia="Times New Roman" w:hAnsi="Arial" w:cs="Arial"/>
-          <w:color w:val="000000"/>
-          <w:lang w:val="ru-RU"/>
-        </w:rPr>
-        <w:t xml:space="preserve"> </w:t>
-      </w:r>
-      <w:r>
-        <w:rPr>
-          <w:rFonts w:ascii="Arial" w:eastAsia="Times New Roman" w:hAnsi="Arial" w:cs="Arial"/>
-          <w:color w:val="000000"/>
-          <w:lang w:val="ru-RU"/>
-        </w:rPr>
-        <w:t>не предоставлен</w:t>
-      </w:r>
-      <w:r>
-        <w:rPr>
-          <w:rFonts w:ascii="Arial" w:eastAsia="Times New Roman" w:hAnsi="Arial" w:cs="Arial"/>
-          <w:color w:val="000000"/>
-          <w:lang w:val="ru-RU"/>
-        </w:rPr>
-        <w:t xml:space="preserve"> </w:t>
-      </w:r>
-      <w:r>
-        <w:rPr>
-          <w:rFonts w:ascii="Arial" w:eastAsia="Times New Roman" w:hAnsi="Arial" w:cs="Arial"/>
-          <w:color w:val="000000"/>
-          <w:lang w:val="ru-RU"/>
-        </w:rPr>
-        <w:t xml:space="preserve">или предоставлен неверный, то должно выбрасываться исключение </w:t>
-      </w:r>
-      <w:r>
-        <w:rPr>
-          <w:rFonts w:ascii="Arial" w:eastAsia="Times New Roman" w:hAnsi="Arial" w:cs="Arial"/>
-          <w:color w:val="000000"/>
-          <w:lang w:val="ru-RU"/>
-        </w:rPr>
-        <w:t>“</w:t>
-      </w:r>
-      <w:r>
-        <w:rPr>
-          <w:rFonts w:ascii="Arial" w:eastAsia="Times New Roman" w:hAnsi="Arial" w:cs="Arial"/>
-          <w:color w:val="000000"/>
-        </w:rPr>
-        <w:t>Access</w:t>
-      </w:r>
-      <w:r>
-        <w:rPr>
-          <w:rFonts w:ascii="Arial" w:eastAsia="Times New Roman" w:hAnsi="Arial" w:cs="Arial"/>
-          <w:color w:val="000000"/>
-          <w:lang w:val="ru-RU"/>
-        </w:rPr>
-        <w:t xml:space="preserve"> </w:t>
-      </w:r>
-      <w:r>
-        <w:rPr>
-          <w:rFonts w:ascii="Arial" w:eastAsia="Times New Roman" w:hAnsi="Arial" w:cs="Arial"/>
-          <w:color w:val="000000"/>
-        </w:rPr>
-        <w:t>is</w:t>
-      </w:r>
-      <w:r>
-        <w:rPr>
-          <w:rFonts w:ascii="Arial" w:eastAsia="Times New Roman" w:hAnsi="Arial" w:cs="Arial"/>
-          <w:color w:val="000000"/>
-          <w:lang w:val="ru-RU"/>
-        </w:rPr>
-        <w:t xml:space="preserve"> </w:t>
-      </w:r>
-      <w:r>
-        <w:rPr>
-          <w:rFonts w:ascii="Arial" w:eastAsia="Times New Roman" w:hAnsi="Arial" w:cs="Arial"/>
-          <w:color w:val="000000"/>
-        </w:rPr>
-        <w:t>denied</w:t>
-      </w:r>
-      <w:r>
-        <w:rPr>
-          <w:rFonts w:ascii="Arial" w:eastAsia="Times New Roman" w:hAnsi="Arial" w:cs="Arial"/>
-          <w:color w:val="000000"/>
-          <w:lang w:val="ru-RU"/>
-        </w:rPr>
-        <w:t>”.</w:t>
-      </w:r>
+        <w:t>Company</w:t>
+      </w:r>
+      <w:r>
+        <w:rPr>
+          <w:rFonts w:ascii="Arial" w:eastAsia="Times New Roman" w:hAnsi="Arial" w:cs="Arial"/>
+          <w:color w:val="000000"/>
+          <w:lang w:val="ru-RU"/>
+        </w:rPr>
+        <w:t xml:space="preserve"> </w:t>
+      </w:r>
+      <w:r>
+        <w:rPr>
+          <w:rFonts w:ascii="Arial" w:eastAsia="Times New Roman" w:hAnsi="Arial" w:cs="Arial"/>
+          <w:color w:val="000000"/>
+          <w:lang w:val="ru-RU"/>
+        </w:rPr>
+        <w:t xml:space="preserve">– фильтрация по полю </w:t>
+      </w:r>
+      <w:r>
+        <w:rPr>
+          <w:rFonts w:ascii="Arial" w:eastAsia="Times New Roman" w:hAnsi="Arial" w:cs="Arial"/>
+          <w:color w:val="000000"/>
+        </w:rPr>
+        <w:t>Company</w:t>
+      </w:r>
+      <w:r>
+        <w:rPr>
+          <w:rFonts w:ascii="Arial" w:eastAsia="Times New Roman" w:hAnsi="Arial" w:cs="Arial"/>
+          <w:color w:val="000000"/>
+          <w:lang w:val="ru-RU"/>
+        </w:rPr>
+        <w:t xml:space="preserve"> (</w:t>
+      </w:r>
+      <w:r>
+        <w:rPr>
+          <w:rFonts w:ascii="Arial" w:eastAsia="Times New Roman" w:hAnsi="Arial" w:cs="Arial"/>
+          <w:color w:val="000000"/>
+          <w:lang w:val="ru-RU"/>
+        </w:rPr>
+        <w:t>поиск по подстроке)</w:t>
+      </w:r>
+    </w:p>
+    <w:p>
+      <w:pPr>
+        <w:pStyle w:val="ListParagraph"/>
+        <w:numPr>
+          <w:ilvl w:val="0"/>
+          <w:numId w:val="3"/>
+        </w:numPr>
+        <w:spacing w:after="0" w:line="240" w:lineRule="auto"/>
+        <w:rPr>
+          <w:rFonts w:ascii="Arial" w:eastAsia="Times New Roman" w:hAnsi="Arial" w:cs="Arial"/>
+          <w:color w:val="000000"/>
+          <w:lang w:val="ru-RU"/>
+        </w:rPr>
+      </w:pPr>
+      <w:r>
+        <w:rPr>
+          <w:rFonts w:ascii="Arial" w:eastAsia="Times New Roman" w:hAnsi="Arial" w:cs="Arial"/>
+          <w:color w:val="000000"/>
+          <w:lang w:val="ru-RU"/>
+        </w:rPr>
+        <w:t>AddressType</w:t>
+      </w:r>
+      <w:r>
+        <w:rPr>
+          <w:rFonts w:ascii="Arial" w:eastAsia="Times New Roman" w:hAnsi="Arial" w:cs="Arial"/>
+          <w:color w:val="000000"/>
+          <w:lang w:val="ru-RU"/>
+        </w:rPr>
+        <w:t xml:space="preserve"> </w:t>
+      </w:r>
+      <w:r>
+        <w:rPr>
+          <w:rFonts w:ascii="Arial" w:eastAsia="Times New Roman" w:hAnsi="Arial" w:cs="Arial"/>
+          <w:color w:val="000000"/>
+          <w:lang w:val="ru-RU"/>
+        </w:rPr>
+        <w:t xml:space="preserve">– </w:t>
+      </w:r>
+      <w:r>
+        <w:rPr>
+          <w:rFonts w:ascii="Arial" w:eastAsia="Times New Roman" w:hAnsi="Arial" w:cs="Arial"/>
+          <w:color w:val="000000"/>
+          <w:lang w:val="ru-RU"/>
+        </w:rPr>
+        <w:t>фильтрация</w:t>
+      </w:r>
+      <w:r>
+        <w:rPr>
+          <w:rFonts w:ascii="Arial" w:eastAsia="Times New Roman" w:hAnsi="Arial" w:cs="Arial"/>
+          <w:color w:val="000000"/>
+          <w:lang w:val="ru-RU"/>
+        </w:rPr>
+        <w:t xml:space="preserve"> </w:t>
+      </w:r>
+      <w:r>
+        <w:rPr>
+          <w:rFonts w:ascii="Arial" w:eastAsia="Times New Roman" w:hAnsi="Arial" w:cs="Arial"/>
+          <w:color w:val="000000"/>
+          <w:lang w:val="ru-RU"/>
+        </w:rPr>
+        <w:t>по</w:t>
+      </w:r>
+      <w:r>
+        <w:rPr>
+          <w:rFonts w:ascii="Arial" w:eastAsia="Times New Roman" w:hAnsi="Arial" w:cs="Arial"/>
+          <w:color w:val="000000"/>
+          <w:lang w:val="ru-RU"/>
+        </w:rPr>
+        <w:t xml:space="preserve"> </w:t>
+      </w:r>
+      <w:r>
+        <w:rPr>
+          <w:rFonts w:ascii="Arial" w:eastAsia="Times New Roman" w:hAnsi="Arial" w:cs="Arial"/>
+          <w:color w:val="000000"/>
+          <w:lang w:val="ru-RU"/>
+        </w:rPr>
+        <w:t>полю</w:t>
+      </w:r>
+      <w:r>
+        <w:rPr>
+          <w:rFonts w:ascii="Arial" w:eastAsia="Times New Roman" w:hAnsi="Arial" w:cs="Arial"/>
+          <w:color w:val="000000"/>
+          <w:lang w:val="ru-RU"/>
+        </w:rPr>
+        <w:t xml:space="preserve"> AddressType</w:t>
+      </w:r>
+      <w:r>
+        <w:rPr>
+          <w:rFonts w:ascii="Arial" w:eastAsia="Times New Roman" w:hAnsi="Arial" w:cs="Arial"/>
+          <w:color w:val="000000"/>
+          <w:lang w:val="ru-RU"/>
+        </w:rPr>
+        <w:t xml:space="preserve"> </w:t>
+      </w:r>
+      <w:r>
+        <w:rPr>
+          <w:rFonts w:ascii="Arial" w:eastAsia="Times New Roman" w:hAnsi="Arial" w:cs="Arial"/>
+          <w:color w:val="000000"/>
+          <w:lang w:val="ru-RU"/>
+        </w:rPr>
+        <w:t>(</w:t>
+      </w:r>
+      <w:r>
+        <w:rPr>
+          <w:rFonts w:ascii="Arial" w:eastAsia="Times New Roman" w:hAnsi="Arial" w:cs="Arial"/>
+          <w:color w:val="000000"/>
+          <w:lang w:val="ru-RU"/>
+        </w:rPr>
+        <w:t>полное совпадение)</w:t>
+      </w:r>
+    </w:p>
+    <w:p>
+      <w:pPr>
+        <w:pStyle w:val="ListParagraph"/>
+        <w:numPr>
+          <w:ilvl w:val="0"/>
+          <w:numId w:val="3"/>
+        </w:numPr>
+        <w:spacing w:after="0" w:line="240" w:lineRule="auto"/>
+        <w:rPr>
+          <w:rFonts w:ascii="Arial" w:eastAsia="Times New Roman" w:hAnsi="Arial" w:cs="Arial"/>
+          <w:color w:val="000000"/>
+          <w:lang w:val="ru-RU"/>
+        </w:rPr>
+      </w:pPr>
+      <w:r>
+        <w:rPr>
+          <w:rFonts w:ascii="Arial" w:eastAsia="Times New Roman" w:hAnsi="Arial" w:cs="Arial"/>
+          <w:color w:val="000000"/>
+          <w:lang w:val="ru-RU"/>
+        </w:rPr>
+        <w:t>Page</w:t>
+      </w:r>
+      <w:r>
+        <w:rPr>
+          <w:rFonts w:ascii="Arial" w:eastAsia="Times New Roman" w:hAnsi="Arial" w:cs="Arial"/>
+          <w:color w:val="000000"/>
+          <w:lang w:val="ru-RU"/>
+        </w:rPr>
+        <w:t xml:space="preserve"> – </w:t>
+      </w:r>
+      <w:r>
+        <w:rPr>
+          <w:rFonts w:ascii="Arial" w:eastAsia="Times New Roman" w:hAnsi="Arial" w:cs="Arial"/>
+          <w:color w:val="000000"/>
+          <w:lang w:val="ru-RU"/>
+        </w:rPr>
+        <w:t>номер страницы (начиная с 0)</w:t>
+      </w:r>
+    </w:p>
+    <w:p>
+      <w:pPr>
+        <w:pStyle w:val="ListParagraph"/>
+        <w:numPr>
+          <w:ilvl w:val="0"/>
+          <w:numId w:val="3"/>
+        </w:numPr>
+        <w:spacing w:after="0" w:line="240" w:lineRule="auto"/>
+        <w:rPr>
+          <w:rFonts w:ascii="Arial" w:eastAsia="Times New Roman" w:hAnsi="Arial" w:cs="Arial"/>
+          <w:color w:val="000000"/>
+          <w:lang w:val="ru-RU"/>
+        </w:rPr>
+      </w:pPr>
+      <w:r>
+        <w:rPr>
+          <w:rFonts w:ascii="Arial" w:eastAsia="Times New Roman" w:hAnsi="Arial" w:cs="Arial"/>
+          <w:color w:val="000000"/>
+          <w:lang w:val="ru-RU"/>
+        </w:rPr>
+        <w:t>PageSize</w:t>
+      </w:r>
+      <w:r>
+        <w:rPr>
+          <w:rFonts w:ascii="Arial" w:eastAsia="Times New Roman" w:hAnsi="Arial" w:cs="Arial"/>
+          <w:color w:val="000000"/>
+          <w:lang w:val="ru-RU"/>
+        </w:rPr>
+        <w:t xml:space="preserve"> – количество записей на 1 странице</w:t>
+      </w:r>
+    </w:p>
+    <w:p>
+      <w:pPr>
+        <w:pStyle w:val="ListParagraph"/>
+        <w:numPr>
+          <w:ilvl w:val="0"/>
+          <w:numId w:val="3"/>
+        </w:numPr>
+        <w:spacing w:after="0" w:line="240" w:lineRule="auto"/>
+        <w:rPr>
+          <w:rFonts w:ascii="Arial" w:eastAsia="Times New Roman" w:hAnsi="Arial" w:cs="Arial"/>
+          <w:color w:val="000000"/>
+          <w:lang w:val="ru-RU"/>
+        </w:rPr>
+      </w:pPr>
+      <w:r>
+        <w:rPr>
+          <w:rFonts w:ascii="Arial" w:eastAsia="Times New Roman" w:hAnsi="Arial" w:cs="Arial"/>
+          <w:color w:val="000000"/>
+          <w:lang w:val="ru-RU"/>
+        </w:rPr>
+        <w:lastRenderedPageBreak/>
+        <w:t>IsInteraction</w:t>
+      </w:r>
+      <w:r>
+        <w:rPr>
+          <w:rFonts w:ascii="Arial" w:eastAsia="Times New Roman" w:hAnsi="Arial" w:cs="Arial"/>
+          <w:color w:val="000000"/>
+          <w:lang w:val="ru-RU"/>
+        </w:rPr>
+        <w:t xml:space="preserve"> – если задано </w:t>
+      </w:r>
+      <w:r>
+        <w:rPr>
+          <w:rFonts w:ascii="Arial" w:eastAsia="Times New Roman" w:hAnsi="Arial" w:cs="Arial"/>
+          <w:color w:val="000000"/>
+        </w:rPr>
+        <w:t>true</w:t>
+      </w:r>
+      <w:r>
+        <w:rPr>
+          <w:rFonts w:ascii="Arial" w:eastAsia="Times New Roman" w:hAnsi="Arial" w:cs="Arial"/>
+          <w:color w:val="000000"/>
+          <w:lang w:val="ru-RU"/>
+        </w:rPr>
+        <w:t xml:space="preserve"> – </w:t>
+      </w:r>
+      <w:r>
+        <w:rPr>
+          <w:rFonts w:ascii="Arial" w:eastAsia="Times New Roman" w:hAnsi="Arial" w:cs="Arial"/>
+          <w:color w:val="000000"/>
+          <w:lang w:val="ru-RU"/>
+        </w:rPr>
+        <w:t xml:space="preserve">присылает только </w:t>
+      </w:r>
+      <w:r>
+        <w:rPr>
+          <w:rFonts w:ascii="Arial" w:eastAsia="Times New Roman" w:hAnsi="Arial" w:cs="Arial"/>
+          <w:color w:val="000000"/>
+          <w:lang w:val="ru-RU"/>
+        </w:rPr>
+        <w:t xml:space="preserve">события с </w:t>
+      </w:r>
+      <w:r>
+        <w:rPr>
+          <w:rFonts w:ascii="Arial" w:eastAsia="Times New Roman" w:hAnsi="Arial" w:cs="Arial"/>
+          <w:color w:val="000000"/>
+        </w:rPr>
+        <w:t>Date</w:t>
+      </w:r>
+      <w:r>
+        <w:rPr>
+          <w:rFonts w:ascii="Arial" w:eastAsia="Times New Roman" w:hAnsi="Arial" w:cs="Arial"/>
+          <w:color w:val="000000"/>
+          <w:lang w:val="ru-RU"/>
+        </w:rPr>
+        <w:t xml:space="preserve"> </w:t>
+      </w:r>
+      <w:r>
+        <w:rPr>
+          <w:rFonts w:ascii="Arial" w:eastAsia="Times New Roman" w:hAnsi="Arial" w:cs="Arial"/>
+          <w:color w:val="000000"/>
+          <w:lang w:val="ru-RU"/>
+        </w:rPr>
+        <w:t xml:space="preserve">меньше текущей даты, </w:t>
+      </w:r>
+      <w:r>
+        <w:rPr>
+          <w:rFonts w:ascii="Arial" w:eastAsia="Times New Roman" w:hAnsi="Arial" w:cs="Arial"/>
+          <w:color w:val="000000"/>
+        </w:rPr>
+        <w:t>false</w:t>
+      </w:r>
+      <w:r>
+        <w:rPr>
+          <w:rFonts w:ascii="Arial" w:eastAsia="Times New Roman" w:hAnsi="Arial" w:cs="Arial"/>
+          <w:color w:val="000000"/>
+          <w:lang w:val="ru-RU"/>
+        </w:rPr>
+        <w:t xml:space="preserve"> </w:t>
+      </w:r>
+      <w:r>
+        <w:rPr>
+          <w:rFonts w:ascii="Arial" w:eastAsia="Times New Roman" w:hAnsi="Arial" w:cs="Arial"/>
+          <w:color w:val="000000"/>
+          <w:lang w:val="ru-RU"/>
+        </w:rPr>
+        <w:t>–</w:t>
+      </w:r>
+      <w:r>
+        <w:rPr>
+          <w:rFonts w:ascii="Arial" w:eastAsia="Times New Roman" w:hAnsi="Arial" w:cs="Arial"/>
+          <w:color w:val="000000"/>
+          <w:lang w:val="ru-RU"/>
+        </w:rPr>
+        <w:t xml:space="preserve"> </w:t>
+      </w:r>
+      <w:r>
+        <w:rPr>
+          <w:rFonts w:ascii="Arial" w:eastAsia="Times New Roman" w:hAnsi="Arial" w:cs="Arial"/>
+          <w:color w:val="000000"/>
+          <w:lang w:val="ru-RU"/>
+        </w:rPr>
+        <w:t xml:space="preserve">с </w:t>
+      </w:r>
+      <w:r>
+        <w:rPr>
+          <w:rFonts w:ascii="Arial" w:eastAsia="Times New Roman" w:hAnsi="Arial" w:cs="Arial"/>
+          <w:color w:val="000000"/>
+        </w:rPr>
+        <w:t>Date</w:t>
+      </w:r>
+      <w:r>
+        <w:rPr>
+          <w:rFonts w:ascii="Arial" w:eastAsia="Times New Roman" w:hAnsi="Arial" w:cs="Arial"/>
+          <w:color w:val="000000"/>
+          <w:lang w:val="ru-RU"/>
+        </w:rPr>
+        <w:t xml:space="preserve"> </w:t>
+      </w:r>
+      <w:r>
+        <w:rPr>
+          <w:rFonts w:ascii="Arial" w:eastAsia="Times New Roman" w:hAnsi="Arial" w:cs="Arial"/>
+          <w:color w:val="000000"/>
+          <w:lang w:val="ru-RU"/>
+        </w:rPr>
+        <w:t>больше текущей даты. Если не задано – возвращает все записи.</w:t>
+      </w:r>
+      <w:bookmarkStart w:id="0" w:name="_GoBack"/>
+      <w:bookmarkEnd w:id="0"/>
+    </w:p>
+    <w:p>
+      <w:pPr>
+        <w:spacing w:after="0" w:line="240" w:lineRule="auto"/>
+        <w:rPr>
+          <w:rFonts w:ascii="Arial" w:eastAsia="Times New Roman" w:hAnsi="Arial" w:cs="Arial"/>
+          <w:color w:val="000000"/>
+          <w:lang w:val="ru-RU"/>
+        </w:rPr>
+      </w:pPr>
+    </w:p>
+    <w:p>
+      <w:pPr>
+        <w:spacing w:after="0" w:line="240" w:lineRule="auto"/>
+        <w:rPr>
+          <w:rFonts w:ascii="Arial" w:eastAsia="Times New Roman" w:hAnsi="Arial" w:cs="Arial"/>
+          <w:color w:val="000000"/>
+          <w:lang w:val="ru-RU"/>
+        </w:rPr>
+      </w:pPr>
     </w:p>
     <w:p>
       <w:pPr>
@@ -1180,34 +2641,22 @@
       <w:r>
         <w:rPr>
           <w:rFonts w:ascii="Arial" w:eastAsia="Times New Roman" w:hAnsi="Arial" w:cs="Arial"/>
-          <w:color w:val="000000"/>
-          <w:lang w:val="ru-RU"/>
-        </w:rPr>
-        <w:tab/>
-        <w:t xml:space="preserve">Все новые и старые методы </w:t>
-      </w:r>
-      <w:r>
-        <w:rPr>
-          <w:rFonts w:ascii="Arial" w:eastAsia="Times New Roman" w:hAnsi="Arial" w:cs="Arial"/>
-          <w:color w:val="000000"/>
-        </w:rPr>
-        <w:t>REST</w:t>
-      </w:r>
-      <w:r>
-        <w:rPr>
-          <w:rFonts w:ascii="Arial" w:eastAsia="Times New Roman" w:hAnsi="Arial" w:cs="Arial"/>
-          <w:color w:val="000000"/>
-          <w:lang w:val="ru-RU"/>
-        </w:rPr>
-        <w:t>-</w:t>
-      </w:r>
-      <w:r>
-        <w:rPr>
-          <w:rFonts w:ascii="Arial" w:eastAsia="Times New Roman" w:hAnsi="Arial" w:cs="Arial"/>
-          <w:color w:val="000000"/>
-          <w:lang w:val="ru-RU"/>
-        </w:rPr>
-        <w:t>сервисов должны выполняться не более чем 2 секунды.</w:t>
+          <w:b/>
+          <w:bCs/>
+          <w:color w:val="000000"/>
+          <w:lang w:val="ru-RU"/>
+        </w:rPr>
+        <w:t>Адреса сервисов</w:t>
+      </w:r>
+      <w:r>
+        <w:rPr>
+          <w:rFonts w:ascii="Arial" w:eastAsia="Times New Roman" w:hAnsi="Arial" w:cs="Arial"/>
+          <w:b/>
+          <w:bCs/>
+          <w:color w:val="000000"/>
+          <w:lang w:val="ru-RU"/>
+        </w:rPr>
+        <w:t>:</w:t>
       </w:r>
     </w:p>
     <w:p>
@@ -1220,60 +2669,20 @@
           <w:lang w:val="ru-RU"/>
         </w:rPr>
       </w:pPr>
-    </w:p>
-    <w:p>
-      <w:pPr>
-        <w:spacing w:after="0" w:line="240" w:lineRule="auto"/>
+      <w:r>
         <w:rPr>
           <w:rFonts w:ascii="Times New Roman" w:eastAsia="Times New Roman" w:hAnsi="Times New Roman" w:cs="Times New Roman"/>
           <w:sz w:val="24"/>
           <w:szCs w:val="24"/>
-          <w:lang w:val="ru-RU"/>
-        </w:rPr>
-      </w:pPr>
-      <w:r>
-        <w:rPr>
-          <w:rFonts w:ascii="Arial" w:eastAsia="Times New Roman" w:hAnsi="Arial" w:cs="Arial"/>
-          <w:b/>
-          <w:bCs/>
-          <w:color w:val="000000"/>
-          <w:lang w:val="ru-RU"/>
-        </w:rPr>
-        <w:t>Адреса сервисов</w:t>
-      </w:r>
-      <w:r>
-        <w:rPr>
-          <w:rFonts w:ascii="Arial" w:eastAsia="Times New Roman" w:hAnsi="Arial" w:cs="Arial"/>
-          <w:b/>
-          <w:bCs/>
-          <w:color w:val="000000"/>
-          <w:lang w:val="ru-RU"/>
-        </w:rPr>
-        <w:t>:</w:t>
-      </w:r>
-    </w:p>
-    <w:p>
-      <w:pPr>
-        <w:spacing w:after="0" w:line="240" w:lineRule="auto"/>
+        </w:rPr>
+        <w:t>Accounts</w:t>
+      </w:r>
+      <w:r>
         <w:rPr>
           <w:rFonts w:ascii="Times New Roman" w:eastAsia="Times New Roman" w:hAnsi="Times New Roman" w:cs="Times New Roman"/>
           <w:sz w:val="24"/>
           <w:szCs w:val="24"/>
-        </w:rPr>
-      </w:pPr>
-      <w:r>
-        <w:rPr>
-          <w:rFonts w:ascii="Times New Roman" w:eastAsia="Times New Roman" w:hAnsi="Times New Roman" w:cs="Times New Roman"/>
-          <w:sz w:val="24"/>
-          <w:szCs w:val="24"/>
-        </w:rPr>
-        <w:t>Accounts</w:t>
-      </w:r>
-      <w:r>
-        <w:rPr>
-          <w:rFonts w:ascii="Times New Roman" w:eastAsia="Times New Roman" w:hAnsi="Times New Roman" w:cs="Times New Roman"/>
-          <w:sz w:val="24"/>
-          <w:szCs w:val="24"/>
+          <w:lang w:val="ru-RU"/>
         </w:rPr>
         <w:t xml:space="preserve"> – </w:t>
       </w:r>
@@ -1284,49 +2693,7 @@
           <w:szCs w:val="24"/>
           <w:highlight w:val="yellow"/>
         </w:rPr>
-        <w:t>http://soap-att.deejayentertainment.ru</w:t>
-      </w:r>
-      <w:r>
-        <w:rPr>
-          <w:rFonts w:ascii="Times New Roman" w:eastAsia="Times New Roman" w:hAnsi="Times New Roman" w:cs="Times New Roman"/>
-          <w:sz w:val="24"/>
-          <w:szCs w:val="24"/>
-        </w:rPr>
-        <w:t>/AccountsV</w:t>
-      </w:r>
-      <w:r>
-        <w:rPr>
-          <w:rFonts w:ascii="Times New Roman" w:eastAsia="Times New Roman" w:hAnsi="Times New Roman" w:cs="Times New Roman"/>
-          <w:sz w:val="24"/>
-          <w:szCs w:val="24"/>
-        </w:rPr>
-        <w:t>3</w:t>
-      </w:r>
-    </w:p>
-    <w:p>
-      <w:pPr>
-        <w:spacing w:after="0" w:line="240" w:lineRule="auto"/>
-        <w:rPr>
-          <w:rFonts w:ascii="Times New Roman" w:eastAsia="Times New Roman" w:hAnsi="Times New Roman" w:cs="Times New Roman"/>
-          <w:sz w:val="24"/>
-          <w:szCs w:val="24"/>
-        </w:rPr>
-      </w:pPr>
-      <w:r>
-        <w:rPr>
-          <w:rFonts w:ascii="Times New Roman" w:eastAsia="Times New Roman" w:hAnsi="Times New Roman" w:cs="Times New Roman"/>
-          <w:sz w:val="24"/>
-          <w:szCs w:val="24"/>
-        </w:rPr>
-        <w:t>Interactions</w:t>
-      </w:r>
-      <w:r>
-        <w:rPr>
-          <w:rFonts w:ascii="Times New Roman" w:eastAsia="Times New Roman" w:hAnsi="Times New Roman" w:cs="Times New Roman"/>
-          <w:sz w:val="24"/>
-          <w:szCs w:val="24"/>
-        </w:rPr>
-        <w:t xml:space="preserve"> – </w:t>
+        <w:t>http</w:t>
       </w:r>
       <w:r>
         <w:rPr>
@@ -1334,8 +2701,183 @@
           <w:sz w:val="24"/>
           <w:szCs w:val="24"/>
           <w:highlight w:val="yellow"/>
-        </w:rPr>
-        <w:t>http://rest-att.deejayentertainment.ru</w:t>
+          <w:lang w:val="ru-RU"/>
+        </w:rPr>
+        <w:t>://</w:t>
+      </w:r>
+      <w:r>
+        <w:rPr>
+          <w:rFonts w:ascii="Times New Roman" w:eastAsia="Times New Roman" w:hAnsi="Times New Roman" w:cs="Times New Roman"/>
+          <w:sz w:val="24"/>
+          <w:szCs w:val="24"/>
+          <w:highlight w:val="yellow"/>
+        </w:rPr>
+        <w:t>soap</w:t>
+      </w:r>
+      <w:r>
+        <w:rPr>
+          <w:rFonts w:ascii="Times New Roman" w:eastAsia="Times New Roman" w:hAnsi="Times New Roman" w:cs="Times New Roman"/>
+          <w:sz w:val="24"/>
+          <w:szCs w:val="24"/>
+          <w:highlight w:val="yellow"/>
+          <w:lang w:val="ru-RU"/>
+        </w:rPr>
+        <w:t>-</w:t>
+      </w:r>
+      <w:proofErr w:type="spellStart"/>
+      <w:r>
+        <w:rPr>
+          <w:rFonts w:ascii="Times New Roman" w:eastAsia="Times New Roman" w:hAnsi="Times New Roman" w:cs="Times New Roman"/>
+          <w:sz w:val="24"/>
+          <w:szCs w:val="24"/>
+          <w:highlight w:val="yellow"/>
+        </w:rPr>
+        <w:t>att</w:t>
+      </w:r>
+      <w:proofErr w:type="spellEnd"/>
+      <w:r>
+        <w:rPr>
+          <w:rFonts w:ascii="Times New Roman" w:eastAsia="Times New Roman" w:hAnsi="Times New Roman" w:cs="Times New Roman"/>
+          <w:sz w:val="24"/>
+          <w:szCs w:val="24"/>
+          <w:highlight w:val="yellow"/>
+          <w:lang w:val="ru-RU"/>
+        </w:rPr>
+        <w:t>.</w:t>
+      </w:r>
+      <w:proofErr w:type="spellStart"/>
+      <w:r>
+        <w:rPr>
+          <w:rFonts w:ascii="Times New Roman" w:eastAsia="Times New Roman" w:hAnsi="Times New Roman" w:cs="Times New Roman"/>
+          <w:sz w:val="24"/>
+          <w:szCs w:val="24"/>
+          <w:highlight w:val="yellow"/>
+        </w:rPr>
+        <w:t>deejayentertainment</w:t>
+      </w:r>
+      <w:proofErr w:type="spellEnd"/>
+      <w:r>
+        <w:rPr>
+          <w:rFonts w:ascii="Times New Roman" w:eastAsia="Times New Roman" w:hAnsi="Times New Roman" w:cs="Times New Roman"/>
+          <w:sz w:val="24"/>
+          <w:szCs w:val="24"/>
+          <w:highlight w:val="yellow"/>
+          <w:lang w:val="ru-RU"/>
+        </w:rPr>
+        <w:t>.</w:t>
+      </w:r>
+      <w:proofErr w:type="spellStart"/>
+      <w:r>
+        <w:rPr>
+          <w:rFonts w:ascii="Times New Roman" w:eastAsia="Times New Roman" w:hAnsi="Times New Roman" w:cs="Times New Roman"/>
+          <w:sz w:val="24"/>
+          <w:szCs w:val="24"/>
+          <w:highlight w:val="yellow"/>
+        </w:rPr>
+        <w:t>ru</w:t>
+      </w:r>
+      <w:proofErr w:type="spellEnd"/>
+      <w:r>
+        <w:rPr>
+          <w:rFonts w:ascii="Times New Roman" w:eastAsia="Times New Roman" w:hAnsi="Times New Roman" w:cs="Times New Roman"/>
+          <w:sz w:val="24"/>
+          <w:szCs w:val="24"/>
+          <w:lang w:val="ru-RU"/>
+        </w:rPr>
+        <w:t>/</w:t>
+      </w:r>
+      <w:proofErr w:type="spellStart"/>
+      <w:r>
+        <w:rPr>
+          <w:rFonts w:ascii="Times New Roman" w:eastAsia="Times New Roman" w:hAnsi="Times New Roman" w:cs="Times New Roman"/>
+          <w:sz w:val="24"/>
+          <w:szCs w:val="24"/>
+        </w:rPr>
+        <w:t>AccountsV</w:t>
+      </w:r>
+      <w:proofErr w:type="spellEnd"/>
+      <w:r>
+        <w:rPr>
+          <w:rFonts w:ascii="Times New Roman" w:eastAsia="Times New Roman" w:hAnsi="Times New Roman" w:cs="Times New Roman"/>
+          <w:sz w:val="24"/>
+          <w:szCs w:val="24"/>
+          <w:lang w:val="ru-RU"/>
+        </w:rPr>
+        <w:t>3</w:t>
+      </w:r>
+    </w:p>
+    <w:p>
+      <w:pPr>
+        <w:spacing w:after="0" w:line="240" w:lineRule="auto"/>
+        <w:rPr>
+          <w:rFonts w:ascii="Times New Roman" w:eastAsia="Times New Roman" w:hAnsi="Times New Roman" w:cs="Times New Roman"/>
+          <w:sz w:val="24"/>
+          <w:szCs w:val="24"/>
+        </w:rPr>
+      </w:pPr>
+      <w:r>
+        <w:rPr>
+          <w:rFonts w:ascii="Times New Roman" w:eastAsia="Times New Roman" w:hAnsi="Times New Roman" w:cs="Times New Roman"/>
+          <w:sz w:val="24"/>
+          <w:szCs w:val="24"/>
+        </w:rPr>
+        <w:t>Interactions</w:t>
+      </w:r>
+      <w:r>
+        <w:rPr>
+          <w:rFonts w:ascii="Times New Roman" w:eastAsia="Times New Roman" w:hAnsi="Times New Roman" w:cs="Times New Roman"/>
+          <w:sz w:val="24"/>
+          <w:szCs w:val="24"/>
+          <w:lang w:val="ru-RU"/>
+        </w:rPr>
+        <w:t xml:space="preserve"> – </w:t>
+      </w:r>
+      <w:r>
+        <w:rPr>
+          <w:rFonts w:ascii="Times New Roman" w:eastAsia="Times New Roman" w:hAnsi="Times New Roman" w:cs="Times New Roman"/>
+          <w:sz w:val="24"/>
+          <w:szCs w:val="24"/>
+          <w:highlight w:val="yellow"/>
+        </w:rPr>
+        <w:t>http</w:t>
+      </w:r>
+      <w:r>
+        <w:rPr>
+          <w:rFonts w:ascii="Times New Roman" w:eastAsia="Times New Roman" w:hAnsi="Times New Roman" w:cs="Times New Roman"/>
+          <w:sz w:val="24"/>
+          <w:szCs w:val="24"/>
+          <w:highlight w:val="yellow"/>
+          <w:lang w:val="ru-RU"/>
+        </w:rPr>
+        <w:t>://</w:t>
+      </w:r>
+      <w:r>
+        <w:rPr>
+          <w:rFonts w:ascii="Times New Roman" w:eastAsia="Times New Roman" w:hAnsi="Times New Roman" w:cs="Times New Roman"/>
+          <w:sz w:val="24"/>
+          <w:szCs w:val="24"/>
+          <w:highlight w:val="yellow"/>
+        </w:rPr>
+        <w:t>rest</w:t>
+      </w:r>
+      <w:r>
+        <w:rPr>
+          <w:rFonts w:ascii="Times New Roman" w:eastAsia="Times New Roman" w:hAnsi="Times New Roman" w:cs="Times New Roman"/>
+          <w:sz w:val="24"/>
+          <w:szCs w:val="24"/>
+          <w:highlight w:val="yellow"/>
+          <w:lang w:val="ru-RU"/>
+        </w:rPr>
+        <w:t>-</w:t>
+      </w:r>
+      <w:r>
+        <w:rPr>
+          <w:rFonts w:ascii="Times New Roman" w:eastAsia="Times New Roman" w:hAnsi="Times New Roman" w:cs="Times New Roman"/>
+          <w:sz w:val="24"/>
+          <w:szCs w:val="24"/>
+          <w:highlight w:val="yellow"/>
+        </w:rPr>
+        <w:t>att.deejayentertainment.ru</w:t>
       </w:r>
       <w:r>
         <w:rPr>
@@ -1438,15 +2980,7 @@
           <w:sz w:val="24"/>
           <w:szCs w:val="24"/>
         </w:rPr>
-        <w:t xml:space="preserve"> </w:t>
-      </w:r>
-      <w:r>
-        <w:rPr>
-          <w:rFonts w:ascii="Times New Roman" w:eastAsia="Times New Roman" w:hAnsi="Times New Roman" w:cs="Times New Roman"/>
-          <w:sz w:val="24"/>
-          <w:szCs w:val="24"/>
-        </w:rPr>
-        <w:t xml:space="preserve">- </w:t>
+        <w:t xml:space="preserve"> - </w:t>
       </w:r>
       <w:r>
         <w:rPr>
@@ -1598,15 +3132,7 @@
           <w:sz w:val="24"/>
           <w:szCs w:val="24"/>
         </w:rPr>
-        <w:t xml:space="preserve"> </w:t>
-      </w:r>
-      <w:r>
-        <w:rPr>
-          <w:rFonts w:ascii="Times New Roman" w:eastAsia="Times New Roman" w:hAnsi="Times New Roman" w:cs="Times New Roman"/>
-          <w:sz w:val="24"/>
-          <w:szCs w:val="24"/>
-        </w:rPr>
-        <w:t xml:space="preserve">- </w:t>
+        <w:t xml:space="preserve"> - </w:t>
       </w:r>
       <w:r>
         <w:rPr>
@@ -2476,8 +4002,6 @@
         </w:rPr>
         <w:t xml:space="preserve"> 10000</w:t>
       </w:r>
-      <w:bookmarkStart w:id="2" w:name="_GoBack"/>
-      <w:bookmarkEnd w:id="2"/>
     </w:p>
     <w:p>
       <w:pPr>
@@ -2610,17 +4134,7 @@
           <w:szCs w:val="22"/>
           <w:lang w:val="ru-RU"/>
         </w:rPr>
-        <w:t>превышает допустимое время ожидания ответа</w:t>
-      </w:r>
-      <w:r>
-        <w:rPr>
-          <w:rFonts w:ascii="Arial" w:hAnsi="Arial" w:cs="Arial"/>
-          <w:color w:val="000000" w:themeColor="text1"/>
-          <w:sz w:val="22"/>
-          <w:szCs w:val="22"/>
-          <w:lang w:val="ru-RU"/>
-        </w:rPr>
-        <w:t xml:space="preserve"> в любом случае</w:t>
+        <w:t>превышает допустимое время ожидания ответа в любом случае</w:t>
       </w:r>
     </w:p>
     <w:p>
@@ -3474,13 +4988,7 @@
         <w:t>Conference.</w:t>
       </w:r>
     </w:p>
-    <w:p>
-      <w:pPr>
-        <w:rPr>
-          <w:lang w:val="ru-RU"/>
-        </w:rPr>
-      </w:pPr>
-    </w:p>
+    <w:p/>
     <w:p>
       <w:pPr>
         <w:pStyle w:val="NormalWeb"/>
@@ -3499,6 +5007,7 @@
           <w:szCs w:val="22"/>
           <w:lang w:val="ru-RU"/>
         </w:rPr>
+        <w:lastRenderedPageBreak/>
         <w:t>Исправленные</w:t>
       </w:r>
       <w:r>
@@ -4465,16 +5974,16 @@
 <file path=word/numbering.xml><?xml version="1.0" encoding="utf-8"?>
 <w:numbering xmlns:wpc="http://schemas.microsoft.com/office/word/2010/wordprocessingCanvas" xmlns:cx="http://schemas.microsoft.com/office/drawing/2014/chartex" xmlns:cx1="http://schemas.microsoft.com/office/drawing/2015/9/8/chartex" xmlns:mc="http://schemas.openxmlformats.org/markup-compatibility/2006" xmlns:o="urn:schemas-microsoft-com:office:office" xmlns:r="http://schemas.openxmlformats.org/officeDocument/2006/relationships" xmlns:m="http://schemas.openxmlformats.org/officeDocument/2006/math" xmlns:v="urn:schemas-microsoft-com:vml" xmlns:wp14="http://schemas.microsoft.com/office/word/2010/wordprocessingDrawing" xmlns:wp="http://schemas.openxmlformats.org/drawingml/2006/wordprocessingDrawing" xmlns:w10="urn:schemas-microsoft-com:office:word" xmlns:w="http://schemas.openxmlformats.org/wordprocessingml/2006/main" xmlns:w14="http://schemas.microsoft.com/office/word/2010/wordml" xmlns:w15="http://schemas.microsoft.com/office/word/2012/wordml" xmlns:w16se="http://schemas.microsoft.com/office/word/2015/wordml/symex" xmlns:wpg="http://schemas.microsoft.com/office/word/2010/wordprocessingGroup" xmlns:wpi="http://schemas.microsoft.com/office/word/2010/wordprocessingInk" xmlns:wne="http://schemas.microsoft.com/office/word/2006/wordml" xmlns:wps="http://schemas.microsoft.com/office/word/2010/wordprocessingShape" mc:Ignorable="w14 w15 w16se wp14">
   <w:abstractNum w:abstractNumId="0" w15:restartNumberingAfterBreak="0">
-    <w:nsid w:val="34D754B9"/>
+    <w:nsid w:val="2CF97651"/>
     <w:multiLevelType w:val="hybridMultilevel"/>
-    <w:tmpl w:val="02B8A5DA"/>
+    <w:tmpl w:val="893EB396"/>
     <w:lvl w:ilvl="0" w:tplc="04090001">
       <w:start w:val="1"/>
       <w:numFmt w:val="bullet"/>
       <w:lvlText w:val=""/>
       <w:lvlJc w:val="left"/>
       <w:pPr>
-        <w:ind w:left="1440" w:hanging="360"/>
+        <w:ind w:left="720" w:hanging="360"/>
       </w:pPr>
       <w:rPr>
         <w:rFonts w:ascii="Symbol" w:hAnsi="Symbol" w:hint="default"/>
@@ -4486,7 +5995,7 @@
       <w:lvlText w:val="o"/>
       <w:lvlJc w:val="left"/>
       <w:pPr>
-        <w:ind w:left="2160" w:hanging="360"/>
+        <w:ind w:left="1440" w:hanging="360"/>
       </w:pPr>
       <w:rPr>
         <w:rFonts w:ascii="Courier New" w:hAnsi="Courier New" w:cs="Courier New" w:hint="default"/>
@@ -4498,7 +6007,7 @@
       <w:lvlText w:val=""/>
       <w:lvlJc w:val="left"/>
       <w:pPr>
-        <w:ind w:left="2880" w:hanging="360"/>
+        <w:ind w:left="2160" w:hanging="360"/>
       </w:pPr>
       <w:rPr>
         <w:rFonts w:ascii="Wingdings" w:hAnsi="Wingdings" w:hint="default"/>
@@ -4510,7 +6019,7 @@
       <w:lvlText w:val=""/>
       <w:lvlJc w:val="left"/>
       <w:pPr>
-        <w:ind w:left="3600" w:hanging="360"/>
+        <w:ind w:left="2880" w:hanging="360"/>
       </w:pPr>
       <w:rPr>
         <w:rFonts w:ascii="Symbol" w:hAnsi="Symbol" w:hint="default"/>
@@ -4522,7 +6031,7 @@
       <w:lvlText w:val="o"/>
       <w:lvlJc w:val="left"/>
       <w:pPr>
-        <w:ind w:left="4320" w:hanging="360"/>
+        <w:ind w:left="3600" w:hanging="360"/>
       </w:pPr>
       <w:rPr>
         <w:rFonts w:ascii="Courier New" w:hAnsi="Courier New" w:cs="Courier New" w:hint="default"/>
@@ -4534,7 +6043,7 @@
       <w:lvlText w:val=""/>
       <w:lvlJc w:val="left"/>
       <w:pPr>
-        <w:ind w:left="5040" w:hanging="360"/>
+        <w:ind w:left="4320" w:hanging="360"/>
       </w:pPr>
       <w:rPr>
         <w:rFonts w:ascii="Wingdings" w:hAnsi="Wingdings" w:hint="default"/>
@@ -4546,7 +6055,7 @@
       <w:lvlText w:val=""/>
       <w:lvlJc w:val="left"/>
       <w:pPr>
-        <w:ind w:left="5760" w:hanging="360"/>
+        <w:ind w:left="5040" w:hanging="360"/>
       </w:pPr>
       <w:rPr>
         <w:rFonts w:ascii="Symbol" w:hAnsi="Symbol" w:hint="default"/>
@@ -4558,7 +6067,7 @@
       <w:lvlText w:val="o"/>
       <w:lvlJc w:val="left"/>
       <w:pPr>
-        <w:ind w:left="6480" w:hanging="360"/>
+        <w:ind w:left="5760" w:hanging="360"/>
       </w:pPr>
       <w:rPr>
         <w:rFonts w:ascii="Courier New" w:hAnsi="Courier New" w:cs="Courier New" w:hint="default"/>
@@ -4570,7 +6079,7 @@
       <w:lvlText w:val=""/>
       <w:lvlJc w:val="left"/>
       <w:pPr>
-        <w:ind w:left="7200" w:hanging="360"/>
+        <w:ind w:left="6480" w:hanging="360"/>
       </w:pPr>
       <w:rPr>
         <w:rFonts w:ascii="Wingdings" w:hAnsi="Wingdings" w:hint="default"/>
@@ -4578,6 +6087,119 @@
     </w:lvl>
   </w:abstractNum>
   <w:abstractNum w:abstractNumId="1" w15:restartNumberingAfterBreak="0">
+    <w:nsid w:val="34D754B9"/>
+    <w:multiLevelType w:val="hybridMultilevel"/>
+    <w:tmpl w:val="02B8A5DA"/>
+    <w:lvl w:ilvl="0" w:tplc="04090001">
+      <w:start w:val="1"/>
+      <w:numFmt w:val="bullet"/>
+      <w:lvlText w:val=""/>
+      <w:lvlJc w:val="left"/>
+      <w:pPr>
+        <w:ind w:left="1440" w:hanging="360"/>
+      </w:pPr>
+      <w:rPr>
+        <w:rFonts w:ascii="Symbol" w:hAnsi="Symbol" w:hint="default"/>
+      </w:rPr>
+    </w:lvl>
+    <w:lvl w:ilvl="1" w:tplc="04090003" w:tentative="1">
+      <w:start w:val="1"/>
+      <w:numFmt w:val="bullet"/>
+      <w:lvlText w:val="o"/>
+      <w:lvlJc w:val="left"/>
+      <w:pPr>
+        <w:ind w:left="2160" w:hanging="360"/>
+      </w:pPr>
+      <w:rPr>
+        <w:rFonts w:ascii="Courier New" w:hAnsi="Courier New" w:cs="Courier New" w:hint="default"/>
+      </w:rPr>
+    </w:lvl>
+    <w:lvl w:ilvl="2" w:tplc="04090005" w:tentative="1">
+      <w:start w:val="1"/>
+      <w:numFmt w:val="bullet"/>
+      <w:lvlText w:val=""/>
+      <w:lvlJc w:val="left"/>
+      <w:pPr>
+        <w:ind w:left="2880" w:hanging="360"/>
+      </w:pPr>
+      <w:rPr>
+        <w:rFonts w:ascii="Wingdings" w:hAnsi="Wingdings" w:hint="default"/>
+      </w:rPr>
+    </w:lvl>
+    <w:lvl w:ilvl="3" w:tplc="04090001" w:tentative="1">
+      <w:start w:val="1"/>
+      <w:numFmt w:val="bullet"/>
+      <w:lvlText w:val=""/>
+      <w:lvlJc w:val="left"/>
+      <w:pPr>
+        <w:ind w:left="3600" w:hanging="360"/>
+      </w:pPr>
+      <w:rPr>
+        <w:rFonts w:ascii="Symbol" w:hAnsi="Symbol" w:hint="default"/>
+      </w:rPr>
+    </w:lvl>
+    <w:lvl w:ilvl="4" w:tplc="04090003" w:tentative="1">
+      <w:start w:val="1"/>
+      <w:numFmt w:val="bullet"/>
+      <w:lvlText w:val="o"/>
+      <w:lvlJc w:val="left"/>
+      <w:pPr>
+        <w:ind w:left="4320" w:hanging="360"/>
+      </w:pPr>
+      <w:rPr>
+        <w:rFonts w:ascii="Courier New" w:hAnsi="Courier New" w:cs="Courier New" w:hint="default"/>
+      </w:rPr>
+    </w:lvl>
+    <w:lvl w:ilvl="5" w:tplc="04090005" w:tentative="1">
+      <w:start w:val="1"/>
+      <w:numFmt w:val="bullet"/>
+      <w:lvlText w:val=""/>
+      <w:lvlJc w:val="left"/>
+      <w:pPr>
+        <w:ind w:left="5040" w:hanging="360"/>
+      </w:pPr>
+      <w:rPr>
+        <w:rFonts w:ascii="Wingdings" w:hAnsi="Wingdings" w:hint="default"/>
+      </w:rPr>
+    </w:lvl>
+    <w:lvl w:ilvl="6" w:tplc="04090001" w:tentative="1">
+      <w:start w:val="1"/>
+      <w:numFmt w:val="bullet"/>
+      <w:lvlText w:val=""/>
+      <w:lvlJc w:val="left"/>
+      <w:pPr>
+        <w:ind w:left="5760" w:hanging="360"/>
+      </w:pPr>
+      <w:rPr>
+        <w:rFonts w:ascii="Symbol" w:hAnsi="Symbol" w:hint="default"/>
+      </w:rPr>
+    </w:lvl>
+    <w:lvl w:ilvl="7" w:tplc="04090003" w:tentative="1">
+      <w:start w:val="1"/>
+      <w:numFmt w:val="bullet"/>
+      <w:lvlText w:val="o"/>
+      <w:lvlJc w:val="left"/>
+      <w:pPr>
+        <w:ind w:left="6480" w:hanging="360"/>
+      </w:pPr>
+      <w:rPr>
+        <w:rFonts w:ascii="Courier New" w:hAnsi="Courier New" w:cs="Courier New" w:hint="default"/>
+      </w:rPr>
+    </w:lvl>
+    <w:lvl w:ilvl="8" w:tplc="04090005" w:tentative="1">
+      <w:start w:val="1"/>
+      <w:numFmt w:val="bullet"/>
+      <w:lvlText w:val=""/>
+      <w:lvlJc w:val="left"/>
+      <w:pPr>
+        <w:ind w:left="7200" w:hanging="360"/>
+      </w:pPr>
+      <w:rPr>
+        <w:rFonts w:ascii="Wingdings" w:hAnsi="Wingdings" w:hint="default"/>
+      </w:rPr>
+    </w:lvl>
+  </w:abstractNum>
+  <w:abstractNum w:abstractNumId="2" w15:restartNumberingAfterBreak="0">
     <w:nsid w:val="606F449C"/>
     <w:multiLevelType w:val="multilevel"/>
     <w:tmpl w:val="96EC6F44"/>
@@ -4727,9 +6349,12 @@
     </w:lvl>
   </w:abstractNum>
   <w:num w:numId="1">
+    <w:abstractNumId w:val="2"/>
+  </w:num>
+  <w:num w:numId="2">
     <w:abstractNumId w:val="1"/>
   </w:num>
-  <w:num w:numId="2">
+  <w:num w:numId="3">
     <w:abstractNumId w:val="0"/>
   </w:num>
 </w:numbering>

</xml_diff>

<commit_message>
Sprint 3 GrouppedView is implemented
</commit_message>
<xml_diff>
--- a/Docs/Sprint3.docx
+++ b/Docs/Sprint3.docx
@@ -871,6 +871,7 @@
         <w:rPr>
           <w:rFonts w:ascii="Arial" w:eastAsia="Times New Roman" w:hAnsi="Arial" w:cs="Arial"/>
           <w:color w:val="000000"/>
+          <w:lang w:val="ru-RU"/>
         </w:rPr>
       </w:pPr>
       <w:r>
@@ -1001,6 +1002,7 @@
         <w:rPr>
           <w:rFonts w:ascii="Arial" w:eastAsia="Times New Roman" w:hAnsi="Arial" w:cs="Arial"/>
           <w:color w:val="000000"/>
+          <w:lang w:val="ru-RU"/>
         </w:rPr>
         <w:t xml:space="preserve">, </w:t>
       </w:r>
@@ -1043,6 +1045,14 @@
           <w:lang w:val="ru-RU"/>
         </w:rPr>
         <w:t>.</w:t>
+      </w:r>
+      <w:r>
+        <w:rPr>
+          <w:rFonts w:ascii="Arial" w:eastAsia="Times New Roman" w:hAnsi="Arial" w:cs="Arial"/>
+          <w:color w:val="000000"/>
+          <w:lang w:val="ru-RU"/>
+        </w:rPr>
+        <w:t xml:space="preserve"> Для событий с пустым полем, по которому идет группировка, должна создаваться отдельная группа.</w:t>
       </w:r>
     </w:p>
     <w:p>
@@ -2605,8 +2615,6 @@
         </w:rPr>
         <w:t>больше текущей даты. Если не задано – возвращает все записи.</w:t>
       </w:r>
-      <w:bookmarkStart w:id="0" w:name="_GoBack"/>
-      <w:bookmarkEnd w:id="0"/>
     </w:p>
     <w:p>
       <w:pPr>
@@ -4240,15 +4248,75 @@
           <w:lang w:val="ru-RU"/>
         </w:rPr>
       </w:pPr>
-      <w:r>
-        <w:rPr>
-          <w:rFonts w:ascii="Arial" w:hAnsi="Arial" w:cs="Arial"/>
-          <w:color w:val="000000" w:themeColor="text1"/>
-          <w:sz w:val="22"/>
-          <w:szCs w:val="22"/>
-          <w:lang w:val="ru-RU"/>
-        </w:rPr>
-        <w:t>15</w:t>
+      <w:proofErr w:type="spellStart"/>
+      <w:r>
+        <w:rPr>
+          <w:rFonts w:ascii="Arial" w:hAnsi="Arial" w:cs="Arial"/>
+          <w:color w:val="000000" w:themeColor="text1"/>
+          <w:sz w:val="22"/>
+          <w:szCs w:val="22"/>
+        </w:rPr>
+        <w:t>GrouppedView</w:t>
+      </w:r>
+      <w:proofErr w:type="spellEnd"/>
+      <w:r>
+        <w:rPr>
+          <w:rFonts w:ascii="Arial" w:hAnsi="Arial" w:cs="Arial"/>
+          <w:color w:val="000000" w:themeColor="text1"/>
+          <w:sz w:val="22"/>
+          <w:szCs w:val="22"/>
+          <w:lang w:val="ru-RU"/>
+        </w:rPr>
+        <w:t xml:space="preserve"> </w:t>
+      </w:r>
+      <w:r>
+        <w:rPr>
+          <w:rFonts w:ascii="Arial" w:hAnsi="Arial" w:cs="Arial"/>
+          <w:color w:val="000000" w:themeColor="text1"/>
+          <w:sz w:val="22"/>
+          <w:szCs w:val="22"/>
+          <w:lang w:val="ru-RU"/>
+        </w:rPr>
+        <w:t>превышает допустимое время ожидания ответа</w:t>
+      </w:r>
+      <w:r>
+        <w:rPr>
+          <w:rFonts w:ascii="Arial" w:hAnsi="Arial" w:cs="Arial"/>
+          <w:color w:val="000000" w:themeColor="text1"/>
+          <w:sz w:val="22"/>
+          <w:szCs w:val="22"/>
+          <w:lang w:val="ru-RU"/>
+        </w:rPr>
+        <w:t xml:space="preserve"> </w:t>
+      </w:r>
+      <w:r>
+        <w:rPr>
+          <w:rFonts w:ascii="Arial" w:hAnsi="Arial" w:cs="Arial"/>
+          <w:color w:val="000000" w:themeColor="text1"/>
+          <w:sz w:val="22"/>
+          <w:szCs w:val="22"/>
+          <w:lang w:val="ru-RU"/>
+        </w:rPr>
+        <w:t xml:space="preserve">в случае </w:t>
+      </w:r>
+      <w:r>
+        <w:rPr>
+          <w:rFonts w:ascii="Arial" w:hAnsi="Arial" w:cs="Arial"/>
+          <w:color w:val="000000" w:themeColor="text1"/>
+          <w:sz w:val="22"/>
+          <w:szCs w:val="22"/>
+          <w:lang w:val="ru-RU"/>
+        </w:rPr>
+        <w:t xml:space="preserve">если указан параметр фильтрации </w:t>
+      </w:r>
+      <w:r>
+        <w:rPr>
+          <w:rFonts w:ascii="Arial" w:hAnsi="Arial" w:cs="Arial"/>
+          <w:color w:val="000000" w:themeColor="text1"/>
+          <w:sz w:val="22"/>
+          <w:szCs w:val="22"/>
+        </w:rPr>
+        <w:t>Company</w:t>
       </w:r>
     </w:p>
     <w:p>
@@ -4268,68 +4336,77 @@
           <w:lang w:val="ru-RU"/>
         </w:rPr>
       </w:pPr>
-    </w:p>
-    <w:p>
-      <w:pPr>
-        <w:pStyle w:val="NormalWeb"/>
-        <w:spacing w:before="0" w:beforeAutospacing="0" w:after="0" w:afterAutospacing="0"/>
-        <w:rPr>
-          <w:rFonts w:ascii="Arial" w:hAnsi="Arial" w:cs="Arial"/>
-          <w:b/>
-          <w:bCs/>
-          <w:color w:val="FF0000"/>
-          <w:sz w:val="22"/>
-          <w:szCs w:val="22"/>
-          <w:lang w:val="ru-RU"/>
-        </w:rPr>
-      </w:pPr>
-    </w:p>
-    <w:p>
-      <w:pPr>
-        <w:pStyle w:val="NormalWeb"/>
-        <w:spacing w:before="0" w:beforeAutospacing="0" w:after="0" w:afterAutospacing="0"/>
-        <w:rPr>
-          <w:rFonts w:ascii="Arial" w:hAnsi="Arial" w:cs="Arial"/>
-          <w:b/>
-          <w:bCs/>
-          <w:color w:val="000000"/>
-          <w:sz w:val="22"/>
-          <w:szCs w:val="22"/>
-          <w:lang w:val="ru-RU"/>
-        </w:rPr>
-      </w:pPr>
-    </w:p>
-    <w:p>
-      <w:pPr>
-        <w:pStyle w:val="NormalWeb"/>
-        <w:spacing w:before="0" w:beforeAutospacing="0" w:after="0" w:afterAutospacing="0"/>
-        <w:rPr>
-          <w:lang w:val="ru-RU"/>
-        </w:rPr>
-      </w:pPr>
-      <w:r>
-        <w:rPr>
-          <w:rFonts w:ascii="Arial" w:hAnsi="Arial" w:cs="Arial"/>
-          <w:b/>
-          <w:bCs/>
-          <w:color w:val="000000"/>
-          <w:sz w:val="22"/>
-          <w:szCs w:val="22"/>
-          <w:lang w:val="ru-RU"/>
-        </w:rPr>
-        <w:t>Не исправленные</w:t>
-      </w:r>
-      <w:r>
-        <w:rPr>
-          <w:rFonts w:ascii="Arial" w:hAnsi="Arial" w:cs="Arial"/>
-          <w:b/>
-          <w:bCs/>
-          <w:color w:val="000000"/>
-          <w:sz w:val="22"/>
-          <w:szCs w:val="22"/>
-          <w:lang w:val="ru-RU"/>
-        </w:rPr>
-        <w:t xml:space="preserve"> баги:</w:t>
+      <w:proofErr w:type="spellStart"/>
+      <w:r>
+        <w:rPr>
+          <w:rFonts w:ascii="Arial" w:hAnsi="Arial" w:cs="Arial"/>
+          <w:color w:val="000000" w:themeColor="text1"/>
+          <w:sz w:val="22"/>
+          <w:szCs w:val="22"/>
+        </w:rPr>
+        <w:t>GrouppedView</w:t>
+      </w:r>
+      <w:proofErr w:type="spellEnd"/>
+      <w:r>
+        <w:rPr>
+          <w:rFonts w:ascii="Arial" w:hAnsi="Arial" w:cs="Arial"/>
+          <w:color w:val="000000" w:themeColor="text1"/>
+          <w:sz w:val="22"/>
+          <w:szCs w:val="22"/>
+          <w:lang w:val="ru-RU"/>
+        </w:rPr>
+        <w:t>.</w:t>
+      </w:r>
+      <w:r>
+        <w:rPr>
+          <w:rFonts w:ascii="Arial" w:hAnsi="Arial" w:cs="Arial"/>
+          <w:color w:val="000000" w:themeColor="text1"/>
+          <w:sz w:val="22"/>
+          <w:szCs w:val="22"/>
+          <w:lang w:val="ru-RU"/>
+        </w:rPr>
+        <w:t xml:space="preserve"> </w:t>
+      </w:r>
+      <w:r>
+        <w:rPr>
+          <w:rFonts w:ascii="Arial" w:hAnsi="Arial" w:cs="Arial"/>
+          <w:color w:val="000000" w:themeColor="text1"/>
+          <w:sz w:val="22"/>
+          <w:szCs w:val="22"/>
+          <w:lang w:val="ru-RU"/>
+        </w:rPr>
+        <w:t xml:space="preserve">Если поле </w:t>
+      </w:r>
+      <w:proofErr w:type="spellStart"/>
+      <w:r>
+        <w:rPr>
+          <w:rFonts w:ascii="Arial" w:hAnsi="Arial" w:cs="Arial"/>
+          <w:color w:val="000000" w:themeColor="text1"/>
+          <w:sz w:val="22"/>
+          <w:szCs w:val="22"/>
+        </w:rPr>
+        <w:t>PageSize</w:t>
+      </w:r>
+      <w:proofErr w:type="spellEnd"/>
+      <w:r>
+        <w:rPr>
+          <w:rFonts w:ascii="Arial" w:hAnsi="Arial" w:cs="Arial"/>
+          <w:color w:val="000000" w:themeColor="text1"/>
+          <w:sz w:val="22"/>
+          <w:szCs w:val="22"/>
+          <w:lang w:val="ru-RU"/>
+        </w:rPr>
+        <w:t xml:space="preserve"> </w:t>
+      </w:r>
+      <w:r>
+        <w:rPr>
+          <w:rFonts w:ascii="Arial" w:hAnsi="Arial" w:cs="Arial"/>
+          <w:color w:val="000000" w:themeColor="text1"/>
+          <w:sz w:val="22"/>
+          <w:szCs w:val="22"/>
+          <w:lang w:val="ru-RU"/>
+        </w:rPr>
+        <w:t>= 0, группировка происходит только для 10 записей.</w:t>
       </w:r>
     </w:p>
     <w:p>
@@ -4343,30 +4420,83 @@
         <w:textAlignment w:val="baseline"/>
         <w:rPr>
           <w:rFonts w:ascii="Arial" w:hAnsi="Arial" w:cs="Arial"/>
-          <w:color w:val="000000"/>
-          <w:sz w:val="22"/>
-          <w:szCs w:val="22"/>
-          <w:lang w:val="ru-RU"/>
-        </w:rPr>
-      </w:pPr>
-      <w:r>
-        <w:rPr>
-          <w:rFonts w:ascii="Arial" w:hAnsi="Arial" w:cs="Arial"/>
-          <w:color w:val="000000"/>
-          <w:sz w:val="22"/>
-          <w:szCs w:val="22"/>
-        </w:rPr>
-        <w:t>Login</w:t>
-      </w:r>
-      <w:r>
-        <w:rPr>
-          <w:rFonts w:ascii="Arial" w:hAnsi="Arial" w:cs="Arial"/>
-          <w:color w:val="000000"/>
-          <w:sz w:val="22"/>
-          <w:szCs w:val="22"/>
-          <w:lang w:val="ru-RU"/>
-        </w:rPr>
-        <w:t xml:space="preserve"> падает при длине больше 50 символов.</w:t>
+          <w:color w:val="000000" w:themeColor="text1"/>
+          <w:sz w:val="22"/>
+          <w:szCs w:val="22"/>
+          <w:lang w:val="ru-RU"/>
+        </w:rPr>
+      </w:pPr>
+      <w:proofErr w:type="spellStart"/>
+      <w:r>
+        <w:rPr>
+          <w:rFonts w:ascii="Arial" w:hAnsi="Arial" w:cs="Arial"/>
+          <w:color w:val="000000" w:themeColor="text1"/>
+          <w:sz w:val="22"/>
+          <w:szCs w:val="22"/>
+        </w:rPr>
+        <w:t>GrouppedView</w:t>
+      </w:r>
+      <w:proofErr w:type="spellEnd"/>
+      <w:r>
+        <w:rPr>
+          <w:rFonts w:ascii="Arial" w:hAnsi="Arial" w:cs="Arial"/>
+          <w:color w:val="000000" w:themeColor="text1"/>
+          <w:sz w:val="22"/>
+          <w:szCs w:val="22"/>
+          <w:lang w:val="ru-RU"/>
+        </w:rPr>
+        <w:t>.</w:t>
+      </w:r>
+      <w:r>
+        <w:rPr>
+          <w:rFonts w:ascii="Arial" w:hAnsi="Arial" w:cs="Arial"/>
+          <w:color w:val="000000" w:themeColor="text1"/>
+          <w:sz w:val="22"/>
+          <w:szCs w:val="22"/>
+          <w:lang w:val="ru-RU"/>
+        </w:rPr>
+        <w:t xml:space="preserve"> </w:t>
+      </w:r>
+      <w:r>
+        <w:rPr>
+          <w:rFonts w:ascii="Arial" w:hAnsi="Arial" w:cs="Arial"/>
+          <w:color w:val="000000" w:themeColor="text1"/>
+          <w:sz w:val="22"/>
+          <w:szCs w:val="22"/>
+          <w:lang w:val="ru-RU"/>
+        </w:rPr>
+        <w:t xml:space="preserve">Группировка по </w:t>
+      </w:r>
+      <w:proofErr w:type="spellStart"/>
+      <w:r>
+        <w:rPr>
+          <w:rFonts w:ascii="Arial" w:hAnsi="Arial" w:cs="Arial"/>
+          <w:color w:val="000000" w:themeColor="text1"/>
+          <w:sz w:val="22"/>
+          <w:szCs w:val="22"/>
+        </w:rPr>
+        <w:t>AddressType</w:t>
+      </w:r>
+      <w:proofErr w:type="spellEnd"/>
+      <w:r>
+        <w:rPr>
+          <w:rFonts w:ascii="Arial" w:hAnsi="Arial" w:cs="Arial"/>
+          <w:color w:val="000000" w:themeColor="text1"/>
+          <w:sz w:val="22"/>
+          <w:szCs w:val="22"/>
+          <w:lang w:val="ru-RU"/>
+        </w:rPr>
+        <w:t xml:space="preserve"> </w:t>
+      </w:r>
+      <w:r>
+        <w:rPr>
+          <w:rFonts w:ascii="Arial" w:hAnsi="Arial" w:cs="Arial"/>
+          <w:color w:val="000000" w:themeColor="text1"/>
+          <w:sz w:val="22"/>
+          <w:szCs w:val="22"/>
+          <w:lang w:val="ru-RU"/>
+        </w:rPr>
+        <w:t>возвращает только 1 запись в каждой группе</w:t>
       </w:r>
     </w:p>
     <w:p>
@@ -4386,25 +4516,6 @@
           <w:lang w:val="ru-RU"/>
         </w:rPr>
       </w:pPr>
-      <w:r>
-        <w:rPr>
-          <w:rFonts w:ascii="Arial" w:hAnsi="Arial" w:cs="Arial"/>
-          <w:color w:val="000000" w:themeColor="text1"/>
-          <w:sz w:val="22"/>
-          <w:szCs w:val="22"/>
-        </w:rPr>
-        <w:t>Interaction</w:t>
-      </w:r>
-      <w:r>
-        <w:rPr>
-          <w:rFonts w:ascii="Arial" w:hAnsi="Arial" w:cs="Arial"/>
-          <w:color w:val="000000" w:themeColor="text1"/>
-          <w:sz w:val="22"/>
-          <w:szCs w:val="22"/>
-          <w:lang w:val="ru-RU"/>
-        </w:rPr>
-        <w:t>/</w:t>
-      </w:r>
       <w:proofErr w:type="spellStart"/>
       <w:r>
         <w:rPr>
@@ -4413,7 +4524,7 @@
           <w:sz w:val="22"/>
           <w:szCs w:val="22"/>
         </w:rPr>
-        <w:t>GetById</w:t>
+        <w:t>GrouppedView</w:t>
       </w:r>
       <w:proofErr w:type="spellEnd"/>
       <w:r>
@@ -4424,7 +4535,75 @@
           <w:szCs w:val="22"/>
           <w:lang w:val="ru-RU"/>
         </w:rPr>
-        <w:t xml:space="preserve"> выполняется даже если сессия не предоставлена</w:t>
+        <w:t>.</w:t>
+      </w:r>
+      <w:r>
+        <w:rPr>
+          <w:rFonts w:ascii="Arial" w:hAnsi="Arial" w:cs="Arial"/>
+          <w:color w:val="000000" w:themeColor="text1"/>
+          <w:sz w:val="22"/>
+          <w:szCs w:val="22"/>
+          <w:lang w:val="ru-RU"/>
+        </w:rPr>
+        <w:t xml:space="preserve"> </w:t>
+      </w:r>
+      <w:r>
+        <w:rPr>
+          <w:rFonts w:ascii="Arial" w:hAnsi="Arial" w:cs="Arial"/>
+          <w:color w:val="000000" w:themeColor="text1"/>
+          <w:sz w:val="22"/>
+          <w:szCs w:val="22"/>
+          <w:lang w:val="ru-RU"/>
+        </w:rPr>
+        <w:t xml:space="preserve">Группировка по </w:t>
+      </w:r>
+      <w:r>
+        <w:rPr>
+          <w:rFonts w:ascii="Arial" w:hAnsi="Arial" w:cs="Arial"/>
+          <w:color w:val="000000" w:themeColor="text1"/>
+          <w:sz w:val="22"/>
+          <w:szCs w:val="22"/>
+        </w:rPr>
+        <w:t>Location</w:t>
+      </w:r>
+      <w:r>
+        <w:rPr>
+          <w:rFonts w:ascii="Arial" w:hAnsi="Arial" w:cs="Arial"/>
+          <w:color w:val="000000" w:themeColor="text1"/>
+          <w:sz w:val="22"/>
+          <w:szCs w:val="22"/>
+          <w:lang w:val="ru-RU"/>
+        </w:rPr>
+        <w:t xml:space="preserve"> </w:t>
+      </w:r>
+      <w:r>
+        <w:rPr>
+          <w:rFonts w:ascii="Arial" w:hAnsi="Arial" w:cs="Arial"/>
+          <w:color w:val="000000" w:themeColor="text1"/>
+          <w:sz w:val="22"/>
+          <w:szCs w:val="22"/>
+          <w:lang w:val="ru-RU"/>
+        </w:rPr>
+        <w:t xml:space="preserve">не создает группу для событий с пустым </w:t>
+      </w:r>
+      <w:r>
+        <w:rPr>
+          <w:rFonts w:ascii="Arial" w:hAnsi="Arial" w:cs="Arial"/>
+          <w:color w:val="000000" w:themeColor="text1"/>
+          <w:sz w:val="22"/>
+          <w:szCs w:val="22"/>
+        </w:rPr>
+        <w:t>Location</w:t>
+      </w:r>
+      <w:r>
+        <w:rPr>
+          <w:rFonts w:ascii="Arial" w:hAnsi="Arial" w:cs="Arial"/>
+          <w:color w:val="000000" w:themeColor="text1"/>
+          <w:sz w:val="22"/>
+          <w:szCs w:val="22"/>
+          <w:lang w:val="ru-RU"/>
+        </w:rPr>
+        <w:t>.</w:t>
       </w:r>
     </w:p>
     <w:p>
@@ -4438,69 +4617,91 @@
         <w:textAlignment w:val="baseline"/>
         <w:rPr>
           <w:rFonts w:ascii="Arial" w:hAnsi="Arial" w:cs="Arial"/>
-          <w:color w:val="000000"/>
-          <w:sz w:val="22"/>
-          <w:szCs w:val="22"/>
-          <w:lang w:val="ru-RU"/>
-        </w:rPr>
-      </w:pPr>
-      <w:r>
-        <w:rPr>
-          <w:rFonts w:ascii="Arial" w:hAnsi="Arial" w:cs="Arial"/>
-          <w:color w:val="000000"/>
-          <w:sz w:val="22"/>
-          <w:szCs w:val="22"/>
-        </w:rPr>
-        <w:t>Create</w:t>
-      </w:r>
-      <w:r>
-        <w:rPr>
-          <w:rFonts w:ascii="Arial" w:hAnsi="Arial" w:cs="Arial"/>
-          <w:color w:val="000000"/>
-          <w:sz w:val="22"/>
-          <w:szCs w:val="22"/>
-          <w:lang w:val="ru-RU"/>
-        </w:rPr>
-        <w:t xml:space="preserve"> </w:t>
-      </w:r>
-      <w:r>
-        <w:rPr>
-          <w:rFonts w:ascii="Arial" w:hAnsi="Arial" w:cs="Arial"/>
-          <w:color w:val="000000"/>
-          <w:sz w:val="22"/>
-          <w:szCs w:val="22"/>
-          <w:lang w:val="ru-RU"/>
-        </w:rPr>
-        <w:t>не пропускает</w:t>
-      </w:r>
-      <w:r>
-        <w:rPr>
-          <w:rFonts w:ascii="Arial" w:hAnsi="Arial" w:cs="Arial"/>
-          <w:color w:val="000000"/>
-          <w:sz w:val="22"/>
-          <w:szCs w:val="22"/>
-          <w:lang w:val="ru-RU"/>
-        </w:rPr>
-        <w:t xml:space="preserve"> </w:t>
-      </w:r>
-      <w:r>
-        <w:rPr>
-          <w:rFonts w:ascii="Arial" w:hAnsi="Arial" w:cs="Arial"/>
-          <w:color w:val="000000"/>
-          <w:sz w:val="22"/>
-          <w:szCs w:val="22"/>
-        </w:rPr>
-        <w:t>duration</w:t>
-      </w:r>
-      <w:r>
-        <w:rPr>
-          <w:rFonts w:ascii="Arial" w:hAnsi="Arial" w:cs="Arial"/>
-          <w:color w:val="000000"/>
-          <w:sz w:val="22"/>
-          <w:szCs w:val="22"/>
-          <w:lang w:val="ru-RU"/>
-        </w:rPr>
-        <w:t xml:space="preserve"> = 0</w:t>
+          <w:color w:val="000000" w:themeColor="text1"/>
+          <w:sz w:val="22"/>
+          <w:szCs w:val="22"/>
+          <w:lang w:val="ru-RU"/>
+        </w:rPr>
+      </w:pPr>
+      <w:proofErr w:type="spellStart"/>
+      <w:r>
+        <w:rPr>
+          <w:rFonts w:ascii="Arial" w:hAnsi="Arial" w:cs="Arial"/>
+          <w:color w:val="000000" w:themeColor="text1"/>
+          <w:sz w:val="22"/>
+          <w:szCs w:val="22"/>
+        </w:rPr>
+        <w:t>GrouppedView</w:t>
+      </w:r>
+      <w:proofErr w:type="spellEnd"/>
+      <w:r>
+        <w:rPr>
+          <w:rFonts w:ascii="Arial" w:hAnsi="Arial" w:cs="Arial"/>
+          <w:color w:val="000000" w:themeColor="text1"/>
+          <w:sz w:val="22"/>
+          <w:szCs w:val="22"/>
+          <w:lang w:val="ru-RU"/>
+        </w:rPr>
+        <w:t>.</w:t>
+      </w:r>
+      <w:r>
+        <w:rPr>
+          <w:rFonts w:ascii="Arial" w:hAnsi="Arial" w:cs="Arial"/>
+          <w:color w:val="000000" w:themeColor="text1"/>
+          <w:sz w:val="22"/>
+          <w:szCs w:val="22"/>
+          <w:lang w:val="ru-RU"/>
+        </w:rPr>
+        <w:t xml:space="preserve"> </w:t>
+      </w:r>
+      <w:r>
+        <w:rPr>
+          <w:rFonts w:ascii="Arial" w:hAnsi="Arial" w:cs="Arial"/>
+          <w:color w:val="000000" w:themeColor="text1"/>
+          <w:sz w:val="22"/>
+          <w:szCs w:val="22"/>
+          <w:lang w:val="ru-RU"/>
+        </w:rPr>
+        <w:t xml:space="preserve">Группировка по </w:t>
+      </w:r>
+      <w:r>
+        <w:rPr>
+          <w:rFonts w:ascii="Arial" w:hAnsi="Arial" w:cs="Arial"/>
+          <w:color w:val="000000" w:themeColor="text1"/>
+          <w:sz w:val="22"/>
+          <w:szCs w:val="22"/>
+        </w:rPr>
+        <w:t>Broker</w:t>
+      </w:r>
+      <w:r>
+        <w:rPr>
+          <w:rFonts w:ascii="Arial" w:hAnsi="Arial" w:cs="Arial"/>
+          <w:color w:val="000000" w:themeColor="text1"/>
+          <w:sz w:val="22"/>
+          <w:szCs w:val="22"/>
+          <w:lang w:val="ru-RU"/>
+        </w:rPr>
+        <w:t xml:space="preserve"> </w:t>
+      </w:r>
+      <w:r>
+        <w:rPr>
+          <w:rFonts w:ascii="Arial" w:hAnsi="Arial" w:cs="Arial"/>
+          <w:color w:val="000000" w:themeColor="text1"/>
+          <w:sz w:val="22"/>
+          <w:szCs w:val="22"/>
+          <w:lang w:val="ru-RU"/>
+        </w:rPr>
+        <w:t>возвращает все записи в группе.</w:t>
+      </w:r>
+      <w:r>
+        <w:rPr>
+          <w:rFonts w:ascii="Arial" w:hAnsi="Arial" w:cs="Arial"/>
+          <w:color w:val="000000" w:themeColor="text1"/>
+          <w:sz w:val="22"/>
+          <w:szCs w:val="22"/>
+          <w:lang w:val="ru-RU"/>
+        </w:rPr>
+        <w:t xml:space="preserve"> </w:t>
       </w:r>
     </w:p>
     <w:p>
@@ -4511,96 +4712,98 @@
           <w:numId w:val="1"/>
         </w:numPr>
         <w:spacing w:before="0" w:beforeAutospacing="0" w:after="0" w:afterAutospacing="0"/>
-        <w:rPr>
-          <w:rFonts w:ascii="Arial" w:hAnsi="Arial" w:cs="Arial"/>
-          <w:b/>
-          <w:bCs/>
-          <w:color w:val="000000"/>
-          <w:sz w:val="22"/>
-          <w:szCs w:val="22"/>
-          <w:lang w:val="ru-RU"/>
-        </w:rPr>
-      </w:pPr>
-      <w:r>
-        <w:rPr>
-          <w:rFonts w:ascii="Arial" w:hAnsi="Arial" w:cs="Arial"/>
-          <w:color w:val="000000"/>
-          <w:sz w:val="22"/>
-          <w:szCs w:val="22"/>
-        </w:rPr>
-        <w:t>Update</w:t>
-      </w:r>
-      <w:r>
-        <w:rPr>
-          <w:rFonts w:ascii="Arial" w:hAnsi="Arial" w:cs="Arial"/>
-          <w:color w:val="000000"/>
-          <w:sz w:val="22"/>
-          <w:szCs w:val="22"/>
-          <w:lang w:val="ru-RU"/>
-        </w:rPr>
-        <w:t xml:space="preserve"> </w:t>
-      </w:r>
-      <w:r>
-        <w:rPr>
-          <w:rFonts w:ascii="Arial" w:hAnsi="Arial" w:cs="Arial"/>
-          <w:color w:val="000000"/>
-          <w:sz w:val="22"/>
-          <w:szCs w:val="22"/>
-          <w:lang w:val="ru-RU"/>
-        </w:rPr>
-        <w:t xml:space="preserve">не позволяет </w:t>
-      </w:r>
-      <w:r>
-        <w:rPr>
-          <w:rFonts w:ascii="Arial" w:hAnsi="Arial" w:cs="Arial"/>
-          <w:color w:val="000000"/>
-          <w:sz w:val="22"/>
-          <w:szCs w:val="22"/>
-        </w:rPr>
-        <w:t>Title</w:t>
-      </w:r>
-      <w:r>
-        <w:rPr>
-          <w:rFonts w:ascii="Arial" w:hAnsi="Arial" w:cs="Arial"/>
-          <w:color w:val="000000"/>
-          <w:sz w:val="22"/>
-          <w:szCs w:val="22"/>
-          <w:lang w:val="ru-RU"/>
-        </w:rPr>
-        <w:t xml:space="preserve"> </w:t>
-      </w:r>
-      <w:r>
-        <w:rPr>
-          <w:rFonts w:ascii="Arial" w:hAnsi="Arial" w:cs="Arial"/>
-          <w:color w:val="000000"/>
-          <w:sz w:val="22"/>
-          <w:szCs w:val="22"/>
-          <w:lang w:val="ru-RU"/>
-        </w:rPr>
-        <w:t xml:space="preserve">иметь меньше </w:t>
-      </w:r>
-      <w:proofErr w:type="gramStart"/>
-      <w:r>
-        <w:rPr>
-          <w:rFonts w:ascii="Arial" w:hAnsi="Arial" w:cs="Arial"/>
-          <w:color w:val="000000"/>
-          <w:sz w:val="22"/>
-          <w:szCs w:val="22"/>
-          <w:lang w:val="ru-RU"/>
-        </w:rPr>
-        <w:t>24 символов</w:t>
-      </w:r>
-      <w:proofErr w:type="gramEnd"/>
-      <w:r>
-        <w:rPr>
-          <w:rFonts w:ascii="Arial" w:hAnsi="Arial" w:cs="Arial"/>
-          <w:color w:val="000000"/>
-          <w:sz w:val="22"/>
-          <w:szCs w:val="22"/>
-          <w:lang w:val="ru-RU"/>
-        </w:rPr>
-        <w:t xml:space="preserve"> вместо 12.</w:t>
-      </w:r>
+        <w:textAlignment w:val="baseline"/>
+        <w:rPr>
+          <w:rFonts w:ascii="Arial" w:hAnsi="Arial" w:cs="Arial"/>
+          <w:color w:val="000000" w:themeColor="text1"/>
+          <w:sz w:val="22"/>
+          <w:szCs w:val="22"/>
+          <w:lang w:val="ru-RU"/>
+        </w:rPr>
+      </w:pPr>
+      <w:proofErr w:type="spellStart"/>
+      <w:r>
+        <w:rPr>
+          <w:rFonts w:ascii="Arial" w:hAnsi="Arial" w:cs="Arial"/>
+          <w:color w:val="000000" w:themeColor="text1"/>
+          <w:sz w:val="22"/>
+          <w:szCs w:val="22"/>
+        </w:rPr>
+        <w:t>GrouppedView</w:t>
+      </w:r>
+      <w:proofErr w:type="spellEnd"/>
+      <w:r>
+        <w:rPr>
+          <w:rFonts w:ascii="Arial" w:hAnsi="Arial" w:cs="Arial"/>
+          <w:color w:val="000000" w:themeColor="text1"/>
+          <w:sz w:val="22"/>
+          <w:szCs w:val="22"/>
+          <w:lang w:val="ru-RU"/>
+        </w:rPr>
+        <w:t>.</w:t>
+      </w:r>
+      <w:r>
+        <w:rPr>
+          <w:rFonts w:ascii="Arial" w:hAnsi="Arial" w:cs="Arial"/>
+          <w:color w:val="000000" w:themeColor="text1"/>
+          <w:sz w:val="22"/>
+          <w:szCs w:val="22"/>
+          <w:lang w:val="ru-RU"/>
+        </w:rPr>
+        <w:t xml:space="preserve"> </w:t>
+      </w:r>
+      <w:r>
+        <w:rPr>
+          <w:rFonts w:ascii="Arial" w:hAnsi="Arial" w:cs="Arial"/>
+          <w:color w:val="000000" w:themeColor="text1"/>
+          <w:sz w:val="22"/>
+          <w:szCs w:val="22"/>
+          <w:lang w:val="ru-RU"/>
+        </w:rPr>
+        <w:t xml:space="preserve">При указании невалидного значения в </w:t>
+      </w:r>
+      <w:proofErr w:type="spellStart"/>
+      <w:r>
+        <w:rPr>
+          <w:rFonts w:ascii="Arial" w:hAnsi="Arial" w:cs="Arial"/>
+          <w:color w:val="000000" w:themeColor="text1"/>
+          <w:sz w:val="22"/>
+          <w:szCs w:val="22"/>
+        </w:rPr>
+        <w:t>GroupBy</w:t>
+      </w:r>
+      <w:proofErr w:type="spellEnd"/>
+      <w:r>
+        <w:rPr>
+          <w:rFonts w:ascii="Arial" w:hAnsi="Arial" w:cs="Arial"/>
+          <w:color w:val="000000" w:themeColor="text1"/>
+          <w:sz w:val="22"/>
+          <w:szCs w:val="22"/>
+          <w:lang w:val="ru-RU"/>
+        </w:rPr>
+        <w:t xml:space="preserve"> </w:t>
+      </w:r>
+      <w:r>
+        <w:rPr>
+          <w:rFonts w:ascii="Arial" w:hAnsi="Arial" w:cs="Arial"/>
+          <w:color w:val="000000" w:themeColor="text1"/>
+          <w:sz w:val="22"/>
+          <w:szCs w:val="22"/>
+          <w:lang w:val="ru-RU"/>
+        </w:rPr>
+        <w:t xml:space="preserve">происходит группировка по </w:t>
+      </w:r>
+      <w:proofErr w:type="spellStart"/>
+      <w:r>
+        <w:rPr>
+          <w:rFonts w:ascii="Arial" w:hAnsi="Arial" w:cs="Arial"/>
+          <w:color w:val="000000" w:themeColor="text1"/>
+          <w:sz w:val="22"/>
+          <w:szCs w:val="22"/>
+        </w:rPr>
+        <w:t>InteractionType</w:t>
+      </w:r>
+      <w:proofErr w:type="spellEnd"/>
     </w:p>
     <w:p>
       <w:pPr>
@@ -4610,175 +4813,15 @@
           <w:numId w:val="1"/>
         </w:numPr>
         <w:spacing w:before="0" w:beforeAutospacing="0" w:after="0" w:afterAutospacing="0"/>
-        <w:rPr>
-          <w:rFonts w:ascii="Arial" w:hAnsi="Arial" w:cs="Arial"/>
-          <w:b/>
-          <w:bCs/>
-          <w:color w:val="000000"/>
-          <w:sz w:val="22"/>
-          <w:szCs w:val="22"/>
-          <w:lang w:val="ru-RU"/>
-        </w:rPr>
-      </w:pPr>
-      <w:r>
-        <w:rPr>
-          <w:rFonts w:ascii="Arial" w:hAnsi="Arial" w:cs="Arial"/>
-          <w:color w:val="000000"/>
-          <w:sz w:val="22"/>
-          <w:szCs w:val="22"/>
-        </w:rPr>
-        <w:t>Interaction</w:t>
-      </w:r>
-      <w:r>
-        <w:rPr>
-          <w:rFonts w:ascii="Arial" w:hAnsi="Arial" w:cs="Arial"/>
-          <w:color w:val="000000"/>
-          <w:sz w:val="22"/>
-          <w:szCs w:val="22"/>
-          <w:lang w:val="ru-RU"/>
-        </w:rPr>
-        <w:t>/</w:t>
-      </w:r>
-      <w:r>
-        <w:rPr>
-          <w:rFonts w:ascii="Arial" w:hAnsi="Arial" w:cs="Arial"/>
-          <w:color w:val="000000"/>
-          <w:sz w:val="22"/>
-          <w:szCs w:val="22"/>
-        </w:rPr>
-        <w:t>Delete</w:t>
-      </w:r>
-      <w:r>
-        <w:rPr>
-          <w:rFonts w:ascii="Arial" w:hAnsi="Arial" w:cs="Arial"/>
-          <w:color w:val="000000"/>
-          <w:sz w:val="22"/>
-          <w:szCs w:val="22"/>
-          <w:lang w:val="ru-RU"/>
-        </w:rPr>
-        <w:t xml:space="preserve"> </w:t>
-      </w:r>
-      <w:r>
-        <w:rPr>
-          <w:rFonts w:ascii="Arial" w:hAnsi="Arial" w:cs="Arial"/>
-          <w:color w:val="000000"/>
-          <w:sz w:val="22"/>
-          <w:szCs w:val="22"/>
-          <w:lang w:val="ru-RU"/>
-        </w:rPr>
-        <w:t>возвращает</w:t>
-      </w:r>
-      <w:r>
-        <w:rPr>
-          <w:rFonts w:ascii="Arial" w:hAnsi="Arial" w:cs="Arial"/>
-          <w:color w:val="000000"/>
-          <w:sz w:val="22"/>
-          <w:szCs w:val="22"/>
-          <w:lang w:val="ru-RU"/>
-        </w:rPr>
-        <w:t xml:space="preserve"> </w:t>
-      </w:r>
-      <w:proofErr w:type="spellStart"/>
-      <w:r>
-        <w:rPr>
-          <w:rFonts w:ascii="Arial" w:hAnsi="Arial" w:cs="Arial"/>
-          <w:color w:val="000000"/>
-          <w:sz w:val="22"/>
-          <w:szCs w:val="22"/>
-        </w:rPr>
-        <w:t>InternalServerError</w:t>
-      </w:r>
-      <w:proofErr w:type="spellEnd"/>
-      <w:r>
-        <w:rPr>
-          <w:rFonts w:ascii="Arial" w:hAnsi="Arial" w:cs="Arial"/>
-          <w:color w:val="000000"/>
-          <w:sz w:val="22"/>
-          <w:szCs w:val="22"/>
-          <w:lang w:val="ru-RU"/>
-        </w:rPr>
-        <w:t xml:space="preserve"> </w:t>
-      </w:r>
-      <w:r>
-        <w:rPr>
-          <w:rFonts w:ascii="Arial" w:hAnsi="Arial" w:cs="Arial"/>
-          <w:color w:val="000000"/>
-          <w:sz w:val="22"/>
-          <w:szCs w:val="22"/>
-          <w:lang w:val="ru-RU"/>
-        </w:rPr>
-        <w:t>вместо</w:t>
-      </w:r>
-      <w:r>
-        <w:rPr>
-          <w:rFonts w:ascii="Arial" w:hAnsi="Arial" w:cs="Arial"/>
-          <w:color w:val="000000"/>
-          <w:sz w:val="22"/>
-          <w:szCs w:val="22"/>
-          <w:lang w:val="ru-RU"/>
-        </w:rPr>
-        <w:t xml:space="preserve"> </w:t>
-      </w:r>
-      <w:proofErr w:type="spellStart"/>
-      <w:r>
-        <w:rPr>
-          <w:rFonts w:ascii="Arial" w:hAnsi="Arial" w:cs="Arial"/>
-          <w:color w:val="000000"/>
-          <w:sz w:val="22"/>
-          <w:szCs w:val="22"/>
-        </w:rPr>
-        <w:t>NotFound</w:t>
-      </w:r>
-      <w:proofErr w:type="spellEnd"/>
-      <w:r>
-        <w:rPr>
-          <w:rFonts w:ascii="Arial" w:hAnsi="Arial" w:cs="Arial"/>
-          <w:color w:val="000000"/>
-          <w:sz w:val="22"/>
-          <w:szCs w:val="22"/>
-          <w:lang w:val="ru-RU"/>
-        </w:rPr>
-        <w:t xml:space="preserve">, если предоставлен </w:t>
-      </w:r>
-      <w:r>
-        <w:rPr>
-          <w:rFonts w:ascii="Arial" w:hAnsi="Arial" w:cs="Arial"/>
-          <w:color w:val="000000"/>
-          <w:sz w:val="22"/>
-          <w:szCs w:val="22"/>
-          <w:lang w:val="ru-RU"/>
-        </w:rPr>
-        <w:t>«левый</w:t>
-      </w:r>
-      <w:r>
-        <w:rPr>
-          <w:rFonts w:ascii="Arial" w:hAnsi="Arial" w:cs="Arial"/>
-          <w:color w:val="000000"/>
-          <w:sz w:val="22"/>
-          <w:szCs w:val="22"/>
-          <w:lang w:val="ru-RU"/>
-        </w:rPr>
-        <w:t>»</w:t>
-      </w:r>
-      <w:r>
-        <w:rPr>
-          <w:rFonts w:ascii="Arial" w:hAnsi="Arial" w:cs="Arial"/>
-          <w:color w:val="000000"/>
-          <w:sz w:val="22"/>
-          <w:szCs w:val="22"/>
-          <w:lang w:val="ru-RU"/>
-        </w:rPr>
-        <w:t xml:space="preserve"> </w:t>
-      </w:r>
-      <w:r>
-        <w:rPr>
-          <w:rFonts w:ascii="Arial" w:hAnsi="Arial" w:cs="Arial"/>
-          <w:color w:val="000000"/>
-          <w:sz w:val="22"/>
-          <w:szCs w:val="22"/>
-        </w:rPr>
-        <w:t>ID</w:t>
-      </w:r>
+        <w:textAlignment w:val="baseline"/>
+        <w:rPr>
+          <w:rFonts w:ascii="Arial" w:hAnsi="Arial" w:cs="Arial"/>
+          <w:color w:val="000000" w:themeColor="text1"/>
+          <w:sz w:val="22"/>
+          <w:szCs w:val="22"/>
+          <w:lang w:val="ru-RU"/>
+        </w:rPr>
+      </w:pPr>
     </w:p>
     <w:p>
       <w:pPr>
@@ -4788,73 +4831,52 @@
           <w:numId w:val="1"/>
         </w:numPr>
         <w:spacing w:before="0" w:beforeAutospacing="0" w:after="0" w:afterAutospacing="0"/>
-        <w:rPr>
-          <w:rFonts w:ascii="Arial" w:hAnsi="Arial" w:cs="Arial"/>
-          <w:b/>
-          <w:bCs/>
-          <w:color w:val="000000"/>
-          <w:sz w:val="22"/>
-          <w:szCs w:val="22"/>
-          <w:lang w:val="ru-RU"/>
-        </w:rPr>
-      </w:pPr>
-      <w:r>
-        <w:rPr>
-          <w:rFonts w:ascii="Arial" w:hAnsi="Arial" w:cs="Arial"/>
-          <w:color w:val="000000"/>
-          <w:sz w:val="22"/>
-          <w:szCs w:val="22"/>
-        </w:rPr>
-        <w:t>Event</w:t>
-      </w:r>
-      <w:r>
-        <w:rPr>
-          <w:rFonts w:ascii="Arial" w:hAnsi="Arial" w:cs="Arial"/>
-          <w:color w:val="000000"/>
-          <w:sz w:val="22"/>
-          <w:szCs w:val="22"/>
-          <w:lang w:val="ru-RU"/>
-        </w:rPr>
-        <w:t>/</w:t>
-      </w:r>
-      <w:r>
-        <w:rPr>
-          <w:rFonts w:ascii="Arial" w:hAnsi="Arial" w:cs="Arial"/>
-          <w:color w:val="000000"/>
-          <w:sz w:val="22"/>
-          <w:szCs w:val="22"/>
-        </w:rPr>
-        <w:t>Update</w:t>
-      </w:r>
-      <w:r>
-        <w:rPr>
-          <w:rFonts w:ascii="Arial" w:hAnsi="Arial" w:cs="Arial"/>
-          <w:color w:val="000000"/>
-          <w:sz w:val="22"/>
-          <w:szCs w:val="22"/>
-          <w:lang w:val="ru-RU"/>
-        </w:rPr>
-        <w:t xml:space="preserve"> </w:t>
-      </w:r>
-      <w:r>
-        <w:rPr>
-          <w:rFonts w:ascii="Arial" w:hAnsi="Arial" w:cs="Arial"/>
-          <w:color w:val="000000"/>
-          <w:sz w:val="22"/>
-          <w:szCs w:val="22"/>
-          <w:lang w:val="ru-RU"/>
-        </w:rPr>
-        <w:t xml:space="preserve">не записывает поле </w:t>
-      </w:r>
-      <w:r>
-        <w:rPr>
-          <w:rFonts w:ascii="Arial" w:hAnsi="Arial" w:cs="Arial"/>
-          <w:color w:val="000000"/>
-          <w:sz w:val="22"/>
-          <w:szCs w:val="22"/>
-        </w:rPr>
-        <w:t>Sectors</w:t>
-      </w:r>
+        <w:textAlignment w:val="baseline"/>
+        <w:rPr>
+          <w:rFonts w:ascii="Arial" w:hAnsi="Arial" w:cs="Arial"/>
+          <w:color w:val="000000" w:themeColor="text1"/>
+          <w:sz w:val="22"/>
+          <w:szCs w:val="22"/>
+          <w:lang w:val="ru-RU"/>
+        </w:rPr>
+      </w:pPr>
+      <w:r>
+        <w:rPr>
+          <w:rFonts w:ascii="Arial" w:hAnsi="Arial" w:cs="Arial"/>
+          <w:color w:val="000000" w:themeColor="text1"/>
+          <w:sz w:val="22"/>
+          <w:szCs w:val="22"/>
+          <w:lang w:val="ru-RU"/>
+        </w:rPr>
+        <w:t>2</w:t>
+      </w:r>
+      <w:r>
+        <w:rPr>
+          <w:rFonts w:ascii="Arial" w:hAnsi="Arial" w:cs="Arial"/>
+          <w:color w:val="000000" w:themeColor="text1"/>
+          <w:sz w:val="22"/>
+          <w:szCs w:val="22"/>
+          <w:lang w:val="ru-RU"/>
+        </w:rPr>
+        <w:t>1</w:t>
+      </w:r>
+      <w:bookmarkStart w:id="0" w:name="_GoBack"/>
+      <w:bookmarkEnd w:id="0"/>
+    </w:p>
+    <w:p>
+      <w:pPr>
+        <w:pStyle w:val="NormalWeb"/>
+        <w:spacing w:before="0" w:beforeAutospacing="0" w:after="0" w:afterAutospacing="0"/>
+        <w:ind w:left="360"/>
+        <w:textAlignment w:val="baseline"/>
+        <w:rPr>
+          <w:rFonts w:ascii="Arial" w:hAnsi="Arial" w:cs="Arial"/>
+          <w:color w:val="000000" w:themeColor="text1"/>
+          <w:sz w:val="22"/>
+          <w:szCs w:val="22"/>
+          <w:lang w:val="ru-RU"/>
+        </w:rPr>
+      </w:pPr>
     </w:p>
     <w:p>
       <w:pPr>
@@ -4864,141 +4886,36 @@
           <w:numId w:val="1"/>
         </w:numPr>
         <w:spacing w:before="0" w:beforeAutospacing="0" w:after="0" w:afterAutospacing="0"/>
+        <w:textAlignment w:val="baseline"/>
+        <w:rPr>
+          <w:rFonts w:ascii="Arial" w:hAnsi="Arial" w:cs="Arial"/>
+          <w:color w:val="000000" w:themeColor="text1"/>
+          <w:sz w:val="22"/>
+          <w:szCs w:val="22"/>
+          <w:lang w:val="ru-RU"/>
+        </w:rPr>
+      </w:pPr>
+    </w:p>
+    <w:p>
+      <w:pPr>
+        <w:pStyle w:val="NormalWeb"/>
+        <w:spacing w:before="0" w:beforeAutospacing="0" w:after="0" w:afterAutospacing="0"/>
         <w:rPr>
           <w:rFonts w:ascii="Arial" w:hAnsi="Arial" w:cs="Arial"/>
           <w:b/>
           <w:bCs/>
-          <w:color w:val="000000"/>
-          <w:sz w:val="22"/>
-          <w:szCs w:val="22"/>
-        </w:rPr>
-      </w:pPr>
-      <w:r>
-        <w:rPr>
-          <w:rFonts w:ascii="Arial" w:hAnsi="Arial" w:cs="Arial"/>
-          <w:color w:val="000000"/>
-          <w:sz w:val="22"/>
-          <w:szCs w:val="22"/>
-        </w:rPr>
-        <w:t xml:space="preserve">Event/Create </w:t>
-      </w:r>
-      <w:r>
-        <w:rPr>
-          <w:rFonts w:ascii="Arial" w:hAnsi="Arial" w:cs="Arial"/>
-          <w:color w:val="000000"/>
-          <w:sz w:val="22"/>
-          <w:szCs w:val="22"/>
-          <w:lang w:val="ru-RU"/>
-        </w:rPr>
-        <w:t>всегда</w:t>
-      </w:r>
-      <w:r>
-        <w:rPr>
-          <w:rFonts w:ascii="Arial" w:hAnsi="Arial" w:cs="Arial"/>
-          <w:color w:val="000000"/>
-          <w:sz w:val="22"/>
-          <w:szCs w:val="22"/>
-        </w:rPr>
-        <w:t xml:space="preserve"> </w:t>
-      </w:r>
-      <w:r>
-        <w:rPr>
-          <w:rFonts w:ascii="Arial" w:hAnsi="Arial" w:cs="Arial"/>
-          <w:color w:val="000000"/>
-          <w:sz w:val="22"/>
-          <w:szCs w:val="22"/>
-          <w:lang w:val="ru-RU"/>
-        </w:rPr>
-        <w:t>записывает</w:t>
-      </w:r>
-      <w:r>
-        <w:rPr>
-          <w:rFonts w:ascii="Arial" w:hAnsi="Arial" w:cs="Arial"/>
-          <w:color w:val="000000"/>
-          <w:sz w:val="22"/>
-          <w:szCs w:val="22"/>
-        </w:rPr>
-        <w:t xml:space="preserve"> </w:t>
-      </w:r>
-      <w:r>
-        <w:rPr>
-          <w:rFonts w:ascii="Arial" w:hAnsi="Arial" w:cs="Arial"/>
-          <w:color w:val="000000"/>
-          <w:sz w:val="22"/>
-          <w:szCs w:val="22"/>
-          <w:lang w:val="ru-RU"/>
-        </w:rPr>
-        <w:t>поле</w:t>
-      </w:r>
-      <w:r>
-        <w:rPr>
-          <w:rFonts w:ascii="Arial" w:hAnsi="Arial" w:cs="Arial"/>
-          <w:color w:val="000000"/>
-          <w:sz w:val="22"/>
-          <w:szCs w:val="22"/>
-        </w:rPr>
-        <w:t xml:space="preserve"> </w:t>
-      </w:r>
-      <w:proofErr w:type="spellStart"/>
-      <w:r>
-        <w:rPr>
-          <w:rFonts w:ascii="Arial" w:hAnsi="Arial" w:cs="Arial"/>
-          <w:color w:val="000000"/>
-          <w:sz w:val="22"/>
-          <w:szCs w:val="22"/>
-        </w:rPr>
-        <w:t>InteractionType</w:t>
-      </w:r>
-      <w:proofErr w:type="spellEnd"/>
-      <w:r>
-        <w:rPr>
-          <w:rFonts w:ascii="Arial" w:hAnsi="Arial" w:cs="Arial"/>
-          <w:color w:val="000000"/>
-          <w:sz w:val="22"/>
-          <w:szCs w:val="22"/>
-        </w:rPr>
-        <w:t xml:space="preserve"> </w:t>
-      </w:r>
-      <w:r>
-        <w:rPr>
-          <w:rFonts w:ascii="Arial" w:hAnsi="Arial" w:cs="Arial"/>
-          <w:color w:val="000000"/>
-          <w:sz w:val="22"/>
-          <w:szCs w:val="22"/>
-          <w:lang w:val="ru-RU"/>
-        </w:rPr>
-        <w:t>как</w:t>
-      </w:r>
-      <w:r>
-        <w:rPr>
-          <w:rFonts w:ascii="Arial" w:hAnsi="Arial" w:cs="Arial"/>
-          <w:color w:val="000000"/>
-          <w:sz w:val="22"/>
-          <w:szCs w:val="22"/>
-        </w:rPr>
-        <w:t xml:space="preserve"> </w:t>
-      </w:r>
-      <w:r>
-        <w:rPr>
-          <w:rFonts w:ascii="Arial" w:hAnsi="Arial" w:cs="Arial"/>
-          <w:color w:val="000000"/>
-          <w:sz w:val="22"/>
-          <w:szCs w:val="22"/>
-        </w:rPr>
-        <w:t>Conference.</w:t>
-      </w:r>
-    </w:p>
-    <w:p/>
+          <w:color w:val="FF0000"/>
+          <w:sz w:val="22"/>
+          <w:szCs w:val="22"/>
+          <w:lang w:val="ru-RU"/>
+        </w:rPr>
+      </w:pPr>
+    </w:p>
     <w:p>
       <w:pPr>
         <w:pStyle w:val="NormalWeb"/>
         <w:spacing w:before="0" w:beforeAutospacing="0" w:after="0" w:afterAutospacing="0"/>
         <w:rPr>
-          <w:lang w:val="ru-RU"/>
-        </w:rPr>
-      </w:pPr>
-      <w:r>
-        <w:rPr>
           <w:rFonts w:ascii="Arial" w:hAnsi="Arial" w:cs="Arial"/>
           <w:b/>
           <w:bCs/>
@@ -5007,7 +4924,716 @@
           <w:szCs w:val="22"/>
           <w:lang w:val="ru-RU"/>
         </w:rPr>
-        <w:lastRenderedPageBreak/>
+      </w:pPr>
+    </w:p>
+    <w:p>
+      <w:pPr>
+        <w:pStyle w:val="NormalWeb"/>
+        <w:spacing w:before="0" w:beforeAutospacing="0" w:after="0" w:afterAutospacing="0"/>
+        <w:rPr>
+          <w:lang w:val="ru-RU"/>
+        </w:rPr>
+      </w:pPr>
+      <w:r>
+        <w:rPr>
+          <w:rFonts w:ascii="Arial" w:hAnsi="Arial" w:cs="Arial"/>
+          <w:b/>
+          <w:bCs/>
+          <w:color w:val="000000"/>
+          <w:sz w:val="22"/>
+          <w:szCs w:val="22"/>
+          <w:lang w:val="ru-RU"/>
+        </w:rPr>
+        <w:t>Не исправленные</w:t>
+      </w:r>
+      <w:r>
+        <w:rPr>
+          <w:rFonts w:ascii="Arial" w:hAnsi="Arial" w:cs="Arial"/>
+          <w:b/>
+          <w:bCs/>
+          <w:color w:val="000000"/>
+          <w:sz w:val="22"/>
+          <w:szCs w:val="22"/>
+          <w:lang w:val="ru-RU"/>
+        </w:rPr>
+        <w:t xml:space="preserve"> баги:</w:t>
+      </w:r>
+    </w:p>
+    <w:p>
+      <w:pPr>
+        <w:pStyle w:val="NormalWeb"/>
+        <w:numPr>
+          <w:ilvl w:val="0"/>
+          <w:numId w:val="1"/>
+        </w:numPr>
+        <w:spacing w:before="0" w:beforeAutospacing="0" w:after="0" w:afterAutospacing="0"/>
+        <w:textAlignment w:val="baseline"/>
+        <w:rPr>
+          <w:rFonts w:ascii="Arial" w:hAnsi="Arial" w:cs="Arial"/>
+          <w:color w:val="000000"/>
+          <w:sz w:val="22"/>
+          <w:szCs w:val="22"/>
+          <w:lang w:val="ru-RU"/>
+        </w:rPr>
+      </w:pPr>
+      <w:r>
+        <w:rPr>
+          <w:rFonts w:ascii="Arial" w:hAnsi="Arial" w:cs="Arial"/>
+          <w:color w:val="000000"/>
+          <w:sz w:val="22"/>
+          <w:szCs w:val="22"/>
+        </w:rPr>
+        <w:t>Login</w:t>
+      </w:r>
+      <w:r>
+        <w:rPr>
+          <w:rFonts w:ascii="Arial" w:hAnsi="Arial" w:cs="Arial"/>
+          <w:color w:val="000000"/>
+          <w:sz w:val="22"/>
+          <w:szCs w:val="22"/>
+          <w:lang w:val="ru-RU"/>
+        </w:rPr>
+        <w:t xml:space="preserve"> падает при длине больше 50 символов.</w:t>
+      </w:r>
+    </w:p>
+    <w:p>
+      <w:pPr>
+        <w:pStyle w:val="NormalWeb"/>
+        <w:numPr>
+          <w:ilvl w:val="0"/>
+          <w:numId w:val="1"/>
+        </w:numPr>
+        <w:spacing w:before="0" w:beforeAutospacing="0" w:after="0" w:afterAutospacing="0"/>
+        <w:textAlignment w:val="baseline"/>
+        <w:rPr>
+          <w:rFonts w:ascii="Arial" w:hAnsi="Arial" w:cs="Arial"/>
+          <w:color w:val="000000" w:themeColor="text1"/>
+          <w:sz w:val="22"/>
+          <w:szCs w:val="22"/>
+          <w:lang w:val="ru-RU"/>
+        </w:rPr>
+      </w:pPr>
+      <w:r>
+        <w:rPr>
+          <w:rFonts w:ascii="Arial" w:hAnsi="Arial" w:cs="Arial"/>
+          <w:color w:val="000000" w:themeColor="text1"/>
+          <w:sz w:val="22"/>
+          <w:szCs w:val="22"/>
+        </w:rPr>
+        <w:t>Interaction</w:t>
+      </w:r>
+      <w:r>
+        <w:rPr>
+          <w:rFonts w:ascii="Arial" w:hAnsi="Arial" w:cs="Arial"/>
+          <w:color w:val="000000" w:themeColor="text1"/>
+          <w:sz w:val="22"/>
+          <w:szCs w:val="22"/>
+          <w:lang w:val="ru-RU"/>
+        </w:rPr>
+        <w:t>/</w:t>
+      </w:r>
+      <w:proofErr w:type="spellStart"/>
+      <w:r>
+        <w:rPr>
+          <w:rFonts w:ascii="Arial" w:hAnsi="Arial" w:cs="Arial"/>
+          <w:color w:val="000000" w:themeColor="text1"/>
+          <w:sz w:val="22"/>
+          <w:szCs w:val="22"/>
+        </w:rPr>
+        <w:t>GetById</w:t>
+      </w:r>
+      <w:proofErr w:type="spellEnd"/>
+      <w:r>
+        <w:rPr>
+          <w:rFonts w:ascii="Arial" w:hAnsi="Arial" w:cs="Arial"/>
+          <w:color w:val="000000" w:themeColor="text1"/>
+          <w:sz w:val="22"/>
+          <w:szCs w:val="22"/>
+          <w:lang w:val="ru-RU"/>
+        </w:rPr>
+        <w:t xml:space="preserve"> выполняется даже если сессия не предоставлена</w:t>
+      </w:r>
+    </w:p>
+    <w:p>
+      <w:pPr>
+        <w:pStyle w:val="NormalWeb"/>
+        <w:numPr>
+          <w:ilvl w:val="0"/>
+          <w:numId w:val="1"/>
+        </w:numPr>
+        <w:spacing w:before="0" w:beforeAutospacing="0" w:after="0" w:afterAutospacing="0"/>
+        <w:textAlignment w:val="baseline"/>
+        <w:rPr>
+          <w:rFonts w:ascii="Arial" w:hAnsi="Arial" w:cs="Arial"/>
+          <w:color w:val="000000"/>
+          <w:sz w:val="22"/>
+          <w:szCs w:val="22"/>
+          <w:lang w:val="ru-RU"/>
+        </w:rPr>
+      </w:pPr>
+      <w:r>
+        <w:rPr>
+          <w:rFonts w:ascii="Arial" w:hAnsi="Arial" w:cs="Arial"/>
+          <w:color w:val="000000"/>
+          <w:sz w:val="22"/>
+          <w:szCs w:val="22"/>
+        </w:rPr>
+        <w:t>Create</w:t>
+      </w:r>
+      <w:r>
+        <w:rPr>
+          <w:rFonts w:ascii="Arial" w:hAnsi="Arial" w:cs="Arial"/>
+          <w:color w:val="000000"/>
+          <w:sz w:val="22"/>
+          <w:szCs w:val="22"/>
+          <w:lang w:val="ru-RU"/>
+        </w:rPr>
+        <w:t xml:space="preserve"> </w:t>
+      </w:r>
+      <w:r>
+        <w:rPr>
+          <w:rFonts w:ascii="Arial" w:hAnsi="Arial" w:cs="Arial"/>
+          <w:color w:val="000000"/>
+          <w:sz w:val="22"/>
+          <w:szCs w:val="22"/>
+          <w:lang w:val="ru-RU"/>
+        </w:rPr>
+        <w:t>не пропускает</w:t>
+      </w:r>
+      <w:r>
+        <w:rPr>
+          <w:rFonts w:ascii="Arial" w:hAnsi="Arial" w:cs="Arial"/>
+          <w:color w:val="000000"/>
+          <w:sz w:val="22"/>
+          <w:szCs w:val="22"/>
+          <w:lang w:val="ru-RU"/>
+        </w:rPr>
+        <w:t xml:space="preserve"> </w:t>
+      </w:r>
+      <w:r>
+        <w:rPr>
+          <w:rFonts w:ascii="Arial" w:hAnsi="Arial" w:cs="Arial"/>
+          <w:color w:val="000000"/>
+          <w:sz w:val="22"/>
+          <w:szCs w:val="22"/>
+        </w:rPr>
+        <w:t>duration</w:t>
+      </w:r>
+      <w:r>
+        <w:rPr>
+          <w:rFonts w:ascii="Arial" w:hAnsi="Arial" w:cs="Arial"/>
+          <w:color w:val="000000"/>
+          <w:sz w:val="22"/>
+          <w:szCs w:val="22"/>
+          <w:lang w:val="ru-RU"/>
+        </w:rPr>
+        <w:t xml:space="preserve"> = 0</w:t>
+      </w:r>
+    </w:p>
+    <w:p>
+      <w:pPr>
+        <w:pStyle w:val="NormalWeb"/>
+        <w:numPr>
+          <w:ilvl w:val="0"/>
+          <w:numId w:val="1"/>
+        </w:numPr>
+        <w:spacing w:before="0" w:beforeAutospacing="0" w:after="0" w:afterAutospacing="0"/>
+        <w:rPr>
+          <w:rFonts w:ascii="Arial" w:hAnsi="Arial" w:cs="Arial"/>
+          <w:b/>
+          <w:bCs/>
+          <w:color w:val="000000"/>
+          <w:sz w:val="22"/>
+          <w:szCs w:val="22"/>
+          <w:lang w:val="ru-RU"/>
+        </w:rPr>
+      </w:pPr>
+      <w:r>
+        <w:rPr>
+          <w:rFonts w:ascii="Arial" w:hAnsi="Arial" w:cs="Arial"/>
+          <w:color w:val="000000"/>
+          <w:sz w:val="22"/>
+          <w:szCs w:val="22"/>
+        </w:rPr>
+        <w:t>Update</w:t>
+      </w:r>
+      <w:r>
+        <w:rPr>
+          <w:rFonts w:ascii="Arial" w:hAnsi="Arial" w:cs="Arial"/>
+          <w:color w:val="000000"/>
+          <w:sz w:val="22"/>
+          <w:szCs w:val="22"/>
+          <w:lang w:val="ru-RU"/>
+        </w:rPr>
+        <w:t xml:space="preserve"> </w:t>
+      </w:r>
+      <w:r>
+        <w:rPr>
+          <w:rFonts w:ascii="Arial" w:hAnsi="Arial" w:cs="Arial"/>
+          <w:color w:val="000000"/>
+          <w:sz w:val="22"/>
+          <w:szCs w:val="22"/>
+          <w:lang w:val="ru-RU"/>
+        </w:rPr>
+        <w:t xml:space="preserve">не позволяет </w:t>
+      </w:r>
+      <w:r>
+        <w:rPr>
+          <w:rFonts w:ascii="Arial" w:hAnsi="Arial" w:cs="Arial"/>
+          <w:color w:val="000000"/>
+          <w:sz w:val="22"/>
+          <w:szCs w:val="22"/>
+        </w:rPr>
+        <w:t>Title</w:t>
+      </w:r>
+      <w:r>
+        <w:rPr>
+          <w:rFonts w:ascii="Arial" w:hAnsi="Arial" w:cs="Arial"/>
+          <w:color w:val="000000"/>
+          <w:sz w:val="22"/>
+          <w:szCs w:val="22"/>
+          <w:lang w:val="ru-RU"/>
+        </w:rPr>
+        <w:t xml:space="preserve"> </w:t>
+      </w:r>
+      <w:r>
+        <w:rPr>
+          <w:rFonts w:ascii="Arial" w:hAnsi="Arial" w:cs="Arial"/>
+          <w:color w:val="000000"/>
+          <w:sz w:val="22"/>
+          <w:szCs w:val="22"/>
+          <w:lang w:val="ru-RU"/>
+        </w:rPr>
+        <w:t xml:space="preserve">иметь меньше </w:t>
+      </w:r>
+      <w:proofErr w:type="gramStart"/>
+      <w:r>
+        <w:rPr>
+          <w:rFonts w:ascii="Arial" w:hAnsi="Arial" w:cs="Arial"/>
+          <w:color w:val="000000"/>
+          <w:sz w:val="22"/>
+          <w:szCs w:val="22"/>
+          <w:lang w:val="ru-RU"/>
+        </w:rPr>
+        <w:t>24 символов</w:t>
+      </w:r>
+      <w:proofErr w:type="gramEnd"/>
+      <w:r>
+        <w:rPr>
+          <w:rFonts w:ascii="Arial" w:hAnsi="Arial" w:cs="Arial"/>
+          <w:color w:val="000000"/>
+          <w:sz w:val="22"/>
+          <w:szCs w:val="22"/>
+          <w:lang w:val="ru-RU"/>
+        </w:rPr>
+        <w:t xml:space="preserve"> вместо 12.</w:t>
+      </w:r>
+    </w:p>
+    <w:p>
+      <w:pPr>
+        <w:pStyle w:val="NormalWeb"/>
+        <w:numPr>
+          <w:ilvl w:val="0"/>
+          <w:numId w:val="1"/>
+        </w:numPr>
+        <w:spacing w:before="0" w:beforeAutospacing="0" w:after="0" w:afterAutospacing="0"/>
+        <w:rPr>
+          <w:rFonts w:ascii="Arial" w:hAnsi="Arial" w:cs="Arial"/>
+          <w:b/>
+          <w:bCs/>
+          <w:color w:val="000000"/>
+          <w:sz w:val="22"/>
+          <w:szCs w:val="22"/>
+          <w:lang w:val="ru-RU"/>
+        </w:rPr>
+      </w:pPr>
+      <w:r>
+        <w:rPr>
+          <w:rFonts w:ascii="Arial" w:hAnsi="Arial" w:cs="Arial"/>
+          <w:color w:val="000000"/>
+          <w:sz w:val="22"/>
+          <w:szCs w:val="22"/>
+        </w:rPr>
+        <w:t>Interaction</w:t>
+      </w:r>
+      <w:r>
+        <w:rPr>
+          <w:rFonts w:ascii="Arial" w:hAnsi="Arial" w:cs="Arial"/>
+          <w:color w:val="000000"/>
+          <w:sz w:val="22"/>
+          <w:szCs w:val="22"/>
+          <w:lang w:val="ru-RU"/>
+        </w:rPr>
+        <w:t>/</w:t>
+      </w:r>
+      <w:r>
+        <w:rPr>
+          <w:rFonts w:ascii="Arial" w:hAnsi="Arial" w:cs="Arial"/>
+          <w:color w:val="000000"/>
+          <w:sz w:val="22"/>
+          <w:szCs w:val="22"/>
+        </w:rPr>
+        <w:t>Delete</w:t>
+      </w:r>
+      <w:r>
+        <w:rPr>
+          <w:rFonts w:ascii="Arial" w:hAnsi="Arial" w:cs="Arial"/>
+          <w:color w:val="000000"/>
+          <w:sz w:val="22"/>
+          <w:szCs w:val="22"/>
+          <w:lang w:val="ru-RU"/>
+        </w:rPr>
+        <w:t xml:space="preserve"> </w:t>
+      </w:r>
+      <w:r>
+        <w:rPr>
+          <w:rFonts w:ascii="Arial" w:hAnsi="Arial" w:cs="Arial"/>
+          <w:color w:val="000000"/>
+          <w:sz w:val="22"/>
+          <w:szCs w:val="22"/>
+          <w:lang w:val="ru-RU"/>
+        </w:rPr>
+        <w:t>возвращает</w:t>
+      </w:r>
+      <w:r>
+        <w:rPr>
+          <w:rFonts w:ascii="Arial" w:hAnsi="Arial" w:cs="Arial"/>
+          <w:color w:val="000000"/>
+          <w:sz w:val="22"/>
+          <w:szCs w:val="22"/>
+          <w:lang w:val="ru-RU"/>
+        </w:rPr>
+        <w:t xml:space="preserve"> </w:t>
+      </w:r>
+      <w:proofErr w:type="spellStart"/>
+      <w:r>
+        <w:rPr>
+          <w:rFonts w:ascii="Arial" w:hAnsi="Arial" w:cs="Arial"/>
+          <w:color w:val="000000"/>
+          <w:sz w:val="22"/>
+          <w:szCs w:val="22"/>
+        </w:rPr>
+        <w:t>InternalServerError</w:t>
+      </w:r>
+      <w:proofErr w:type="spellEnd"/>
+      <w:r>
+        <w:rPr>
+          <w:rFonts w:ascii="Arial" w:hAnsi="Arial" w:cs="Arial"/>
+          <w:color w:val="000000"/>
+          <w:sz w:val="22"/>
+          <w:szCs w:val="22"/>
+          <w:lang w:val="ru-RU"/>
+        </w:rPr>
+        <w:t xml:space="preserve"> </w:t>
+      </w:r>
+      <w:r>
+        <w:rPr>
+          <w:rFonts w:ascii="Arial" w:hAnsi="Arial" w:cs="Arial"/>
+          <w:color w:val="000000"/>
+          <w:sz w:val="22"/>
+          <w:szCs w:val="22"/>
+          <w:lang w:val="ru-RU"/>
+        </w:rPr>
+        <w:t>вместо</w:t>
+      </w:r>
+      <w:r>
+        <w:rPr>
+          <w:rFonts w:ascii="Arial" w:hAnsi="Arial" w:cs="Arial"/>
+          <w:color w:val="000000"/>
+          <w:sz w:val="22"/>
+          <w:szCs w:val="22"/>
+          <w:lang w:val="ru-RU"/>
+        </w:rPr>
+        <w:t xml:space="preserve"> </w:t>
+      </w:r>
+      <w:proofErr w:type="spellStart"/>
+      <w:r>
+        <w:rPr>
+          <w:rFonts w:ascii="Arial" w:hAnsi="Arial" w:cs="Arial"/>
+          <w:color w:val="000000"/>
+          <w:sz w:val="22"/>
+          <w:szCs w:val="22"/>
+        </w:rPr>
+        <w:t>NotFound</w:t>
+      </w:r>
+      <w:proofErr w:type="spellEnd"/>
+      <w:r>
+        <w:rPr>
+          <w:rFonts w:ascii="Arial" w:hAnsi="Arial" w:cs="Arial"/>
+          <w:color w:val="000000"/>
+          <w:sz w:val="22"/>
+          <w:szCs w:val="22"/>
+          <w:lang w:val="ru-RU"/>
+        </w:rPr>
+        <w:t xml:space="preserve">, если предоставлен </w:t>
+      </w:r>
+      <w:r>
+        <w:rPr>
+          <w:rFonts w:ascii="Arial" w:hAnsi="Arial" w:cs="Arial"/>
+          <w:color w:val="000000"/>
+          <w:sz w:val="22"/>
+          <w:szCs w:val="22"/>
+          <w:lang w:val="ru-RU"/>
+        </w:rPr>
+        <w:t>«левый</w:t>
+      </w:r>
+      <w:r>
+        <w:rPr>
+          <w:rFonts w:ascii="Arial" w:hAnsi="Arial" w:cs="Arial"/>
+          <w:color w:val="000000"/>
+          <w:sz w:val="22"/>
+          <w:szCs w:val="22"/>
+          <w:lang w:val="ru-RU"/>
+        </w:rPr>
+        <w:t>»</w:t>
+      </w:r>
+      <w:r>
+        <w:rPr>
+          <w:rFonts w:ascii="Arial" w:hAnsi="Arial" w:cs="Arial"/>
+          <w:color w:val="000000"/>
+          <w:sz w:val="22"/>
+          <w:szCs w:val="22"/>
+          <w:lang w:val="ru-RU"/>
+        </w:rPr>
+        <w:t xml:space="preserve"> </w:t>
+      </w:r>
+      <w:r>
+        <w:rPr>
+          <w:rFonts w:ascii="Arial" w:hAnsi="Arial" w:cs="Arial"/>
+          <w:color w:val="000000"/>
+          <w:sz w:val="22"/>
+          <w:szCs w:val="22"/>
+        </w:rPr>
+        <w:t>ID</w:t>
+      </w:r>
+    </w:p>
+    <w:p>
+      <w:pPr>
+        <w:pStyle w:val="NormalWeb"/>
+        <w:numPr>
+          <w:ilvl w:val="0"/>
+          <w:numId w:val="1"/>
+        </w:numPr>
+        <w:spacing w:before="0" w:beforeAutospacing="0" w:after="0" w:afterAutospacing="0"/>
+        <w:rPr>
+          <w:rFonts w:ascii="Arial" w:hAnsi="Arial" w:cs="Arial"/>
+          <w:b/>
+          <w:bCs/>
+          <w:color w:val="000000"/>
+          <w:sz w:val="22"/>
+          <w:szCs w:val="22"/>
+          <w:lang w:val="ru-RU"/>
+        </w:rPr>
+      </w:pPr>
+      <w:r>
+        <w:rPr>
+          <w:rFonts w:ascii="Arial" w:hAnsi="Arial" w:cs="Arial"/>
+          <w:color w:val="000000"/>
+          <w:sz w:val="22"/>
+          <w:szCs w:val="22"/>
+        </w:rPr>
+        <w:t>Event</w:t>
+      </w:r>
+      <w:r>
+        <w:rPr>
+          <w:rFonts w:ascii="Arial" w:hAnsi="Arial" w:cs="Arial"/>
+          <w:color w:val="000000"/>
+          <w:sz w:val="22"/>
+          <w:szCs w:val="22"/>
+          <w:lang w:val="ru-RU"/>
+        </w:rPr>
+        <w:t>/</w:t>
+      </w:r>
+      <w:r>
+        <w:rPr>
+          <w:rFonts w:ascii="Arial" w:hAnsi="Arial" w:cs="Arial"/>
+          <w:color w:val="000000"/>
+          <w:sz w:val="22"/>
+          <w:szCs w:val="22"/>
+        </w:rPr>
+        <w:t>Update</w:t>
+      </w:r>
+      <w:r>
+        <w:rPr>
+          <w:rFonts w:ascii="Arial" w:hAnsi="Arial" w:cs="Arial"/>
+          <w:color w:val="000000"/>
+          <w:sz w:val="22"/>
+          <w:szCs w:val="22"/>
+          <w:lang w:val="ru-RU"/>
+        </w:rPr>
+        <w:t xml:space="preserve"> </w:t>
+      </w:r>
+      <w:r>
+        <w:rPr>
+          <w:rFonts w:ascii="Arial" w:hAnsi="Arial" w:cs="Arial"/>
+          <w:color w:val="000000"/>
+          <w:sz w:val="22"/>
+          <w:szCs w:val="22"/>
+          <w:lang w:val="ru-RU"/>
+        </w:rPr>
+        <w:t xml:space="preserve">не записывает поле </w:t>
+      </w:r>
+      <w:r>
+        <w:rPr>
+          <w:rFonts w:ascii="Arial" w:hAnsi="Arial" w:cs="Arial"/>
+          <w:color w:val="000000"/>
+          <w:sz w:val="22"/>
+          <w:szCs w:val="22"/>
+        </w:rPr>
+        <w:t>Sectors</w:t>
+      </w:r>
+    </w:p>
+    <w:p>
+      <w:pPr>
+        <w:pStyle w:val="NormalWeb"/>
+        <w:numPr>
+          <w:ilvl w:val="0"/>
+          <w:numId w:val="1"/>
+        </w:numPr>
+        <w:spacing w:before="0" w:beforeAutospacing="0" w:after="0" w:afterAutospacing="0"/>
+        <w:rPr>
+          <w:rFonts w:ascii="Arial" w:hAnsi="Arial" w:cs="Arial"/>
+          <w:b/>
+          <w:bCs/>
+          <w:color w:val="000000"/>
+          <w:sz w:val="22"/>
+          <w:szCs w:val="22"/>
+        </w:rPr>
+      </w:pPr>
+      <w:r>
+        <w:rPr>
+          <w:rFonts w:ascii="Arial" w:hAnsi="Arial" w:cs="Arial"/>
+          <w:color w:val="000000"/>
+          <w:sz w:val="22"/>
+          <w:szCs w:val="22"/>
+        </w:rPr>
+        <w:t xml:space="preserve">Event/Create </w:t>
+      </w:r>
+      <w:r>
+        <w:rPr>
+          <w:rFonts w:ascii="Arial" w:hAnsi="Arial" w:cs="Arial"/>
+          <w:color w:val="000000"/>
+          <w:sz w:val="22"/>
+          <w:szCs w:val="22"/>
+          <w:lang w:val="ru-RU"/>
+        </w:rPr>
+        <w:t>всегда</w:t>
+      </w:r>
+      <w:r>
+        <w:rPr>
+          <w:rFonts w:ascii="Arial" w:hAnsi="Arial" w:cs="Arial"/>
+          <w:color w:val="000000"/>
+          <w:sz w:val="22"/>
+          <w:szCs w:val="22"/>
+        </w:rPr>
+        <w:t xml:space="preserve"> </w:t>
+      </w:r>
+      <w:r>
+        <w:rPr>
+          <w:rFonts w:ascii="Arial" w:hAnsi="Arial" w:cs="Arial"/>
+          <w:color w:val="000000"/>
+          <w:sz w:val="22"/>
+          <w:szCs w:val="22"/>
+          <w:lang w:val="ru-RU"/>
+        </w:rPr>
+        <w:t>записывает</w:t>
+      </w:r>
+      <w:r>
+        <w:rPr>
+          <w:rFonts w:ascii="Arial" w:hAnsi="Arial" w:cs="Arial"/>
+          <w:color w:val="000000"/>
+          <w:sz w:val="22"/>
+          <w:szCs w:val="22"/>
+        </w:rPr>
+        <w:t xml:space="preserve"> </w:t>
+      </w:r>
+      <w:r>
+        <w:rPr>
+          <w:rFonts w:ascii="Arial" w:hAnsi="Arial" w:cs="Arial"/>
+          <w:color w:val="000000"/>
+          <w:sz w:val="22"/>
+          <w:szCs w:val="22"/>
+          <w:lang w:val="ru-RU"/>
+        </w:rPr>
+        <w:t>поле</w:t>
+      </w:r>
+      <w:r>
+        <w:rPr>
+          <w:rFonts w:ascii="Arial" w:hAnsi="Arial" w:cs="Arial"/>
+          <w:color w:val="000000"/>
+          <w:sz w:val="22"/>
+          <w:szCs w:val="22"/>
+        </w:rPr>
+        <w:t xml:space="preserve"> </w:t>
+      </w:r>
+      <w:proofErr w:type="spellStart"/>
+      <w:r>
+        <w:rPr>
+          <w:rFonts w:ascii="Arial" w:hAnsi="Arial" w:cs="Arial"/>
+          <w:color w:val="000000"/>
+          <w:sz w:val="22"/>
+          <w:szCs w:val="22"/>
+        </w:rPr>
+        <w:t>InteractionType</w:t>
+      </w:r>
+      <w:proofErr w:type="spellEnd"/>
+      <w:r>
+        <w:rPr>
+          <w:rFonts w:ascii="Arial" w:hAnsi="Arial" w:cs="Arial"/>
+          <w:color w:val="000000"/>
+          <w:sz w:val="22"/>
+          <w:szCs w:val="22"/>
+        </w:rPr>
+        <w:t xml:space="preserve"> </w:t>
+      </w:r>
+      <w:r>
+        <w:rPr>
+          <w:rFonts w:ascii="Arial" w:hAnsi="Arial" w:cs="Arial"/>
+          <w:color w:val="000000"/>
+          <w:sz w:val="22"/>
+          <w:szCs w:val="22"/>
+          <w:lang w:val="ru-RU"/>
+        </w:rPr>
+        <w:t>как</w:t>
+      </w:r>
+      <w:r>
+        <w:rPr>
+          <w:rFonts w:ascii="Arial" w:hAnsi="Arial" w:cs="Arial"/>
+          <w:color w:val="000000"/>
+          <w:sz w:val="22"/>
+          <w:szCs w:val="22"/>
+        </w:rPr>
+        <w:t xml:space="preserve"> </w:t>
+      </w:r>
+      <w:r>
+        <w:rPr>
+          <w:rFonts w:ascii="Arial" w:hAnsi="Arial" w:cs="Arial"/>
+          <w:color w:val="000000"/>
+          <w:sz w:val="22"/>
+          <w:szCs w:val="22"/>
+        </w:rPr>
+        <w:t>Conference.</w:t>
+      </w:r>
+    </w:p>
+    <w:p/>
+    <w:p>
+      <w:pPr>
+        <w:pStyle w:val="NormalWeb"/>
+        <w:spacing w:before="0" w:beforeAutospacing="0" w:after="0" w:afterAutospacing="0"/>
+        <w:rPr>
+          <w:lang w:val="ru-RU"/>
+        </w:rPr>
+      </w:pPr>
+      <w:r>
+        <w:rPr>
+          <w:rFonts w:ascii="Arial" w:hAnsi="Arial" w:cs="Arial"/>
+          <w:b/>
+          <w:bCs/>
+          <w:color w:val="000000"/>
+          <w:sz w:val="22"/>
+          <w:szCs w:val="22"/>
+          <w:lang w:val="ru-RU"/>
+        </w:rPr>
         <w:t>Исправленные</w:t>
       </w:r>
       <w:r>

</xml_diff>

<commit_message>
Report GET is implemented for Sprint 3
</commit_message>
<xml_diff>
--- a/Docs/Sprint3.docx
+++ b/Docs/Sprint3.docx
@@ -2953,7 +2953,7 @@
         </w:rPr>
         <w:t xml:space="preserve"> - </w:t>
       </w:r>
-      <w:hyperlink r:id="rId5" w:history="1">
+      <w:hyperlink r:id="rId7" w:history="1">
         <w:r>
           <w:rPr>
             <w:highlight w:val="yellow"/>
@@ -4822,6 +4822,92 @@
           <w:lang w:val="ru-RU"/>
         </w:rPr>
       </w:pPr>
+      <w:r>
+        <w:rPr>
+          <w:rFonts w:ascii="Arial" w:hAnsi="Arial" w:cs="Arial"/>
+          <w:color w:val="000000" w:themeColor="text1"/>
+          <w:sz w:val="22"/>
+          <w:szCs w:val="22"/>
+        </w:rPr>
+        <w:t>Report</w:t>
+      </w:r>
+      <w:r>
+        <w:rPr>
+          <w:rFonts w:ascii="Arial" w:hAnsi="Arial" w:cs="Arial"/>
+          <w:color w:val="000000" w:themeColor="text1"/>
+          <w:sz w:val="22"/>
+          <w:szCs w:val="22"/>
+          <w:lang w:val="ru-RU"/>
+        </w:rPr>
+        <w:t>/</w:t>
+      </w:r>
+      <w:r>
+        <w:rPr>
+          <w:rFonts w:ascii="Arial" w:hAnsi="Arial" w:cs="Arial"/>
+          <w:color w:val="000000" w:themeColor="text1"/>
+          <w:sz w:val="22"/>
+          <w:szCs w:val="22"/>
+        </w:rPr>
+        <w:t>GET</w:t>
+      </w:r>
+      <w:r>
+        <w:rPr>
+          <w:rFonts w:ascii="Arial" w:hAnsi="Arial" w:cs="Arial"/>
+          <w:color w:val="000000" w:themeColor="text1"/>
+          <w:sz w:val="22"/>
+          <w:szCs w:val="22"/>
+          <w:lang w:val="ru-RU"/>
+        </w:rPr>
+        <w:t xml:space="preserve"> – При запросе </w:t>
+      </w:r>
+      <w:r>
+        <w:rPr>
+          <w:rFonts w:ascii="Arial" w:hAnsi="Arial" w:cs="Arial"/>
+          <w:color w:val="000000" w:themeColor="text1"/>
+          <w:sz w:val="22"/>
+          <w:szCs w:val="22"/>
+        </w:rPr>
+        <w:t>XML</w:t>
+      </w:r>
+      <w:r>
+        <w:rPr>
+          <w:rFonts w:ascii="Arial" w:hAnsi="Arial" w:cs="Arial"/>
+          <w:color w:val="000000" w:themeColor="text1"/>
+          <w:sz w:val="22"/>
+          <w:szCs w:val="22"/>
+          <w:lang w:val="ru-RU"/>
+        </w:rPr>
+        <w:t xml:space="preserve">-формата отдается </w:t>
+      </w:r>
+      <w:r>
+        <w:rPr>
+          <w:rFonts w:ascii="Arial" w:hAnsi="Arial" w:cs="Arial"/>
+          <w:color w:val="000000" w:themeColor="text1"/>
+          <w:sz w:val="22"/>
+          <w:szCs w:val="22"/>
+        </w:rPr>
+        <w:t>JSON</w:t>
+      </w:r>
+      <w:r>
+        <w:rPr>
+          <w:rFonts w:ascii="Arial" w:hAnsi="Arial" w:cs="Arial"/>
+          <w:color w:val="000000" w:themeColor="text1"/>
+          <w:sz w:val="22"/>
+          <w:szCs w:val="22"/>
+          <w:lang w:val="ru-RU"/>
+        </w:rPr>
+        <w:t xml:space="preserve"> </w:t>
+      </w:r>
+      <w:r>
+        <w:rPr>
+          <w:rFonts w:ascii="Arial" w:hAnsi="Arial" w:cs="Arial"/>
+          <w:color w:val="000000" w:themeColor="text1"/>
+          <w:sz w:val="22"/>
+          <w:szCs w:val="22"/>
+          <w:lang w:val="ru-RU"/>
+        </w:rPr>
+        <w:t>и наоборот (они перепутаны)</w:t>
+      </w:r>
     </w:p>
     <w:p>
       <w:pPr>
@@ -4846,37 +4932,87 @@
           <w:color w:val="000000" w:themeColor="text1"/>
           <w:sz w:val="22"/>
           <w:szCs w:val="22"/>
-          <w:lang w:val="ru-RU"/>
-        </w:rPr>
-        <w:t>2</w:t>
-      </w:r>
-      <w:r>
-        <w:rPr>
-          <w:rFonts w:ascii="Arial" w:hAnsi="Arial" w:cs="Arial"/>
-          <w:color w:val="000000" w:themeColor="text1"/>
-          <w:sz w:val="22"/>
-          <w:szCs w:val="22"/>
-          <w:lang w:val="ru-RU"/>
-        </w:rPr>
-        <w:t>1</w:t>
-      </w:r>
-      <w:bookmarkStart w:id="0" w:name="_GoBack"/>
-      <w:bookmarkEnd w:id="0"/>
-    </w:p>
-    <w:p>
-      <w:pPr>
-        <w:pStyle w:val="NormalWeb"/>
-        <w:spacing w:before="0" w:beforeAutospacing="0" w:after="0" w:afterAutospacing="0"/>
-        <w:ind w:left="360"/>
-        <w:textAlignment w:val="baseline"/>
-        <w:rPr>
-          <w:rFonts w:ascii="Arial" w:hAnsi="Arial" w:cs="Arial"/>
-          <w:color w:val="000000" w:themeColor="text1"/>
-          <w:sz w:val="22"/>
-          <w:szCs w:val="22"/>
-          <w:lang w:val="ru-RU"/>
-        </w:rPr>
-      </w:pPr>
+        </w:rPr>
+        <w:t>Report</w:t>
+      </w:r>
+      <w:r>
+        <w:rPr>
+          <w:rFonts w:ascii="Arial" w:hAnsi="Arial" w:cs="Arial"/>
+          <w:color w:val="000000" w:themeColor="text1"/>
+          <w:sz w:val="22"/>
+          <w:szCs w:val="22"/>
+          <w:lang w:val="ru-RU"/>
+        </w:rPr>
+        <w:t>/</w:t>
+      </w:r>
+      <w:r>
+        <w:rPr>
+          <w:rFonts w:ascii="Arial" w:hAnsi="Arial" w:cs="Arial"/>
+          <w:color w:val="000000" w:themeColor="text1"/>
+          <w:sz w:val="22"/>
+          <w:szCs w:val="22"/>
+        </w:rPr>
+        <w:t>GET</w:t>
+      </w:r>
+      <w:r>
+        <w:rPr>
+          <w:rFonts w:ascii="Arial" w:hAnsi="Arial" w:cs="Arial"/>
+          <w:color w:val="000000" w:themeColor="text1"/>
+          <w:sz w:val="22"/>
+          <w:szCs w:val="22"/>
+          <w:lang w:val="ru-RU"/>
+        </w:rPr>
+        <w:t xml:space="preserve"> – </w:t>
+      </w:r>
+      <w:r>
+        <w:rPr>
+          <w:rFonts w:ascii="Arial" w:hAnsi="Arial" w:cs="Arial"/>
+          <w:color w:val="000000" w:themeColor="text1"/>
+          <w:sz w:val="22"/>
+          <w:szCs w:val="22"/>
+          <w:lang w:val="ru-RU"/>
+        </w:rPr>
+        <w:t xml:space="preserve">При запросе </w:t>
+      </w:r>
+      <w:r>
+        <w:rPr>
+          <w:rFonts w:ascii="Arial" w:hAnsi="Arial" w:cs="Arial"/>
+          <w:color w:val="000000" w:themeColor="text1"/>
+          <w:sz w:val="22"/>
+          <w:szCs w:val="22"/>
+        </w:rPr>
+        <w:t>CSV</w:t>
+      </w:r>
+      <w:r>
+        <w:rPr>
+          <w:rFonts w:ascii="Arial" w:hAnsi="Arial" w:cs="Arial"/>
+          <w:color w:val="000000" w:themeColor="text1"/>
+          <w:sz w:val="22"/>
+          <w:szCs w:val="22"/>
+          <w:lang w:val="ru-RU"/>
+        </w:rPr>
+        <w:t xml:space="preserve"> –</w:t>
+      </w:r>
+      <w:r>
+        <w:rPr>
+          <w:rFonts w:ascii="Arial" w:hAnsi="Arial" w:cs="Arial"/>
+          <w:color w:val="000000" w:themeColor="text1"/>
+          <w:sz w:val="22"/>
+          <w:szCs w:val="22"/>
+          <w:lang w:val="ru-RU"/>
+        </w:rPr>
+        <w:t xml:space="preserve"> репорта дата отображается на 3 дня назад</w:t>
+      </w:r>
+      <w:r>
+        <w:rPr>
+          <w:rFonts w:ascii="Arial" w:hAnsi="Arial" w:cs="Arial"/>
+          <w:color w:val="000000" w:themeColor="text1"/>
+          <w:sz w:val="22"/>
+          <w:szCs w:val="22"/>
+          <w:lang w:val="ru-RU"/>
+        </w:rPr>
+        <w:t xml:space="preserve"> </w:t>
+      </w:r>
     </w:p>
     <w:p>
       <w:pPr>
@@ -4895,6 +5031,372 @@
           <w:lang w:val="ru-RU"/>
         </w:rPr>
       </w:pPr>
+      <w:r>
+        <w:rPr>
+          <w:rFonts w:ascii="Arial" w:hAnsi="Arial" w:cs="Arial"/>
+          <w:color w:val="000000" w:themeColor="text1"/>
+          <w:sz w:val="22"/>
+          <w:szCs w:val="22"/>
+        </w:rPr>
+        <w:lastRenderedPageBreak/>
+        <w:t>Report</w:t>
+      </w:r>
+      <w:r>
+        <w:rPr>
+          <w:rFonts w:ascii="Arial" w:hAnsi="Arial" w:cs="Arial"/>
+          <w:color w:val="000000" w:themeColor="text1"/>
+          <w:sz w:val="22"/>
+          <w:szCs w:val="22"/>
+          <w:lang w:val="ru-RU"/>
+        </w:rPr>
+        <w:t>/</w:t>
+      </w:r>
+      <w:r>
+        <w:rPr>
+          <w:rFonts w:ascii="Arial" w:hAnsi="Arial" w:cs="Arial"/>
+          <w:color w:val="000000" w:themeColor="text1"/>
+          <w:sz w:val="22"/>
+          <w:szCs w:val="22"/>
+        </w:rPr>
+        <w:t>GET</w:t>
+      </w:r>
+      <w:r>
+        <w:rPr>
+          <w:rFonts w:ascii="Arial" w:hAnsi="Arial" w:cs="Arial"/>
+          <w:color w:val="000000" w:themeColor="text1"/>
+          <w:sz w:val="22"/>
+          <w:szCs w:val="22"/>
+          <w:lang w:val="ru-RU"/>
+        </w:rPr>
+        <w:t xml:space="preserve"> – При запросе </w:t>
+      </w:r>
+      <w:r>
+        <w:rPr>
+          <w:rFonts w:ascii="Arial" w:hAnsi="Arial" w:cs="Arial"/>
+          <w:color w:val="000000" w:themeColor="text1"/>
+          <w:sz w:val="22"/>
+          <w:szCs w:val="22"/>
+        </w:rPr>
+        <w:t>JSON</w:t>
+      </w:r>
+      <w:r>
+        <w:rPr>
+          <w:rFonts w:ascii="Arial" w:hAnsi="Arial" w:cs="Arial"/>
+          <w:color w:val="000000" w:themeColor="text1"/>
+          <w:sz w:val="22"/>
+          <w:szCs w:val="22"/>
+          <w:lang w:val="ru-RU"/>
+        </w:rPr>
+        <w:t xml:space="preserve"> </w:t>
+      </w:r>
+      <w:r>
+        <w:rPr>
+          <w:rFonts w:ascii="Arial" w:hAnsi="Arial" w:cs="Arial"/>
+          <w:color w:val="000000" w:themeColor="text1"/>
+          <w:sz w:val="22"/>
+          <w:szCs w:val="22"/>
+          <w:lang w:val="ru-RU"/>
+        </w:rPr>
+        <w:t xml:space="preserve">приходит неверный </w:t>
+      </w:r>
+      <w:r>
+        <w:rPr>
+          <w:rFonts w:ascii="Arial" w:hAnsi="Arial" w:cs="Arial"/>
+          <w:color w:val="000000" w:themeColor="text1"/>
+          <w:sz w:val="22"/>
+          <w:szCs w:val="22"/>
+        </w:rPr>
+        <w:t>Duration</w:t>
+      </w:r>
+    </w:p>
+    <w:p>
+      <w:pPr>
+        <w:pStyle w:val="NormalWeb"/>
+        <w:numPr>
+          <w:ilvl w:val="0"/>
+          <w:numId w:val="1"/>
+        </w:numPr>
+        <w:spacing w:before="0" w:beforeAutospacing="0" w:after="0" w:afterAutospacing="0"/>
+        <w:textAlignment w:val="baseline"/>
+        <w:rPr>
+          <w:rFonts w:ascii="Arial" w:hAnsi="Arial" w:cs="Arial"/>
+          <w:color w:val="000000" w:themeColor="text1"/>
+          <w:sz w:val="22"/>
+          <w:szCs w:val="22"/>
+          <w:lang w:val="ru-RU"/>
+        </w:rPr>
+      </w:pPr>
+      <w:r>
+        <w:rPr>
+          <w:rFonts w:ascii="Arial" w:hAnsi="Arial" w:cs="Arial"/>
+          <w:color w:val="000000" w:themeColor="text1"/>
+          <w:sz w:val="22"/>
+          <w:szCs w:val="22"/>
+        </w:rPr>
+        <w:t>Report</w:t>
+      </w:r>
+      <w:r>
+        <w:rPr>
+          <w:rFonts w:ascii="Arial" w:hAnsi="Arial" w:cs="Arial"/>
+          <w:color w:val="000000" w:themeColor="text1"/>
+          <w:sz w:val="22"/>
+          <w:szCs w:val="22"/>
+          <w:lang w:val="ru-RU"/>
+        </w:rPr>
+        <w:t>/</w:t>
+      </w:r>
+      <w:r>
+        <w:rPr>
+          <w:rFonts w:ascii="Arial" w:hAnsi="Arial" w:cs="Arial"/>
+          <w:color w:val="000000" w:themeColor="text1"/>
+          <w:sz w:val="22"/>
+          <w:szCs w:val="22"/>
+        </w:rPr>
+        <w:t>GET</w:t>
+      </w:r>
+      <w:r>
+        <w:rPr>
+          <w:rFonts w:ascii="Arial" w:hAnsi="Arial" w:cs="Arial"/>
+          <w:color w:val="000000" w:themeColor="text1"/>
+          <w:sz w:val="22"/>
+          <w:szCs w:val="22"/>
+          <w:lang w:val="ru-RU"/>
+        </w:rPr>
+        <w:t xml:space="preserve"> – </w:t>
+      </w:r>
+      <w:r>
+        <w:rPr>
+          <w:rFonts w:ascii="Arial" w:hAnsi="Arial" w:cs="Arial"/>
+          <w:color w:val="000000" w:themeColor="text1"/>
+          <w:sz w:val="22"/>
+          <w:szCs w:val="22"/>
+          <w:lang w:val="ru-RU"/>
+        </w:rPr>
+        <w:t>При</w:t>
+      </w:r>
+      <w:r>
+        <w:rPr>
+          <w:rFonts w:ascii="Arial" w:hAnsi="Arial" w:cs="Arial"/>
+          <w:color w:val="000000" w:themeColor="text1"/>
+          <w:sz w:val="22"/>
+          <w:szCs w:val="22"/>
+          <w:lang w:val="ru-RU"/>
+        </w:rPr>
+        <w:t xml:space="preserve"> </w:t>
+      </w:r>
+      <w:r>
+        <w:rPr>
+          <w:rFonts w:ascii="Arial" w:hAnsi="Arial" w:cs="Arial"/>
+          <w:color w:val="000000" w:themeColor="text1"/>
+          <w:sz w:val="22"/>
+          <w:szCs w:val="22"/>
+          <w:lang w:val="ru-RU"/>
+        </w:rPr>
+        <w:t>запросе</w:t>
+      </w:r>
+      <w:r>
+        <w:rPr>
+          <w:rFonts w:ascii="Arial" w:hAnsi="Arial" w:cs="Arial"/>
+          <w:color w:val="000000" w:themeColor="text1"/>
+          <w:sz w:val="22"/>
+          <w:szCs w:val="22"/>
+          <w:lang w:val="ru-RU"/>
+        </w:rPr>
+        <w:t xml:space="preserve"> </w:t>
+      </w:r>
+      <w:r>
+        <w:rPr>
+          <w:rFonts w:ascii="Arial" w:hAnsi="Arial" w:cs="Arial"/>
+          <w:color w:val="000000" w:themeColor="text1"/>
+          <w:sz w:val="22"/>
+          <w:szCs w:val="22"/>
+        </w:rPr>
+        <w:t>JSON</w:t>
+      </w:r>
+      <w:r>
+        <w:rPr>
+          <w:rFonts w:ascii="Arial" w:hAnsi="Arial" w:cs="Arial"/>
+          <w:color w:val="000000" w:themeColor="text1"/>
+          <w:sz w:val="22"/>
+          <w:szCs w:val="22"/>
+          <w:lang w:val="ru-RU"/>
+        </w:rPr>
+        <w:t xml:space="preserve"> </w:t>
+      </w:r>
+      <w:proofErr w:type="spellStart"/>
+      <w:r>
+        <w:rPr>
+          <w:rFonts w:ascii="Arial" w:hAnsi="Arial" w:cs="Arial"/>
+          <w:color w:val="000000" w:themeColor="text1"/>
+          <w:sz w:val="22"/>
+          <w:szCs w:val="22"/>
+        </w:rPr>
+        <w:t>IsInteraction</w:t>
+      </w:r>
+      <w:proofErr w:type="spellEnd"/>
+      <w:r>
+        <w:rPr>
+          <w:rFonts w:ascii="Arial" w:hAnsi="Arial" w:cs="Arial"/>
+          <w:color w:val="000000" w:themeColor="text1"/>
+          <w:sz w:val="22"/>
+          <w:szCs w:val="22"/>
+          <w:lang w:val="ru-RU"/>
+        </w:rPr>
+        <w:t xml:space="preserve"> = </w:t>
+      </w:r>
+      <w:r>
+        <w:rPr>
+          <w:rFonts w:ascii="Arial" w:hAnsi="Arial" w:cs="Arial"/>
+          <w:color w:val="000000" w:themeColor="text1"/>
+          <w:sz w:val="22"/>
+          <w:szCs w:val="22"/>
+        </w:rPr>
+        <w:t>true</w:t>
+      </w:r>
+      <w:r>
+        <w:rPr>
+          <w:rFonts w:ascii="Arial" w:hAnsi="Arial" w:cs="Arial"/>
+          <w:color w:val="000000" w:themeColor="text1"/>
+          <w:sz w:val="22"/>
+          <w:szCs w:val="22"/>
+          <w:lang w:val="ru-RU"/>
+        </w:rPr>
+        <w:t xml:space="preserve"> </w:t>
+      </w:r>
+      <w:r>
+        <w:rPr>
+          <w:rFonts w:ascii="Arial" w:hAnsi="Arial" w:cs="Arial"/>
+          <w:color w:val="000000" w:themeColor="text1"/>
+          <w:sz w:val="22"/>
+          <w:szCs w:val="22"/>
+          <w:lang w:val="ru-RU"/>
+        </w:rPr>
+        <w:t>данные приходят задублированными.</w:t>
+      </w:r>
+    </w:p>
+    <w:p>
+      <w:pPr>
+        <w:pStyle w:val="NormalWeb"/>
+        <w:numPr>
+          <w:ilvl w:val="0"/>
+          <w:numId w:val="1"/>
+        </w:numPr>
+        <w:spacing w:before="0" w:beforeAutospacing="0" w:after="0" w:afterAutospacing="0"/>
+        <w:textAlignment w:val="baseline"/>
+        <w:rPr>
+          <w:rFonts w:ascii="Arial" w:hAnsi="Arial" w:cs="Arial"/>
+          <w:color w:val="000000" w:themeColor="text1"/>
+          <w:sz w:val="22"/>
+          <w:szCs w:val="22"/>
+          <w:lang w:val="ru-RU"/>
+        </w:rPr>
+      </w:pPr>
+      <w:r>
+        <w:rPr>
+          <w:rFonts w:ascii="Arial" w:hAnsi="Arial" w:cs="Arial"/>
+          <w:color w:val="000000" w:themeColor="text1"/>
+          <w:sz w:val="22"/>
+          <w:szCs w:val="22"/>
+        </w:rPr>
+        <w:t>Report</w:t>
+      </w:r>
+      <w:r>
+        <w:rPr>
+          <w:rFonts w:ascii="Arial" w:hAnsi="Arial" w:cs="Arial"/>
+          <w:color w:val="000000" w:themeColor="text1"/>
+          <w:sz w:val="22"/>
+          <w:szCs w:val="22"/>
+          <w:lang w:val="ru-RU"/>
+        </w:rPr>
+        <w:t>/</w:t>
+      </w:r>
+      <w:r>
+        <w:rPr>
+          <w:rFonts w:ascii="Arial" w:hAnsi="Arial" w:cs="Arial"/>
+          <w:color w:val="000000" w:themeColor="text1"/>
+          <w:sz w:val="22"/>
+          <w:szCs w:val="22"/>
+        </w:rPr>
+        <w:t>GET</w:t>
+      </w:r>
+      <w:r>
+        <w:rPr>
+          <w:rFonts w:ascii="Arial" w:hAnsi="Arial" w:cs="Arial"/>
+          <w:color w:val="000000" w:themeColor="text1"/>
+          <w:sz w:val="22"/>
+          <w:szCs w:val="22"/>
+          <w:lang w:val="ru-RU"/>
+        </w:rPr>
+        <w:t xml:space="preserve"> – </w:t>
+      </w:r>
+      <w:r>
+        <w:rPr>
+          <w:rFonts w:ascii="Arial" w:hAnsi="Arial" w:cs="Arial"/>
+          <w:color w:val="000000" w:themeColor="text1"/>
+          <w:sz w:val="22"/>
+          <w:szCs w:val="22"/>
+          <w:lang w:val="ru-RU"/>
+        </w:rPr>
+        <w:t>Если указан фильтр по брокеру – данные не возвращаются</w:t>
+      </w:r>
+    </w:p>
+    <w:p>
+      <w:pPr>
+        <w:pStyle w:val="NormalWeb"/>
+        <w:numPr>
+          <w:ilvl w:val="0"/>
+          <w:numId w:val="1"/>
+        </w:numPr>
+        <w:spacing w:before="0" w:beforeAutospacing="0" w:after="0" w:afterAutospacing="0"/>
+        <w:textAlignment w:val="baseline"/>
+        <w:rPr>
+          <w:rFonts w:ascii="Arial" w:hAnsi="Arial" w:cs="Arial"/>
+          <w:color w:val="000000" w:themeColor="text1"/>
+          <w:sz w:val="22"/>
+          <w:szCs w:val="22"/>
+          <w:lang w:val="ru-RU"/>
+        </w:rPr>
+      </w:pPr>
+    </w:p>
+    <w:p>
+      <w:pPr>
+        <w:pStyle w:val="NormalWeb"/>
+        <w:numPr>
+          <w:ilvl w:val="0"/>
+          <w:numId w:val="1"/>
+        </w:numPr>
+        <w:spacing w:before="0" w:beforeAutospacing="0" w:after="0" w:afterAutospacing="0"/>
+        <w:textAlignment w:val="baseline"/>
+        <w:rPr>
+          <w:rFonts w:ascii="Arial" w:hAnsi="Arial" w:cs="Arial"/>
+          <w:color w:val="000000" w:themeColor="text1"/>
+          <w:sz w:val="22"/>
+          <w:szCs w:val="22"/>
+          <w:lang w:val="ru-RU"/>
+        </w:rPr>
+      </w:pPr>
+      <w:r>
+        <w:rPr>
+          <w:rFonts w:ascii="Arial" w:hAnsi="Arial" w:cs="Arial"/>
+          <w:color w:val="000000" w:themeColor="text1"/>
+          <w:sz w:val="22"/>
+          <w:szCs w:val="22"/>
+          <w:lang w:val="ru-RU"/>
+        </w:rPr>
+        <w:t>2</w:t>
+      </w:r>
+      <w:r>
+        <w:rPr>
+          <w:rFonts w:ascii="Arial" w:hAnsi="Arial" w:cs="Arial"/>
+          <w:color w:val="000000" w:themeColor="text1"/>
+          <w:sz w:val="22"/>
+          <w:szCs w:val="22"/>
+          <w:lang w:val="ru-RU"/>
+        </w:rPr>
+        <w:t>5</w:t>
+      </w:r>
+      <w:bookmarkStart w:id="0" w:name="_GoBack"/>
+      <w:bookmarkEnd w:id="0"/>
     </w:p>
     <w:p>
       <w:pPr>
@@ -6595,6 +7097,56 @@
     </w:sectPr>
   </w:body>
 </w:document>
+</file>
+
+<file path=word/endnotes.xml><?xml version="1.0" encoding="utf-8"?>
+<w:endnotes xmlns:wpc="http://schemas.microsoft.com/office/word/2010/wordprocessingCanvas" xmlns:cx="http://schemas.microsoft.com/office/drawing/2014/chartex" xmlns:cx1="http://schemas.microsoft.com/office/drawing/2015/9/8/chartex" xmlns:mc="http://schemas.openxmlformats.org/markup-compatibility/2006" xmlns:o="urn:schemas-microsoft-com:office:office" xmlns:r="http://schemas.openxmlformats.org/officeDocument/2006/relationships" xmlns:m="http://schemas.openxmlformats.org/officeDocument/2006/math" xmlns:v="urn:schemas-microsoft-com:vml" xmlns:wp14="http://schemas.microsoft.com/office/word/2010/wordprocessingDrawing" xmlns:wp="http://schemas.openxmlformats.org/drawingml/2006/wordprocessingDrawing" xmlns:w10="urn:schemas-microsoft-com:office:word" xmlns:w="http://schemas.openxmlformats.org/wordprocessingml/2006/main" xmlns:w14="http://schemas.microsoft.com/office/word/2010/wordml" xmlns:w15="http://schemas.microsoft.com/office/word/2012/wordml" xmlns:w16se="http://schemas.microsoft.com/office/word/2015/wordml/symex" xmlns:wpg="http://schemas.microsoft.com/office/word/2010/wordprocessingGroup" xmlns:wpi="http://schemas.microsoft.com/office/word/2010/wordprocessingInk" xmlns:wne="http://schemas.microsoft.com/office/word/2006/wordml" xmlns:wps="http://schemas.microsoft.com/office/word/2010/wordprocessingShape" mc:Ignorable="w14 w15 w16se wp14">
+  <w:endnote w:type="separator" w:id="-1">
+    <w:p>
+      <w:pPr>
+        <w:spacing w:after="0" w:line="240" w:lineRule="auto"/>
+      </w:pPr>
+      <w:r>
+        <w:separator/>
+      </w:r>
+    </w:p>
+  </w:endnote>
+  <w:endnote w:type="continuationSeparator" w:id="0">
+    <w:p>
+      <w:pPr>
+        <w:spacing w:after="0" w:line="240" w:lineRule="auto"/>
+      </w:pPr>
+      <w:r>
+        <w:continuationSeparator/>
+      </w:r>
+    </w:p>
+  </w:endnote>
+</w:endnotes>
+</file>
+
+<file path=word/footnotes.xml><?xml version="1.0" encoding="utf-8"?>
+<w:footnotes xmlns:wpc="http://schemas.microsoft.com/office/word/2010/wordprocessingCanvas" xmlns:cx="http://schemas.microsoft.com/office/drawing/2014/chartex" xmlns:cx1="http://schemas.microsoft.com/office/drawing/2015/9/8/chartex" xmlns:mc="http://schemas.openxmlformats.org/markup-compatibility/2006" xmlns:o="urn:schemas-microsoft-com:office:office" xmlns:r="http://schemas.openxmlformats.org/officeDocument/2006/relationships" xmlns:m="http://schemas.openxmlformats.org/officeDocument/2006/math" xmlns:v="urn:schemas-microsoft-com:vml" xmlns:wp14="http://schemas.microsoft.com/office/word/2010/wordprocessingDrawing" xmlns:wp="http://schemas.openxmlformats.org/drawingml/2006/wordprocessingDrawing" xmlns:w10="urn:schemas-microsoft-com:office:word" xmlns:w="http://schemas.openxmlformats.org/wordprocessingml/2006/main" xmlns:w14="http://schemas.microsoft.com/office/word/2010/wordml" xmlns:w15="http://schemas.microsoft.com/office/word/2012/wordml" xmlns:w16se="http://schemas.microsoft.com/office/word/2015/wordml/symex" xmlns:wpg="http://schemas.microsoft.com/office/word/2010/wordprocessingGroup" xmlns:wpi="http://schemas.microsoft.com/office/word/2010/wordprocessingInk" xmlns:wne="http://schemas.microsoft.com/office/word/2006/wordml" xmlns:wps="http://schemas.microsoft.com/office/word/2010/wordprocessingShape" mc:Ignorable="w14 w15 w16se wp14">
+  <w:footnote w:type="separator" w:id="-1">
+    <w:p>
+      <w:pPr>
+        <w:spacing w:after="0" w:line="240" w:lineRule="auto"/>
+      </w:pPr>
+      <w:r>
+        <w:separator/>
+      </w:r>
+    </w:p>
+  </w:footnote>
+  <w:footnote w:type="continuationSeparator" w:id="0">
+    <w:p>
+      <w:pPr>
+        <w:spacing w:after="0" w:line="240" w:lineRule="auto"/>
+      </w:pPr>
+      <w:r>
+        <w:continuationSeparator/>
+      </w:r>
+    </w:p>
+  </w:footnote>
+</w:footnotes>
 </file>
 
 <file path=word/numbering.xml><?xml version="1.0" encoding="utf-8"?>
@@ -7498,6 +8050,50 @@
       <w:contextualSpacing/>
     </w:pPr>
   </w:style>
+  <w:style w:type="paragraph" w:styleId="Header">
+    <w:name w:val="header"/>
+    <w:basedOn w:val="Normal"/>
+    <w:link w:val="HeaderChar"/>
+    <w:uiPriority w:val="99"/>
+    <w:unhideWhenUsed/>
+    <w:rsid w:val="00B876E6"/>
+    <w:pPr>
+      <w:tabs>
+        <w:tab w:val="center" w:pos="4844"/>
+        <w:tab w:val="right" w:pos="9689"/>
+      </w:tabs>
+      <w:spacing w:after="0" w:line="240" w:lineRule="auto"/>
+    </w:pPr>
+  </w:style>
+  <w:style w:type="character" w:customStyle="1" w:styleId="HeaderChar">
+    <w:name w:val="Header Char"/>
+    <w:basedOn w:val="DefaultParagraphFont"/>
+    <w:link w:val="Header"/>
+    <w:uiPriority w:val="99"/>
+    <w:rsid w:val="00B876E6"/>
+  </w:style>
+  <w:style w:type="paragraph" w:styleId="Footer">
+    <w:name w:val="footer"/>
+    <w:basedOn w:val="Normal"/>
+    <w:link w:val="FooterChar"/>
+    <w:uiPriority w:val="99"/>
+    <w:unhideWhenUsed/>
+    <w:rsid w:val="00B876E6"/>
+    <w:pPr>
+      <w:tabs>
+        <w:tab w:val="center" w:pos="4844"/>
+        <w:tab w:val="right" w:pos="9689"/>
+      </w:tabs>
+      <w:spacing w:after="0" w:line="240" w:lineRule="auto"/>
+    </w:pPr>
+  </w:style>
+  <w:style w:type="character" w:customStyle="1" w:styleId="FooterChar">
+    <w:name w:val="Footer Char"/>
+    <w:basedOn w:val="DefaultParagraphFont"/>
+    <w:link w:val="Footer"/>
+    <w:uiPriority w:val="99"/>
+    <w:rsid w:val="00B876E6"/>
+  </w:style>
 </w:styles>
 </file>
 

</xml_diff>

<commit_message>
Report POST (XML, JSON) for Sprint 4 is implemented
</commit_message>
<xml_diff>
--- a/Docs/Sprint3.docx
+++ b/Docs/Sprint3.docx
@@ -244,7 +244,6 @@
         </w:rPr>
         <w:t xml:space="preserve"> </w:t>
       </w:r>
-      <w:proofErr w:type="spellStart"/>
       <w:r>
         <w:rPr>
           <w:rFonts w:ascii="Arial" w:eastAsia="Times New Roman" w:hAnsi="Arial" w:cs="Arial"/>
@@ -252,7 +251,6 @@
         </w:rPr>
         <w:t>GrouppedView</w:t>
       </w:r>
-      <w:proofErr w:type="spellEnd"/>
       <w:r>
         <w:rPr>
           <w:rFonts w:ascii="Arial" w:eastAsia="Times New Roman" w:hAnsi="Arial" w:cs="Arial"/>
@@ -314,21 +312,12 @@
         </w:rPr>
         <w:t xml:space="preserve"> </w:t>
       </w:r>
-      <w:proofErr w:type="spellStart"/>
-      <w:r>
-        <w:rPr>
-          <w:rFonts w:ascii="Arial" w:eastAsia="Times New Roman" w:hAnsi="Arial" w:cs="Arial"/>
-          <w:color w:val="000000"/>
-        </w:rPr>
-        <w:t>GrouppedView</w:t>
-      </w:r>
-      <w:proofErr w:type="spellEnd"/>
-      <w:r>
-        <w:rPr>
-          <w:rFonts w:ascii="Arial" w:eastAsia="Times New Roman" w:hAnsi="Arial" w:cs="Arial"/>
-          <w:color w:val="000000"/>
-        </w:rPr>
-        <w:t xml:space="preserve"> </w:t>
+      <w:r>
+        <w:rPr>
+          <w:rFonts w:ascii="Arial" w:eastAsia="Times New Roman" w:hAnsi="Arial" w:cs="Arial"/>
+          <w:color w:val="000000"/>
+        </w:rPr>
+        <w:t xml:space="preserve">GrouppedView </w:t>
       </w:r>
       <w:r>
         <w:rPr>
@@ -433,9 +422,16 @@
         <w:rPr>
           <w:rFonts w:ascii="Arial" w:eastAsia="Times New Roman" w:hAnsi="Arial" w:cs="Arial"/>
           <w:color w:val="000000"/>
-          <w:lang w:val="ru-RU"/>
-        </w:rPr>
-        <w:t xml:space="preserve">   Все GET - методы в качестве параметра получают сущность EventFilter , которая отвечает за фильтрацию и паджинацию данных. </w:t>
+        </w:rPr>
+        <w:t xml:space="preserve">   </w:t>
+      </w:r>
+      <w:r>
+        <w:rPr>
+          <w:rFonts w:ascii="Arial" w:eastAsia="Times New Roman" w:hAnsi="Arial" w:cs="Arial"/>
+          <w:color w:val="000000"/>
+          <w:lang w:val="ru-RU"/>
+        </w:rPr>
+        <w:t xml:space="preserve">Все GET - методы в качестве параметра получают сущность EventFilter , которая отвечает за фильтрацию и паджинацию данных. </w:t>
       </w:r>
     </w:p>
     <w:p>
@@ -527,7 +523,6 @@
         </w:rPr>
         <w:t xml:space="preserve">Если заполнено поле </w:t>
       </w:r>
-      <w:proofErr w:type="spellStart"/>
       <w:r>
         <w:rPr>
           <w:rFonts w:ascii="Arial" w:eastAsia="Times New Roman" w:hAnsi="Arial" w:cs="Arial"/>
@@ -535,7 +530,6 @@
         </w:rPr>
         <w:t>GroupBy</w:t>
       </w:r>
-      <w:proofErr w:type="spellEnd"/>
       <w:r>
         <w:rPr>
           <w:rFonts w:ascii="Arial" w:eastAsia="Times New Roman" w:hAnsi="Arial" w:cs="Arial"/>
@@ -544,7 +538,6 @@
         </w:rPr>
         <w:t xml:space="preserve">, то метод должен возвращать ошибку </w:t>
       </w:r>
-      <w:proofErr w:type="spellStart"/>
       <w:r>
         <w:rPr>
           <w:rFonts w:ascii="Arial" w:eastAsia="Times New Roman" w:hAnsi="Arial" w:cs="Arial"/>
@@ -552,7 +545,6 @@
         </w:rPr>
         <w:t>InternalServerError</w:t>
       </w:r>
-      <w:proofErr w:type="spellEnd"/>
       <w:r>
         <w:rPr>
           <w:rFonts w:ascii="Arial" w:eastAsia="Times New Roman" w:hAnsi="Arial" w:cs="Arial"/>
@@ -577,21 +569,12 @@
         </w:rPr>
         <w:t xml:space="preserve">Метод должен игнорировать поле </w:t>
       </w:r>
-      <w:proofErr w:type="spellStart"/>
-      <w:r>
-        <w:rPr>
-          <w:rFonts w:ascii="Arial" w:eastAsia="Times New Roman" w:hAnsi="Arial" w:cs="Arial"/>
-          <w:color w:val="000000"/>
-        </w:rPr>
-        <w:t>FileFilter</w:t>
-      </w:r>
-      <w:proofErr w:type="spellEnd"/>
-      <w:r>
-        <w:rPr>
-          <w:rFonts w:ascii="Arial" w:eastAsia="Times New Roman" w:hAnsi="Arial" w:cs="Arial"/>
-          <w:color w:val="000000"/>
-        </w:rPr>
-        <w:t>.</w:t>
+      <w:r>
+        <w:rPr>
+          <w:rFonts w:ascii="Arial" w:eastAsia="Times New Roman" w:hAnsi="Arial" w:cs="Arial"/>
+          <w:color w:val="000000"/>
+        </w:rPr>
+        <w:t>FileFilter.</w:t>
       </w:r>
     </w:p>
     <w:p>
@@ -695,7 +678,6 @@
         </w:rPr>
         <w:t xml:space="preserve">поле </w:t>
       </w:r>
-      <w:proofErr w:type="spellStart"/>
       <w:r>
         <w:rPr>
           <w:rFonts w:ascii="Arial" w:eastAsia="Times New Roman" w:hAnsi="Arial" w:cs="Arial"/>
@@ -703,7 +685,6 @@
         </w:rPr>
         <w:t>InteractionCount</w:t>
       </w:r>
-      <w:proofErr w:type="spellEnd"/>
       <w:r>
         <w:rPr>
           <w:rFonts w:ascii="Arial" w:eastAsia="Times New Roman" w:hAnsi="Arial" w:cs="Arial"/>
@@ -743,7 +724,6 @@
         </w:rPr>
         <w:t xml:space="preserve">поле </w:t>
       </w:r>
-      <w:proofErr w:type="spellStart"/>
       <w:r>
         <w:rPr>
           <w:rFonts w:ascii="Arial" w:eastAsia="Times New Roman" w:hAnsi="Arial" w:cs="Arial"/>
@@ -751,7 +731,6 @@
         </w:rPr>
         <w:t>EventCount</w:t>
       </w:r>
-      <w:proofErr w:type="spellEnd"/>
       <w:r>
         <w:rPr>
           <w:rFonts w:ascii="Arial" w:eastAsia="Times New Roman" w:hAnsi="Arial" w:cs="Arial"/>
@@ -783,7 +762,6 @@
           <w:lang w:val="ru-RU"/>
         </w:rPr>
       </w:pPr>
-      <w:proofErr w:type="spellStart"/>
       <w:r>
         <w:rPr>
           <w:rFonts w:ascii="Arial" w:eastAsia="Times New Roman" w:hAnsi="Arial" w:cs="Arial"/>
@@ -791,7 +769,6 @@
         </w:rPr>
         <w:t>MostPopularBroker</w:t>
       </w:r>
-      <w:proofErr w:type="spellEnd"/>
       <w:r>
         <w:rPr>
           <w:rFonts w:ascii="Arial" w:eastAsia="Times New Roman" w:hAnsi="Arial" w:cs="Arial"/>
@@ -823,7 +800,6 @@
           <w:lang w:val="ru-RU"/>
         </w:rPr>
       </w:pPr>
-      <w:proofErr w:type="spellStart"/>
       <w:r>
         <w:rPr>
           <w:rFonts w:ascii="Arial" w:eastAsia="Times New Roman" w:hAnsi="Arial" w:cs="Arial"/>
@@ -831,7 +807,6 @@
         </w:rPr>
         <w:t>AverageDuration</w:t>
       </w:r>
-      <w:proofErr w:type="spellEnd"/>
       <w:r>
         <w:rPr>
           <w:rFonts w:ascii="Arial" w:eastAsia="Times New Roman" w:hAnsi="Arial" w:cs="Arial"/>
@@ -882,7 +857,6 @@
         </w:rPr>
         <w:t xml:space="preserve">Сервис </w:t>
       </w:r>
-      <w:proofErr w:type="spellStart"/>
       <w:r>
         <w:rPr>
           <w:rFonts w:ascii="Arial" w:eastAsia="Times New Roman" w:hAnsi="Arial" w:cs="Arial"/>
@@ -890,7 +864,6 @@
         </w:rPr>
         <w:t>GrouppedView</w:t>
       </w:r>
-      <w:proofErr w:type="spellEnd"/>
       <w:r>
         <w:rPr>
           <w:rFonts w:ascii="Arial" w:eastAsia="Times New Roman" w:hAnsi="Arial" w:cs="Arial"/>
@@ -907,7 +880,6 @@
         </w:rPr>
         <w:t xml:space="preserve">группирует события, попавшие в выборку, по полю </w:t>
       </w:r>
-      <w:proofErr w:type="spellStart"/>
       <w:r>
         <w:rPr>
           <w:rFonts w:ascii="Arial" w:eastAsia="Times New Roman" w:hAnsi="Arial" w:cs="Arial"/>
@@ -915,7 +887,6 @@
         </w:rPr>
         <w:t>GroupBy</w:t>
       </w:r>
-      <w:proofErr w:type="spellEnd"/>
       <w:r>
         <w:rPr>
           <w:rFonts w:ascii="Arial" w:eastAsia="Times New Roman" w:hAnsi="Arial" w:cs="Arial"/>
@@ -948,7 +919,6 @@
         </w:rPr>
         <w:t xml:space="preserve">Поле </w:t>
       </w:r>
-      <w:proofErr w:type="spellStart"/>
       <w:r>
         <w:rPr>
           <w:rFonts w:ascii="Arial" w:eastAsia="Times New Roman" w:hAnsi="Arial" w:cs="Arial"/>
@@ -956,7 +926,6 @@
         </w:rPr>
         <w:t>GroupBy</w:t>
       </w:r>
-      <w:proofErr w:type="spellEnd"/>
       <w:r>
         <w:rPr>
           <w:rFonts w:ascii="Arial" w:eastAsia="Times New Roman" w:hAnsi="Arial" w:cs="Arial"/>
@@ -989,7 +958,6 @@
         </w:rPr>
         <w:t xml:space="preserve">Метод должен игнорировать поля </w:t>
       </w:r>
-      <w:proofErr w:type="spellStart"/>
       <w:r>
         <w:rPr>
           <w:rFonts w:ascii="Arial" w:eastAsia="Times New Roman" w:hAnsi="Arial" w:cs="Arial"/>
@@ -997,7 +965,6 @@
         </w:rPr>
         <w:t>FileFormat</w:t>
       </w:r>
-      <w:proofErr w:type="spellEnd"/>
       <w:r>
         <w:rPr>
           <w:rFonts w:ascii="Arial" w:eastAsia="Times New Roman" w:hAnsi="Arial" w:cs="Arial"/>
@@ -1029,7 +996,6 @@
         </w:rPr>
         <w:t xml:space="preserve">и </w:t>
       </w:r>
-      <w:proofErr w:type="spellStart"/>
       <w:r>
         <w:rPr>
           <w:rFonts w:ascii="Arial" w:eastAsia="Times New Roman" w:hAnsi="Arial" w:cs="Arial"/>
@@ -1037,7 +1003,6 @@
         </w:rPr>
         <w:t>PageSize</w:t>
       </w:r>
-      <w:proofErr w:type="spellEnd"/>
       <w:r>
         <w:rPr>
           <w:rFonts w:ascii="Arial" w:eastAsia="Times New Roman" w:hAnsi="Arial" w:cs="Arial"/>
@@ -1143,7 +1108,6 @@
         </w:rPr>
         <w:t xml:space="preserve">формата, указанного в </w:t>
       </w:r>
-      <w:proofErr w:type="spellStart"/>
       <w:r>
         <w:rPr>
           <w:rFonts w:ascii="Arial" w:eastAsia="Times New Roman" w:hAnsi="Arial" w:cs="Arial"/>
@@ -1151,7 +1115,6 @@
         </w:rPr>
         <w:t>FileFormat</w:t>
       </w:r>
-      <w:proofErr w:type="spellEnd"/>
       <w:r>
         <w:rPr>
           <w:rFonts w:ascii="Arial" w:eastAsia="Times New Roman" w:hAnsi="Arial" w:cs="Arial"/>
@@ -1168,7 +1131,6 @@
         </w:rPr>
         <w:t xml:space="preserve">. Если заполнено поле </w:t>
       </w:r>
-      <w:proofErr w:type="spellStart"/>
       <w:r>
         <w:rPr>
           <w:rFonts w:ascii="Arial" w:eastAsia="Times New Roman" w:hAnsi="Arial" w:cs="Arial"/>
@@ -1176,7 +1138,6 @@
         </w:rPr>
         <w:t>GroupBy</w:t>
       </w:r>
-      <w:proofErr w:type="spellEnd"/>
       <w:r>
         <w:rPr>
           <w:rFonts w:ascii="Arial" w:eastAsia="Times New Roman" w:hAnsi="Arial" w:cs="Arial"/>
@@ -1185,7 +1146,6 @@
         </w:rPr>
         <w:t xml:space="preserve">, то метод должен возвращать ошибку </w:t>
       </w:r>
-      <w:proofErr w:type="spellStart"/>
       <w:r>
         <w:rPr>
           <w:rFonts w:ascii="Arial" w:eastAsia="Times New Roman" w:hAnsi="Arial" w:cs="Arial"/>
@@ -1193,7 +1153,6 @@
         </w:rPr>
         <w:t>InternalServerError</w:t>
       </w:r>
-      <w:proofErr w:type="spellEnd"/>
       <w:r>
         <w:rPr>
           <w:rFonts w:ascii="Arial" w:eastAsia="Times New Roman" w:hAnsi="Arial" w:cs="Arial"/>
@@ -1210,6 +1169,31 @@
         </w:rPr>
         <w:t xml:space="preserve"> </w:t>
       </w:r>
+    </w:p>
+    <w:p>
+      <w:pPr>
+        <w:spacing w:after="0" w:line="240" w:lineRule="auto"/>
+        <w:ind w:firstLine="720"/>
+        <w:rPr>
+          <w:rFonts w:ascii="Arial" w:eastAsia="Times New Roman" w:hAnsi="Arial" w:cs="Arial"/>
+          <w:color w:val="000000"/>
+        </w:rPr>
+      </w:pPr>
+      <w:r>
+        <w:rPr>
+          <w:rFonts w:ascii="Arial" w:eastAsia="Times New Roman" w:hAnsi="Arial" w:cs="Arial"/>
+          <w:color w:val="000000"/>
+        </w:rPr>
+        <w:t>Report</w:t>
+      </w:r>
+      <w:r>
+        <w:rPr>
+          <w:rFonts w:ascii="Arial" w:eastAsia="Times New Roman" w:hAnsi="Arial" w:cs="Arial"/>
+          <w:color w:val="000000"/>
+          <w:lang w:val="ru-RU"/>
+        </w:rPr>
+        <w:t>/</w:t>
+      </w:r>
       <w:r>
         <w:rPr>
           <w:rFonts w:ascii="Arial" w:eastAsia="Times New Roman" w:hAnsi="Arial" w:cs="Arial"/>
@@ -1233,7 +1217,6 @@
         </w:rPr>
         <w:t xml:space="preserve">метод загружает файл определенного формата (создает новые события для заданного </w:t>
       </w:r>
-      <w:proofErr w:type="spellStart"/>
       <w:r>
         <w:rPr>
           <w:rFonts w:ascii="Arial" w:eastAsia="Times New Roman" w:hAnsi="Arial" w:cs="Arial"/>
@@ -1241,7 +1224,6 @@
         </w:rPr>
         <w:t>sessionId</w:t>
       </w:r>
-      <w:proofErr w:type="spellEnd"/>
       <w:r>
         <w:rPr>
           <w:rFonts w:ascii="Arial" w:eastAsia="Times New Roman" w:hAnsi="Arial" w:cs="Arial"/>
@@ -1250,6 +1232,131 @@
         </w:rPr>
         <w:t>).</w:t>
       </w:r>
+      <w:r>
+        <w:rPr>
+          <w:rFonts w:ascii="Arial" w:eastAsia="Times New Roman" w:hAnsi="Arial" w:cs="Arial"/>
+          <w:color w:val="000000"/>
+          <w:lang w:val="ru-RU"/>
+        </w:rPr>
+        <w:t xml:space="preserve"> </w:t>
+      </w:r>
+      <w:r>
+        <w:rPr>
+          <w:rFonts w:ascii="Arial" w:eastAsia="Times New Roman" w:hAnsi="Arial" w:cs="Arial"/>
+          <w:color w:val="000000"/>
+          <w:lang w:val="ru-RU"/>
+        </w:rPr>
+        <w:t xml:space="preserve">Примеры файлов находятся в папке с заданием. Обратите внимание, что параметр </w:t>
+      </w:r>
+      <w:r>
+        <w:rPr>
+          <w:rFonts w:ascii="Arial" w:eastAsia="Times New Roman" w:hAnsi="Arial" w:cs="Arial"/>
+          <w:color w:val="000000"/>
+        </w:rPr>
+        <w:t>EventId</w:t>
+      </w:r>
+      <w:bookmarkStart w:id="0" w:name="_GoBack"/>
+      <w:bookmarkEnd w:id="0"/>
+      <w:r>
+        <w:rPr>
+          <w:rFonts w:ascii="Arial" w:eastAsia="Times New Roman" w:hAnsi="Arial" w:cs="Arial"/>
+          <w:color w:val="000000"/>
+          <w:lang w:val="ru-RU"/>
+        </w:rPr>
+        <w:t xml:space="preserve"> </w:t>
+      </w:r>
+      <w:r>
+        <w:rPr>
+          <w:rFonts w:ascii="Arial" w:eastAsia="Times New Roman" w:hAnsi="Arial" w:cs="Arial"/>
+          <w:color w:val="000000"/>
+          <w:lang w:val="ru-RU"/>
+        </w:rPr>
+        <w:t xml:space="preserve">игнорируется, а в </w:t>
+      </w:r>
+      <w:r>
+        <w:rPr>
+          <w:rFonts w:ascii="Arial" w:eastAsia="Times New Roman" w:hAnsi="Arial" w:cs="Arial"/>
+          <w:color w:val="000000"/>
+        </w:rPr>
+        <w:t>CSV</w:t>
+      </w:r>
+      <w:r>
+        <w:rPr>
+          <w:rFonts w:ascii="Arial" w:eastAsia="Times New Roman" w:hAnsi="Arial" w:cs="Arial"/>
+          <w:color w:val="000000"/>
+          <w:lang w:val="ru-RU"/>
+        </w:rPr>
+        <w:t>-</w:t>
+      </w:r>
+      <w:r>
+        <w:rPr>
+          <w:rFonts w:ascii="Arial" w:eastAsia="Times New Roman" w:hAnsi="Arial" w:cs="Arial"/>
+          <w:color w:val="000000"/>
+          <w:lang w:val="ru-RU"/>
+        </w:rPr>
+        <w:t>файле его нет.</w:t>
+      </w:r>
+      <w:r>
+        <w:rPr>
+          <w:rFonts w:ascii="Arial" w:eastAsia="Times New Roman" w:hAnsi="Arial" w:cs="Arial"/>
+          <w:color w:val="000000"/>
+          <w:lang w:val="ru-RU"/>
+        </w:rPr>
+        <w:t xml:space="preserve"> Метод выполняет ту же самую валидацию, что и </w:t>
+      </w:r>
+      <w:r>
+        <w:rPr>
+          <w:rFonts w:ascii="Arial" w:eastAsia="Times New Roman" w:hAnsi="Arial" w:cs="Arial"/>
+          <w:color w:val="000000"/>
+        </w:rPr>
+        <w:t>POST</w:t>
+      </w:r>
+      <w:r>
+        <w:rPr>
+          <w:rFonts w:ascii="Arial" w:eastAsia="Times New Roman" w:hAnsi="Arial" w:cs="Arial"/>
+          <w:color w:val="000000"/>
+          <w:lang w:val="ru-RU"/>
+        </w:rPr>
+        <w:t xml:space="preserve">-метод в </w:t>
+      </w:r>
+      <w:r>
+        <w:rPr>
+          <w:rFonts w:ascii="Arial" w:eastAsia="Times New Roman" w:hAnsi="Arial" w:cs="Arial"/>
+          <w:color w:val="000000"/>
+        </w:rPr>
+        <w:t>Event</w:t>
+      </w:r>
+      <w:r>
+        <w:rPr>
+          <w:rFonts w:ascii="Arial" w:eastAsia="Times New Roman" w:hAnsi="Arial" w:cs="Arial"/>
+          <w:color w:val="000000"/>
+          <w:lang w:val="ru-RU"/>
+        </w:rPr>
+        <w:t>/</w:t>
+      </w:r>
+      <w:r>
+        <w:rPr>
+          <w:rFonts w:ascii="Arial" w:eastAsia="Times New Roman" w:hAnsi="Arial" w:cs="Arial"/>
+          <w:color w:val="000000"/>
+        </w:rPr>
+        <w:t>Interaction</w:t>
+      </w:r>
+      <w:r>
+        <w:rPr>
+          <w:rFonts w:ascii="Arial" w:eastAsia="Times New Roman" w:hAnsi="Arial" w:cs="Arial"/>
+          <w:color w:val="000000"/>
+          <w:lang w:val="ru-RU"/>
+        </w:rPr>
+        <w:t xml:space="preserve"> </w:t>
+      </w:r>
+      <w:r>
+        <w:rPr>
+          <w:rFonts w:ascii="Arial" w:eastAsia="Times New Roman" w:hAnsi="Arial" w:cs="Arial"/>
+          <w:color w:val="000000"/>
+          <w:lang w:val="ru-RU"/>
+        </w:rPr>
+        <w:t>сервисах.</w:t>
+      </w:r>
     </w:p>
     <w:p>
       <w:pPr>
@@ -1315,7 +1422,6 @@
         </w:rPr>
         <w:t xml:space="preserve"> принимают в качестве одного из параметров </w:t>
       </w:r>
-      <w:proofErr w:type="spellStart"/>
       <w:r>
         <w:rPr>
           <w:rFonts w:ascii="Arial" w:eastAsia="Times New Roman" w:hAnsi="Arial" w:cs="Arial"/>
@@ -1323,7 +1429,6 @@
         </w:rPr>
         <w:t>SessionId</w:t>
       </w:r>
-      <w:proofErr w:type="spellEnd"/>
       <w:r>
         <w:rPr>
           <w:rFonts w:ascii="Arial" w:eastAsia="Times New Roman" w:hAnsi="Arial" w:cs="Arial"/>
@@ -1355,7 +1460,6 @@
         </w:rPr>
         <w:t xml:space="preserve">Если </w:t>
       </w:r>
-      <w:proofErr w:type="spellStart"/>
       <w:r>
         <w:rPr>
           <w:rFonts w:ascii="Arial" w:eastAsia="Times New Roman" w:hAnsi="Arial" w:cs="Arial"/>
@@ -1363,7 +1467,6 @@
         </w:rPr>
         <w:t>SessionId</w:t>
       </w:r>
-      <w:proofErr w:type="spellEnd"/>
       <w:r>
         <w:rPr>
           <w:rFonts w:ascii="Arial" w:eastAsia="Times New Roman" w:hAnsi="Arial" w:cs="Arial"/>
@@ -1552,15 +1655,7 @@
           <w:color w:val="000000"/>
           <w:lang w:val="ru-RU"/>
         </w:rPr>
-        <w:t>DateFrom</w:t>
-      </w:r>
-      <w:r>
-        <w:rPr>
-          <w:rFonts w:ascii="Arial" w:eastAsia="Times New Roman" w:hAnsi="Arial" w:cs="Arial"/>
-          <w:color w:val="000000"/>
-          <w:lang w:val="ru-RU"/>
-        </w:rPr>
-        <w:t xml:space="preserve"> – </w:t>
+        <w:t xml:space="preserve">DateFrom – </w:t>
       </w:r>
       <w:r>
         <w:rPr>
@@ -1661,15 +1756,7 @@
           <w:color w:val="000000"/>
           <w:lang w:val="ru-RU"/>
         </w:rPr>
-        <w:t>дата не позднее</w:t>
-      </w:r>
-      <w:r>
-        <w:rPr>
-          <w:rFonts w:ascii="Arial" w:eastAsia="Times New Roman" w:hAnsi="Arial" w:cs="Arial"/>
-          <w:color w:val="000000"/>
-          <w:lang w:val="ru-RU"/>
-        </w:rPr>
-        <w:t>)</w:t>
+        <w:t>дата не позднее)</w:t>
       </w:r>
     </w:p>
     <w:p>
@@ -1740,7 +1827,6 @@
           <w:lang w:val="ru-RU"/>
         </w:rPr>
       </w:pPr>
-      <w:proofErr w:type="spellStart"/>
       <w:r>
         <w:rPr>
           <w:rFonts w:ascii="Arial" w:eastAsia="Times New Roman" w:hAnsi="Arial" w:cs="Arial"/>
@@ -1748,7 +1834,6 @@
         </w:rPr>
         <w:t>InteractionType</w:t>
       </w:r>
-      <w:proofErr w:type="spellEnd"/>
       <w:r>
         <w:rPr>
           <w:rFonts w:ascii="Arial" w:eastAsia="Times New Roman" w:hAnsi="Arial" w:cs="Arial"/>
@@ -1805,7 +1890,6 @@
         </w:rPr>
         <w:t xml:space="preserve"> </w:t>
       </w:r>
-      <w:proofErr w:type="spellStart"/>
       <w:r>
         <w:rPr>
           <w:rFonts w:ascii="Arial" w:eastAsia="Times New Roman" w:hAnsi="Arial" w:cs="Arial"/>
@@ -1813,7 +1897,6 @@
         </w:rPr>
         <w:t>InteractionType</w:t>
       </w:r>
-      <w:proofErr w:type="spellEnd"/>
       <w:r>
         <w:rPr>
           <w:rFonts w:ascii="Arial" w:eastAsia="Times New Roman" w:hAnsi="Arial" w:cs="Arial"/>
@@ -1917,7 +2000,6 @@
         </w:rPr>
         <w:t xml:space="preserve"> </w:t>
       </w:r>
-      <w:proofErr w:type="spellStart"/>
       <w:r>
         <w:rPr>
           <w:rFonts w:ascii="Arial" w:eastAsia="Times New Roman" w:hAnsi="Arial" w:cs="Arial"/>
@@ -1925,7 +2007,6 @@
         </w:rPr>
         <w:t>MeetingType</w:t>
       </w:r>
-      <w:proofErr w:type="spellEnd"/>
       <w:r>
         <w:rPr>
           <w:rFonts w:ascii="Arial" w:eastAsia="Times New Roman" w:hAnsi="Arial" w:cs="Arial"/>
@@ -1956,15 +2037,7 @@
           <w:color w:val="000000"/>
           <w:lang w:val="ru-RU"/>
         </w:rPr>
-        <w:t>хотя бы 1 значения в списке фльтра с 1 значением в списке сущности</w:t>
-      </w:r>
-      <w:r>
-        <w:rPr>
-          <w:rFonts w:ascii="Arial" w:eastAsia="Times New Roman" w:hAnsi="Arial" w:cs="Arial"/>
-          <w:color w:val="000000"/>
-          <w:lang w:val="ru-RU"/>
-        </w:rPr>
-        <w:t>)</w:t>
+        <w:t>хотя бы 1 значения в списке фльтра с 1 значением в списке сущности)</w:t>
       </w:r>
     </w:p>
     <w:p>
@@ -1995,15 +2068,7 @@
           <w:color w:val="000000"/>
           <w:lang w:val="ru-RU"/>
         </w:rPr>
-        <w:t xml:space="preserve"> </w:t>
-      </w:r>
-      <w:r>
-        <w:rPr>
-          <w:rFonts w:ascii="Arial" w:eastAsia="Times New Roman" w:hAnsi="Arial" w:cs="Arial"/>
-          <w:color w:val="000000"/>
-          <w:lang w:val="ru-RU"/>
-        </w:rPr>
-        <w:t xml:space="preserve">– фильтрация по полю </w:t>
+        <w:t xml:space="preserve"> – фильтрация по полю </w:t>
       </w:r>
       <w:r>
         <w:rPr>
@@ -2096,15 +2161,7 @@
           <w:color w:val="000000"/>
           <w:lang w:val="ru-RU"/>
         </w:rPr>
-        <w:t>пол</w:t>
-      </w:r>
-      <w:r>
-        <w:rPr>
-          <w:rFonts w:ascii="Arial" w:eastAsia="Times New Roman" w:hAnsi="Arial" w:cs="Arial"/>
-          <w:color w:val="000000"/>
-          <w:lang w:val="ru-RU"/>
-        </w:rPr>
-        <w:t>ям</w:t>
+        <w:t>полям</w:t>
       </w:r>
       <w:r>
         <w:rPr>
@@ -2196,33 +2253,7 @@
           <w:color w:val="000000"/>
           <w:lang w:val="ru-RU"/>
         </w:rPr>
-        <w:t>поиск по подстроке)</w:t>
-      </w:r>
-      <w:r>
-        <w:rPr>
-          <w:rFonts w:ascii="Arial" w:eastAsia="Times New Roman" w:hAnsi="Arial" w:cs="Arial"/>
-          <w:color w:val="000000"/>
-          <w:lang w:val="ru-RU"/>
-        </w:rPr>
-        <w:t xml:space="preserve">, подстрока должна присутствовать хотя бы в </w:t>
-      </w:r>
-      <w:proofErr w:type="gramStart"/>
-      <w:r>
-        <w:rPr>
-          <w:rFonts w:ascii="Arial" w:eastAsia="Times New Roman" w:hAnsi="Arial" w:cs="Arial"/>
-          <w:color w:val="000000"/>
-          <w:lang w:val="ru-RU"/>
-        </w:rPr>
-        <w:t>1</w:t>
-      </w:r>
-      <w:proofErr w:type="gramEnd"/>
-      <w:r>
-        <w:rPr>
-          <w:rFonts w:ascii="Arial" w:eastAsia="Times New Roman" w:hAnsi="Arial" w:cs="Arial"/>
-          <w:color w:val="000000"/>
-          <w:lang w:val="ru-RU"/>
-        </w:rPr>
-        <w:t xml:space="preserve"> из полей.</w:t>
+        <w:t>поиск по подстроке), подстрока должна присутствовать хотя бы в 1 из полей.</w:t>
       </w:r>
     </w:p>
     <w:p>
@@ -2253,15 +2284,7 @@
           <w:color w:val="000000"/>
           <w:lang w:val="ru-RU"/>
         </w:rPr>
-        <w:t xml:space="preserve"> </w:t>
-      </w:r>
-      <w:r>
-        <w:rPr>
-          <w:rFonts w:ascii="Arial" w:eastAsia="Times New Roman" w:hAnsi="Arial" w:cs="Arial"/>
-          <w:color w:val="000000"/>
-          <w:lang w:val="ru-RU"/>
-        </w:rPr>
-        <w:t xml:space="preserve">– фильтрация по полю </w:t>
+        <w:t xml:space="preserve"> – фильтрация по полю </w:t>
       </w:r>
       <w:r>
         <w:rPr>
@@ -2457,6 +2480,7 @@
           <w:color w:val="000000"/>
           <w:lang w:val="ru-RU"/>
         </w:rPr>
+        <w:lastRenderedPageBreak/>
         <w:t>PageSize</w:t>
       </w:r>
       <w:r>
@@ -2488,7 +2512,6 @@
           <w:color w:val="000000"/>
           <w:lang w:val="ru-RU"/>
         </w:rPr>
-        <w:lastRenderedPageBreak/>
         <w:t>IsInteraction</w:t>
       </w:r>
       <w:r>
@@ -2674,7 +2697,6 @@
           <w:rFonts w:ascii="Times New Roman" w:eastAsia="Times New Roman" w:hAnsi="Times New Roman" w:cs="Times New Roman"/>
           <w:sz w:val="24"/>
           <w:szCs w:val="24"/>
-          <w:lang w:val="ru-RU"/>
         </w:rPr>
       </w:pPr>
       <w:r>
@@ -2690,7 +2712,6 @@
           <w:rFonts w:ascii="Times New Roman" w:eastAsia="Times New Roman" w:hAnsi="Times New Roman" w:cs="Times New Roman"/>
           <w:sz w:val="24"/>
           <w:szCs w:val="24"/>
-          <w:lang w:val="ru-RU"/>
         </w:rPr>
         <w:t xml:space="preserve"> – </w:t>
       </w:r>
@@ -2709,7 +2730,6 @@
           <w:sz w:val="24"/>
           <w:szCs w:val="24"/>
           <w:highlight w:val="yellow"/>
-          <w:lang w:val="ru-RU"/>
         </w:rPr>
         <w:t>://</w:t>
       </w:r>
@@ -2728,11 +2748,9 @@
           <w:sz w:val="24"/>
           <w:szCs w:val="24"/>
           <w:highlight w:val="yellow"/>
-          <w:lang w:val="ru-RU"/>
         </w:rPr>
         <w:t>-</w:t>
       </w:r>
-      <w:proofErr w:type="spellStart"/>
       <w:r>
         <w:rPr>
           <w:rFonts w:ascii="Times New Roman" w:eastAsia="Times New Roman" w:hAnsi="Times New Roman" w:cs="Times New Roman"/>
@@ -2742,18 +2760,15 @@
         </w:rPr>
         <w:t>att</w:t>
       </w:r>
-      <w:proofErr w:type="spellEnd"/>
       <w:r>
         <w:rPr>
           <w:rFonts w:ascii="Times New Roman" w:eastAsia="Times New Roman" w:hAnsi="Times New Roman" w:cs="Times New Roman"/>
           <w:sz w:val="24"/>
           <w:szCs w:val="24"/>
           <w:highlight w:val="yellow"/>
-          <w:lang w:val="ru-RU"/>
         </w:rPr>
         <w:t>.</w:t>
       </w:r>
-      <w:proofErr w:type="spellStart"/>
       <w:r>
         <w:rPr>
           <w:rFonts w:ascii="Times New Roman" w:eastAsia="Times New Roman" w:hAnsi="Times New Roman" w:cs="Times New Roman"/>
@@ -2763,18 +2778,15 @@
         </w:rPr>
         <w:t>deejayentertainment</w:t>
       </w:r>
-      <w:proofErr w:type="spellEnd"/>
       <w:r>
         <w:rPr>
           <w:rFonts w:ascii="Times New Roman" w:eastAsia="Times New Roman" w:hAnsi="Times New Roman" w:cs="Times New Roman"/>
           <w:sz w:val="24"/>
           <w:szCs w:val="24"/>
           <w:highlight w:val="yellow"/>
-          <w:lang w:val="ru-RU"/>
         </w:rPr>
         <w:t>.</w:t>
       </w:r>
-      <w:proofErr w:type="spellStart"/>
       <w:r>
         <w:rPr>
           <w:rFonts w:ascii="Times New Roman" w:eastAsia="Times New Roman" w:hAnsi="Times New Roman" w:cs="Times New Roman"/>
@@ -2784,17 +2796,14 @@
         </w:rPr>
         <w:t>ru</w:t>
       </w:r>
-      <w:proofErr w:type="spellEnd"/>
       <w:r>
         <w:rPr>
           <w:rFonts w:ascii="Times New Roman" w:eastAsia="Times New Roman" w:hAnsi="Times New Roman" w:cs="Times New Roman"/>
           <w:sz w:val="24"/>
           <w:szCs w:val="24"/>
-          <w:lang w:val="ru-RU"/>
         </w:rPr>
         <w:t>/</w:t>
       </w:r>
-      <w:proofErr w:type="spellStart"/>
       <w:r>
         <w:rPr>
           <w:rFonts w:ascii="Times New Roman" w:eastAsia="Times New Roman" w:hAnsi="Times New Roman" w:cs="Times New Roman"/>
@@ -2803,13 +2812,11 @@
         </w:rPr>
         <w:t>AccountsV</w:t>
       </w:r>
-      <w:proofErr w:type="spellEnd"/>
       <w:r>
         <w:rPr>
           <w:rFonts w:ascii="Times New Roman" w:eastAsia="Times New Roman" w:hAnsi="Times New Roman" w:cs="Times New Roman"/>
           <w:sz w:val="24"/>
           <w:szCs w:val="24"/>
-          <w:lang w:val="ru-RU"/>
         </w:rPr>
         <w:t>3</w:t>
       </w:r>
@@ -2836,7 +2843,6 @@
           <w:rFonts w:ascii="Times New Roman" w:eastAsia="Times New Roman" w:hAnsi="Times New Roman" w:cs="Times New Roman"/>
           <w:sz w:val="24"/>
           <w:szCs w:val="24"/>
-          <w:lang w:val="ru-RU"/>
         </w:rPr>
         <w:t xml:space="preserve"> – </w:t>
       </w:r>
@@ -2855,7 +2861,6 @@
           <w:sz w:val="24"/>
           <w:szCs w:val="24"/>
           <w:highlight w:val="yellow"/>
-          <w:lang w:val="ru-RU"/>
         </w:rPr>
         <w:t>://</w:t>
       </w:r>
@@ -2874,7 +2879,6 @@
           <w:sz w:val="24"/>
           <w:szCs w:val="24"/>
           <w:highlight w:val="yellow"/>
-          <w:lang w:val="ru-RU"/>
         </w:rPr>
         <w:t>-</w:t>
       </w:r>
@@ -3124,7 +3128,6 @@
           <w:szCs w:val="24"/>
         </w:rPr>
       </w:pPr>
-      <w:proofErr w:type="spellStart"/>
       <w:r>
         <w:rPr>
           <w:rFonts w:ascii="Times New Roman" w:eastAsia="Times New Roman" w:hAnsi="Times New Roman" w:cs="Times New Roman"/>
@@ -3133,7 +3136,6 @@
         </w:rPr>
         <w:t>GrouppedView</w:t>
       </w:r>
-      <w:proofErr w:type="spellEnd"/>
       <w:r>
         <w:rPr>
           <w:rFonts w:ascii="Times New Roman" w:eastAsia="Times New Roman" w:hAnsi="Times New Roman" w:cs="Times New Roman"/>
@@ -3654,7 +3656,6 @@
         </w:rPr>
         <w:t>/</w:t>
       </w:r>
-      <w:proofErr w:type="spellStart"/>
       <w:r>
         <w:rPr>
           <w:rFonts w:ascii="Arial" w:hAnsi="Arial" w:cs="Arial"/>
@@ -3664,7 +3665,6 @@
         </w:rPr>
         <w:t>GetAll</w:t>
       </w:r>
-      <w:proofErr w:type="spellEnd"/>
       <w:r>
         <w:rPr>
           <w:rFonts w:ascii="Arial" w:hAnsi="Arial" w:cs="Arial"/>
@@ -3751,7 +3751,6 @@
         </w:rPr>
         <w:t xml:space="preserve"> с ошибкой вместо </w:t>
       </w:r>
-      <w:proofErr w:type="spellStart"/>
       <w:r>
         <w:rPr>
           <w:rFonts w:ascii="Arial" w:hAnsi="Arial" w:cs="Arial"/>
@@ -3761,7 +3760,6 @@
         </w:rPr>
         <w:t>InternalServerError</w:t>
       </w:r>
-      <w:proofErr w:type="spellEnd"/>
     </w:p>
     <w:p>
       <w:pPr>
@@ -3809,7 +3807,6 @@
         </w:rPr>
         <w:t xml:space="preserve">возвращает </w:t>
       </w:r>
-      <w:proofErr w:type="spellStart"/>
       <w:r>
         <w:rPr>
           <w:rFonts w:ascii="Arial" w:hAnsi="Arial" w:cs="Arial"/>
@@ -3819,7 +3816,6 @@
         </w:rPr>
         <w:t>EventCount</w:t>
       </w:r>
-      <w:proofErr w:type="spellEnd"/>
       <w:r>
         <w:rPr>
           <w:rFonts w:ascii="Arial" w:hAnsi="Arial" w:cs="Arial"/>
@@ -3932,7 +3928,6 @@
         </w:rPr>
         <w:t xml:space="preserve"> </w:t>
       </w:r>
-      <w:proofErr w:type="spellStart"/>
       <w:r>
         <w:rPr>
           <w:rFonts w:ascii="Arial" w:hAnsi="Arial" w:cs="Arial"/>
@@ -3942,7 +3937,6 @@
         </w:rPr>
         <w:t>AverageDuration</w:t>
       </w:r>
-      <w:proofErr w:type="spellEnd"/>
       <w:r>
         <w:rPr>
           <w:rFonts w:ascii="Arial" w:hAnsi="Arial" w:cs="Arial"/>
@@ -3971,25 +3965,14 @@
         </w:rPr>
         <w:t xml:space="preserve"> </w:t>
       </w:r>
-      <w:proofErr w:type="spellStart"/>
-      <w:r>
-        <w:rPr>
-          <w:rFonts w:ascii="Arial" w:hAnsi="Arial" w:cs="Arial"/>
-          <w:color w:val="000000" w:themeColor="text1"/>
-          <w:sz w:val="22"/>
-          <w:szCs w:val="22"/>
-        </w:rPr>
-        <w:t>AverageDuration</w:t>
-      </w:r>
-      <w:proofErr w:type="spellEnd"/>
-      <w:r>
-        <w:rPr>
-          <w:rFonts w:ascii="Arial" w:hAnsi="Arial" w:cs="Arial"/>
-          <w:color w:val="000000" w:themeColor="text1"/>
-          <w:sz w:val="22"/>
-          <w:szCs w:val="22"/>
-        </w:rPr>
-        <w:t xml:space="preserve"> </w:t>
+      <w:r>
+        <w:rPr>
+          <w:rFonts w:ascii="Arial" w:hAnsi="Arial" w:cs="Arial"/>
+          <w:color w:val="000000" w:themeColor="text1"/>
+          <w:sz w:val="22"/>
+          <w:szCs w:val="22"/>
+        </w:rPr>
+        <w:t xml:space="preserve">AverageDuration </w:t>
       </w:r>
       <w:r>
         <w:rPr>
@@ -4047,7 +4030,6 @@
         </w:rPr>
         <w:t>/</w:t>
       </w:r>
-      <w:proofErr w:type="spellStart"/>
       <w:r>
         <w:rPr>
           <w:rFonts w:ascii="Arial" w:hAnsi="Arial" w:cs="Arial"/>
@@ -4057,7 +4039,6 @@
         </w:rPr>
         <w:t>GetById</w:t>
       </w:r>
-      <w:proofErr w:type="spellEnd"/>
       <w:r>
         <w:rPr>
           <w:rFonts w:ascii="Arial" w:hAnsi="Arial" w:cs="Arial"/>
@@ -4248,7 +4229,6 @@
           <w:lang w:val="ru-RU"/>
         </w:rPr>
       </w:pPr>
-      <w:proofErr w:type="spellStart"/>
       <w:r>
         <w:rPr>
           <w:rFonts w:ascii="Arial" w:hAnsi="Arial" w:cs="Arial"/>
@@ -4258,7 +4238,6 @@
         </w:rPr>
         <w:t>GrouppedView</w:t>
       </w:r>
-      <w:proofErr w:type="spellEnd"/>
       <w:r>
         <w:rPr>
           <w:rFonts w:ascii="Arial" w:hAnsi="Arial" w:cs="Arial"/>
@@ -4297,17 +4276,7 @@
           <w:szCs w:val="22"/>
           <w:lang w:val="ru-RU"/>
         </w:rPr>
-        <w:t xml:space="preserve">в случае </w:t>
-      </w:r>
-      <w:r>
-        <w:rPr>
-          <w:rFonts w:ascii="Arial" w:hAnsi="Arial" w:cs="Arial"/>
-          <w:color w:val="000000" w:themeColor="text1"/>
-          <w:sz w:val="22"/>
-          <w:szCs w:val="22"/>
-          <w:lang w:val="ru-RU"/>
-        </w:rPr>
-        <w:t xml:space="preserve">если указан параметр фильтрации </w:t>
+        <w:t xml:space="preserve">в случае если указан параметр фильтрации </w:t>
       </w:r>
       <w:r>
         <w:rPr>
@@ -4336,7 +4305,6 @@
           <w:lang w:val="ru-RU"/>
         </w:rPr>
       </w:pPr>
-      <w:proofErr w:type="spellStart"/>
       <w:r>
         <w:rPr>
           <w:rFonts w:ascii="Arial" w:hAnsi="Arial" w:cs="Arial"/>
@@ -4346,7 +4314,6 @@
         </w:rPr>
         <w:t>GrouppedView</w:t>
       </w:r>
-      <w:proofErr w:type="spellEnd"/>
       <w:r>
         <w:rPr>
           <w:rFonts w:ascii="Arial" w:hAnsi="Arial" w:cs="Arial"/>
@@ -4377,7 +4344,6 @@
         </w:rPr>
         <w:t xml:space="preserve">Если поле </w:t>
       </w:r>
-      <w:proofErr w:type="spellStart"/>
       <w:r>
         <w:rPr>
           <w:rFonts w:ascii="Arial" w:hAnsi="Arial" w:cs="Arial"/>
@@ -4387,7 +4353,6 @@
         </w:rPr>
         <w:t>PageSize</w:t>
       </w:r>
-      <w:proofErr w:type="spellEnd"/>
       <w:r>
         <w:rPr>
           <w:rFonts w:ascii="Arial" w:hAnsi="Arial" w:cs="Arial"/>
@@ -4426,7 +4391,6 @@
           <w:lang w:val="ru-RU"/>
         </w:rPr>
       </w:pPr>
-      <w:proofErr w:type="spellStart"/>
       <w:r>
         <w:rPr>
           <w:rFonts w:ascii="Arial" w:hAnsi="Arial" w:cs="Arial"/>
@@ -4436,7 +4400,6 @@
         </w:rPr>
         <w:t>GrouppedView</w:t>
       </w:r>
-      <w:proofErr w:type="spellEnd"/>
       <w:r>
         <w:rPr>
           <w:rFonts w:ascii="Arial" w:hAnsi="Arial" w:cs="Arial"/>
@@ -4467,7 +4430,6 @@
         </w:rPr>
         <w:t xml:space="preserve">Группировка по </w:t>
       </w:r>
-      <w:proofErr w:type="spellStart"/>
       <w:r>
         <w:rPr>
           <w:rFonts w:ascii="Arial" w:hAnsi="Arial" w:cs="Arial"/>
@@ -4477,7 +4439,6 @@
         </w:rPr>
         <w:t>AddressType</w:t>
       </w:r>
-      <w:proofErr w:type="spellEnd"/>
       <w:r>
         <w:rPr>
           <w:rFonts w:ascii="Arial" w:hAnsi="Arial" w:cs="Arial"/>
@@ -4516,7 +4477,6 @@
           <w:lang w:val="ru-RU"/>
         </w:rPr>
       </w:pPr>
-      <w:proofErr w:type="spellStart"/>
       <w:r>
         <w:rPr>
           <w:rFonts w:ascii="Arial" w:hAnsi="Arial" w:cs="Arial"/>
@@ -4526,7 +4486,6 @@
         </w:rPr>
         <w:t>GrouppedView</w:t>
       </w:r>
-      <w:proofErr w:type="spellEnd"/>
       <w:r>
         <w:rPr>
           <w:rFonts w:ascii="Arial" w:hAnsi="Arial" w:cs="Arial"/>
@@ -4623,7 +4582,6 @@
           <w:lang w:val="ru-RU"/>
         </w:rPr>
       </w:pPr>
-      <w:proofErr w:type="spellStart"/>
       <w:r>
         <w:rPr>
           <w:rFonts w:ascii="Arial" w:hAnsi="Arial" w:cs="Arial"/>
@@ -4633,7 +4591,6 @@
         </w:rPr>
         <w:t>GrouppedView</w:t>
       </w:r>
-      <w:proofErr w:type="spellEnd"/>
       <w:r>
         <w:rPr>
           <w:rFonts w:ascii="Arial" w:hAnsi="Arial" w:cs="Arial"/>
@@ -4721,7 +4678,6 @@
           <w:lang w:val="ru-RU"/>
         </w:rPr>
       </w:pPr>
-      <w:proofErr w:type="spellStart"/>
       <w:r>
         <w:rPr>
           <w:rFonts w:ascii="Arial" w:hAnsi="Arial" w:cs="Arial"/>
@@ -4731,7 +4687,6 @@
         </w:rPr>
         <w:t>GrouppedView</w:t>
       </w:r>
-      <w:proofErr w:type="spellEnd"/>
       <w:r>
         <w:rPr>
           <w:rFonts w:ascii="Arial" w:hAnsi="Arial" w:cs="Arial"/>
@@ -4762,7 +4717,6 @@
         </w:rPr>
         <w:t xml:space="preserve">При указании невалидного значения в </w:t>
       </w:r>
-      <w:proofErr w:type="spellStart"/>
       <w:r>
         <w:rPr>
           <w:rFonts w:ascii="Arial" w:hAnsi="Arial" w:cs="Arial"/>
@@ -4772,7 +4726,6 @@
         </w:rPr>
         <w:t>GroupBy</w:t>
       </w:r>
-      <w:proofErr w:type="spellEnd"/>
       <w:r>
         <w:rPr>
           <w:rFonts w:ascii="Arial" w:hAnsi="Arial" w:cs="Arial"/>
@@ -4793,7 +4746,6 @@
         </w:rPr>
         <w:t xml:space="preserve">происходит группировка по </w:t>
       </w:r>
-      <w:proofErr w:type="spellStart"/>
       <w:r>
         <w:rPr>
           <w:rFonts w:ascii="Arial" w:hAnsi="Arial" w:cs="Arial"/>
@@ -4803,7 +4755,6 @@
         </w:rPr>
         <w:t>InteractionType</w:t>
       </w:r>
-      <w:proofErr w:type="spellEnd"/>
     </w:p>
     <w:p>
       <w:pPr>
@@ -4933,6 +4884,7 @@
           <w:sz w:val="22"/>
           <w:szCs w:val="22"/>
         </w:rPr>
+        <w:lastRenderedPageBreak/>
         <w:t>Report</w:t>
       </w:r>
       <w:r>
@@ -5038,7 +4990,6 @@
           <w:sz w:val="22"/>
           <w:szCs w:val="22"/>
         </w:rPr>
-        <w:lastRenderedPageBreak/>
         <w:t>Report</w:t>
       </w:r>
       <w:r>
@@ -5223,7 +5174,6 @@
         </w:rPr>
         <w:t xml:space="preserve"> </w:t>
       </w:r>
-      <w:proofErr w:type="spellStart"/>
       <w:r>
         <w:rPr>
           <w:rFonts w:ascii="Arial" w:hAnsi="Arial" w:cs="Arial"/>
@@ -5233,7 +5183,6 @@
         </w:rPr>
         <w:t>IsInteraction</w:t>
       </w:r>
-      <w:proofErr w:type="spellEnd"/>
       <w:r>
         <w:rPr>
           <w:rFonts w:ascii="Arial" w:hAnsi="Arial" w:cs="Arial"/>
@@ -5395,8 +5344,6 @@
         </w:rPr>
         <w:t>5</w:t>
       </w:r>
-      <w:bookmarkStart w:id="0" w:name="_GoBack"/>
-      <w:bookmarkEnd w:id="0"/>
     </w:p>
     <w:p>
       <w:pPr>
@@ -5534,7 +5481,6 @@
         </w:rPr>
         <w:t>/</w:t>
       </w:r>
-      <w:proofErr w:type="spellStart"/>
       <w:r>
         <w:rPr>
           <w:rFonts w:ascii="Arial" w:hAnsi="Arial" w:cs="Arial"/>
@@ -5544,7 +5490,6 @@
         </w:rPr>
         <w:t>GetById</w:t>
       </w:r>
-      <w:proofErr w:type="spellEnd"/>
       <w:r>
         <w:rPr>
           <w:rFonts w:ascii="Arial" w:hAnsi="Arial" w:cs="Arial"/>
@@ -5706,29 +5651,7 @@
           <w:szCs w:val="22"/>
           <w:lang w:val="ru-RU"/>
         </w:rPr>
-        <w:t xml:space="preserve">иметь меньше </w:t>
-      </w:r>
-      <w:proofErr w:type="gramStart"/>
-      <w:r>
-        <w:rPr>
-          <w:rFonts w:ascii="Arial" w:hAnsi="Arial" w:cs="Arial"/>
-          <w:color w:val="000000"/>
-          <w:sz w:val="22"/>
-          <w:szCs w:val="22"/>
-          <w:lang w:val="ru-RU"/>
-        </w:rPr>
-        <w:t>24 символов</w:t>
-      </w:r>
-      <w:proofErr w:type="gramEnd"/>
-      <w:r>
-        <w:rPr>
-          <w:rFonts w:ascii="Arial" w:hAnsi="Arial" w:cs="Arial"/>
-          <w:color w:val="000000"/>
-          <w:sz w:val="22"/>
-          <w:szCs w:val="22"/>
-          <w:lang w:val="ru-RU"/>
-        </w:rPr>
-        <w:t xml:space="preserve"> вместо 12.</w:t>
+        <w:t>иметь меньше 24 символов вместо 12.</w:t>
       </w:r>
     </w:p>
     <w:p>
@@ -5807,7 +5730,6 @@
         </w:rPr>
         <w:t xml:space="preserve"> </w:t>
       </w:r>
-      <w:proofErr w:type="spellStart"/>
       <w:r>
         <w:rPr>
           <w:rFonts w:ascii="Arial" w:hAnsi="Arial" w:cs="Arial"/>
@@ -5817,7 +5739,6 @@
         </w:rPr>
         <w:t>InternalServerError</w:t>
       </w:r>
-      <w:proofErr w:type="spellEnd"/>
       <w:r>
         <w:rPr>
           <w:rFonts w:ascii="Arial" w:hAnsi="Arial" w:cs="Arial"/>
@@ -5848,7 +5769,6 @@
         </w:rPr>
         <w:t xml:space="preserve"> </w:t>
       </w:r>
-      <w:proofErr w:type="spellStart"/>
       <w:r>
         <w:rPr>
           <w:rFonts w:ascii="Arial" w:hAnsi="Arial" w:cs="Arial"/>
@@ -5858,7 +5778,6 @@
         </w:rPr>
         <w:t>NotFound</w:t>
       </w:r>
-      <w:proofErr w:type="spellEnd"/>
       <w:r>
         <w:rPr>
           <w:rFonts w:ascii="Arial" w:hAnsi="Arial" w:cs="Arial"/>
@@ -6068,25 +5987,14 @@
         </w:rPr>
         <w:t xml:space="preserve"> </w:t>
       </w:r>
-      <w:proofErr w:type="spellStart"/>
-      <w:r>
-        <w:rPr>
-          <w:rFonts w:ascii="Arial" w:hAnsi="Arial" w:cs="Arial"/>
-          <w:color w:val="000000"/>
-          <w:sz w:val="22"/>
-          <w:szCs w:val="22"/>
-        </w:rPr>
-        <w:t>InteractionType</w:t>
-      </w:r>
-      <w:proofErr w:type="spellEnd"/>
-      <w:r>
-        <w:rPr>
-          <w:rFonts w:ascii="Arial" w:hAnsi="Arial" w:cs="Arial"/>
-          <w:color w:val="000000"/>
-          <w:sz w:val="22"/>
-          <w:szCs w:val="22"/>
-        </w:rPr>
-        <w:t xml:space="preserve"> </w:t>
+      <w:r>
+        <w:rPr>
+          <w:rFonts w:ascii="Arial" w:hAnsi="Arial" w:cs="Arial"/>
+          <w:color w:val="000000"/>
+          <w:sz w:val="22"/>
+          <w:szCs w:val="22"/>
+        </w:rPr>
+        <w:t xml:space="preserve">InteractionType </w:t>
       </w:r>
       <w:r>
         <w:rPr>
@@ -6215,7 +6123,6 @@
           <w:lang w:val="ru-RU"/>
         </w:rPr>
       </w:pPr>
-      <w:proofErr w:type="spellStart"/>
       <w:r>
         <w:rPr>
           <w:rFonts w:ascii="Arial" w:hAnsi="Arial" w:cs="Arial"/>
@@ -6225,7 +6132,6 @@
         </w:rPr>
         <w:t>Registrate</w:t>
       </w:r>
-      <w:proofErr w:type="spellEnd"/>
       <w:r>
         <w:rPr>
           <w:rFonts w:ascii="Arial" w:hAnsi="Arial" w:cs="Arial"/>
@@ -6292,7 +6198,6 @@
         </w:rPr>
         <w:t>/</w:t>
       </w:r>
-      <w:proofErr w:type="spellStart"/>
       <w:r>
         <w:rPr>
           <w:rFonts w:ascii="Arial" w:hAnsi="Arial" w:cs="Arial"/>
@@ -6302,7 +6207,6 @@
         </w:rPr>
         <w:t>GetById</w:t>
       </w:r>
-      <w:proofErr w:type="spellEnd"/>
       <w:r>
         <w:rPr>
           <w:rFonts w:ascii="Arial" w:hAnsi="Arial" w:cs="Arial"/>
@@ -6677,7 +6581,6 @@
         </w:rPr>
         <w:t>/</w:t>
       </w:r>
-      <w:proofErr w:type="spellStart"/>
       <w:r>
         <w:rPr>
           <w:rFonts w:ascii="Arial" w:hAnsi="Arial" w:cs="Arial"/>
@@ -6687,7 +6590,6 @@
         </w:rPr>
         <w:t>GetAll</w:t>
       </w:r>
-      <w:proofErr w:type="spellEnd"/>
       <w:r>
         <w:rPr>
           <w:rFonts w:ascii="Arial" w:hAnsi="Arial" w:cs="Arial"/>
@@ -6981,7 +6883,6 @@
           <w:lang w:val="ru-RU"/>
         </w:rPr>
       </w:pPr>
-      <w:proofErr w:type="spellStart"/>
       <w:r>
         <w:rPr>
           <w:rFonts w:ascii="Arial" w:hAnsi="Arial" w:cs="Arial"/>
@@ -6991,7 +6892,6 @@
         </w:rPr>
         <w:t>Registrate</w:t>
       </w:r>
-      <w:proofErr w:type="spellEnd"/>
       <w:r>
         <w:rPr>
           <w:rFonts w:ascii="Arial" w:hAnsi="Arial" w:cs="Arial"/>
@@ -7039,7 +6939,6 @@
         </w:rPr>
         <w:t xml:space="preserve"> падает с </w:t>
       </w:r>
-      <w:proofErr w:type="spellStart"/>
       <w:r>
         <w:rPr>
           <w:rFonts w:ascii="Arial" w:hAnsi="Arial" w:cs="Arial"/>
@@ -7049,7 +6948,6 @@
         </w:rPr>
         <w:t>FormatException</w:t>
       </w:r>
-      <w:proofErr w:type="spellEnd"/>
       <w:r>
         <w:rPr>
           <w:rFonts w:ascii="Arial" w:hAnsi="Arial" w:cs="Arial"/>
@@ -7060,7 +6958,6 @@
         </w:rPr>
         <w:t xml:space="preserve"> если подсунули сессию которую невозможно конвертировать в </w:t>
       </w:r>
-      <w:proofErr w:type="spellStart"/>
       <w:r>
         <w:rPr>
           <w:rFonts w:ascii="Arial" w:hAnsi="Arial" w:cs="Arial"/>
@@ -7070,7 +6967,6 @@
         </w:rPr>
         <w:t>Guid</w:t>
       </w:r>
-      <w:proofErr w:type="spellEnd"/>
       <w:r>
         <w:rPr>
           <w:rFonts w:ascii="Arial" w:hAnsi="Arial" w:cs="Arial"/>

</xml_diff>

<commit_message>
Report POST is implemented
</commit_message>
<xml_diff>
--- a/Docs/Sprint3.docx
+++ b/Docs/Sprint3.docx
@@ -1177,6 +1177,7 @@
         <w:rPr>
           <w:rFonts w:ascii="Arial" w:eastAsia="Times New Roman" w:hAnsi="Arial" w:cs="Arial"/>
           <w:color w:val="000000"/>
+          <w:lang w:val="ru-RU"/>
         </w:rPr>
       </w:pPr>
       <w:r>
@@ -1246,7 +1247,23 @@
           <w:color w:val="000000"/>
           <w:lang w:val="ru-RU"/>
         </w:rPr>
-        <w:t xml:space="preserve">Примеры файлов находятся в папке с заданием. Обратите внимание, что параметр </w:t>
+        <w:t>Примеры файлов находятся в папке с заданием. Обратите внимание, что параметр</w:t>
+      </w:r>
+      <w:r>
+        <w:rPr>
+          <w:rFonts w:ascii="Arial" w:eastAsia="Times New Roman" w:hAnsi="Arial" w:cs="Arial"/>
+          <w:color w:val="000000"/>
+          <w:lang w:val="ru-RU"/>
+        </w:rPr>
+        <w:t>ы</w:t>
+      </w:r>
+      <w:r>
+        <w:rPr>
+          <w:rFonts w:ascii="Arial" w:eastAsia="Times New Roman" w:hAnsi="Arial" w:cs="Arial"/>
+          <w:color w:val="000000"/>
+          <w:lang w:val="ru-RU"/>
+        </w:rPr>
+        <w:t xml:space="preserve"> </w:t>
       </w:r>
       <w:r>
         <w:rPr>
@@ -1254,6 +1271,99 @@
           <w:color w:val="000000"/>
         </w:rPr>
         <w:t>EventId</w:t>
+      </w:r>
+      <w:r>
+        <w:rPr>
+          <w:rFonts w:ascii="Arial" w:eastAsia="Times New Roman" w:hAnsi="Arial" w:cs="Arial"/>
+          <w:color w:val="000000"/>
+          <w:lang w:val="ru-RU"/>
+        </w:rPr>
+        <w:t xml:space="preserve">, </w:t>
+      </w:r>
+      <w:r>
+        <w:rPr>
+          <w:rFonts w:ascii="Arial" w:eastAsia="Times New Roman" w:hAnsi="Arial" w:cs="Arial"/>
+          <w:color w:val="000000"/>
+        </w:rPr>
+        <w:t>Created</w:t>
+      </w:r>
+      <w:r>
+        <w:rPr>
+          <w:rFonts w:ascii="Arial" w:eastAsia="Times New Roman" w:hAnsi="Arial" w:cs="Arial"/>
+          <w:color w:val="000000"/>
+          <w:lang w:val="ru-RU"/>
+        </w:rPr>
+        <w:t xml:space="preserve"> </w:t>
+      </w:r>
+      <w:r>
+        <w:rPr>
+          <w:rFonts w:ascii="Arial" w:eastAsia="Times New Roman" w:hAnsi="Arial" w:cs="Arial"/>
+          <w:color w:val="000000"/>
+          <w:lang w:val="ru-RU"/>
+        </w:rPr>
+        <w:t xml:space="preserve">и </w:t>
+      </w:r>
+      <w:r>
+        <w:rPr>
+          <w:rFonts w:ascii="Arial" w:eastAsia="Times New Roman" w:hAnsi="Arial" w:cs="Arial"/>
+          <w:color w:val="000000"/>
+        </w:rPr>
+        <w:t>Updated</w:t>
+      </w:r>
+      <w:r>
+        <w:rPr>
+          <w:rFonts w:ascii="Arial" w:eastAsia="Times New Roman" w:hAnsi="Arial" w:cs="Arial"/>
+          <w:color w:val="000000"/>
+          <w:lang w:val="ru-RU"/>
+        </w:rPr>
+        <w:t xml:space="preserve"> </w:t>
+      </w:r>
+      <w:r>
+        <w:rPr>
+          <w:rFonts w:ascii="Arial" w:eastAsia="Times New Roman" w:hAnsi="Arial" w:cs="Arial"/>
+          <w:color w:val="000000"/>
+          <w:lang w:val="ru-RU"/>
+        </w:rPr>
+        <w:t>игнорирую</w:t>
+      </w:r>
+      <w:r>
+        <w:rPr>
+          <w:rFonts w:ascii="Arial" w:eastAsia="Times New Roman" w:hAnsi="Arial" w:cs="Arial"/>
+          <w:color w:val="000000"/>
+          <w:lang w:val="ru-RU"/>
+        </w:rPr>
+        <w:t xml:space="preserve">тся, а в </w:t>
+      </w:r>
+      <w:r>
+        <w:rPr>
+          <w:rFonts w:ascii="Arial" w:eastAsia="Times New Roman" w:hAnsi="Arial" w:cs="Arial"/>
+          <w:color w:val="000000"/>
+        </w:rPr>
+        <w:t>CSV</w:t>
+      </w:r>
+      <w:r>
+        <w:rPr>
+          <w:rFonts w:ascii="Arial" w:eastAsia="Times New Roman" w:hAnsi="Arial" w:cs="Arial"/>
+          <w:color w:val="000000"/>
+          <w:lang w:val="ru-RU"/>
+        </w:rPr>
+        <w:t>-</w:t>
+      </w:r>
+      <w:r>
+        <w:rPr>
+          <w:rFonts w:ascii="Arial" w:eastAsia="Times New Roman" w:hAnsi="Arial" w:cs="Arial"/>
+          <w:color w:val="000000"/>
+          <w:lang w:val="ru-RU"/>
+        </w:rPr>
+        <w:t xml:space="preserve">файле </w:t>
+      </w:r>
+      <w:r>
+        <w:rPr>
+          <w:rFonts w:ascii="Arial" w:eastAsia="Times New Roman" w:hAnsi="Arial" w:cs="Arial"/>
+          <w:color w:val="000000"/>
+          <w:lang w:val="ru-RU"/>
+        </w:rPr>
+        <w:t>их</w:t>
       </w:r>
       <w:bookmarkStart w:id="0" w:name="_GoBack"/>
       <w:bookmarkEnd w:id="0"/>
@@ -1263,15 +1373,31 @@
           <w:color w:val="000000"/>
           <w:lang w:val="ru-RU"/>
         </w:rPr>
-        <w:t xml:space="preserve"> </w:t>
-      </w:r>
-      <w:r>
-        <w:rPr>
-          <w:rFonts w:ascii="Arial" w:eastAsia="Times New Roman" w:hAnsi="Arial" w:cs="Arial"/>
-          <w:color w:val="000000"/>
-          <w:lang w:val="ru-RU"/>
-        </w:rPr>
-        <w:t xml:space="preserve">игнорируется, а в </w:t>
+        <w:t xml:space="preserve"> нет</w:t>
+      </w:r>
+      <w:r>
+        <w:rPr>
+          <w:rFonts w:ascii="Arial" w:eastAsia="Times New Roman" w:hAnsi="Arial" w:cs="Arial"/>
+          <w:color w:val="000000"/>
+          <w:lang w:val="ru-RU"/>
+        </w:rPr>
+        <w:t xml:space="preserve"> (</w:t>
+      </w:r>
+      <w:r>
+        <w:rPr>
+          <w:rFonts w:ascii="Arial" w:eastAsia="Times New Roman" w:hAnsi="Arial" w:cs="Arial"/>
+          <w:color w:val="000000"/>
+          <w:lang w:val="ru-RU"/>
+        </w:rPr>
+        <w:t xml:space="preserve">обратите внимание, что </w:t>
+      </w:r>
+      <w:r>
+        <w:rPr>
+          <w:rFonts w:ascii="Arial" w:eastAsia="Times New Roman" w:hAnsi="Arial" w:cs="Arial"/>
+          <w:color w:val="000000"/>
+          <w:lang w:val="ru-RU"/>
+        </w:rPr>
+        <w:t xml:space="preserve">для </w:t>
       </w:r>
       <w:r>
         <w:rPr>
@@ -1294,7 +1420,69 @@
           <w:color w:val="000000"/>
           <w:lang w:val="ru-RU"/>
         </w:rPr>
-        <w:t>файле его нет.</w:t>
+        <w:t xml:space="preserve">формата </w:t>
+      </w:r>
+      <w:r>
+        <w:rPr>
+          <w:rFonts w:ascii="Arial" w:eastAsia="Times New Roman" w:hAnsi="Arial" w:cs="Arial"/>
+          <w:color w:val="000000"/>
+          <w:lang w:val="ru-RU"/>
+        </w:rPr>
+        <w:t xml:space="preserve">файл полученный </w:t>
+      </w:r>
+      <w:r>
+        <w:rPr>
+          <w:rFonts w:ascii="Arial" w:eastAsia="Times New Roman" w:hAnsi="Arial" w:cs="Arial"/>
+          <w:color w:val="000000"/>
+          <w:lang w:val="ru-RU"/>
+        </w:rPr>
+        <w:t xml:space="preserve">через </w:t>
+      </w:r>
+      <w:r>
+        <w:rPr>
+          <w:rFonts w:ascii="Arial" w:eastAsia="Times New Roman" w:hAnsi="Arial" w:cs="Arial"/>
+          <w:color w:val="000000"/>
+        </w:rPr>
+        <w:t>GET</w:t>
+      </w:r>
+      <w:r>
+        <w:rPr>
+          <w:rFonts w:ascii="Arial" w:eastAsia="Times New Roman" w:hAnsi="Arial" w:cs="Arial"/>
+          <w:color w:val="000000"/>
+          <w:lang w:val="ru-RU"/>
+        </w:rPr>
+        <w:t xml:space="preserve"> </w:t>
+      </w:r>
+      <w:r>
+        <w:rPr>
+          <w:rFonts w:ascii="Arial" w:eastAsia="Times New Roman" w:hAnsi="Arial" w:cs="Arial"/>
+          <w:color w:val="000000"/>
+          <w:lang w:val="ru-RU"/>
+        </w:rPr>
+        <w:t xml:space="preserve">не подходит для загрузки через </w:t>
+      </w:r>
+      <w:r>
+        <w:rPr>
+          <w:rFonts w:ascii="Arial" w:eastAsia="Times New Roman" w:hAnsi="Arial" w:cs="Arial"/>
+          <w:color w:val="000000"/>
+        </w:rPr>
+        <w:t>POST</w:t>
+      </w:r>
+      <w:r>
+        <w:rPr>
+          <w:rFonts w:ascii="Arial" w:eastAsia="Times New Roman" w:hAnsi="Arial" w:cs="Arial"/>
+          <w:color w:val="000000"/>
+          <w:lang w:val="ru-RU"/>
+        </w:rPr>
+        <w:t>)</w:t>
+      </w:r>
+      <w:r>
+        <w:rPr>
+          <w:rFonts w:ascii="Arial" w:eastAsia="Times New Roman" w:hAnsi="Arial" w:cs="Arial"/>
+          <w:color w:val="000000"/>
+          <w:lang w:val="ru-RU"/>
+        </w:rPr>
+        <w:t>.</w:t>
       </w:r>
       <w:r>
         <w:rPr>
@@ -1356,6 +1544,45 @@
           <w:lang w:val="ru-RU"/>
         </w:rPr>
         <w:t>сервисах.</w:t>
+      </w:r>
+      <w:r>
+        <w:rPr>
+          <w:rFonts w:ascii="Arial" w:eastAsia="Times New Roman" w:hAnsi="Arial" w:cs="Arial"/>
+          <w:color w:val="000000"/>
+          <w:lang w:val="ru-RU"/>
+        </w:rPr>
+        <w:t xml:space="preserve"> </w:t>
+      </w:r>
+      <w:r>
+        <w:rPr>
+          <w:rFonts w:ascii="Arial" w:eastAsia="Times New Roman" w:hAnsi="Arial" w:cs="Arial"/>
+          <w:color w:val="000000"/>
+          <w:lang w:val="ru-RU"/>
+        </w:rPr>
+        <w:t xml:space="preserve">Дополнительно, </w:t>
+      </w:r>
+      <w:r>
+        <w:rPr>
+          <w:rFonts w:ascii="Arial" w:eastAsia="Times New Roman" w:hAnsi="Arial" w:cs="Arial"/>
+          <w:color w:val="000000"/>
+        </w:rPr>
+        <w:t>CSV</w:t>
+      </w:r>
+      <w:r>
+        <w:rPr>
+          <w:rFonts w:ascii="Arial" w:eastAsia="Times New Roman" w:hAnsi="Arial" w:cs="Arial"/>
+          <w:color w:val="000000"/>
+          <w:lang w:val="ru-RU"/>
+        </w:rPr>
+        <w:t>-</w:t>
+      </w:r>
+      <w:r>
+        <w:rPr>
+          <w:rFonts w:ascii="Arial" w:eastAsia="Times New Roman" w:hAnsi="Arial" w:cs="Arial"/>
+          <w:color w:val="000000"/>
+          <w:lang w:val="ru-RU"/>
+        </w:rPr>
+        <w:t>файл обязан иметь все поля.</w:t>
       </w:r>
     </w:p>
     <w:p>
@@ -1592,7 +1819,54 @@
           <w:color w:val="000000"/>
           <w:lang w:val="ru-RU"/>
         </w:rPr>
-        <w:t>сервисов должны выполняться не более чем 2 секунды.</w:t>
+        <w:t xml:space="preserve">сервисов должны выполняться не более чем 2 </w:t>
+      </w:r>
+      <w:r>
+        <w:rPr>
+          <w:rFonts w:ascii="Arial" w:eastAsia="Times New Roman" w:hAnsi="Arial" w:cs="Arial"/>
+          <w:color w:val="000000"/>
+          <w:lang w:val="ru-RU"/>
+        </w:rPr>
+        <w:t xml:space="preserve">секунды, методы сервиса </w:t>
+      </w:r>
+      <w:r>
+        <w:rPr>
+          <w:rFonts w:ascii="Arial" w:eastAsia="Times New Roman" w:hAnsi="Arial" w:cs="Arial"/>
+          <w:color w:val="000000"/>
+        </w:rPr>
+        <w:t>Reports</w:t>
+      </w:r>
+      <w:r>
+        <w:rPr>
+          <w:rFonts w:ascii="Arial" w:eastAsia="Times New Roman" w:hAnsi="Arial" w:cs="Arial"/>
+          <w:color w:val="000000"/>
+          <w:lang w:val="ru-RU"/>
+        </w:rPr>
+        <w:t xml:space="preserve"> – </w:t>
+      </w:r>
+      <w:r>
+        <w:rPr>
+          <w:rFonts w:ascii="Arial" w:eastAsia="Times New Roman" w:hAnsi="Arial" w:cs="Arial"/>
+          <w:color w:val="000000"/>
+          <w:lang w:val="ru-RU"/>
+        </w:rPr>
+        <w:t>7</w:t>
+      </w:r>
+      <w:r>
+        <w:rPr>
+          <w:rFonts w:ascii="Arial" w:eastAsia="Times New Roman" w:hAnsi="Arial" w:cs="Arial"/>
+          <w:color w:val="000000"/>
+          <w:lang w:val="ru-RU"/>
+        </w:rPr>
+        <w:t xml:space="preserve"> </w:t>
+      </w:r>
+      <w:r>
+        <w:rPr>
+          <w:rFonts w:ascii="Arial" w:eastAsia="Times New Roman" w:hAnsi="Arial" w:cs="Arial"/>
+          <w:color w:val="000000"/>
+          <w:lang w:val="ru-RU"/>
+        </w:rPr>
+        <w:t>секунд.</w:t>
       </w:r>
     </w:p>
     <w:p>
@@ -2276,6 +2550,7 @@
           <w:color w:val="000000"/>
           <w:lang w:val="ru-RU"/>
         </w:rPr>
+        <w:lastRenderedPageBreak/>
         <w:t>Company</w:t>
       </w:r>
       <w:r>
@@ -2480,7 +2755,6 @@
           <w:color w:val="000000"/>
           <w:lang w:val="ru-RU"/>
         </w:rPr>
-        <w:lastRenderedPageBreak/>
         <w:t>PageSize</w:t>
       </w:r>
       <w:r>
@@ -4685,6 +4959,7 @@
           <w:sz w:val="22"/>
           <w:szCs w:val="22"/>
         </w:rPr>
+        <w:lastRenderedPageBreak/>
         <w:t>GrouppedView</w:t>
       </w:r>
       <w:r>
@@ -4884,7 +5159,6 @@
           <w:sz w:val="22"/>
           <w:szCs w:val="22"/>
         </w:rPr>
-        <w:lastRenderedPageBreak/>
         <w:t>Report</w:t>
       </w:r>
       <w:r>

</xml_diff>

<commit_message>
Sprint 3 is implemented
</commit_message>
<xml_diff>
--- a/Docs/Sprint3.docx
+++ b/Docs/Sprint3.docx
@@ -1365,8 +1365,6 @@
         </w:rPr>
         <w:t>их</w:t>
       </w:r>
-      <w:bookmarkStart w:id="0" w:name="_GoBack"/>
-      <w:bookmarkEnd w:id="0"/>
       <w:r>
         <w:rPr>
           <w:rFonts w:ascii="Arial" w:eastAsia="Times New Roman" w:hAnsi="Arial" w:cs="Arial"/>
@@ -5580,6 +5578,220 @@
           <w:lang w:val="ru-RU"/>
         </w:rPr>
       </w:pPr>
+      <w:r>
+        <w:rPr>
+          <w:rFonts w:ascii="Arial" w:hAnsi="Arial" w:cs="Arial"/>
+          <w:color w:val="000000" w:themeColor="text1"/>
+          <w:sz w:val="22"/>
+          <w:szCs w:val="22"/>
+        </w:rPr>
+        <w:t>Report</w:t>
+      </w:r>
+      <w:r>
+        <w:rPr>
+          <w:rFonts w:ascii="Arial" w:hAnsi="Arial" w:cs="Arial"/>
+          <w:color w:val="000000" w:themeColor="text1"/>
+          <w:sz w:val="22"/>
+          <w:szCs w:val="22"/>
+          <w:lang w:val="ru-RU"/>
+        </w:rPr>
+        <w:t>/</w:t>
+      </w:r>
+      <w:r>
+        <w:rPr>
+          <w:rFonts w:ascii="Arial" w:hAnsi="Arial" w:cs="Arial"/>
+          <w:color w:val="000000" w:themeColor="text1"/>
+          <w:sz w:val="22"/>
+          <w:szCs w:val="22"/>
+        </w:rPr>
+        <w:t>POST</w:t>
+      </w:r>
+      <w:r>
+        <w:rPr>
+          <w:rFonts w:ascii="Arial" w:hAnsi="Arial" w:cs="Arial"/>
+          <w:color w:val="000000" w:themeColor="text1"/>
+          <w:sz w:val="22"/>
+          <w:szCs w:val="22"/>
+          <w:lang w:val="ru-RU"/>
+        </w:rPr>
+        <w:t xml:space="preserve"> – </w:t>
+      </w:r>
+      <w:r>
+        <w:rPr>
+          <w:rFonts w:ascii="Arial" w:hAnsi="Arial" w:cs="Arial"/>
+          <w:color w:val="000000" w:themeColor="text1"/>
+          <w:sz w:val="22"/>
+          <w:szCs w:val="22"/>
+          <w:lang w:val="ru-RU"/>
+        </w:rPr>
+        <w:t>Валидация</w:t>
+      </w:r>
+      <w:r>
+        <w:rPr>
+          <w:rFonts w:ascii="Arial" w:hAnsi="Arial" w:cs="Arial"/>
+          <w:color w:val="000000" w:themeColor="text1"/>
+          <w:sz w:val="22"/>
+          <w:szCs w:val="22"/>
+          <w:lang w:val="ru-RU"/>
+        </w:rPr>
+        <w:t xml:space="preserve"> </w:t>
+      </w:r>
+      <w:r>
+        <w:rPr>
+          <w:rFonts w:ascii="Arial" w:hAnsi="Arial" w:cs="Arial"/>
+          <w:color w:val="000000" w:themeColor="text1"/>
+          <w:sz w:val="22"/>
+          <w:szCs w:val="22"/>
+          <w:lang w:val="ru-RU"/>
+        </w:rPr>
+        <w:t>не</w:t>
+      </w:r>
+      <w:r>
+        <w:rPr>
+          <w:rFonts w:ascii="Arial" w:hAnsi="Arial" w:cs="Arial"/>
+          <w:color w:val="000000" w:themeColor="text1"/>
+          <w:sz w:val="22"/>
+          <w:szCs w:val="22"/>
+          <w:lang w:val="ru-RU"/>
+        </w:rPr>
+        <w:t xml:space="preserve"> </w:t>
+      </w:r>
+      <w:r>
+        <w:rPr>
+          <w:rFonts w:ascii="Arial" w:hAnsi="Arial" w:cs="Arial"/>
+          <w:color w:val="000000" w:themeColor="text1"/>
+          <w:sz w:val="22"/>
+          <w:szCs w:val="22"/>
+          <w:lang w:val="ru-RU"/>
+        </w:rPr>
+        <w:t>работает</w:t>
+      </w:r>
+      <w:r>
+        <w:rPr>
+          <w:rFonts w:ascii="Arial" w:hAnsi="Arial" w:cs="Arial"/>
+          <w:color w:val="000000" w:themeColor="text1"/>
+          <w:sz w:val="22"/>
+          <w:szCs w:val="22"/>
+          <w:lang w:val="ru-RU"/>
+        </w:rPr>
+        <w:t xml:space="preserve"> </w:t>
+      </w:r>
+      <w:r>
+        <w:rPr>
+          <w:rFonts w:ascii="Arial" w:hAnsi="Arial" w:cs="Arial"/>
+          <w:color w:val="000000" w:themeColor="text1"/>
+          <w:sz w:val="22"/>
+          <w:szCs w:val="22"/>
+          <w:lang w:val="ru-RU"/>
+        </w:rPr>
+        <w:t>для</w:t>
+      </w:r>
+      <w:r>
+        <w:rPr>
+          <w:rFonts w:ascii="Arial" w:hAnsi="Arial" w:cs="Arial"/>
+          <w:color w:val="000000" w:themeColor="text1"/>
+          <w:sz w:val="22"/>
+          <w:szCs w:val="22"/>
+          <w:lang w:val="ru-RU"/>
+        </w:rPr>
+        <w:t xml:space="preserve"> </w:t>
+      </w:r>
+      <w:r>
+        <w:rPr>
+          <w:rFonts w:ascii="Arial" w:hAnsi="Arial" w:cs="Arial"/>
+          <w:color w:val="000000" w:themeColor="text1"/>
+          <w:sz w:val="22"/>
+          <w:szCs w:val="22"/>
+          <w:lang w:val="ru-RU"/>
+        </w:rPr>
+        <w:t xml:space="preserve">событий </w:t>
+      </w:r>
+      <w:r>
+        <w:rPr>
+          <w:rFonts w:ascii="Arial" w:hAnsi="Arial" w:cs="Arial"/>
+          <w:color w:val="000000" w:themeColor="text1"/>
+          <w:sz w:val="22"/>
+          <w:szCs w:val="22"/>
+        </w:rPr>
+        <w:t>CSV</w:t>
+      </w:r>
+      <w:r>
+        <w:rPr>
+          <w:rFonts w:ascii="Arial" w:hAnsi="Arial" w:cs="Arial"/>
+          <w:color w:val="000000" w:themeColor="text1"/>
+          <w:sz w:val="22"/>
+          <w:szCs w:val="22"/>
+          <w:lang w:val="ru-RU"/>
+        </w:rPr>
+        <w:t>-</w:t>
+      </w:r>
+      <w:r>
+        <w:rPr>
+          <w:rFonts w:ascii="Arial" w:hAnsi="Arial" w:cs="Arial"/>
+          <w:color w:val="000000" w:themeColor="text1"/>
+          <w:sz w:val="22"/>
+          <w:szCs w:val="22"/>
+          <w:lang w:val="ru-RU"/>
+        </w:rPr>
+        <w:t>файла</w:t>
+      </w:r>
+      <w:r>
+        <w:rPr>
+          <w:rFonts w:ascii="Arial" w:hAnsi="Arial" w:cs="Arial"/>
+          <w:color w:val="000000" w:themeColor="text1"/>
+          <w:sz w:val="22"/>
+          <w:szCs w:val="22"/>
+          <w:lang w:val="ru-RU"/>
+        </w:rPr>
+        <w:t xml:space="preserve"> </w:t>
+      </w:r>
+      <w:r>
+        <w:rPr>
+          <w:rFonts w:ascii="Arial" w:hAnsi="Arial" w:cs="Arial"/>
+          <w:color w:val="000000" w:themeColor="text1"/>
+          <w:sz w:val="22"/>
+          <w:szCs w:val="22"/>
+        </w:rPr>
+        <w:t>c</w:t>
+      </w:r>
+      <w:r>
+        <w:rPr>
+          <w:rFonts w:ascii="Arial" w:hAnsi="Arial" w:cs="Arial"/>
+          <w:color w:val="000000" w:themeColor="text1"/>
+          <w:sz w:val="22"/>
+          <w:szCs w:val="22"/>
+          <w:lang w:val="ru-RU"/>
+        </w:rPr>
+        <w:t xml:space="preserve"> </w:t>
+      </w:r>
+      <w:r>
+        <w:rPr>
+          <w:rFonts w:ascii="Arial" w:hAnsi="Arial" w:cs="Arial"/>
+          <w:color w:val="000000" w:themeColor="text1"/>
+          <w:sz w:val="22"/>
+          <w:szCs w:val="22"/>
+        </w:rPr>
+        <w:t>InteractionType</w:t>
+      </w:r>
+      <w:r>
+        <w:rPr>
+          <w:rFonts w:ascii="Arial" w:hAnsi="Arial" w:cs="Arial"/>
+          <w:color w:val="000000" w:themeColor="text1"/>
+          <w:sz w:val="22"/>
+          <w:szCs w:val="22"/>
+          <w:lang w:val="ru-RU"/>
+        </w:rPr>
+        <w:t xml:space="preserve"> = </w:t>
+      </w:r>
+      <w:r>
+        <w:rPr>
+          <w:rFonts w:ascii="Arial" w:hAnsi="Arial" w:cs="Arial"/>
+          <w:color w:val="000000" w:themeColor="text1"/>
+          <w:sz w:val="22"/>
+          <w:szCs w:val="22"/>
+        </w:rPr>
+        <w:t>Conference</w:t>
+      </w:r>
     </w:p>
     <w:p>
       <w:pPr>
@@ -5604,19 +5816,557 @@
           <w:color w:val="000000" w:themeColor="text1"/>
           <w:sz w:val="22"/>
           <w:szCs w:val="22"/>
-          <w:lang w:val="ru-RU"/>
-        </w:rPr>
-        <w:t>2</w:t>
-      </w:r>
-      <w:r>
-        <w:rPr>
-          <w:rFonts w:ascii="Arial" w:hAnsi="Arial" w:cs="Arial"/>
-          <w:color w:val="000000" w:themeColor="text1"/>
-          <w:sz w:val="22"/>
-          <w:szCs w:val="22"/>
-          <w:lang w:val="ru-RU"/>
-        </w:rPr>
-        <w:t>5</w:t>
+        </w:rPr>
+        <w:t>Report</w:t>
+      </w:r>
+      <w:r>
+        <w:rPr>
+          <w:rFonts w:ascii="Arial" w:hAnsi="Arial" w:cs="Arial"/>
+          <w:color w:val="000000" w:themeColor="text1"/>
+          <w:sz w:val="22"/>
+          <w:szCs w:val="22"/>
+          <w:lang w:val="ru-RU"/>
+        </w:rPr>
+        <w:t>/</w:t>
+      </w:r>
+      <w:r>
+        <w:rPr>
+          <w:rFonts w:ascii="Arial" w:hAnsi="Arial" w:cs="Arial"/>
+          <w:color w:val="000000" w:themeColor="text1"/>
+          <w:sz w:val="22"/>
+          <w:szCs w:val="22"/>
+        </w:rPr>
+        <w:t>POST</w:t>
+      </w:r>
+      <w:r>
+        <w:rPr>
+          <w:rFonts w:ascii="Arial" w:hAnsi="Arial" w:cs="Arial"/>
+          <w:color w:val="000000" w:themeColor="text1"/>
+          <w:sz w:val="22"/>
+          <w:szCs w:val="22"/>
+          <w:lang w:val="ru-RU"/>
+        </w:rPr>
+        <w:t xml:space="preserve"> – </w:t>
+      </w:r>
+      <w:r>
+        <w:rPr>
+          <w:rFonts w:ascii="Arial" w:hAnsi="Arial" w:cs="Arial"/>
+          <w:color w:val="000000" w:themeColor="text1"/>
+          <w:sz w:val="22"/>
+          <w:szCs w:val="22"/>
+        </w:rPr>
+        <w:t>XML</w:t>
+      </w:r>
+      <w:r>
+        <w:rPr>
+          <w:rFonts w:ascii="Arial" w:hAnsi="Arial" w:cs="Arial"/>
+          <w:color w:val="000000" w:themeColor="text1"/>
+          <w:sz w:val="22"/>
+          <w:szCs w:val="22"/>
+          <w:lang w:val="ru-RU"/>
+        </w:rPr>
+        <w:t xml:space="preserve">: </w:t>
+      </w:r>
+      <w:r>
+        <w:rPr>
+          <w:rFonts w:ascii="Arial" w:hAnsi="Arial" w:cs="Arial"/>
+          <w:color w:val="000000" w:themeColor="text1"/>
+          <w:sz w:val="22"/>
+          <w:szCs w:val="22"/>
+          <w:lang w:val="ru-RU"/>
+        </w:rPr>
+        <w:t>Высталяет город по умолчанию, вместо того, что загрузили</w:t>
+      </w:r>
+    </w:p>
+    <w:p>
+      <w:pPr>
+        <w:pStyle w:val="NormalWeb"/>
+        <w:numPr>
+          <w:ilvl w:val="0"/>
+          <w:numId w:val="1"/>
+        </w:numPr>
+        <w:spacing w:before="0" w:beforeAutospacing="0" w:after="0" w:afterAutospacing="0"/>
+        <w:textAlignment w:val="baseline"/>
+        <w:rPr>
+          <w:rFonts w:ascii="Arial" w:hAnsi="Arial" w:cs="Arial"/>
+          <w:color w:val="000000" w:themeColor="text1"/>
+          <w:sz w:val="22"/>
+          <w:szCs w:val="22"/>
+          <w:lang w:val="ru-RU"/>
+        </w:rPr>
+      </w:pPr>
+      <w:r>
+        <w:rPr>
+          <w:rFonts w:ascii="Arial" w:hAnsi="Arial" w:cs="Arial"/>
+          <w:color w:val="000000" w:themeColor="text1"/>
+          <w:sz w:val="22"/>
+          <w:szCs w:val="22"/>
+        </w:rPr>
+        <w:t>Report</w:t>
+      </w:r>
+      <w:r>
+        <w:rPr>
+          <w:rFonts w:ascii="Arial" w:hAnsi="Arial" w:cs="Arial"/>
+          <w:color w:val="000000" w:themeColor="text1"/>
+          <w:sz w:val="22"/>
+          <w:szCs w:val="22"/>
+          <w:lang w:val="ru-RU"/>
+        </w:rPr>
+        <w:t>/</w:t>
+      </w:r>
+      <w:r>
+        <w:rPr>
+          <w:rFonts w:ascii="Arial" w:hAnsi="Arial" w:cs="Arial"/>
+          <w:color w:val="000000" w:themeColor="text1"/>
+          <w:sz w:val="22"/>
+          <w:szCs w:val="22"/>
+        </w:rPr>
+        <w:t>POST</w:t>
+      </w:r>
+      <w:r>
+        <w:rPr>
+          <w:rFonts w:ascii="Arial" w:hAnsi="Arial" w:cs="Arial"/>
+          <w:color w:val="000000" w:themeColor="text1"/>
+          <w:sz w:val="22"/>
+          <w:szCs w:val="22"/>
+          <w:lang w:val="ru-RU"/>
+        </w:rPr>
+        <w:t xml:space="preserve"> – </w:t>
+      </w:r>
+      <w:r>
+        <w:rPr>
+          <w:rFonts w:ascii="Arial" w:hAnsi="Arial" w:cs="Arial"/>
+          <w:color w:val="000000" w:themeColor="text1"/>
+          <w:sz w:val="22"/>
+          <w:szCs w:val="22"/>
+        </w:rPr>
+        <w:t>XML</w:t>
+      </w:r>
+      <w:r>
+        <w:rPr>
+          <w:rFonts w:ascii="Arial" w:hAnsi="Arial" w:cs="Arial"/>
+          <w:color w:val="000000" w:themeColor="text1"/>
+          <w:sz w:val="22"/>
+          <w:szCs w:val="22"/>
+          <w:lang w:val="ru-RU"/>
+        </w:rPr>
+        <w:t xml:space="preserve">: </w:t>
+      </w:r>
+      <w:r>
+        <w:rPr>
+          <w:rFonts w:ascii="Arial" w:hAnsi="Arial" w:cs="Arial"/>
+          <w:color w:val="000000" w:themeColor="text1"/>
+          <w:sz w:val="22"/>
+          <w:szCs w:val="22"/>
+          <w:lang w:val="ru-RU"/>
+        </w:rPr>
+        <w:t>Если</w:t>
+      </w:r>
+      <w:r>
+        <w:rPr>
+          <w:rFonts w:ascii="Arial" w:hAnsi="Arial" w:cs="Arial"/>
+          <w:color w:val="000000" w:themeColor="text1"/>
+          <w:sz w:val="22"/>
+          <w:szCs w:val="22"/>
+          <w:lang w:val="ru-RU"/>
+        </w:rPr>
+        <w:t xml:space="preserve"> </w:t>
+      </w:r>
+      <w:r>
+        <w:rPr>
+          <w:rFonts w:ascii="Arial" w:hAnsi="Arial" w:cs="Arial"/>
+          <w:color w:val="000000" w:themeColor="text1"/>
+          <w:sz w:val="22"/>
+          <w:szCs w:val="22"/>
+          <w:lang w:val="ru-RU"/>
+        </w:rPr>
+        <w:t>загружен</w:t>
+      </w:r>
+      <w:r>
+        <w:rPr>
+          <w:rFonts w:ascii="Arial" w:hAnsi="Arial" w:cs="Arial"/>
+          <w:color w:val="000000" w:themeColor="text1"/>
+          <w:sz w:val="22"/>
+          <w:szCs w:val="22"/>
+          <w:lang w:val="ru-RU"/>
+        </w:rPr>
+        <w:t xml:space="preserve"> </w:t>
+      </w:r>
+      <w:r>
+        <w:rPr>
+          <w:rFonts w:ascii="Arial" w:hAnsi="Arial" w:cs="Arial"/>
+          <w:color w:val="000000" w:themeColor="text1"/>
+          <w:sz w:val="22"/>
+          <w:szCs w:val="22"/>
+        </w:rPr>
+        <w:t>EventId</w:t>
+      </w:r>
+      <w:r>
+        <w:rPr>
+          <w:rFonts w:ascii="Arial" w:hAnsi="Arial" w:cs="Arial"/>
+          <w:color w:val="000000" w:themeColor="text1"/>
+          <w:sz w:val="22"/>
+          <w:szCs w:val="22"/>
+          <w:lang w:val="ru-RU"/>
+        </w:rPr>
+        <w:t xml:space="preserve"> &gt; 0, </w:t>
+      </w:r>
+      <w:r>
+        <w:rPr>
+          <w:rFonts w:ascii="Arial" w:hAnsi="Arial" w:cs="Arial"/>
+          <w:color w:val="000000" w:themeColor="text1"/>
+          <w:sz w:val="22"/>
+          <w:szCs w:val="22"/>
+          <w:lang w:val="ru-RU"/>
+        </w:rPr>
+        <w:t>то</w:t>
+      </w:r>
+      <w:r>
+        <w:rPr>
+          <w:rFonts w:ascii="Arial" w:hAnsi="Arial" w:cs="Arial"/>
+          <w:color w:val="000000" w:themeColor="text1"/>
+          <w:sz w:val="22"/>
+          <w:szCs w:val="22"/>
+          <w:lang w:val="ru-RU"/>
+        </w:rPr>
+        <w:t xml:space="preserve"> </w:t>
+      </w:r>
+      <w:r>
+        <w:rPr>
+          <w:rFonts w:ascii="Arial" w:hAnsi="Arial" w:cs="Arial"/>
+          <w:color w:val="000000" w:themeColor="text1"/>
+          <w:sz w:val="22"/>
+          <w:szCs w:val="22"/>
+        </w:rPr>
+        <w:t>MeetingTypes</w:t>
+      </w:r>
+      <w:r>
+        <w:rPr>
+          <w:rFonts w:ascii="Arial" w:hAnsi="Arial" w:cs="Arial"/>
+          <w:color w:val="000000" w:themeColor="text1"/>
+          <w:sz w:val="22"/>
+          <w:szCs w:val="22"/>
+          <w:lang w:val="ru-RU"/>
+        </w:rPr>
+        <w:t xml:space="preserve"> </w:t>
+      </w:r>
+      <w:r>
+        <w:rPr>
+          <w:rFonts w:ascii="Arial" w:hAnsi="Arial" w:cs="Arial"/>
+          <w:color w:val="000000" w:themeColor="text1"/>
+          <w:sz w:val="22"/>
+          <w:szCs w:val="22"/>
+          <w:lang w:val="ru-RU"/>
+        </w:rPr>
+        <w:t>не проставляется</w:t>
+      </w:r>
+    </w:p>
+    <w:p>
+      <w:pPr>
+        <w:pStyle w:val="NormalWeb"/>
+        <w:numPr>
+          <w:ilvl w:val="0"/>
+          <w:numId w:val="1"/>
+        </w:numPr>
+        <w:spacing w:before="0" w:beforeAutospacing="0" w:after="0" w:afterAutospacing="0"/>
+        <w:textAlignment w:val="baseline"/>
+        <w:rPr>
+          <w:rFonts w:ascii="Arial" w:hAnsi="Arial" w:cs="Arial"/>
+          <w:color w:val="000000" w:themeColor="text1"/>
+          <w:sz w:val="22"/>
+          <w:szCs w:val="22"/>
+          <w:lang w:val="ru-RU"/>
+        </w:rPr>
+      </w:pPr>
+      <w:r>
+        <w:rPr>
+          <w:rFonts w:ascii="Arial" w:hAnsi="Arial" w:cs="Arial"/>
+          <w:color w:val="000000" w:themeColor="text1"/>
+          <w:sz w:val="22"/>
+          <w:szCs w:val="22"/>
+        </w:rPr>
+        <w:t>Report</w:t>
+      </w:r>
+      <w:r>
+        <w:rPr>
+          <w:rFonts w:ascii="Arial" w:hAnsi="Arial" w:cs="Arial"/>
+          <w:color w:val="000000" w:themeColor="text1"/>
+          <w:sz w:val="22"/>
+          <w:szCs w:val="22"/>
+          <w:lang w:val="ru-RU"/>
+        </w:rPr>
+        <w:t>/</w:t>
+      </w:r>
+      <w:r>
+        <w:rPr>
+          <w:rFonts w:ascii="Arial" w:hAnsi="Arial" w:cs="Arial"/>
+          <w:color w:val="000000" w:themeColor="text1"/>
+          <w:sz w:val="22"/>
+          <w:szCs w:val="22"/>
+        </w:rPr>
+        <w:t>POST</w:t>
+      </w:r>
+      <w:r>
+        <w:rPr>
+          <w:rFonts w:ascii="Arial" w:hAnsi="Arial" w:cs="Arial"/>
+          <w:color w:val="000000" w:themeColor="text1"/>
+          <w:sz w:val="22"/>
+          <w:szCs w:val="22"/>
+          <w:lang w:val="ru-RU"/>
+        </w:rPr>
+        <w:t xml:space="preserve"> – </w:t>
+      </w:r>
+      <w:r>
+        <w:rPr>
+          <w:rFonts w:ascii="Arial" w:hAnsi="Arial" w:cs="Arial"/>
+          <w:color w:val="000000" w:themeColor="text1"/>
+          <w:sz w:val="22"/>
+          <w:szCs w:val="22"/>
+        </w:rPr>
+        <w:t>JSON</w:t>
+      </w:r>
+      <w:r>
+        <w:rPr>
+          <w:rFonts w:ascii="Arial" w:hAnsi="Arial" w:cs="Arial"/>
+          <w:color w:val="000000" w:themeColor="text1"/>
+          <w:sz w:val="22"/>
+          <w:szCs w:val="22"/>
+          <w:lang w:val="ru-RU"/>
+        </w:rPr>
+        <w:t xml:space="preserve">: </w:t>
+      </w:r>
+      <w:r>
+        <w:rPr>
+          <w:rFonts w:ascii="Arial" w:hAnsi="Arial" w:cs="Arial"/>
+          <w:color w:val="000000" w:themeColor="text1"/>
+          <w:sz w:val="22"/>
+          <w:szCs w:val="22"/>
+          <w:lang w:val="ru-RU"/>
+        </w:rPr>
+        <w:t xml:space="preserve">Высталяет </w:t>
+      </w:r>
+      <w:r>
+        <w:rPr>
+          <w:rFonts w:ascii="Arial" w:hAnsi="Arial" w:cs="Arial"/>
+          <w:color w:val="000000" w:themeColor="text1"/>
+          <w:sz w:val="22"/>
+          <w:szCs w:val="22"/>
+          <w:lang w:val="ru-RU"/>
+        </w:rPr>
+        <w:t>страну</w:t>
+      </w:r>
+      <w:r>
+        <w:rPr>
+          <w:rFonts w:ascii="Arial" w:hAnsi="Arial" w:cs="Arial"/>
+          <w:color w:val="000000" w:themeColor="text1"/>
+          <w:sz w:val="22"/>
+          <w:szCs w:val="22"/>
+          <w:lang w:val="ru-RU"/>
+        </w:rPr>
+        <w:t xml:space="preserve"> по умолчанию, вместо того, что загрузили</w:t>
+      </w:r>
+    </w:p>
+    <w:p>
+      <w:pPr>
+        <w:pStyle w:val="NormalWeb"/>
+        <w:numPr>
+          <w:ilvl w:val="0"/>
+          <w:numId w:val="1"/>
+        </w:numPr>
+        <w:spacing w:before="0" w:beforeAutospacing="0" w:after="0" w:afterAutospacing="0"/>
+        <w:textAlignment w:val="baseline"/>
+        <w:rPr>
+          <w:rFonts w:ascii="Arial" w:hAnsi="Arial" w:cs="Arial"/>
+          <w:color w:val="000000" w:themeColor="text1"/>
+          <w:sz w:val="22"/>
+          <w:szCs w:val="22"/>
+          <w:lang w:val="ru-RU"/>
+        </w:rPr>
+      </w:pPr>
+      <w:r>
+        <w:rPr>
+          <w:rFonts w:ascii="Arial" w:hAnsi="Arial" w:cs="Arial"/>
+          <w:color w:val="000000" w:themeColor="text1"/>
+          <w:sz w:val="22"/>
+          <w:szCs w:val="22"/>
+        </w:rPr>
+        <w:t>Report</w:t>
+      </w:r>
+      <w:r>
+        <w:rPr>
+          <w:rFonts w:ascii="Arial" w:hAnsi="Arial" w:cs="Arial"/>
+          <w:color w:val="000000" w:themeColor="text1"/>
+          <w:sz w:val="22"/>
+          <w:szCs w:val="22"/>
+          <w:lang w:val="ru-RU"/>
+        </w:rPr>
+        <w:t>/</w:t>
+      </w:r>
+      <w:r>
+        <w:rPr>
+          <w:rFonts w:ascii="Arial" w:hAnsi="Arial" w:cs="Arial"/>
+          <w:color w:val="000000" w:themeColor="text1"/>
+          <w:sz w:val="22"/>
+          <w:szCs w:val="22"/>
+        </w:rPr>
+        <w:t>POST</w:t>
+      </w:r>
+      <w:r>
+        <w:rPr>
+          <w:rFonts w:ascii="Arial" w:hAnsi="Arial" w:cs="Arial"/>
+          <w:color w:val="000000" w:themeColor="text1"/>
+          <w:sz w:val="22"/>
+          <w:szCs w:val="22"/>
+          <w:lang w:val="ru-RU"/>
+        </w:rPr>
+        <w:t xml:space="preserve"> – </w:t>
+      </w:r>
+      <w:r>
+        <w:rPr>
+          <w:rFonts w:ascii="Arial" w:hAnsi="Arial" w:cs="Arial"/>
+          <w:color w:val="000000" w:themeColor="text1"/>
+          <w:sz w:val="22"/>
+          <w:szCs w:val="22"/>
+        </w:rPr>
+        <w:t>JSON</w:t>
+      </w:r>
+      <w:r>
+        <w:rPr>
+          <w:rFonts w:ascii="Arial" w:hAnsi="Arial" w:cs="Arial"/>
+          <w:color w:val="000000" w:themeColor="text1"/>
+          <w:sz w:val="22"/>
+          <w:szCs w:val="22"/>
+          <w:lang w:val="ru-RU"/>
+        </w:rPr>
+        <w:t xml:space="preserve">: </w:t>
+      </w:r>
+      <w:r>
+        <w:rPr>
+          <w:rFonts w:ascii="Arial" w:hAnsi="Arial" w:cs="Arial"/>
+          <w:color w:val="000000" w:themeColor="text1"/>
+          <w:sz w:val="22"/>
+          <w:szCs w:val="22"/>
+          <w:lang w:val="ru-RU"/>
+        </w:rPr>
+        <w:t>Если</w:t>
+      </w:r>
+      <w:r>
+        <w:rPr>
+          <w:rFonts w:ascii="Arial" w:hAnsi="Arial" w:cs="Arial"/>
+          <w:color w:val="000000" w:themeColor="text1"/>
+          <w:sz w:val="22"/>
+          <w:szCs w:val="22"/>
+          <w:lang w:val="ru-RU"/>
+        </w:rPr>
+        <w:t xml:space="preserve"> </w:t>
+      </w:r>
+      <w:r>
+        <w:rPr>
+          <w:rFonts w:ascii="Arial" w:hAnsi="Arial" w:cs="Arial"/>
+          <w:color w:val="000000" w:themeColor="text1"/>
+          <w:sz w:val="22"/>
+          <w:szCs w:val="22"/>
+          <w:lang w:val="ru-RU"/>
+        </w:rPr>
+        <w:t>загружен</w:t>
+      </w:r>
+      <w:r>
+        <w:rPr>
+          <w:rFonts w:ascii="Arial" w:hAnsi="Arial" w:cs="Arial"/>
+          <w:color w:val="000000" w:themeColor="text1"/>
+          <w:sz w:val="22"/>
+          <w:szCs w:val="22"/>
+          <w:lang w:val="ru-RU"/>
+        </w:rPr>
+        <w:t xml:space="preserve"> </w:t>
+      </w:r>
+      <w:r>
+        <w:rPr>
+          <w:rFonts w:ascii="Arial" w:hAnsi="Arial" w:cs="Arial"/>
+          <w:color w:val="000000" w:themeColor="text1"/>
+          <w:sz w:val="22"/>
+          <w:szCs w:val="22"/>
+        </w:rPr>
+        <w:t>EventId</w:t>
+      </w:r>
+      <w:r>
+        <w:rPr>
+          <w:rFonts w:ascii="Arial" w:hAnsi="Arial" w:cs="Arial"/>
+          <w:color w:val="000000" w:themeColor="text1"/>
+          <w:sz w:val="22"/>
+          <w:szCs w:val="22"/>
+          <w:lang w:val="ru-RU"/>
+        </w:rPr>
+        <w:t xml:space="preserve"> </w:t>
+      </w:r>
+      <w:r>
+        <w:rPr>
+          <w:rFonts w:ascii="Arial" w:hAnsi="Arial" w:cs="Arial"/>
+          <w:color w:val="000000" w:themeColor="text1"/>
+          <w:sz w:val="22"/>
+          <w:szCs w:val="22"/>
+          <w:lang w:val="ru-RU"/>
+        </w:rPr>
+        <w:t>==</w:t>
+      </w:r>
+      <w:r>
+        <w:rPr>
+          <w:rFonts w:ascii="Arial" w:hAnsi="Arial" w:cs="Arial"/>
+          <w:color w:val="000000" w:themeColor="text1"/>
+          <w:sz w:val="22"/>
+          <w:szCs w:val="22"/>
+          <w:lang w:val="ru-RU"/>
+        </w:rPr>
+        <w:t xml:space="preserve"> 0, </w:t>
+      </w:r>
+      <w:r>
+        <w:rPr>
+          <w:rFonts w:ascii="Arial" w:hAnsi="Arial" w:cs="Arial"/>
+          <w:color w:val="000000" w:themeColor="text1"/>
+          <w:sz w:val="22"/>
+          <w:szCs w:val="22"/>
+          <w:lang w:val="ru-RU"/>
+        </w:rPr>
+        <w:t>то</w:t>
+      </w:r>
+      <w:r>
+        <w:rPr>
+          <w:rFonts w:ascii="Arial" w:hAnsi="Arial" w:cs="Arial"/>
+          <w:color w:val="000000" w:themeColor="text1"/>
+          <w:sz w:val="22"/>
+          <w:szCs w:val="22"/>
+          <w:lang w:val="ru-RU"/>
+        </w:rPr>
+        <w:t xml:space="preserve"> </w:t>
+      </w:r>
+      <w:r>
+        <w:rPr>
+          <w:rFonts w:ascii="Arial" w:hAnsi="Arial" w:cs="Arial"/>
+          <w:color w:val="000000" w:themeColor="text1"/>
+          <w:sz w:val="22"/>
+          <w:szCs w:val="22"/>
+        </w:rPr>
+        <w:t>Sectors</w:t>
+      </w:r>
+      <w:r>
+        <w:rPr>
+          <w:rFonts w:ascii="Arial" w:hAnsi="Arial" w:cs="Arial"/>
+          <w:color w:val="000000" w:themeColor="text1"/>
+          <w:sz w:val="22"/>
+          <w:szCs w:val="22"/>
+          <w:lang w:val="ru-RU"/>
+        </w:rPr>
+        <w:t xml:space="preserve"> </w:t>
+      </w:r>
+      <w:r>
+        <w:rPr>
+          <w:rFonts w:ascii="Arial" w:hAnsi="Arial" w:cs="Arial"/>
+          <w:color w:val="000000" w:themeColor="text1"/>
+          <w:sz w:val="22"/>
+          <w:szCs w:val="22"/>
+          <w:lang w:val="ru-RU"/>
+        </w:rPr>
+        <w:t>не проставляется</w:t>
       </w:r>
     </w:p>
     <w:p>
@@ -5627,27 +6377,14 @@
           <w:rFonts w:ascii="Arial" w:hAnsi="Arial" w:cs="Arial"/>
           <w:b/>
           <w:bCs/>
-          <w:color w:val="FF0000"/>
-          <w:sz w:val="22"/>
-          <w:szCs w:val="22"/>
-          <w:lang w:val="ru-RU"/>
-        </w:rPr>
-      </w:pPr>
-    </w:p>
-    <w:p>
-      <w:pPr>
-        <w:pStyle w:val="NormalWeb"/>
-        <w:spacing w:before="0" w:beforeAutospacing="0" w:after="0" w:afterAutospacing="0"/>
-        <w:rPr>
-          <w:rFonts w:ascii="Arial" w:hAnsi="Arial" w:cs="Arial"/>
-          <w:b/>
-          <w:bCs/>
-          <w:color w:val="000000"/>
-          <w:sz w:val="22"/>
-          <w:szCs w:val="22"/>
-          <w:lang w:val="ru-RU"/>
-        </w:rPr>
-      </w:pPr>
+          <w:color w:val="000000"/>
+          <w:sz w:val="22"/>
+          <w:szCs w:val="22"/>
+          <w:lang w:val="ru-RU"/>
+        </w:rPr>
+      </w:pPr>
+      <w:bookmarkStart w:id="0" w:name="_GoBack"/>
+      <w:bookmarkEnd w:id="0"/>
     </w:p>
     <w:p>
       <w:pPr>

</xml_diff>